<commit_message>
minor changes to lab0
</commit_message>
<xml_diff>
--- a/Arduino_Nano/Labs/Lab0/AutonoMouse Lab-0.docx
+++ b/Arduino_Nano/Labs/Lab0/AutonoMouse Lab-0.docx
@@ -40,7 +40,15 @@
     </w:p>
     <w:p>
       <w:r>
-        <w:t>The final product from this course is a simple autonomous car named the AutonoMouse. Students will learn the following skills while developing their car:</w:t>
+        <w:t xml:space="preserve">The final product from this course is a simple autonomous car named the </w:t>
+      </w:r>
+      <w:proofErr w:type="spellStart"/>
+      <w:r>
+        <w:t>AutonoMouse</w:t>
+      </w:r>
+      <w:proofErr w:type="spellEnd"/>
+      <w:r>
+        <w:t>. Students will learn the following skills while developing their car:</w:t>
       </w:r>
     </w:p>
     <w:p>
@@ -280,7 +288,27 @@
                 <w:szCs w:val="20"/>
                 <w:lang w:val="en-US"/>
               </w:rPr>
-              <w:t>Arduino Nano wout/RC</w:t>
+              <w:t xml:space="preserve">Arduino Nano </w:t>
+            </w:r>
+            <w:proofErr w:type="spellStart"/>
+            <w:r>
+              <w:rPr>
+                <w:rFonts w:eastAsia="Times New Roman"/>
+                <w:sz w:val="20"/>
+                <w:szCs w:val="20"/>
+                <w:lang w:val="en-US"/>
+              </w:rPr>
+              <w:t>wout</w:t>
+            </w:r>
+            <w:proofErr w:type="spellEnd"/>
+            <w:r>
+              <w:rPr>
+                <w:rFonts w:eastAsia="Times New Roman"/>
+                <w:sz w:val="20"/>
+                <w:szCs w:val="20"/>
+                <w:lang w:val="en-US"/>
+              </w:rPr>
+              <w:t>/RC</w:t>
             </w:r>
           </w:p>
         </w:tc>
@@ -1287,7 +1315,27 @@
                 <w:szCs w:val="20"/>
                 <w:lang w:val="en-US"/>
               </w:rPr>
-              <w:t>0.1 uF Ceramic Capacitors</w:t>
+              <w:t xml:space="preserve">0.1 </w:t>
+            </w:r>
+            <w:proofErr w:type="spellStart"/>
+            <w:r>
+              <w:rPr>
+                <w:rFonts w:eastAsia="Times New Roman"/>
+                <w:sz w:val="20"/>
+                <w:szCs w:val="20"/>
+                <w:lang w:val="en-US"/>
+              </w:rPr>
+              <w:t>uF</w:t>
+            </w:r>
+            <w:proofErr w:type="spellEnd"/>
+            <w:r>
+              <w:rPr>
+                <w:rFonts w:eastAsia="Times New Roman"/>
+                <w:sz w:val="20"/>
+                <w:szCs w:val="20"/>
+                <w:lang w:val="en-US"/>
+              </w:rPr>
+              <w:t xml:space="preserve"> Ceramic Capacitors</w:t>
             </w:r>
           </w:p>
         </w:tc>
@@ -1452,7 +1500,27 @@
                 <w:lang w:val="en-US"/>
               </w:rPr>
               <w:lastRenderedPageBreak/>
-              <w:t>0.33 uF Ceramic Capacitor</w:t>
+              <w:t xml:space="preserve">0.33 </w:t>
+            </w:r>
+            <w:proofErr w:type="spellStart"/>
+            <w:r>
+              <w:rPr>
+                <w:rFonts w:eastAsia="Times New Roman"/>
+                <w:sz w:val="20"/>
+                <w:szCs w:val="20"/>
+                <w:lang w:val="en-US"/>
+              </w:rPr>
+              <w:t>uF</w:t>
+            </w:r>
+            <w:proofErr w:type="spellEnd"/>
+            <w:r>
+              <w:rPr>
+                <w:rFonts w:eastAsia="Times New Roman"/>
+                <w:sz w:val="20"/>
+                <w:szCs w:val="20"/>
+                <w:lang w:val="en-US"/>
+              </w:rPr>
+              <w:t xml:space="preserve"> Ceramic Capacitor</w:t>
             </w:r>
           </w:p>
         </w:tc>
@@ -4107,7 +4175,15 @@
         <w:jc w:val="both"/>
       </w:pPr>
       <w:r>
-        <w:t>Hot glue gun+hot glue</w:t>
+        <w:t xml:space="preserve">Hot glue </w:t>
+      </w:r>
+      <w:proofErr w:type="spellStart"/>
+      <w:r>
+        <w:t>gun+hot</w:t>
+      </w:r>
+      <w:proofErr w:type="spellEnd"/>
+      <w:r>
+        <w:t xml:space="preserve"> glue</w:t>
       </w:r>
     </w:p>
     <w:p>
@@ -4163,7 +4239,6 @@
         <w:pStyle w:val="Heading2"/>
       </w:pPr>
       <w:r>
-        <w:lastRenderedPageBreak/>
         <w:t xml:space="preserve">How to Access Code </w:t>
       </w:r>
       <w:r>
@@ -4175,10 +4250,80 @@
     </w:p>
     <w:p>
       <w:r>
-        <w:t>In this course you are not required to know how to code, however, you will still need to know how to download and use Arduino IDE to upload code to your Arduino Nano. Each time the labs ask you to download and upload code go to</w:t>
-      </w:r>
-      <w:r>
-        <w:t>.</w:t>
+        <w:t xml:space="preserve">In this course you are not required to know how to code, however, you will still need to know how to download and use Arduino IDE to upload code to your Arduino Nano. Each time the labs </w:t>
+      </w:r>
+      <w:r>
+        <w:lastRenderedPageBreak/>
+        <w:t>ask you to download and upload code go to</w:t>
+      </w:r>
+      <w:r>
+        <w:t xml:space="preserve"> </w:t>
+      </w:r>
+      <w:hyperlink r:id="rId5" w:history="1">
+        <w:r>
+          <w:rPr>
+            <w:rStyle w:val="Hyperlink"/>
+          </w:rPr>
+          <w:t>https://github.com/BYU-ELC/AutonoMouse</w:t>
+        </w:r>
+      </w:hyperlink>
+      <w:r>
+        <w:t xml:space="preserve">. This is a </w:t>
+      </w:r>
+      <w:r>
+        <w:t>GitHub</w:t>
+      </w:r>
+      <w:r>
+        <w:t xml:space="preserve"> repository that stores all the files for this course. If you’re familiar with </w:t>
+      </w:r>
+      <w:r>
+        <w:t>GitHub</w:t>
+      </w:r>
+      <w:r>
+        <w:t xml:space="preserve"> you can git clone the repository if you’re not familiar then navigate to </w:t>
+      </w:r>
+      <w:proofErr w:type="spellStart"/>
+      <w:r>
+        <w:rPr>
+          <w:b/>
+          <w:bCs/>
+        </w:rPr>
+        <w:t>Arduino_Nano</w:t>
+      </w:r>
+      <w:proofErr w:type="spellEnd"/>
+      <w:r>
+        <w:rPr>
+          <w:b/>
+          <w:bCs/>
+        </w:rPr>
+        <w:t>/Labs</w:t>
+      </w:r>
+      <w:proofErr w:type="gramStart"/>
+      <w:r>
+        <w:rPr>
+          <w:b/>
+          <w:bCs/>
+        </w:rPr>
+        <w:t>/(</w:t>
+      </w:r>
+      <w:proofErr w:type="gramEnd"/>
+      <w:r>
+        <w:rPr>
+          <w:b/>
+          <w:bCs/>
+        </w:rPr>
+        <w:t>lab that you’re on)</w:t>
+      </w:r>
+      <w:r>
+        <w:t>. The code file is a .</w:t>
+      </w:r>
+      <w:proofErr w:type="spellStart"/>
+      <w:r>
+        <w:t>ino</w:t>
+      </w:r>
+      <w:proofErr w:type="spellEnd"/>
+      <w:r>
+        <w:t xml:space="preserve"> file. Copy and paste the code into Arduino IDE and you’ll be good. </w:t>
       </w:r>
     </w:p>
     <w:sectPr>
@@ -5231,6 +5376,29 @@
       <w:szCs w:val="30"/>
     </w:rPr>
   </w:style>
+  <w:style w:type="character" w:styleId="Hyperlink">
+    <w:name w:val="Hyperlink"/>
+    <w:basedOn w:val="DefaultParagraphFont"/>
+    <w:uiPriority w:val="99"/>
+    <w:unhideWhenUsed/>
+    <w:rsid w:val="00F53837"/>
+    <w:rPr>
+      <w:color w:val="0000FF" w:themeColor="hyperlink"/>
+      <w:u w:val="single"/>
+    </w:rPr>
+  </w:style>
+  <w:style w:type="character" w:styleId="UnresolvedMention">
+    <w:name w:val="Unresolved Mention"/>
+    <w:basedOn w:val="DefaultParagraphFont"/>
+    <w:uiPriority w:val="99"/>
+    <w:semiHidden/>
+    <w:unhideWhenUsed/>
+    <w:rsid w:val="00F53837"/>
+    <w:rPr>
+      <w:color w:val="605E5C"/>
+      <w:shd w:val="clear" w:color="auto" w:fill="E1DFDD"/>
+    </w:rPr>
+  </w:style>
 </w:styles>
 </file>
 

</xml_diff>

<commit_message>
PCB and base changes
</commit_message>
<xml_diff>
--- a/Arduino_Nano/Labs/Lab0/AutonoMouse Lab-0.docx
+++ b/Arduino_Nano/Labs/Lab0/AutonoMouse Lab-0.docx
@@ -240,11 +240,11 @@
         <w:tblLook w:val="04A0" w:firstRow="1" w:lastRow="0" w:firstColumn="1" w:lastColumn="0" w:noHBand="0" w:noVBand="1"/>
       </w:tblPr>
       <w:tblGrid>
-        <w:gridCol w:w="3508"/>
-        <w:gridCol w:w="1056"/>
-        <w:gridCol w:w="1221"/>
-        <w:gridCol w:w="1041"/>
-        <w:gridCol w:w="2534"/>
+        <w:gridCol w:w="2442"/>
+        <w:gridCol w:w="928"/>
+        <w:gridCol w:w="859"/>
+        <w:gridCol w:w="917"/>
+        <w:gridCol w:w="4214"/>
       </w:tblGrid>
       <w:tr>
         <w:trPr>
@@ -252,7 +252,7 @@
         </w:trPr>
         <w:tc>
           <w:tcPr>
-            <w:tcW w:w="7015" w:type="dxa"/>
+            <w:tcW w:w="4961" w:type="dxa"/>
             <w:gridSpan w:val="4"/>
             <w:tcBorders>
               <w:top w:val="nil"/>
@@ -313,7 +313,7 @@
         </w:tc>
         <w:tc>
           <w:tcPr>
-            <w:tcW w:w="2345" w:type="dxa"/>
+            <w:tcW w:w="4399" w:type="dxa"/>
             <w:tcBorders>
               <w:top w:val="nil"/>
               <w:left w:val="nil"/>
@@ -346,7 +346,7 @@
         </w:trPr>
         <w:tc>
           <w:tcPr>
-            <w:tcW w:w="3612" w:type="dxa"/>
+            <w:tcW w:w="2545" w:type="dxa"/>
             <w:tcBorders>
               <w:top w:val="nil"/>
               <w:left w:val="nil"/>
@@ -383,7 +383,7 @@
         </w:tc>
         <w:tc>
           <w:tcPr>
-            <w:tcW w:w="1083" w:type="dxa"/>
+            <w:tcW w:w="769" w:type="dxa"/>
             <w:tcBorders>
               <w:top w:val="nil"/>
               <w:left w:val="nil"/>
@@ -420,7 +420,7 @@
         </w:tc>
         <w:tc>
           <w:tcPr>
-            <w:tcW w:w="1253" w:type="dxa"/>
+            <w:tcW w:w="889" w:type="dxa"/>
             <w:tcBorders>
               <w:top w:val="nil"/>
               <w:left w:val="nil"/>
@@ -457,7 +457,7 @@
         </w:tc>
         <w:tc>
           <w:tcPr>
-            <w:tcW w:w="1067" w:type="dxa"/>
+            <w:tcW w:w="758" w:type="dxa"/>
             <w:tcBorders>
               <w:top w:val="nil"/>
               <w:left w:val="nil"/>
@@ -494,29 +494,39 @@
         </w:tc>
         <w:tc>
           <w:tcPr>
-            <w:tcW w:w="2345" w:type="dxa"/>
-            <w:tcBorders>
-              <w:top w:val="nil"/>
-              <w:left w:val="nil"/>
-              <w:bottom w:val="nil"/>
-              <w:right w:val="nil"/>
-            </w:tcBorders>
-            <w:shd w:val="clear" w:color="auto" w:fill="auto"/>
-            <w:noWrap/>
-            <w:vAlign w:val="bottom"/>
-            <w:hideMark/>
-          </w:tcPr>
-          <w:p>
-            <w:pPr>
-              <w:spacing w:line="240" w:lineRule="auto"/>
-              <w:rPr>
-                <w:rFonts w:eastAsia="Times New Roman"/>
-                <w:color w:val="000000"/>
-                <w:sz w:val="20"/>
-                <w:szCs w:val="20"/>
-                <w:lang w:val="en-US"/>
-              </w:rPr>
-            </w:pPr>
+            <w:tcW w:w="4399" w:type="dxa"/>
+            <w:tcBorders>
+              <w:top w:val="nil"/>
+              <w:left w:val="nil"/>
+              <w:bottom w:val="nil"/>
+              <w:right w:val="nil"/>
+            </w:tcBorders>
+            <w:shd w:val="clear" w:color="auto" w:fill="auto"/>
+            <w:noWrap/>
+            <w:vAlign w:val="bottom"/>
+            <w:hideMark/>
+          </w:tcPr>
+          <w:p>
+            <w:pPr>
+              <w:spacing w:line="240" w:lineRule="auto"/>
+              <w:rPr>
+                <w:rFonts w:eastAsia="Times New Roman"/>
+                <w:color w:val="000000"/>
+                <w:sz w:val="20"/>
+                <w:szCs w:val="20"/>
+                <w:lang w:val="en-US"/>
+              </w:rPr>
+            </w:pPr>
+            <w:r>
+              <w:rPr>
+                <w:rFonts w:eastAsia="Times New Roman"/>
+                <w:color w:val="000000"/>
+                <w:sz w:val="20"/>
+                <w:szCs w:val="20"/>
+                <w:lang w:val="en-US"/>
+              </w:rPr>
+              <w:t>Notes</w:t>
+            </w:r>
           </w:p>
         </w:tc>
       </w:tr>
@@ -526,7 +536,7 @@
         </w:trPr>
         <w:tc>
           <w:tcPr>
-            <w:tcW w:w="3612" w:type="dxa"/>
+            <w:tcW w:w="2545" w:type="dxa"/>
             <w:tcBorders>
               <w:top w:val="nil"/>
               <w:left w:val="nil"/>
@@ -563,7 +573,7 @@
         </w:tc>
         <w:tc>
           <w:tcPr>
-            <w:tcW w:w="1083" w:type="dxa"/>
+            <w:tcW w:w="769" w:type="dxa"/>
             <w:tcBorders>
               <w:top w:val="nil"/>
               <w:left w:val="nil"/>
@@ -601,35 +611,35 @@
         </w:tc>
         <w:tc>
           <w:tcPr>
-            <w:tcW w:w="1253" w:type="dxa"/>
-            <w:tcBorders>
-              <w:top w:val="nil"/>
-              <w:left w:val="nil"/>
-              <w:bottom w:val="nil"/>
-              <w:right w:val="nil"/>
-            </w:tcBorders>
-            <w:shd w:val="clear" w:color="auto" w:fill="auto"/>
-            <w:noWrap/>
-            <w:vAlign w:val="bottom"/>
-            <w:hideMark/>
-          </w:tcPr>
-          <w:p>
-            <w:pPr>
-              <w:spacing w:line="240" w:lineRule="auto"/>
-              <w:jc w:val="right"/>
-              <w:rPr>
-                <w:rFonts w:eastAsia="Times New Roman"/>
-                <w:color w:val="000000"/>
-                <w:sz w:val="20"/>
-                <w:szCs w:val="20"/>
-                <w:lang w:val="en-US"/>
-              </w:rPr>
-            </w:pPr>
-          </w:p>
-        </w:tc>
-        <w:tc>
-          <w:tcPr>
-            <w:tcW w:w="1067" w:type="dxa"/>
+            <w:tcW w:w="889" w:type="dxa"/>
+            <w:tcBorders>
+              <w:top w:val="nil"/>
+              <w:left w:val="nil"/>
+              <w:bottom w:val="nil"/>
+              <w:right w:val="nil"/>
+            </w:tcBorders>
+            <w:shd w:val="clear" w:color="auto" w:fill="auto"/>
+            <w:noWrap/>
+            <w:vAlign w:val="bottom"/>
+            <w:hideMark/>
+          </w:tcPr>
+          <w:p>
+            <w:pPr>
+              <w:spacing w:line="240" w:lineRule="auto"/>
+              <w:jc w:val="right"/>
+              <w:rPr>
+                <w:rFonts w:eastAsia="Times New Roman"/>
+                <w:color w:val="000000"/>
+                <w:sz w:val="20"/>
+                <w:szCs w:val="20"/>
+                <w:lang w:val="en-US"/>
+              </w:rPr>
+            </w:pPr>
+          </w:p>
+        </w:tc>
+        <w:tc>
+          <w:tcPr>
+            <w:tcW w:w="758" w:type="dxa"/>
             <w:tcBorders>
               <w:top w:val="nil"/>
               <w:left w:val="nil"/>
@@ -667,38 +677,38 @@
         </w:tc>
         <w:tc>
           <w:tcPr>
-            <w:tcW w:w="2345" w:type="dxa"/>
-            <w:tcBorders>
-              <w:top w:val="nil"/>
-              <w:left w:val="nil"/>
-              <w:bottom w:val="nil"/>
-              <w:right w:val="nil"/>
-            </w:tcBorders>
-            <w:shd w:val="clear" w:color="auto" w:fill="auto"/>
-            <w:noWrap/>
-            <w:vAlign w:val="bottom"/>
-            <w:hideMark/>
-          </w:tcPr>
-          <w:p>
-            <w:pPr>
-              <w:spacing w:line="240" w:lineRule="auto"/>
-              <w:rPr>
-                <w:rFonts w:eastAsia="Times New Roman"/>
-                <w:color w:val="000000"/>
-                <w:sz w:val="20"/>
-                <w:szCs w:val="20"/>
-                <w:lang w:val="en-US"/>
-              </w:rPr>
-            </w:pPr>
-            <w:r>
-              <w:rPr>
-                <w:rFonts w:eastAsia="Times New Roman"/>
-                <w:color w:val="000000"/>
-                <w:sz w:val="20"/>
-                <w:szCs w:val="20"/>
-                <w:lang w:val="en-US"/>
-              </w:rPr>
-              <w:t>Gatorade bottles work best</w:t>
+            <w:tcW w:w="4399" w:type="dxa"/>
+            <w:tcBorders>
+              <w:top w:val="nil"/>
+              <w:left w:val="nil"/>
+              <w:bottom w:val="nil"/>
+              <w:right w:val="nil"/>
+            </w:tcBorders>
+            <w:shd w:val="clear" w:color="auto" w:fill="auto"/>
+            <w:noWrap/>
+            <w:vAlign w:val="bottom"/>
+            <w:hideMark/>
+          </w:tcPr>
+          <w:p>
+            <w:pPr>
+              <w:spacing w:line="240" w:lineRule="auto"/>
+              <w:rPr>
+                <w:rFonts w:eastAsia="Times New Roman"/>
+                <w:color w:val="000000"/>
+                <w:sz w:val="20"/>
+                <w:szCs w:val="20"/>
+                <w:lang w:val="en-US"/>
+              </w:rPr>
+            </w:pPr>
+            <w:r>
+              <w:rPr>
+                <w:rFonts w:eastAsia="Times New Roman"/>
+                <w:color w:val="000000"/>
+                <w:sz w:val="20"/>
+                <w:szCs w:val="20"/>
+                <w:lang w:val="en-US"/>
+              </w:rPr>
+              <w:t>Buy your own, Gatorade bottles work best</w:t>
             </w:r>
           </w:p>
         </w:tc>
@@ -709,7 +719,7 @@
         </w:trPr>
         <w:tc>
           <w:tcPr>
-            <w:tcW w:w="3612" w:type="dxa"/>
+            <w:tcW w:w="2545" w:type="dxa"/>
             <w:tcBorders>
               <w:top w:val="nil"/>
               <w:left w:val="nil"/>
@@ -746,7 +756,7 @@
         </w:tc>
         <w:tc>
           <w:tcPr>
-            <w:tcW w:w="1083" w:type="dxa"/>
+            <w:tcW w:w="769" w:type="dxa"/>
             <w:tcBorders>
               <w:top w:val="nil"/>
               <w:left w:val="nil"/>
@@ -784,7 +794,7 @@
         </w:tc>
         <w:tc>
           <w:tcPr>
-            <w:tcW w:w="1253" w:type="dxa"/>
+            <w:tcW w:w="889" w:type="dxa"/>
             <w:tcBorders>
               <w:top w:val="nil"/>
               <w:left w:val="nil"/>
@@ -822,7 +832,7 @@
         </w:tc>
         <w:tc>
           <w:tcPr>
-            <w:tcW w:w="1067" w:type="dxa"/>
+            <w:tcW w:w="758" w:type="dxa"/>
             <w:tcBorders>
               <w:top w:val="nil"/>
               <w:left w:val="nil"/>
@@ -860,7 +870,7 @@
         </w:tc>
         <w:tc>
           <w:tcPr>
-            <w:tcW w:w="2345" w:type="dxa"/>
+            <w:tcW w:w="4399" w:type="dxa"/>
             <w:tcBorders>
               <w:top w:val="nil"/>
               <w:left w:val="nil"/>
@@ -893,7 +903,7 @@
         </w:trPr>
         <w:tc>
           <w:tcPr>
-            <w:tcW w:w="3612" w:type="dxa"/>
+            <w:tcW w:w="2545" w:type="dxa"/>
             <w:tcBorders>
               <w:top w:val="nil"/>
               <w:left w:val="nil"/>
@@ -930,7 +940,7 @@
         </w:tc>
         <w:tc>
           <w:tcPr>
-            <w:tcW w:w="1083" w:type="dxa"/>
+            <w:tcW w:w="769" w:type="dxa"/>
             <w:tcBorders>
               <w:top w:val="nil"/>
               <w:left w:val="nil"/>
@@ -968,7 +978,7 @@
         </w:tc>
         <w:tc>
           <w:tcPr>
-            <w:tcW w:w="1253" w:type="dxa"/>
+            <w:tcW w:w="889" w:type="dxa"/>
             <w:tcBorders>
               <w:top w:val="nil"/>
               <w:left w:val="nil"/>
@@ -1006,7 +1016,7 @@
         </w:tc>
         <w:tc>
           <w:tcPr>
-            <w:tcW w:w="1067" w:type="dxa"/>
+            <w:tcW w:w="758" w:type="dxa"/>
             <w:tcBorders>
               <w:top w:val="nil"/>
               <w:left w:val="nil"/>
@@ -1044,7 +1054,7 @@
         </w:tc>
         <w:tc>
           <w:tcPr>
-            <w:tcW w:w="2345" w:type="dxa"/>
+            <w:tcW w:w="4399" w:type="dxa"/>
             <w:tcBorders>
               <w:top w:val="nil"/>
               <w:left w:val="nil"/>
@@ -1077,7 +1087,7 @@
         </w:trPr>
         <w:tc>
           <w:tcPr>
-            <w:tcW w:w="3612" w:type="dxa"/>
+            <w:tcW w:w="2545" w:type="dxa"/>
             <w:tcBorders>
               <w:top w:val="nil"/>
               <w:left w:val="nil"/>
@@ -1114,7 +1124,7 @@
         </w:tc>
         <w:tc>
           <w:tcPr>
-            <w:tcW w:w="1083" w:type="dxa"/>
+            <w:tcW w:w="769" w:type="dxa"/>
             <w:tcBorders>
               <w:top w:val="nil"/>
               <w:left w:val="nil"/>
@@ -1152,7 +1162,7 @@
         </w:tc>
         <w:tc>
           <w:tcPr>
-            <w:tcW w:w="1253" w:type="dxa"/>
+            <w:tcW w:w="889" w:type="dxa"/>
             <w:tcBorders>
               <w:top w:val="nil"/>
               <w:left w:val="nil"/>
@@ -1190,7 +1200,7 @@
         </w:tc>
         <w:tc>
           <w:tcPr>
-            <w:tcW w:w="1067" w:type="dxa"/>
+            <w:tcW w:w="758" w:type="dxa"/>
             <w:tcBorders>
               <w:top w:val="nil"/>
               <w:left w:val="nil"/>
@@ -1228,7 +1238,7 @@
         </w:tc>
         <w:tc>
           <w:tcPr>
-            <w:tcW w:w="2345" w:type="dxa"/>
+            <w:tcW w:w="4399" w:type="dxa"/>
             <w:tcBorders>
               <w:top w:val="nil"/>
               <w:left w:val="nil"/>
@@ -1261,7 +1271,7 @@
         </w:trPr>
         <w:tc>
           <w:tcPr>
-            <w:tcW w:w="3612" w:type="dxa"/>
+            <w:tcW w:w="2545" w:type="dxa"/>
             <w:tcBorders>
               <w:top w:val="nil"/>
               <w:left w:val="nil"/>
@@ -1298,7 +1308,7 @@
         </w:tc>
         <w:tc>
           <w:tcPr>
-            <w:tcW w:w="1083" w:type="dxa"/>
+            <w:tcW w:w="769" w:type="dxa"/>
             <w:tcBorders>
               <w:top w:val="nil"/>
               <w:left w:val="nil"/>
@@ -1336,7 +1346,7 @@
         </w:tc>
         <w:tc>
           <w:tcPr>
-            <w:tcW w:w="1253" w:type="dxa"/>
+            <w:tcW w:w="889" w:type="dxa"/>
             <w:tcBorders>
               <w:top w:val="nil"/>
               <w:left w:val="nil"/>
@@ -1374,7 +1384,7 @@
         </w:tc>
         <w:tc>
           <w:tcPr>
-            <w:tcW w:w="1067" w:type="dxa"/>
+            <w:tcW w:w="758" w:type="dxa"/>
             <w:tcBorders>
               <w:top w:val="nil"/>
               <w:left w:val="nil"/>
@@ -1412,7 +1422,7 @@
         </w:tc>
         <w:tc>
           <w:tcPr>
-            <w:tcW w:w="2345" w:type="dxa"/>
+            <w:tcW w:w="4399" w:type="dxa"/>
             <w:tcBorders>
               <w:top w:val="nil"/>
               <w:left w:val="nil"/>
@@ -1445,7 +1455,7 @@
         </w:trPr>
         <w:tc>
           <w:tcPr>
-            <w:tcW w:w="3612" w:type="dxa"/>
+            <w:tcW w:w="2545" w:type="dxa"/>
             <w:tcBorders>
               <w:top w:val="nil"/>
               <w:left w:val="nil"/>
@@ -1504,7 +1514,7 @@
         </w:tc>
         <w:tc>
           <w:tcPr>
-            <w:tcW w:w="1083" w:type="dxa"/>
+            <w:tcW w:w="769" w:type="dxa"/>
             <w:tcBorders>
               <w:top w:val="nil"/>
               <w:left w:val="nil"/>
@@ -1542,7 +1552,7 @@
         </w:tc>
         <w:tc>
           <w:tcPr>
-            <w:tcW w:w="1253" w:type="dxa"/>
+            <w:tcW w:w="889" w:type="dxa"/>
             <w:tcBorders>
               <w:top w:val="nil"/>
               <w:left w:val="nil"/>
@@ -1580,7 +1590,7 @@
         </w:tc>
         <w:tc>
           <w:tcPr>
-            <w:tcW w:w="1067" w:type="dxa"/>
+            <w:tcW w:w="758" w:type="dxa"/>
             <w:tcBorders>
               <w:top w:val="nil"/>
               <w:left w:val="nil"/>
@@ -1618,7 +1628,7 @@
         </w:tc>
         <w:tc>
           <w:tcPr>
-            <w:tcW w:w="2345" w:type="dxa"/>
+            <w:tcW w:w="4399" w:type="dxa"/>
             <w:tcBorders>
               <w:top w:val="nil"/>
               <w:left w:val="nil"/>
@@ -1651,37 +1661,38 @@
         </w:trPr>
         <w:tc>
           <w:tcPr>
-            <w:tcW w:w="3612" w:type="dxa"/>
-            <w:tcBorders>
-              <w:top w:val="nil"/>
-              <w:left w:val="nil"/>
-              <w:bottom w:val="nil"/>
-              <w:right w:val="nil"/>
-            </w:tcBorders>
-            <w:shd w:val="clear" w:color="auto" w:fill="auto"/>
-            <w:noWrap/>
-            <w:vAlign w:val="bottom"/>
-            <w:hideMark/>
-          </w:tcPr>
-          <w:p>
-            <w:pPr>
-              <w:spacing w:line="240" w:lineRule="auto"/>
-              <w:rPr>
-                <w:rFonts w:eastAsia="Times New Roman"/>
-                <w:color w:val="000000"/>
-                <w:sz w:val="20"/>
-                <w:szCs w:val="20"/>
-                <w:lang w:val="en-US"/>
-              </w:rPr>
-            </w:pPr>
-            <w:r>
-              <w:rPr>
-                <w:rFonts w:eastAsia="Times New Roman"/>
-                <w:color w:val="000000"/>
-                <w:sz w:val="20"/>
-                <w:szCs w:val="20"/>
-                <w:lang w:val="en-US"/>
-              </w:rPr>
+            <w:tcW w:w="2545" w:type="dxa"/>
+            <w:tcBorders>
+              <w:top w:val="nil"/>
+              <w:left w:val="nil"/>
+              <w:bottom w:val="nil"/>
+              <w:right w:val="nil"/>
+            </w:tcBorders>
+            <w:shd w:val="clear" w:color="auto" w:fill="auto"/>
+            <w:noWrap/>
+            <w:vAlign w:val="bottom"/>
+            <w:hideMark/>
+          </w:tcPr>
+          <w:p>
+            <w:pPr>
+              <w:spacing w:line="240" w:lineRule="auto"/>
+              <w:rPr>
+                <w:rFonts w:eastAsia="Times New Roman"/>
+                <w:color w:val="000000"/>
+                <w:sz w:val="20"/>
+                <w:szCs w:val="20"/>
+                <w:lang w:val="en-US"/>
+              </w:rPr>
+            </w:pPr>
+            <w:r>
+              <w:rPr>
+                <w:rFonts w:eastAsia="Times New Roman"/>
+                <w:color w:val="000000"/>
+                <w:sz w:val="20"/>
+                <w:szCs w:val="20"/>
+                <w:lang w:val="en-US"/>
+              </w:rPr>
+              <w:lastRenderedPageBreak/>
               <w:t xml:space="preserve">0.33 </w:t>
             </w:r>
             <w:proofErr w:type="spellStart"/>
@@ -1710,7 +1721,7 @@
         </w:tc>
         <w:tc>
           <w:tcPr>
-            <w:tcW w:w="1083" w:type="dxa"/>
+            <w:tcW w:w="769" w:type="dxa"/>
             <w:tcBorders>
               <w:top w:val="nil"/>
               <w:left w:val="nil"/>
@@ -1748,7 +1759,7 @@
         </w:tc>
         <w:tc>
           <w:tcPr>
-            <w:tcW w:w="1253" w:type="dxa"/>
+            <w:tcW w:w="889" w:type="dxa"/>
             <w:tcBorders>
               <w:top w:val="nil"/>
               <w:left w:val="nil"/>
@@ -1786,7 +1797,7 @@
         </w:tc>
         <w:tc>
           <w:tcPr>
-            <w:tcW w:w="1067" w:type="dxa"/>
+            <w:tcW w:w="758" w:type="dxa"/>
             <w:tcBorders>
               <w:top w:val="nil"/>
               <w:left w:val="nil"/>
@@ -1824,7 +1835,7 @@
         </w:tc>
         <w:tc>
           <w:tcPr>
-            <w:tcW w:w="2345" w:type="dxa"/>
+            <w:tcW w:w="4399" w:type="dxa"/>
             <w:tcBorders>
               <w:top w:val="nil"/>
               <w:left w:val="nil"/>
@@ -1857,45 +1868,44 @@
         </w:trPr>
         <w:tc>
           <w:tcPr>
-            <w:tcW w:w="3612" w:type="dxa"/>
-            <w:tcBorders>
-              <w:top w:val="nil"/>
-              <w:left w:val="nil"/>
-              <w:bottom w:val="nil"/>
-              <w:right w:val="nil"/>
-            </w:tcBorders>
-            <w:shd w:val="clear" w:color="auto" w:fill="auto"/>
-            <w:noWrap/>
-            <w:vAlign w:val="bottom"/>
-            <w:hideMark/>
-          </w:tcPr>
-          <w:p>
-            <w:pPr>
-              <w:spacing w:line="240" w:lineRule="auto"/>
-              <w:rPr>
-                <w:rFonts w:eastAsia="Times New Roman"/>
-                <w:color w:val="000000"/>
-                <w:sz w:val="20"/>
-                <w:szCs w:val="20"/>
-                <w:lang w:val="en-US"/>
-              </w:rPr>
-            </w:pPr>
-            <w:r>
-              <w:rPr>
-                <w:rFonts w:eastAsia="Times New Roman"/>
-                <w:color w:val="000000"/>
-                <w:sz w:val="20"/>
-                <w:szCs w:val="20"/>
-                <w:lang w:val="en-US"/>
-              </w:rPr>
-              <w:lastRenderedPageBreak/>
+            <w:tcW w:w="2545" w:type="dxa"/>
+            <w:tcBorders>
+              <w:top w:val="nil"/>
+              <w:left w:val="nil"/>
+              <w:bottom w:val="nil"/>
+              <w:right w:val="nil"/>
+            </w:tcBorders>
+            <w:shd w:val="clear" w:color="auto" w:fill="auto"/>
+            <w:noWrap/>
+            <w:vAlign w:val="bottom"/>
+            <w:hideMark/>
+          </w:tcPr>
+          <w:p>
+            <w:pPr>
+              <w:spacing w:line="240" w:lineRule="auto"/>
+              <w:rPr>
+                <w:rFonts w:eastAsia="Times New Roman"/>
+                <w:color w:val="000000"/>
+                <w:sz w:val="20"/>
+                <w:szCs w:val="20"/>
+                <w:lang w:val="en-US"/>
+              </w:rPr>
+            </w:pPr>
+            <w:r>
+              <w:rPr>
+                <w:rFonts w:eastAsia="Times New Roman"/>
+                <w:color w:val="000000"/>
+                <w:sz w:val="20"/>
+                <w:szCs w:val="20"/>
+                <w:lang w:val="en-US"/>
+              </w:rPr>
               <w:t>9V Battery</w:t>
             </w:r>
           </w:p>
         </w:tc>
         <w:tc>
           <w:tcPr>
-            <w:tcW w:w="1083" w:type="dxa"/>
+            <w:tcW w:w="769" w:type="dxa"/>
             <w:tcBorders>
               <w:top w:val="nil"/>
               <w:left w:val="nil"/>
@@ -1933,7 +1943,7 @@
         </w:tc>
         <w:tc>
           <w:tcPr>
-            <w:tcW w:w="1253" w:type="dxa"/>
+            <w:tcW w:w="889" w:type="dxa"/>
             <w:tcBorders>
               <w:top w:val="nil"/>
               <w:left w:val="nil"/>
@@ -1971,7 +1981,7 @@
         </w:tc>
         <w:tc>
           <w:tcPr>
-            <w:tcW w:w="1067" w:type="dxa"/>
+            <w:tcW w:w="758" w:type="dxa"/>
             <w:tcBorders>
               <w:top w:val="nil"/>
               <w:left w:val="nil"/>
@@ -2009,7 +2019,7 @@
         </w:tc>
         <w:tc>
           <w:tcPr>
-            <w:tcW w:w="2345" w:type="dxa"/>
+            <w:tcW w:w="4399" w:type="dxa"/>
             <w:tcBorders>
               <w:top w:val="nil"/>
               <w:left w:val="nil"/>
@@ -2042,7 +2052,7 @@
         </w:trPr>
         <w:tc>
           <w:tcPr>
-            <w:tcW w:w="3612" w:type="dxa"/>
+            <w:tcW w:w="2545" w:type="dxa"/>
             <w:tcBorders>
               <w:top w:val="nil"/>
               <w:left w:val="nil"/>
@@ -2079,7 +2089,7 @@
         </w:tc>
         <w:tc>
           <w:tcPr>
-            <w:tcW w:w="1083" w:type="dxa"/>
+            <w:tcW w:w="769" w:type="dxa"/>
             <w:tcBorders>
               <w:top w:val="nil"/>
               <w:left w:val="nil"/>
@@ -2117,7 +2127,7 @@
         </w:tc>
         <w:tc>
           <w:tcPr>
-            <w:tcW w:w="1253" w:type="dxa"/>
+            <w:tcW w:w="889" w:type="dxa"/>
             <w:tcBorders>
               <w:top w:val="nil"/>
               <w:left w:val="nil"/>
@@ -2155,7 +2165,7 @@
         </w:tc>
         <w:tc>
           <w:tcPr>
-            <w:tcW w:w="1067" w:type="dxa"/>
+            <w:tcW w:w="758" w:type="dxa"/>
             <w:tcBorders>
               <w:top w:val="nil"/>
               <w:left w:val="nil"/>
@@ -2193,7 +2203,7 @@
         </w:tc>
         <w:tc>
           <w:tcPr>
-            <w:tcW w:w="2345" w:type="dxa"/>
+            <w:tcW w:w="4399" w:type="dxa"/>
             <w:tcBorders>
               <w:top w:val="nil"/>
               <w:left w:val="nil"/>
@@ -2226,120 +2236,120 @@
         </w:trPr>
         <w:tc>
           <w:tcPr>
-            <w:tcW w:w="3612" w:type="dxa"/>
-            <w:tcBorders>
-              <w:top w:val="nil"/>
-              <w:left w:val="nil"/>
-              <w:bottom w:val="nil"/>
-              <w:right w:val="nil"/>
-            </w:tcBorders>
-            <w:shd w:val="clear" w:color="auto" w:fill="auto"/>
-            <w:noWrap/>
-            <w:vAlign w:val="bottom"/>
-            <w:hideMark/>
-          </w:tcPr>
-          <w:p>
-            <w:pPr>
-              <w:spacing w:line="240" w:lineRule="auto"/>
-              <w:rPr>
-                <w:rFonts w:eastAsia="Times New Roman"/>
-                <w:color w:val="000000"/>
-                <w:sz w:val="20"/>
-                <w:szCs w:val="20"/>
-                <w:lang w:val="en-US"/>
-              </w:rPr>
-            </w:pPr>
-            <w:r>
-              <w:rPr>
-                <w:rFonts w:eastAsia="Times New Roman"/>
-                <w:color w:val="000000"/>
-                <w:sz w:val="20"/>
-                <w:szCs w:val="20"/>
-                <w:lang w:val="en-US"/>
-              </w:rPr>
-              <w:t>Male header Pins</w:t>
-            </w:r>
-          </w:p>
-        </w:tc>
-        <w:tc>
-          <w:tcPr>
-            <w:tcW w:w="1083" w:type="dxa"/>
-            <w:tcBorders>
-              <w:top w:val="nil"/>
-              <w:left w:val="nil"/>
-              <w:bottom w:val="nil"/>
-              <w:right w:val="nil"/>
-            </w:tcBorders>
-            <w:shd w:val="clear" w:color="auto" w:fill="auto"/>
-            <w:noWrap/>
-            <w:vAlign w:val="bottom"/>
-            <w:hideMark/>
-          </w:tcPr>
-          <w:p>
-            <w:pPr>
-              <w:spacing w:line="240" w:lineRule="auto"/>
-              <w:jc w:val="right"/>
-              <w:rPr>
-                <w:rFonts w:eastAsia="Times New Roman"/>
-                <w:color w:val="000000"/>
-                <w:sz w:val="20"/>
-                <w:szCs w:val="20"/>
-                <w:lang w:val="en-US"/>
-              </w:rPr>
-            </w:pPr>
-            <w:r>
-              <w:rPr>
-                <w:rFonts w:eastAsia="Times New Roman"/>
-                <w:color w:val="000000"/>
-                <w:sz w:val="20"/>
-                <w:szCs w:val="20"/>
-                <w:lang w:val="en-US"/>
-              </w:rPr>
-              <w:t>6</w:t>
-            </w:r>
-          </w:p>
-        </w:tc>
-        <w:tc>
-          <w:tcPr>
-            <w:tcW w:w="1253" w:type="dxa"/>
-            <w:tcBorders>
-              <w:top w:val="nil"/>
-              <w:left w:val="nil"/>
-              <w:bottom w:val="nil"/>
-              <w:right w:val="nil"/>
-            </w:tcBorders>
-            <w:shd w:val="clear" w:color="auto" w:fill="auto"/>
-            <w:noWrap/>
-            <w:vAlign w:val="bottom"/>
-            <w:hideMark/>
-          </w:tcPr>
-          <w:p>
-            <w:pPr>
-              <w:spacing w:line="240" w:lineRule="auto"/>
-              <w:jc w:val="right"/>
-              <w:rPr>
-                <w:rFonts w:eastAsia="Times New Roman"/>
-                <w:color w:val="000000"/>
-                <w:sz w:val="20"/>
-                <w:szCs w:val="20"/>
-                <w:lang w:val="en-US"/>
-              </w:rPr>
-            </w:pPr>
-            <w:r>
-              <w:rPr>
-                <w:rFonts w:eastAsia="Times New Roman"/>
-                <w:color w:val="000000"/>
-                <w:sz w:val="20"/>
-                <w:szCs w:val="20"/>
-                <w:lang w:val="en-US"/>
-              </w:rPr>
-              <w:t>$0.02</w:t>
-            </w:r>
-          </w:p>
-        </w:tc>
-        <w:tc>
-          <w:tcPr>
-            <w:tcW w:w="1067" w:type="dxa"/>
+            <w:tcW w:w="2545" w:type="dxa"/>
+            <w:tcBorders>
+              <w:top w:val="nil"/>
+              <w:left w:val="nil"/>
+              <w:bottom w:val="nil"/>
+              <w:right w:val="nil"/>
+            </w:tcBorders>
+            <w:shd w:val="clear" w:color="auto" w:fill="auto"/>
+            <w:noWrap/>
+            <w:vAlign w:val="bottom"/>
+            <w:hideMark/>
+          </w:tcPr>
+          <w:p>
+            <w:pPr>
+              <w:spacing w:line="240" w:lineRule="auto"/>
+              <w:rPr>
+                <w:rFonts w:eastAsia="Times New Roman"/>
+                <w:color w:val="000000"/>
+                <w:sz w:val="20"/>
+                <w:szCs w:val="20"/>
+                <w:lang w:val="en-US"/>
+              </w:rPr>
+            </w:pPr>
+            <w:r>
+              <w:rPr>
+                <w:rFonts w:eastAsia="Times New Roman"/>
+                <w:color w:val="000000"/>
+                <w:sz w:val="20"/>
+                <w:szCs w:val="20"/>
+                <w:lang w:val="en-US"/>
+              </w:rPr>
+              <w:t xml:space="preserve">1x3 Male header </w:t>
+            </w:r>
+          </w:p>
+        </w:tc>
+        <w:tc>
+          <w:tcPr>
+            <w:tcW w:w="769" w:type="dxa"/>
+            <w:tcBorders>
+              <w:top w:val="nil"/>
+              <w:left w:val="nil"/>
+              <w:bottom w:val="nil"/>
+              <w:right w:val="nil"/>
+            </w:tcBorders>
+            <w:shd w:val="clear" w:color="auto" w:fill="auto"/>
+            <w:noWrap/>
+            <w:vAlign w:val="bottom"/>
+            <w:hideMark/>
+          </w:tcPr>
+          <w:p>
+            <w:pPr>
+              <w:spacing w:line="240" w:lineRule="auto"/>
+              <w:jc w:val="right"/>
+              <w:rPr>
+                <w:rFonts w:eastAsia="Times New Roman"/>
+                <w:color w:val="000000"/>
+                <w:sz w:val="20"/>
+                <w:szCs w:val="20"/>
+                <w:lang w:val="en-US"/>
+              </w:rPr>
+            </w:pPr>
+            <w:r>
+              <w:rPr>
+                <w:rFonts w:eastAsia="Times New Roman"/>
+                <w:color w:val="000000"/>
+                <w:sz w:val="20"/>
+                <w:szCs w:val="20"/>
+                <w:lang w:val="en-US"/>
+              </w:rPr>
+              <w:t>2</w:t>
+            </w:r>
+          </w:p>
+        </w:tc>
+        <w:tc>
+          <w:tcPr>
+            <w:tcW w:w="889" w:type="dxa"/>
+            <w:tcBorders>
+              <w:top w:val="nil"/>
+              <w:left w:val="nil"/>
+              <w:bottom w:val="nil"/>
+              <w:right w:val="nil"/>
+            </w:tcBorders>
+            <w:shd w:val="clear" w:color="auto" w:fill="auto"/>
+            <w:noWrap/>
+            <w:vAlign w:val="bottom"/>
+            <w:hideMark/>
+          </w:tcPr>
+          <w:p>
+            <w:pPr>
+              <w:spacing w:line="240" w:lineRule="auto"/>
+              <w:jc w:val="right"/>
+              <w:rPr>
+                <w:rFonts w:eastAsia="Times New Roman"/>
+                <w:color w:val="000000"/>
+                <w:sz w:val="20"/>
+                <w:szCs w:val="20"/>
+                <w:lang w:val="en-US"/>
+              </w:rPr>
+            </w:pPr>
+            <w:r>
+              <w:rPr>
+                <w:rFonts w:eastAsia="Times New Roman"/>
+                <w:color w:val="000000"/>
+                <w:sz w:val="20"/>
+                <w:szCs w:val="20"/>
+                <w:lang w:val="en-US"/>
+              </w:rPr>
+              <w:t>$0.06</w:t>
+            </w:r>
+          </w:p>
+        </w:tc>
+        <w:tc>
+          <w:tcPr>
+            <w:tcW w:w="758" w:type="dxa"/>
             <w:tcBorders>
               <w:top w:val="nil"/>
               <w:left w:val="nil"/>
@@ -2377,7 +2387,7 @@
         </w:tc>
         <w:tc>
           <w:tcPr>
-            <w:tcW w:w="2345" w:type="dxa"/>
+            <w:tcW w:w="4399" w:type="dxa"/>
             <w:tcBorders>
               <w:top w:val="nil"/>
               <w:left w:val="nil"/>
@@ -2410,158 +2420,158 @@
         </w:trPr>
         <w:tc>
           <w:tcPr>
-            <w:tcW w:w="3612" w:type="dxa"/>
-            <w:tcBorders>
-              <w:top w:val="nil"/>
-              <w:left w:val="nil"/>
-              <w:bottom w:val="nil"/>
-              <w:right w:val="nil"/>
-            </w:tcBorders>
-            <w:shd w:val="clear" w:color="auto" w:fill="auto"/>
-            <w:noWrap/>
-            <w:vAlign w:val="bottom"/>
-            <w:hideMark/>
-          </w:tcPr>
-          <w:p>
-            <w:pPr>
-              <w:spacing w:line="240" w:lineRule="auto"/>
-              <w:rPr>
-                <w:rFonts w:eastAsia="Times New Roman"/>
-                <w:color w:val="000000"/>
-                <w:sz w:val="20"/>
-                <w:szCs w:val="20"/>
-                <w:lang w:val="en-US"/>
-              </w:rPr>
-            </w:pPr>
-            <w:r>
-              <w:rPr>
-                <w:rFonts w:eastAsia="Times New Roman"/>
-                <w:color w:val="000000"/>
-                <w:sz w:val="20"/>
-                <w:szCs w:val="20"/>
-                <w:lang w:val="en-US"/>
-              </w:rPr>
-              <w:t>Female Header Pins</w:t>
-            </w:r>
-          </w:p>
-        </w:tc>
-        <w:tc>
-          <w:tcPr>
-            <w:tcW w:w="1083" w:type="dxa"/>
-            <w:tcBorders>
-              <w:top w:val="nil"/>
-              <w:left w:val="nil"/>
-              <w:bottom w:val="nil"/>
-              <w:right w:val="nil"/>
-            </w:tcBorders>
-            <w:shd w:val="clear" w:color="auto" w:fill="auto"/>
-            <w:noWrap/>
-            <w:vAlign w:val="bottom"/>
-            <w:hideMark/>
-          </w:tcPr>
-          <w:p>
-            <w:pPr>
-              <w:spacing w:line="240" w:lineRule="auto"/>
-              <w:jc w:val="right"/>
-              <w:rPr>
-                <w:rFonts w:eastAsia="Times New Roman"/>
-                <w:color w:val="000000"/>
-                <w:sz w:val="20"/>
-                <w:szCs w:val="20"/>
-                <w:lang w:val="en-US"/>
-              </w:rPr>
-            </w:pPr>
-            <w:r>
-              <w:rPr>
-                <w:rFonts w:eastAsia="Times New Roman"/>
-                <w:color w:val="000000"/>
-                <w:sz w:val="20"/>
-                <w:szCs w:val="20"/>
-                <w:lang w:val="en-US"/>
-              </w:rPr>
-              <w:t>80</w:t>
-            </w:r>
-          </w:p>
-        </w:tc>
-        <w:tc>
-          <w:tcPr>
-            <w:tcW w:w="1253" w:type="dxa"/>
-            <w:tcBorders>
-              <w:top w:val="nil"/>
-              <w:left w:val="nil"/>
-              <w:bottom w:val="nil"/>
-              <w:right w:val="nil"/>
-            </w:tcBorders>
-            <w:shd w:val="clear" w:color="auto" w:fill="auto"/>
-            <w:noWrap/>
-            <w:vAlign w:val="bottom"/>
-            <w:hideMark/>
-          </w:tcPr>
-          <w:p>
-            <w:pPr>
-              <w:spacing w:line="240" w:lineRule="auto"/>
-              <w:jc w:val="right"/>
-              <w:rPr>
-                <w:rFonts w:eastAsia="Times New Roman"/>
-                <w:color w:val="000000"/>
-                <w:sz w:val="20"/>
-                <w:szCs w:val="20"/>
-                <w:lang w:val="en-US"/>
-              </w:rPr>
-            </w:pPr>
-            <w:r>
-              <w:rPr>
-                <w:rFonts w:eastAsia="Times New Roman"/>
-                <w:color w:val="000000"/>
-                <w:sz w:val="20"/>
-                <w:szCs w:val="20"/>
-                <w:lang w:val="en-US"/>
-              </w:rPr>
-              <w:t>$0.02</w:t>
-            </w:r>
-          </w:p>
-        </w:tc>
-        <w:tc>
-          <w:tcPr>
-            <w:tcW w:w="1067" w:type="dxa"/>
-            <w:tcBorders>
-              <w:top w:val="nil"/>
-              <w:left w:val="nil"/>
-              <w:bottom w:val="nil"/>
-              <w:right w:val="nil"/>
-            </w:tcBorders>
-            <w:shd w:val="clear" w:color="auto" w:fill="auto"/>
-            <w:noWrap/>
-            <w:vAlign w:val="bottom"/>
-            <w:hideMark/>
-          </w:tcPr>
-          <w:p>
-            <w:pPr>
-              <w:spacing w:line="240" w:lineRule="auto"/>
-              <w:jc w:val="right"/>
-              <w:rPr>
-                <w:rFonts w:eastAsia="Times New Roman"/>
-                <w:color w:val="000000"/>
-                <w:sz w:val="20"/>
-                <w:szCs w:val="20"/>
-                <w:lang w:val="en-US"/>
-              </w:rPr>
-            </w:pPr>
-            <w:r>
-              <w:rPr>
-                <w:rFonts w:eastAsia="Times New Roman"/>
-                <w:color w:val="000000"/>
-                <w:sz w:val="20"/>
-                <w:szCs w:val="20"/>
-                <w:lang w:val="en-US"/>
-              </w:rPr>
-              <w:t>$1.60</w:t>
-            </w:r>
-          </w:p>
-        </w:tc>
-        <w:tc>
-          <w:tcPr>
-            <w:tcW w:w="2345" w:type="dxa"/>
+            <w:tcW w:w="2545" w:type="dxa"/>
+            <w:tcBorders>
+              <w:top w:val="nil"/>
+              <w:left w:val="nil"/>
+              <w:bottom w:val="nil"/>
+              <w:right w:val="nil"/>
+            </w:tcBorders>
+            <w:shd w:val="clear" w:color="auto" w:fill="auto"/>
+            <w:noWrap/>
+            <w:vAlign w:val="bottom"/>
+            <w:hideMark/>
+          </w:tcPr>
+          <w:p>
+            <w:pPr>
+              <w:spacing w:line="240" w:lineRule="auto"/>
+              <w:rPr>
+                <w:rFonts w:eastAsia="Times New Roman"/>
+                <w:color w:val="000000"/>
+                <w:sz w:val="20"/>
+                <w:szCs w:val="20"/>
+                <w:lang w:val="en-US"/>
+              </w:rPr>
+            </w:pPr>
+            <w:r>
+              <w:rPr>
+                <w:rFonts w:eastAsia="Times New Roman"/>
+                <w:color w:val="000000"/>
+                <w:sz w:val="20"/>
+                <w:szCs w:val="20"/>
+                <w:lang w:val="en-US"/>
+              </w:rPr>
+              <w:t xml:space="preserve">1x4 Female header </w:t>
+            </w:r>
+          </w:p>
+        </w:tc>
+        <w:tc>
+          <w:tcPr>
+            <w:tcW w:w="769" w:type="dxa"/>
+            <w:tcBorders>
+              <w:top w:val="nil"/>
+              <w:left w:val="nil"/>
+              <w:bottom w:val="nil"/>
+              <w:right w:val="nil"/>
+            </w:tcBorders>
+            <w:shd w:val="clear" w:color="auto" w:fill="auto"/>
+            <w:noWrap/>
+            <w:vAlign w:val="bottom"/>
+            <w:hideMark/>
+          </w:tcPr>
+          <w:p>
+            <w:pPr>
+              <w:spacing w:line="240" w:lineRule="auto"/>
+              <w:jc w:val="right"/>
+              <w:rPr>
+                <w:rFonts w:eastAsia="Times New Roman"/>
+                <w:color w:val="000000"/>
+                <w:sz w:val="20"/>
+                <w:szCs w:val="20"/>
+                <w:lang w:val="en-US"/>
+              </w:rPr>
+            </w:pPr>
+            <w:r>
+              <w:rPr>
+                <w:rFonts w:eastAsia="Times New Roman"/>
+                <w:color w:val="000000"/>
+                <w:sz w:val="20"/>
+                <w:szCs w:val="20"/>
+                <w:lang w:val="en-US"/>
+              </w:rPr>
+              <w:t>1</w:t>
+            </w:r>
+          </w:p>
+        </w:tc>
+        <w:tc>
+          <w:tcPr>
+            <w:tcW w:w="889" w:type="dxa"/>
+            <w:tcBorders>
+              <w:top w:val="nil"/>
+              <w:left w:val="nil"/>
+              <w:bottom w:val="nil"/>
+              <w:right w:val="nil"/>
+            </w:tcBorders>
+            <w:shd w:val="clear" w:color="auto" w:fill="auto"/>
+            <w:noWrap/>
+            <w:vAlign w:val="bottom"/>
+            <w:hideMark/>
+          </w:tcPr>
+          <w:p>
+            <w:pPr>
+              <w:spacing w:line="240" w:lineRule="auto"/>
+              <w:jc w:val="right"/>
+              <w:rPr>
+                <w:rFonts w:eastAsia="Times New Roman"/>
+                <w:color w:val="000000"/>
+                <w:sz w:val="20"/>
+                <w:szCs w:val="20"/>
+                <w:lang w:val="en-US"/>
+              </w:rPr>
+            </w:pPr>
+            <w:r>
+              <w:rPr>
+                <w:rFonts w:eastAsia="Times New Roman"/>
+                <w:color w:val="000000"/>
+                <w:sz w:val="20"/>
+                <w:szCs w:val="20"/>
+                <w:lang w:val="en-US"/>
+              </w:rPr>
+              <w:t>$0.08</w:t>
+            </w:r>
+          </w:p>
+        </w:tc>
+        <w:tc>
+          <w:tcPr>
+            <w:tcW w:w="758" w:type="dxa"/>
+            <w:tcBorders>
+              <w:top w:val="nil"/>
+              <w:left w:val="nil"/>
+              <w:bottom w:val="nil"/>
+              <w:right w:val="nil"/>
+            </w:tcBorders>
+            <w:shd w:val="clear" w:color="auto" w:fill="auto"/>
+            <w:noWrap/>
+            <w:vAlign w:val="bottom"/>
+            <w:hideMark/>
+          </w:tcPr>
+          <w:p>
+            <w:pPr>
+              <w:spacing w:line="240" w:lineRule="auto"/>
+              <w:jc w:val="right"/>
+              <w:rPr>
+                <w:rFonts w:eastAsia="Times New Roman"/>
+                <w:color w:val="000000"/>
+                <w:sz w:val="20"/>
+                <w:szCs w:val="20"/>
+                <w:lang w:val="en-US"/>
+              </w:rPr>
+            </w:pPr>
+            <w:r>
+              <w:rPr>
+                <w:rFonts w:eastAsia="Times New Roman"/>
+                <w:color w:val="000000"/>
+                <w:sz w:val="20"/>
+                <w:szCs w:val="20"/>
+                <w:lang w:val="en-US"/>
+              </w:rPr>
+              <w:t>$0.08</w:t>
+            </w:r>
+          </w:p>
+        </w:tc>
+        <w:tc>
+          <w:tcPr>
+            <w:tcW w:w="4399" w:type="dxa"/>
             <w:tcBorders>
               <w:top w:val="nil"/>
               <w:left w:val="nil"/>
@@ -2594,44 +2604,44 @@
         </w:trPr>
         <w:tc>
           <w:tcPr>
-            <w:tcW w:w="3612" w:type="dxa"/>
-            <w:tcBorders>
-              <w:top w:val="nil"/>
-              <w:left w:val="nil"/>
-              <w:bottom w:val="nil"/>
-              <w:right w:val="nil"/>
-            </w:tcBorders>
-            <w:shd w:val="clear" w:color="auto" w:fill="auto"/>
-            <w:noWrap/>
-            <w:vAlign w:val="bottom"/>
-            <w:hideMark/>
-          </w:tcPr>
-          <w:p>
-            <w:pPr>
-              <w:spacing w:line="240" w:lineRule="auto"/>
-              <w:rPr>
-                <w:rFonts w:eastAsia="Times New Roman"/>
-                <w:color w:val="000000"/>
-                <w:sz w:val="20"/>
-                <w:szCs w:val="20"/>
-                <w:lang w:val="en-US"/>
-              </w:rPr>
-            </w:pPr>
-            <w:r>
-              <w:rPr>
-                <w:rFonts w:eastAsia="Times New Roman"/>
-                <w:color w:val="000000"/>
-                <w:sz w:val="20"/>
-                <w:szCs w:val="20"/>
-                <w:lang w:val="en-US"/>
-              </w:rPr>
-              <w:t>Continuous Servo</w:t>
-            </w:r>
-          </w:p>
-        </w:tc>
-        <w:tc>
-          <w:tcPr>
-            <w:tcW w:w="1083" w:type="dxa"/>
+            <w:tcW w:w="2545" w:type="dxa"/>
+            <w:tcBorders>
+              <w:top w:val="nil"/>
+              <w:left w:val="nil"/>
+              <w:bottom w:val="nil"/>
+              <w:right w:val="nil"/>
+            </w:tcBorders>
+            <w:shd w:val="clear" w:color="auto" w:fill="auto"/>
+            <w:noWrap/>
+            <w:vAlign w:val="bottom"/>
+            <w:hideMark/>
+          </w:tcPr>
+          <w:p>
+            <w:pPr>
+              <w:spacing w:line="240" w:lineRule="auto"/>
+              <w:rPr>
+                <w:rFonts w:eastAsia="Times New Roman"/>
+                <w:color w:val="000000"/>
+                <w:sz w:val="20"/>
+                <w:szCs w:val="20"/>
+                <w:lang w:val="en-US"/>
+              </w:rPr>
+            </w:pPr>
+            <w:r>
+              <w:rPr>
+                <w:rFonts w:eastAsia="Times New Roman"/>
+                <w:color w:val="000000"/>
+                <w:sz w:val="20"/>
+                <w:szCs w:val="20"/>
+                <w:lang w:val="en-US"/>
+              </w:rPr>
+              <w:t xml:space="preserve">1x15 Female header </w:t>
+            </w:r>
+          </w:p>
+        </w:tc>
+        <w:tc>
+          <w:tcPr>
+            <w:tcW w:w="769" w:type="dxa"/>
             <w:tcBorders>
               <w:top w:val="nil"/>
               <w:left w:val="nil"/>
@@ -2669,106 +2679,115 @@
         </w:tc>
         <w:tc>
           <w:tcPr>
-            <w:tcW w:w="1253" w:type="dxa"/>
-            <w:tcBorders>
-              <w:top w:val="nil"/>
-              <w:left w:val="nil"/>
-              <w:bottom w:val="nil"/>
-              <w:right w:val="nil"/>
-            </w:tcBorders>
-            <w:shd w:val="clear" w:color="auto" w:fill="auto"/>
-            <w:noWrap/>
-            <w:vAlign w:val="bottom"/>
-            <w:hideMark/>
-          </w:tcPr>
-          <w:p>
-            <w:pPr>
-              <w:spacing w:line="240" w:lineRule="auto"/>
-              <w:jc w:val="right"/>
-              <w:rPr>
-                <w:rFonts w:eastAsia="Times New Roman"/>
-                <w:color w:val="000000"/>
-                <w:sz w:val="20"/>
-                <w:szCs w:val="20"/>
-                <w:lang w:val="en-US"/>
-              </w:rPr>
-            </w:pPr>
-            <w:r>
-              <w:rPr>
-                <w:rFonts w:eastAsia="Times New Roman"/>
-                <w:color w:val="000000"/>
-                <w:sz w:val="20"/>
-                <w:szCs w:val="20"/>
-                <w:lang w:val="en-US"/>
-              </w:rPr>
-              <w:t>$1.80</w:t>
-            </w:r>
-          </w:p>
-        </w:tc>
-        <w:tc>
-          <w:tcPr>
-            <w:tcW w:w="1067" w:type="dxa"/>
-            <w:tcBorders>
-              <w:top w:val="nil"/>
-              <w:left w:val="nil"/>
-              <w:bottom w:val="nil"/>
-              <w:right w:val="nil"/>
-            </w:tcBorders>
-            <w:shd w:val="clear" w:color="auto" w:fill="auto"/>
-            <w:noWrap/>
-            <w:vAlign w:val="bottom"/>
-            <w:hideMark/>
-          </w:tcPr>
-          <w:p>
-            <w:pPr>
-              <w:spacing w:line="240" w:lineRule="auto"/>
-              <w:jc w:val="right"/>
-              <w:rPr>
-                <w:rFonts w:eastAsia="Times New Roman"/>
-                <w:color w:val="000000"/>
-                <w:sz w:val="20"/>
-                <w:szCs w:val="20"/>
-                <w:lang w:val="en-US"/>
-              </w:rPr>
-            </w:pPr>
-            <w:r>
-              <w:rPr>
-                <w:rFonts w:eastAsia="Times New Roman"/>
-                <w:color w:val="000000"/>
-                <w:sz w:val="20"/>
-                <w:szCs w:val="20"/>
-                <w:lang w:val="en-US"/>
-              </w:rPr>
-              <w:t>$3.60</w:t>
-            </w:r>
-          </w:p>
-        </w:tc>
-        <w:tc>
-          <w:tcPr>
-            <w:tcW w:w="2345" w:type="dxa"/>
-            <w:tcBorders>
-              <w:top w:val="nil"/>
-              <w:left w:val="nil"/>
-              <w:bottom w:val="nil"/>
-              <w:right w:val="nil"/>
-            </w:tcBorders>
-            <w:shd w:val="clear" w:color="auto" w:fill="auto"/>
-            <w:noWrap/>
-            <w:vAlign w:val="bottom"/>
-            <w:hideMark/>
-          </w:tcPr>
-          <w:p>
-            <w:pPr>
-              <w:spacing w:line="240" w:lineRule="auto"/>
-              <w:jc w:val="right"/>
-              <w:rPr>
-                <w:rFonts w:eastAsia="Times New Roman"/>
-                <w:color w:val="000000"/>
-                <w:sz w:val="20"/>
-                <w:szCs w:val="20"/>
-                <w:lang w:val="en-US"/>
-              </w:rPr>
-            </w:pPr>
+            <w:tcW w:w="889" w:type="dxa"/>
+            <w:tcBorders>
+              <w:top w:val="nil"/>
+              <w:left w:val="nil"/>
+              <w:bottom w:val="nil"/>
+              <w:right w:val="nil"/>
+            </w:tcBorders>
+            <w:shd w:val="clear" w:color="auto" w:fill="auto"/>
+            <w:noWrap/>
+            <w:vAlign w:val="bottom"/>
+            <w:hideMark/>
+          </w:tcPr>
+          <w:p>
+            <w:pPr>
+              <w:spacing w:line="240" w:lineRule="auto"/>
+              <w:jc w:val="right"/>
+              <w:rPr>
+                <w:rFonts w:eastAsia="Times New Roman"/>
+                <w:color w:val="000000"/>
+                <w:sz w:val="20"/>
+                <w:szCs w:val="20"/>
+                <w:lang w:val="en-US"/>
+              </w:rPr>
+            </w:pPr>
+            <w:r>
+              <w:rPr>
+                <w:rFonts w:eastAsia="Times New Roman"/>
+                <w:color w:val="000000"/>
+                <w:sz w:val="20"/>
+                <w:szCs w:val="20"/>
+                <w:lang w:val="en-US"/>
+              </w:rPr>
+              <w:t>$0.30</w:t>
+            </w:r>
+          </w:p>
+        </w:tc>
+        <w:tc>
+          <w:tcPr>
+            <w:tcW w:w="758" w:type="dxa"/>
+            <w:tcBorders>
+              <w:top w:val="nil"/>
+              <w:left w:val="nil"/>
+              <w:bottom w:val="nil"/>
+              <w:right w:val="nil"/>
+            </w:tcBorders>
+            <w:shd w:val="clear" w:color="auto" w:fill="auto"/>
+            <w:noWrap/>
+            <w:vAlign w:val="bottom"/>
+            <w:hideMark/>
+          </w:tcPr>
+          <w:p>
+            <w:pPr>
+              <w:spacing w:line="240" w:lineRule="auto"/>
+              <w:jc w:val="right"/>
+              <w:rPr>
+                <w:rFonts w:eastAsia="Times New Roman"/>
+                <w:color w:val="000000"/>
+                <w:sz w:val="20"/>
+                <w:szCs w:val="20"/>
+                <w:lang w:val="en-US"/>
+              </w:rPr>
+            </w:pPr>
+            <w:r>
+              <w:rPr>
+                <w:rFonts w:eastAsia="Times New Roman"/>
+                <w:color w:val="000000"/>
+                <w:sz w:val="20"/>
+                <w:szCs w:val="20"/>
+                <w:lang w:val="en-US"/>
+              </w:rPr>
+              <w:t>$0.60</w:t>
+            </w:r>
+          </w:p>
+        </w:tc>
+        <w:tc>
+          <w:tcPr>
+            <w:tcW w:w="4399" w:type="dxa"/>
+            <w:tcBorders>
+              <w:top w:val="nil"/>
+              <w:left w:val="nil"/>
+              <w:bottom w:val="nil"/>
+              <w:right w:val="nil"/>
+            </w:tcBorders>
+            <w:shd w:val="clear" w:color="auto" w:fill="auto"/>
+            <w:noWrap/>
+            <w:vAlign w:val="bottom"/>
+            <w:hideMark/>
+          </w:tcPr>
+          <w:p>
+            <w:pPr>
+              <w:spacing w:line="240" w:lineRule="auto"/>
+              <w:rPr>
+                <w:rFonts w:eastAsia="Times New Roman"/>
+                <w:color w:val="000000"/>
+                <w:sz w:val="20"/>
+                <w:szCs w:val="20"/>
+                <w:lang w:val="en-US"/>
+              </w:rPr>
+            </w:pPr>
+            <w:r>
+              <w:rPr>
+                <w:rFonts w:eastAsia="Times New Roman"/>
+                <w:color w:val="000000"/>
+                <w:sz w:val="20"/>
+                <w:szCs w:val="20"/>
+                <w:lang w:val="en-US"/>
+              </w:rPr>
+              <w:t>You might need to buy a larger one and then break off the pins you need</w:t>
+            </w:r>
           </w:p>
         </w:tc>
       </w:tr>
@@ -2778,274 +2797,181 @@
         </w:trPr>
         <w:tc>
           <w:tcPr>
-            <w:tcW w:w="3612" w:type="dxa"/>
-            <w:tcBorders>
-              <w:top w:val="nil"/>
-              <w:left w:val="nil"/>
-              <w:bottom w:val="nil"/>
-              <w:right w:val="nil"/>
-            </w:tcBorders>
-            <w:shd w:val="clear" w:color="auto" w:fill="auto"/>
-            <w:noWrap/>
-            <w:vAlign w:val="bottom"/>
-            <w:hideMark/>
-          </w:tcPr>
-          <w:p>
-            <w:pPr>
-              <w:spacing w:line="240" w:lineRule="auto"/>
-              <w:rPr>
-                <w:rFonts w:eastAsia="Times New Roman"/>
-                <w:color w:val="000000"/>
-                <w:sz w:val="20"/>
-                <w:szCs w:val="20"/>
-                <w:lang w:val="en-US"/>
-              </w:rPr>
-            </w:pPr>
-            <w:proofErr w:type="spellStart"/>
-            <w:r>
-              <w:rPr>
-                <w:rFonts w:eastAsia="Times New Roman"/>
-                <w:color w:val="000000"/>
-                <w:sz w:val="20"/>
-                <w:szCs w:val="20"/>
-                <w:lang w:val="en-US"/>
-              </w:rPr>
-              <w:t>AutonoMouse</w:t>
-            </w:r>
-            <w:proofErr w:type="spellEnd"/>
-            <w:r>
-              <w:rPr>
-                <w:rFonts w:eastAsia="Times New Roman"/>
-                <w:color w:val="000000"/>
-                <w:sz w:val="20"/>
-                <w:szCs w:val="20"/>
-                <w:lang w:val="en-US"/>
-              </w:rPr>
-              <w:t xml:space="preserve"> </w:t>
-            </w:r>
-            <w:r>
-              <w:rPr>
-                <w:rFonts w:eastAsia="Times New Roman"/>
-                <w:color w:val="000000"/>
-                <w:sz w:val="20"/>
-                <w:szCs w:val="20"/>
-                <w:lang w:val="en-US"/>
-              </w:rPr>
-              <w:t>Chassis1.</w:t>
-            </w:r>
-            <w:r>
-              <w:rPr>
-                <w:rFonts w:eastAsia="Times New Roman"/>
-                <w:color w:val="000000"/>
-                <w:sz w:val="20"/>
-                <w:szCs w:val="20"/>
-                <w:lang w:val="en-US"/>
-              </w:rPr>
-              <w:t>1</w:t>
-            </w:r>
-            <w:r>
-              <w:rPr>
-                <w:rFonts w:eastAsia="Times New Roman"/>
-                <w:color w:val="000000"/>
-                <w:sz w:val="20"/>
-                <w:szCs w:val="20"/>
-                <w:lang w:val="en-US"/>
-              </w:rPr>
-              <w:t xml:space="preserve"> </w:t>
-            </w:r>
-            <w:r>
-              <w:rPr>
-                <w:rFonts w:eastAsia="Times New Roman"/>
-                <w:color w:val="000000"/>
-                <w:sz w:val="20"/>
-                <w:szCs w:val="20"/>
-                <w:lang w:val="en-US"/>
-              </w:rPr>
-              <w:t>PCB</w:t>
-            </w:r>
-          </w:p>
-        </w:tc>
-        <w:tc>
-          <w:tcPr>
-            <w:tcW w:w="1083" w:type="dxa"/>
-            <w:tcBorders>
-              <w:top w:val="nil"/>
-              <w:left w:val="nil"/>
-              <w:bottom w:val="nil"/>
-              <w:right w:val="nil"/>
-            </w:tcBorders>
-            <w:shd w:val="clear" w:color="auto" w:fill="auto"/>
-            <w:noWrap/>
-            <w:vAlign w:val="bottom"/>
-            <w:hideMark/>
-          </w:tcPr>
-          <w:p>
-            <w:pPr>
-              <w:spacing w:line="240" w:lineRule="auto"/>
-              <w:jc w:val="right"/>
-              <w:rPr>
-                <w:rFonts w:eastAsia="Times New Roman"/>
-                <w:color w:val="000000"/>
-                <w:sz w:val="20"/>
-                <w:szCs w:val="20"/>
-                <w:lang w:val="en-US"/>
-              </w:rPr>
-            </w:pPr>
-            <w:r>
-              <w:rPr>
-                <w:rFonts w:eastAsia="Times New Roman"/>
-                <w:color w:val="000000"/>
-                <w:sz w:val="20"/>
-                <w:szCs w:val="20"/>
-                <w:lang w:val="en-US"/>
-              </w:rPr>
-              <w:t>3</w:t>
-            </w:r>
-          </w:p>
-        </w:tc>
-        <w:tc>
-          <w:tcPr>
-            <w:tcW w:w="1253" w:type="dxa"/>
-            <w:tcBorders>
-              <w:top w:val="nil"/>
-              <w:left w:val="nil"/>
-              <w:bottom w:val="nil"/>
-              <w:right w:val="nil"/>
-            </w:tcBorders>
-            <w:shd w:val="clear" w:color="auto" w:fill="auto"/>
-            <w:noWrap/>
-            <w:vAlign w:val="bottom"/>
-            <w:hideMark/>
-          </w:tcPr>
-          <w:p>
-            <w:pPr>
-              <w:spacing w:line="240" w:lineRule="auto"/>
-              <w:jc w:val="right"/>
-              <w:rPr>
-                <w:rFonts w:eastAsia="Times New Roman"/>
-                <w:color w:val="000000"/>
-                <w:sz w:val="20"/>
-                <w:szCs w:val="20"/>
-                <w:lang w:val="en-US"/>
-              </w:rPr>
-            </w:pPr>
-            <w:r>
-              <w:rPr>
-                <w:rFonts w:eastAsia="Times New Roman"/>
-                <w:color w:val="000000"/>
-                <w:sz w:val="20"/>
-                <w:szCs w:val="20"/>
-                <w:lang w:val="en-US"/>
-              </w:rPr>
-              <w:t>$0.40</w:t>
-            </w:r>
-          </w:p>
-        </w:tc>
-        <w:tc>
-          <w:tcPr>
-            <w:tcW w:w="1067" w:type="dxa"/>
-            <w:tcBorders>
-              <w:top w:val="nil"/>
-              <w:left w:val="nil"/>
-              <w:bottom w:val="nil"/>
-              <w:right w:val="nil"/>
-            </w:tcBorders>
-            <w:shd w:val="clear" w:color="auto" w:fill="auto"/>
-            <w:noWrap/>
-            <w:vAlign w:val="bottom"/>
-            <w:hideMark/>
-          </w:tcPr>
-          <w:p>
-            <w:pPr>
-              <w:spacing w:line="240" w:lineRule="auto"/>
-              <w:jc w:val="right"/>
-              <w:rPr>
-                <w:rFonts w:eastAsia="Times New Roman"/>
-                <w:color w:val="000000"/>
-                <w:sz w:val="20"/>
-                <w:szCs w:val="20"/>
-                <w:lang w:val="en-US"/>
-              </w:rPr>
-            </w:pPr>
-            <w:r>
-              <w:rPr>
-                <w:rFonts w:eastAsia="Times New Roman"/>
-                <w:color w:val="000000"/>
-                <w:sz w:val="20"/>
-                <w:szCs w:val="20"/>
-                <w:lang w:val="en-US"/>
-              </w:rPr>
-              <w:t>$1.20</w:t>
-            </w:r>
-          </w:p>
-        </w:tc>
-        <w:tc>
-          <w:tcPr>
-            <w:tcW w:w="2345" w:type="dxa"/>
-            <w:tcBorders>
-              <w:top w:val="nil"/>
-              <w:left w:val="nil"/>
-              <w:bottom w:val="nil"/>
-              <w:right w:val="nil"/>
-            </w:tcBorders>
-            <w:shd w:val="clear" w:color="auto" w:fill="auto"/>
-            <w:noWrap/>
-            <w:vAlign w:val="bottom"/>
-            <w:hideMark/>
-          </w:tcPr>
-          <w:p>
-            <w:pPr>
-              <w:spacing w:line="240" w:lineRule="auto"/>
-              <w:rPr>
-                <w:rFonts w:eastAsia="Times New Roman"/>
-                <w:color w:val="000000"/>
-                <w:sz w:val="20"/>
-                <w:szCs w:val="20"/>
-                <w:lang w:val="en-US"/>
-              </w:rPr>
-            </w:pPr>
-            <w:r>
-              <w:rPr>
-                <w:rFonts w:eastAsia="Times New Roman"/>
-                <w:color w:val="000000"/>
-                <w:sz w:val="20"/>
-                <w:szCs w:val="20"/>
-                <w:lang w:val="en-US"/>
-              </w:rPr>
-              <w:t>$0.40 per in^2</w:t>
-            </w:r>
-            <w:r>
-              <w:rPr>
-                <w:rFonts w:eastAsia="Times New Roman"/>
-                <w:color w:val="000000"/>
-                <w:sz w:val="20"/>
-                <w:szCs w:val="20"/>
-                <w:lang w:val="en-US"/>
-              </w:rPr>
-              <w:t xml:space="preserve">, ask the shop techs to print Chassis1.1 </w:t>
-            </w:r>
-            <w:proofErr w:type="spellStart"/>
-            <w:r>
-              <w:rPr>
-                <w:rFonts w:eastAsia="Times New Roman"/>
-                <w:color w:val="000000"/>
-                <w:sz w:val="20"/>
-                <w:szCs w:val="20"/>
-                <w:lang w:val="en-US"/>
-              </w:rPr>
-              <w:t>AutonoMouse</w:t>
-            </w:r>
-            <w:proofErr w:type="spellEnd"/>
-            <w:r>
-              <w:rPr>
-                <w:rFonts w:eastAsia="Times New Roman"/>
-                <w:color w:val="000000"/>
-                <w:sz w:val="20"/>
-                <w:szCs w:val="20"/>
-                <w:lang w:val="en-US"/>
-              </w:rPr>
-              <w:t xml:space="preserve"> for the ECEN 191 class</w:t>
-            </w:r>
+            <w:tcW w:w="2545" w:type="dxa"/>
+            <w:tcBorders>
+              <w:top w:val="nil"/>
+              <w:left w:val="nil"/>
+              <w:bottom w:val="nil"/>
+              <w:right w:val="nil"/>
+            </w:tcBorders>
+            <w:shd w:val="clear" w:color="auto" w:fill="auto"/>
+            <w:noWrap/>
+            <w:vAlign w:val="bottom"/>
+            <w:hideMark/>
+          </w:tcPr>
+          <w:p>
+            <w:pPr>
+              <w:spacing w:line="240" w:lineRule="auto"/>
+              <w:rPr>
+                <w:rFonts w:eastAsia="Times New Roman"/>
+                <w:color w:val="000000"/>
+                <w:sz w:val="20"/>
+                <w:szCs w:val="20"/>
+                <w:lang w:val="en-US"/>
+              </w:rPr>
+            </w:pPr>
+            <w:r>
+              <w:rPr>
+                <w:rFonts w:eastAsia="Times New Roman"/>
+                <w:color w:val="000000"/>
+                <w:sz w:val="20"/>
+                <w:szCs w:val="20"/>
+                <w:lang w:val="en-US"/>
+              </w:rPr>
+              <w:t>Continuous Servo</w:t>
+            </w:r>
+          </w:p>
+        </w:tc>
+        <w:tc>
+          <w:tcPr>
+            <w:tcW w:w="769" w:type="dxa"/>
+            <w:tcBorders>
+              <w:top w:val="nil"/>
+              <w:left w:val="nil"/>
+              <w:bottom w:val="nil"/>
+              <w:right w:val="nil"/>
+            </w:tcBorders>
+            <w:shd w:val="clear" w:color="auto" w:fill="auto"/>
+            <w:noWrap/>
+            <w:vAlign w:val="bottom"/>
+            <w:hideMark/>
+          </w:tcPr>
+          <w:p>
+            <w:pPr>
+              <w:spacing w:line="240" w:lineRule="auto"/>
+              <w:jc w:val="right"/>
+              <w:rPr>
+                <w:rFonts w:eastAsia="Times New Roman"/>
+                <w:color w:val="000000"/>
+                <w:sz w:val="20"/>
+                <w:szCs w:val="20"/>
+                <w:lang w:val="en-US"/>
+              </w:rPr>
+            </w:pPr>
+            <w:r>
+              <w:rPr>
+                <w:rFonts w:eastAsia="Times New Roman"/>
+                <w:color w:val="000000"/>
+                <w:sz w:val="20"/>
+                <w:szCs w:val="20"/>
+                <w:lang w:val="en-US"/>
+              </w:rPr>
+              <w:t>2</w:t>
+            </w:r>
+          </w:p>
+        </w:tc>
+        <w:tc>
+          <w:tcPr>
+            <w:tcW w:w="889" w:type="dxa"/>
+            <w:tcBorders>
+              <w:top w:val="nil"/>
+              <w:left w:val="nil"/>
+              <w:bottom w:val="nil"/>
+              <w:right w:val="nil"/>
+            </w:tcBorders>
+            <w:shd w:val="clear" w:color="auto" w:fill="auto"/>
+            <w:noWrap/>
+            <w:vAlign w:val="bottom"/>
+            <w:hideMark/>
+          </w:tcPr>
+          <w:p>
+            <w:pPr>
+              <w:spacing w:line="240" w:lineRule="auto"/>
+              <w:jc w:val="right"/>
+              <w:rPr>
+                <w:rFonts w:eastAsia="Times New Roman"/>
+                <w:color w:val="000000"/>
+                <w:sz w:val="20"/>
+                <w:szCs w:val="20"/>
+                <w:lang w:val="en-US"/>
+              </w:rPr>
+            </w:pPr>
+            <w:r>
+              <w:rPr>
+                <w:rFonts w:eastAsia="Times New Roman"/>
+                <w:color w:val="000000"/>
+                <w:sz w:val="20"/>
+                <w:szCs w:val="20"/>
+                <w:lang w:val="en-US"/>
+              </w:rPr>
+              <w:t>$1.80</w:t>
+            </w:r>
+          </w:p>
+        </w:tc>
+        <w:tc>
+          <w:tcPr>
+            <w:tcW w:w="758" w:type="dxa"/>
+            <w:tcBorders>
+              <w:top w:val="nil"/>
+              <w:left w:val="nil"/>
+              <w:bottom w:val="nil"/>
+              <w:right w:val="nil"/>
+            </w:tcBorders>
+            <w:shd w:val="clear" w:color="auto" w:fill="auto"/>
+            <w:noWrap/>
+            <w:vAlign w:val="bottom"/>
+            <w:hideMark/>
+          </w:tcPr>
+          <w:p>
+            <w:pPr>
+              <w:spacing w:line="240" w:lineRule="auto"/>
+              <w:jc w:val="right"/>
+              <w:rPr>
+                <w:rFonts w:eastAsia="Times New Roman"/>
+                <w:color w:val="000000"/>
+                <w:sz w:val="20"/>
+                <w:szCs w:val="20"/>
+                <w:lang w:val="en-US"/>
+              </w:rPr>
+            </w:pPr>
+            <w:r>
+              <w:rPr>
+                <w:rFonts w:eastAsia="Times New Roman"/>
+                <w:color w:val="000000"/>
+                <w:sz w:val="20"/>
+                <w:szCs w:val="20"/>
+                <w:lang w:val="en-US"/>
+              </w:rPr>
+              <w:t>$3.60</w:t>
+            </w:r>
+          </w:p>
+        </w:tc>
+        <w:tc>
+          <w:tcPr>
+            <w:tcW w:w="4399" w:type="dxa"/>
+            <w:tcBorders>
+              <w:top w:val="nil"/>
+              <w:left w:val="nil"/>
+              <w:bottom w:val="nil"/>
+              <w:right w:val="nil"/>
+            </w:tcBorders>
+            <w:shd w:val="clear" w:color="auto" w:fill="auto"/>
+            <w:noWrap/>
+            <w:vAlign w:val="bottom"/>
+            <w:hideMark/>
+          </w:tcPr>
+          <w:p>
+            <w:pPr>
+              <w:spacing w:line="240" w:lineRule="auto"/>
+              <w:jc w:val="right"/>
+              <w:rPr>
+                <w:rFonts w:eastAsia="Times New Roman"/>
+                <w:color w:val="000000"/>
+                <w:sz w:val="20"/>
+                <w:szCs w:val="20"/>
+                <w:lang w:val="en-US"/>
+              </w:rPr>
+            </w:pPr>
           </w:p>
         </w:tc>
       </w:tr>
@@ -3055,181 +2981,200 @@
         </w:trPr>
         <w:tc>
           <w:tcPr>
-            <w:tcW w:w="3612" w:type="dxa"/>
-            <w:tcBorders>
-              <w:top w:val="nil"/>
-              <w:left w:val="nil"/>
-              <w:bottom w:val="nil"/>
-              <w:right w:val="nil"/>
-            </w:tcBorders>
-            <w:shd w:val="clear" w:color="auto" w:fill="auto"/>
-            <w:noWrap/>
-            <w:vAlign w:val="bottom"/>
-            <w:hideMark/>
-          </w:tcPr>
-          <w:p>
-            <w:pPr>
-              <w:spacing w:line="240" w:lineRule="auto"/>
-              <w:rPr>
-                <w:rFonts w:eastAsia="Times New Roman"/>
-                <w:color w:val="000000"/>
-                <w:sz w:val="20"/>
-                <w:szCs w:val="20"/>
-                <w:lang w:val="en-US"/>
-              </w:rPr>
-            </w:pPr>
-            <w:r>
-              <w:rPr>
-                <w:rFonts w:eastAsia="Times New Roman"/>
-                <w:color w:val="000000"/>
-                <w:sz w:val="20"/>
-                <w:szCs w:val="20"/>
-                <w:lang w:val="en-US"/>
-              </w:rPr>
-              <w:t xml:space="preserve">Sensor Sonar </w:t>
-            </w:r>
-          </w:p>
-        </w:tc>
-        <w:tc>
-          <w:tcPr>
-            <w:tcW w:w="1083" w:type="dxa"/>
-            <w:tcBorders>
-              <w:top w:val="nil"/>
-              <w:left w:val="nil"/>
-              <w:bottom w:val="nil"/>
-              <w:right w:val="nil"/>
-            </w:tcBorders>
-            <w:shd w:val="clear" w:color="auto" w:fill="auto"/>
-            <w:noWrap/>
-            <w:vAlign w:val="bottom"/>
-            <w:hideMark/>
-          </w:tcPr>
-          <w:p>
-            <w:pPr>
-              <w:spacing w:line="240" w:lineRule="auto"/>
-              <w:jc w:val="right"/>
-              <w:rPr>
-                <w:rFonts w:eastAsia="Times New Roman"/>
-                <w:color w:val="000000"/>
-                <w:sz w:val="20"/>
-                <w:szCs w:val="20"/>
-                <w:lang w:val="en-US"/>
-              </w:rPr>
-            </w:pPr>
-            <w:r>
-              <w:rPr>
-                <w:rFonts w:eastAsia="Times New Roman"/>
-                <w:color w:val="000000"/>
-                <w:sz w:val="20"/>
-                <w:szCs w:val="20"/>
-                <w:lang w:val="en-US"/>
-              </w:rPr>
-              <w:t>1</w:t>
-            </w:r>
-          </w:p>
-        </w:tc>
-        <w:tc>
-          <w:tcPr>
-            <w:tcW w:w="1253" w:type="dxa"/>
-            <w:tcBorders>
-              <w:top w:val="nil"/>
-              <w:left w:val="nil"/>
-              <w:bottom w:val="nil"/>
-              <w:right w:val="nil"/>
-            </w:tcBorders>
-            <w:shd w:val="clear" w:color="auto" w:fill="auto"/>
-            <w:noWrap/>
-            <w:vAlign w:val="bottom"/>
-            <w:hideMark/>
-          </w:tcPr>
-          <w:p>
-            <w:pPr>
-              <w:spacing w:line="240" w:lineRule="auto"/>
-              <w:jc w:val="right"/>
-              <w:rPr>
-                <w:rFonts w:eastAsia="Times New Roman"/>
-                <w:color w:val="000000"/>
-                <w:sz w:val="20"/>
-                <w:szCs w:val="20"/>
-                <w:lang w:val="en-US"/>
-              </w:rPr>
-            </w:pPr>
-            <w:r>
-              <w:rPr>
-                <w:rFonts w:eastAsia="Times New Roman"/>
-                <w:color w:val="000000"/>
-                <w:sz w:val="20"/>
-                <w:szCs w:val="20"/>
-                <w:lang w:val="en-US"/>
-              </w:rPr>
-              <w:t>$2.20</w:t>
-            </w:r>
-          </w:p>
-        </w:tc>
-        <w:tc>
-          <w:tcPr>
-            <w:tcW w:w="1067" w:type="dxa"/>
-            <w:tcBorders>
-              <w:top w:val="nil"/>
-              <w:left w:val="nil"/>
-              <w:bottom w:val="nil"/>
-              <w:right w:val="nil"/>
-            </w:tcBorders>
-            <w:shd w:val="clear" w:color="auto" w:fill="auto"/>
-            <w:noWrap/>
-            <w:vAlign w:val="bottom"/>
-            <w:hideMark/>
-          </w:tcPr>
-          <w:p>
-            <w:pPr>
-              <w:spacing w:line="240" w:lineRule="auto"/>
-              <w:jc w:val="right"/>
-              <w:rPr>
-                <w:rFonts w:eastAsia="Times New Roman"/>
-                <w:color w:val="000000"/>
-                <w:sz w:val="20"/>
-                <w:szCs w:val="20"/>
-                <w:lang w:val="en-US"/>
-              </w:rPr>
-            </w:pPr>
-            <w:r>
-              <w:rPr>
-                <w:rFonts w:eastAsia="Times New Roman"/>
-                <w:color w:val="000000"/>
-                <w:sz w:val="20"/>
-                <w:szCs w:val="20"/>
-                <w:lang w:val="en-US"/>
-              </w:rPr>
-              <w:t>$2.20</w:t>
-            </w:r>
-          </w:p>
-        </w:tc>
-        <w:tc>
-          <w:tcPr>
-            <w:tcW w:w="2345" w:type="dxa"/>
-            <w:tcBorders>
-              <w:top w:val="nil"/>
-              <w:left w:val="nil"/>
-              <w:bottom w:val="nil"/>
-              <w:right w:val="nil"/>
-            </w:tcBorders>
-            <w:shd w:val="clear" w:color="auto" w:fill="auto"/>
-            <w:noWrap/>
-            <w:vAlign w:val="bottom"/>
-            <w:hideMark/>
-          </w:tcPr>
-          <w:p>
-            <w:pPr>
-              <w:spacing w:line="240" w:lineRule="auto"/>
-              <w:jc w:val="right"/>
-              <w:rPr>
-                <w:rFonts w:eastAsia="Times New Roman"/>
-                <w:color w:val="000000"/>
-                <w:sz w:val="20"/>
-                <w:szCs w:val="20"/>
-                <w:lang w:val="en-US"/>
-              </w:rPr>
-            </w:pPr>
+            <w:tcW w:w="2545" w:type="dxa"/>
+            <w:tcBorders>
+              <w:top w:val="nil"/>
+              <w:left w:val="nil"/>
+              <w:bottom w:val="nil"/>
+              <w:right w:val="nil"/>
+            </w:tcBorders>
+            <w:shd w:val="clear" w:color="auto" w:fill="auto"/>
+            <w:noWrap/>
+            <w:vAlign w:val="bottom"/>
+            <w:hideMark/>
+          </w:tcPr>
+          <w:p>
+            <w:pPr>
+              <w:spacing w:line="240" w:lineRule="auto"/>
+              <w:rPr>
+                <w:rFonts w:eastAsia="Times New Roman"/>
+                <w:color w:val="000000"/>
+                <w:sz w:val="20"/>
+                <w:szCs w:val="20"/>
+                <w:lang w:val="en-US"/>
+              </w:rPr>
+            </w:pPr>
+            <w:r>
+              <w:rPr>
+                <w:rFonts w:eastAsia="Times New Roman"/>
+                <w:color w:val="000000"/>
+                <w:sz w:val="20"/>
+                <w:szCs w:val="20"/>
+                <w:lang w:val="en-US"/>
+              </w:rPr>
+              <w:t>PCB</w:t>
+            </w:r>
+          </w:p>
+        </w:tc>
+        <w:tc>
+          <w:tcPr>
+            <w:tcW w:w="769" w:type="dxa"/>
+            <w:tcBorders>
+              <w:top w:val="nil"/>
+              <w:left w:val="nil"/>
+              <w:bottom w:val="nil"/>
+              <w:right w:val="nil"/>
+            </w:tcBorders>
+            <w:shd w:val="clear" w:color="auto" w:fill="auto"/>
+            <w:noWrap/>
+            <w:vAlign w:val="bottom"/>
+            <w:hideMark/>
+          </w:tcPr>
+          <w:p>
+            <w:pPr>
+              <w:spacing w:line="240" w:lineRule="auto"/>
+              <w:jc w:val="right"/>
+              <w:rPr>
+                <w:rFonts w:eastAsia="Times New Roman"/>
+                <w:color w:val="000000"/>
+                <w:sz w:val="20"/>
+                <w:szCs w:val="20"/>
+                <w:lang w:val="en-US"/>
+              </w:rPr>
+            </w:pPr>
+            <w:r>
+              <w:rPr>
+                <w:rFonts w:eastAsia="Times New Roman"/>
+                <w:color w:val="000000"/>
+                <w:sz w:val="20"/>
+                <w:szCs w:val="20"/>
+                <w:lang w:val="en-US"/>
+              </w:rPr>
+              <w:t>3</w:t>
+            </w:r>
+          </w:p>
+        </w:tc>
+        <w:tc>
+          <w:tcPr>
+            <w:tcW w:w="889" w:type="dxa"/>
+            <w:tcBorders>
+              <w:top w:val="nil"/>
+              <w:left w:val="nil"/>
+              <w:bottom w:val="nil"/>
+              <w:right w:val="nil"/>
+            </w:tcBorders>
+            <w:shd w:val="clear" w:color="auto" w:fill="auto"/>
+            <w:noWrap/>
+            <w:vAlign w:val="bottom"/>
+            <w:hideMark/>
+          </w:tcPr>
+          <w:p>
+            <w:pPr>
+              <w:spacing w:line="240" w:lineRule="auto"/>
+              <w:jc w:val="right"/>
+              <w:rPr>
+                <w:rFonts w:eastAsia="Times New Roman"/>
+                <w:color w:val="000000"/>
+                <w:sz w:val="20"/>
+                <w:szCs w:val="20"/>
+                <w:lang w:val="en-US"/>
+              </w:rPr>
+            </w:pPr>
+            <w:r>
+              <w:rPr>
+                <w:rFonts w:eastAsia="Times New Roman"/>
+                <w:color w:val="000000"/>
+                <w:sz w:val="20"/>
+                <w:szCs w:val="20"/>
+                <w:lang w:val="en-US"/>
+              </w:rPr>
+              <w:t>$0.40</w:t>
+            </w:r>
+          </w:p>
+        </w:tc>
+        <w:tc>
+          <w:tcPr>
+            <w:tcW w:w="758" w:type="dxa"/>
+            <w:tcBorders>
+              <w:top w:val="nil"/>
+              <w:left w:val="nil"/>
+              <w:bottom w:val="nil"/>
+              <w:right w:val="nil"/>
+            </w:tcBorders>
+            <w:shd w:val="clear" w:color="auto" w:fill="auto"/>
+            <w:noWrap/>
+            <w:vAlign w:val="bottom"/>
+            <w:hideMark/>
+          </w:tcPr>
+          <w:p>
+            <w:pPr>
+              <w:spacing w:line="240" w:lineRule="auto"/>
+              <w:jc w:val="right"/>
+              <w:rPr>
+                <w:rFonts w:eastAsia="Times New Roman"/>
+                <w:color w:val="000000"/>
+                <w:sz w:val="20"/>
+                <w:szCs w:val="20"/>
+                <w:lang w:val="en-US"/>
+              </w:rPr>
+            </w:pPr>
+            <w:r>
+              <w:rPr>
+                <w:rFonts w:eastAsia="Times New Roman"/>
+                <w:color w:val="000000"/>
+                <w:sz w:val="20"/>
+                <w:szCs w:val="20"/>
+                <w:lang w:val="en-US"/>
+              </w:rPr>
+              <w:t>$1.20</w:t>
+            </w:r>
+          </w:p>
+        </w:tc>
+        <w:tc>
+          <w:tcPr>
+            <w:tcW w:w="4399" w:type="dxa"/>
+            <w:tcBorders>
+              <w:top w:val="nil"/>
+              <w:left w:val="nil"/>
+              <w:bottom w:val="nil"/>
+              <w:right w:val="nil"/>
+            </w:tcBorders>
+            <w:shd w:val="clear" w:color="auto" w:fill="auto"/>
+            <w:noWrap/>
+            <w:vAlign w:val="bottom"/>
+            <w:hideMark/>
+          </w:tcPr>
+          <w:p>
+            <w:pPr>
+              <w:spacing w:line="240" w:lineRule="auto"/>
+              <w:rPr>
+                <w:rFonts w:eastAsia="Times New Roman"/>
+                <w:color w:val="000000"/>
+                <w:sz w:val="20"/>
+                <w:szCs w:val="20"/>
+                <w:lang w:val="en-US"/>
+              </w:rPr>
+            </w:pPr>
+            <w:r>
+              <w:rPr>
+                <w:rFonts w:eastAsia="Times New Roman"/>
+                <w:color w:val="000000"/>
+                <w:sz w:val="20"/>
+                <w:szCs w:val="20"/>
+                <w:lang w:val="en-US"/>
+              </w:rPr>
+              <w:t>$0.40 per in^2</w:t>
+            </w:r>
+            <w:r>
+              <w:rPr>
+                <w:rFonts w:eastAsia="Times New Roman"/>
+                <w:color w:val="000000"/>
+                <w:sz w:val="20"/>
+                <w:szCs w:val="20"/>
+                <w:lang w:val="en-US"/>
+              </w:rPr>
+              <w:t>, Submit a project request (see below)</w:t>
+            </w:r>
           </w:p>
         </w:tc>
       </w:tr>
@@ -3239,44 +3184,44 @@
         </w:trPr>
         <w:tc>
           <w:tcPr>
-            <w:tcW w:w="3612" w:type="dxa"/>
-            <w:tcBorders>
-              <w:top w:val="nil"/>
-              <w:left w:val="nil"/>
-              <w:bottom w:val="nil"/>
-              <w:right w:val="nil"/>
-            </w:tcBorders>
-            <w:shd w:val="clear" w:color="auto" w:fill="auto"/>
-            <w:noWrap/>
-            <w:vAlign w:val="bottom"/>
-            <w:hideMark/>
-          </w:tcPr>
-          <w:p>
-            <w:pPr>
-              <w:spacing w:line="240" w:lineRule="auto"/>
-              <w:rPr>
-                <w:rFonts w:eastAsia="Times New Roman"/>
-                <w:color w:val="000000"/>
-                <w:sz w:val="20"/>
-                <w:szCs w:val="20"/>
-                <w:lang w:val="en-US"/>
-              </w:rPr>
-            </w:pPr>
-            <w:r>
-              <w:rPr>
-                <w:rFonts w:eastAsia="Times New Roman"/>
-                <w:color w:val="000000"/>
-                <w:sz w:val="20"/>
-                <w:szCs w:val="20"/>
-                <w:lang w:val="en-US"/>
-              </w:rPr>
-              <w:t>LED Colored</w:t>
-            </w:r>
-          </w:p>
-        </w:tc>
-        <w:tc>
-          <w:tcPr>
-            <w:tcW w:w="1083" w:type="dxa"/>
+            <w:tcW w:w="2545" w:type="dxa"/>
+            <w:tcBorders>
+              <w:top w:val="nil"/>
+              <w:left w:val="nil"/>
+              <w:bottom w:val="nil"/>
+              <w:right w:val="nil"/>
+            </w:tcBorders>
+            <w:shd w:val="clear" w:color="auto" w:fill="auto"/>
+            <w:noWrap/>
+            <w:vAlign w:val="bottom"/>
+            <w:hideMark/>
+          </w:tcPr>
+          <w:p>
+            <w:pPr>
+              <w:spacing w:line="240" w:lineRule="auto"/>
+              <w:rPr>
+                <w:rFonts w:eastAsia="Times New Roman"/>
+                <w:color w:val="000000"/>
+                <w:sz w:val="20"/>
+                <w:szCs w:val="20"/>
+                <w:lang w:val="en-US"/>
+              </w:rPr>
+            </w:pPr>
+            <w:r>
+              <w:rPr>
+                <w:rFonts w:eastAsia="Times New Roman"/>
+                <w:color w:val="000000"/>
+                <w:sz w:val="20"/>
+                <w:szCs w:val="20"/>
+                <w:lang w:val="en-US"/>
+              </w:rPr>
+              <w:t xml:space="preserve">Sensor Sonar </w:t>
+            </w:r>
+          </w:p>
+        </w:tc>
+        <w:tc>
+          <w:tcPr>
+            <w:tcW w:w="769" w:type="dxa"/>
             <w:tcBorders>
               <w:top w:val="nil"/>
               <w:left w:val="nil"/>
@@ -3314,106 +3259,115 @@
         </w:tc>
         <w:tc>
           <w:tcPr>
-            <w:tcW w:w="1253" w:type="dxa"/>
-            <w:tcBorders>
-              <w:top w:val="nil"/>
-              <w:left w:val="nil"/>
-              <w:bottom w:val="nil"/>
-              <w:right w:val="nil"/>
-            </w:tcBorders>
-            <w:shd w:val="clear" w:color="auto" w:fill="auto"/>
-            <w:noWrap/>
-            <w:vAlign w:val="bottom"/>
-            <w:hideMark/>
-          </w:tcPr>
-          <w:p>
-            <w:pPr>
-              <w:spacing w:line="240" w:lineRule="auto"/>
-              <w:jc w:val="right"/>
-              <w:rPr>
-                <w:rFonts w:eastAsia="Times New Roman"/>
-                <w:color w:val="000000"/>
-                <w:sz w:val="20"/>
-                <w:szCs w:val="20"/>
-                <w:lang w:val="en-US"/>
-              </w:rPr>
-            </w:pPr>
-            <w:r>
-              <w:rPr>
-                <w:rFonts w:eastAsia="Times New Roman"/>
-                <w:color w:val="000000"/>
-                <w:sz w:val="20"/>
-                <w:szCs w:val="20"/>
-                <w:lang w:val="en-US"/>
-              </w:rPr>
-              <w:t>$0.05</w:t>
-            </w:r>
-          </w:p>
-        </w:tc>
-        <w:tc>
-          <w:tcPr>
-            <w:tcW w:w="1067" w:type="dxa"/>
-            <w:tcBorders>
-              <w:top w:val="nil"/>
-              <w:left w:val="nil"/>
-              <w:bottom w:val="nil"/>
-              <w:right w:val="nil"/>
-            </w:tcBorders>
-            <w:shd w:val="clear" w:color="auto" w:fill="auto"/>
-            <w:noWrap/>
-            <w:vAlign w:val="bottom"/>
-            <w:hideMark/>
-          </w:tcPr>
-          <w:p>
-            <w:pPr>
-              <w:spacing w:line="240" w:lineRule="auto"/>
-              <w:jc w:val="right"/>
-              <w:rPr>
-                <w:rFonts w:eastAsia="Times New Roman"/>
-                <w:color w:val="000000"/>
-                <w:sz w:val="20"/>
-                <w:szCs w:val="20"/>
-                <w:lang w:val="en-US"/>
-              </w:rPr>
-            </w:pPr>
-            <w:r>
-              <w:rPr>
-                <w:rFonts w:eastAsia="Times New Roman"/>
-                <w:color w:val="000000"/>
-                <w:sz w:val="20"/>
-                <w:szCs w:val="20"/>
-                <w:lang w:val="en-US"/>
-              </w:rPr>
-              <w:t>$0.05</w:t>
-            </w:r>
-          </w:p>
-        </w:tc>
-        <w:tc>
-          <w:tcPr>
-            <w:tcW w:w="2345" w:type="dxa"/>
-            <w:tcBorders>
-              <w:top w:val="nil"/>
-              <w:left w:val="nil"/>
-              <w:bottom w:val="nil"/>
-              <w:right w:val="nil"/>
-            </w:tcBorders>
-            <w:shd w:val="clear" w:color="auto" w:fill="auto"/>
-            <w:noWrap/>
-            <w:vAlign w:val="bottom"/>
-            <w:hideMark/>
-          </w:tcPr>
-          <w:p>
-            <w:pPr>
-              <w:spacing w:line="240" w:lineRule="auto"/>
-              <w:jc w:val="right"/>
-              <w:rPr>
-                <w:rFonts w:eastAsia="Times New Roman"/>
-                <w:color w:val="000000"/>
-                <w:sz w:val="20"/>
-                <w:szCs w:val="20"/>
-                <w:lang w:val="en-US"/>
-              </w:rPr>
-            </w:pPr>
+            <w:tcW w:w="889" w:type="dxa"/>
+            <w:tcBorders>
+              <w:top w:val="nil"/>
+              <w:left w:val="nil"/>
+              <w:bottom w:val="nil"/>
+              <w:right w:val="nil"/>
+            </w:tcBorders>
+            <w:shd w:val="clear" w:color="auto" w:fill="auto"/>
+            <w:noWrap/>
+            <w:vAlign w:val="bottom"/>
+            <w:hideMark/>
+          </w:tcPr>
+          <w:p>
+            <w:pPr>
+              <w:spacing w:line="240" w:lineRule="auto"/>
+              <w:jc w:val="right"/>
+              <w:rPr>
+                <w:rFonts w:eastAsia="Times New Roman"/>
+                <w:color w:val="000000"/>
+                <w:sz w:val="20"/>
+                <w:szCs w:val="20"/>
+                <w:lang w:val="en-US"/>
+              </w:rPr>
+            </w:pPr>
+            <w:r>
+              <w:rPr>
+                <w:rFonts w:eastAsia="Times New Roman"/>
+                <w:color w:val="000000"/>
+                <w:sz w:val="20"/>
+                <w:szCs w:val="20"/>
+                <w:lang w:val="en-US"/>
+              </w:rPr>
+              <w:t>$2.20</w:t>
+            </w:r>
+          </w:p>
+        </w:tc>
+        <w:tc>
+          <w:tcPr>
+            <w:tcW w:w="758" w:type="dxa"/>
+            <w:tcBorders>
+              <w:top w:val="nil"/>
+              <w:left w:val="nil"/>
+              <w:bottom w:val="nil"/>
+              <w:right w:val="nil"/>
+            </w:tcBorders>
+            <w:shd w:val="clear" w:color="auto" w:fill="auto"/>
+            <w:noWrap/>
+            <w:vAlign w:val="bottom"/>
+            <w:hideMark/>
+          </w:tcPr>
+          <w:p>
+            <w:pPr>
+              <w:spacing w:line="240" w:lineRule="auto"/>
+              <w:jc w:val="right"/>
+              <w:rPr>
+                <w:rFonts w:eastAsia="Times New Roman"/>
+                <w:color w:val="000000"/>
+                <w:sz w:val="20"/>
+                <w:szCs w:val="20"/>
+                <w:lang w:val="en-US"/>
+              </w:rPr>
+            </w:pPr>
+            <w:r>
+              <w:rPr>
+                <w:rFonts w:eastAsia="Times New Roman"/>
+                <w:color w:val="000000"/>
+                <w:sz w:val="20"/>
+                <w:szCs w:val="20"/>
+                <w:lang w:val="en-US"/>
+              </w:rPr>
+              <w:t>$2.20</w:t>
+            </w:r>
+          </w:p>
+        </w:tc>
+        <w:tc>
+          <w:tcPr>
+            <w:tcW w:w="4399" w:type="dxa"/>
+            <w:tcBorders>
+              <w:top w:val="nil"/>
+              <w:left w:val="nil"/>
+              <w:bottom w:val="nil"/>
+              <w:right w:val="nil"/>
+            </w:tcBorders>
+            <w:shd w:val="clear" w:color="auto" w:fill="auto"/>
+            <w:noWrap/>
+            <w:vAlign w:val="bottom"/>
+            <w:hideMark/>
+          </w:tcPr>
+          <w:p>
+            <w:pPr>
+              <w:spacing w:line="240" w:lineRule="auto"/>
+              <w:rPr>
+                <w:rFonts w:eastAsia="Times New Roman"/>
+                <w:color w:val="000000"/>
+                <w:sz w:val="20"/>
+                <w:szCs w:val="20"/>
+                <w:lang w:val="en-US"/>
+              </w:rPr>
+            </w:pPr>
+            <w:r>
+              <w:rPr>
+                <w:rFonts w:eastAsia="Times New Roman"/>
+                <w:color w:val="000000"/>
+                <w:sz w:val="20"/>
+                <w:szCs w:val="20"/>
+                <w:lang w:val="en-US"/>
+              </w:rPr>
+              <w:t>Sensor-Ultrasonic used for angry engineers</w:t>
+            </w:r>
           </w:p>
         </w:tc>
       </w:tr>
@@ -3423,44 +3377,44 @@
         </w:trPr>
         <w:tc>
           <w:tcPr>
-            <w:tcW w:w="3612" w:type="dxa"/>
-            <w:tcBorders>
-              <w:top w:val="nil"/>
-              <w:left w:val="nil"/>
-              <w:bottom w:val="nil"/>
-              <w:right w:val="nil"/>
-            </w:tcBorders>
-            <w:shd w:val="clear" w:color="auto" w:fill="auto"/>
-            <w:noWrap/>
-            <w:vAlign w:val="bottom"/>
-            <w:hideMark/>
-          </w:tcPr>
-          <w:p>
-            <w:pPr>
-              <w:spacing w:line="240" w:lineRule="auto"/>
-              <w:rPr>
-                <w:rFonts w:eastAsia="Times New Roman"/>
-                <w:color w:val="000000"/>
-                <w:sz w:val="20"/>
-                <w:szCs w:val="20"/>
-                <w:lang w:val="en-US"/>
-              </w:rPr>
-            </w:pPr>
-            <w:r>
-              <w:rPr>
-                <w:rFonts w:eastAsia="Times New Roman"/>
-                <w:color w:val="000000"/>
-                <w:sz w:val="20"/>
-                <w:szCs w:val="20"/>
-                <w:lang w:val="en-US"/>
-              </w:rPr>
-              <w:t xml:space="preserve">CABLE-USB A-Mini </w:t>
-            </w:r>
-          </w:p>
-        </w:tc>
-        <w:tc>
-          <w:tcPr>
-            <w:tcW w:w="1083" w:type="dxa"/>
+            <w:tcW w:w="2545" w:type="dxa"/>
+            <w:tcBorders>
+              <w:top w:val="nil"/>
+              <w:left w:val="nil"/>
+              <w:bottom w:val="nil"/>
+              <w:right w:val="nil"/>
+            </w:tcBorders>
+            <w:shd w:val="clear" w:color="auto" w:fill="auto"/>
+            <w:noWrap/>
+            <w:vAlign w:val="bottom"/>
+            <w:hideMark/>
+          </w:tcPr>
+          <w:p>
+            <w:pPr>
+              <w:spacing w:line="240" w:lineRule="auto"/>
+              <w:rPr>
+                <w:rFonts w:eastAsia="Times New Roman"/>
+                <w:color w:val="000000"/>
+                <w:sz w:val="20"/>
+                <w:szCs w:val="20"/>
+                <w:lang w:val="en-US"/>
+              </w:rPr>
+            </w:pPr>
+            <w:r>
+              <w:rPr>
+                <w:rFonts w:eastAsia="Times New Roman"/>
+                <w:color w:val="000000"/>
+                <w:sz w:val="20"/>
+                <w:szCs w:val="20"/>
+                <w:lang w:val="en-US"/>
+              </w:rPr>
+              <w:t>LED Colored</w:t>
+            </w:r>
+          </w:p>
+        </w:tc>
+        <w:tc>
+          <w:tcPr>
+            <w:tcW w:w="769" w:type="dxa"/>
             <w:tcBorders>
               <w:top w:val="nil"/>
               <w:left w:val="nil"/>
@@ -3498,83 +3452,83 @@
         </w:tc>
         <w:tc>
           <w:tcPr>
-            <w:tcW w:w="1253" w:type="dxa"/>
-            <w:tcBorders>
-              <w:top w:val="nil"/>
-              <w:left w:val="nil"/>
-              <w:bottom w:val="nil"/>
-              <w:right w:val="nil"/>
-            </w:tcBorders>
-            <w:shd w:val="clear" w:color="auto" w:fill="auto"/>
-            <w:noWrap/>
-            <w:vAlign w:val="bottom"/>
-            <w:hideMark/>
-          </w:tcPr>
-          <w:p>
-            <w:pPr>
-              <w:spacing w:line="240" w:lineRule="auto"/>
-              <w:jc w:val="right"/>
-              <w:rPr>
-                <w:rFonts w:eastAsia="Times New Roman"/>
-                <w:color w:val="000000"/>
-                <w:sz w:val="20"/>
-                <w:szCs w:val="20"/>
-                <w:lang w:val="en-US"/>
-              </w:rPr>
-            </w:pPr>
-            <w:r>
-              <w:rPr>
-                <w:rFonts w:eastAsia="Times New Roman"/>
-                <w:color w:val="000000"/>
-                <w:sz w:val="20"/>
-                <w:szCs w:val="20"/>
-                <w:lang w:val="en-US"/>
-              </w:rPr>
-              <w:t>$0.99</w:t>
-            </w:r>
-          </w:p>
-        </w:tc>
-        <w:tc>
-          <w:tcPr>
-            <w:tcW w:w="1067" w:type="dxa"/>
-            <w:tcBorders>
-              <w:top w:val="nil"/>
-              <w:left w:val="nil"/>
-              <w:bottom w:val="nil"/>
-              <w:right w:val="nil"/>
-            </w:tcBorders>
-            <w:shd w:val="clear" w:color="auto" w:fill="auto"/>
-            <w:noWrap/>
-            <w:vAlign w:val="bottom"/>
-            <w:hideMark/>
-          </w:tcPr>
-          <w:p>
-            <w:pPr>
-              <w:spacing w:line="240" w:lineRule="auto"/>
-              <w:jc w:val="right"/>
-              <w:rPr>
-                <w:rFonts w:eastAsia="Times New Roman"/>
-                <w:color w:val="000000"/>
-                <w:sz w:val="20"/>
-                <w:szCs w:val="20"/>
-                <w:lang w:val="en-US"/>
-              </w:rPr>
-            </w:pPr>
-            <w:r>
-              <w:rPr>
-                <w:rFonts w:eastAsia="Times New Roman"/>
-                <w:color w:val="000000"/>
-                <w:sz w:val="20"/>
-                <w:szCs w:val="20"/>
-                <w:lang w:val="en-US"/>
-              </w:rPr>
-              <w:t>$0.99</w:t>
-            </w:r>
-          </w:p>
-        </w:tc>
-        <w:tc>
-          <w:tcPr>
-            <w:tcW w:w="2345" w:type="dxa"/>
+            <w:tcW w:w="889" w:type="dxa"/>
+            <w:tcBorders>
+              <w:top w:val="nil"/>
+              <w:left w:val="nil"/>
+              <w:bottom w:val="nil"/>
+              <w:right w:val="nil"/>
+            </w:tcBorders>
+            <w:shd w:val="clear" w:color="auto" w:fill="auto"/>
+            <w:noWrap/>
+            <w:vAlign w:val="bottom"/>
+            <w:hideMark/>
+          </w:tcPr>
+          <w:p>
+            <w:pPr>
+              <w:spacing w:line="240" w:lineRule="auto"/>
+              <w:jc w:val="right"/>
+              <w:rPr>
+                <w:rFonts w:eastAsia="Times New Roman"/>
+                <w:color w:val="000000"/>
+                <w:sz w:val="20"/>
+                <w:szCs w:val="20"/>
+                <w:lang w:val="en-US"/>
+              </w:rPr>
+            </w:pPr>
+            <w:r>
+              <w:rPr>
+                <w:rFonts w:eastAsia="Times New Roman"/>
+                <w:color w:val="000000"/>
+                <w:sz w:val="20"/>
+                <w:szCs w:val="20"/>
+                <w:lang w:val="en-US"/>
+              </w:rPr>
+              <w:t>$0.05</w:t>
+            </w:r>
+          </w:p>
+        </w:tc>
+        <w:tc>
+          <w:tcPr>
+            <w:tcW w:w="758" w:type="dxa"/>
+            <w:tcBorders>
+              <w:top w:val="nil"/>
+              <w:left w:val="nil"/>
+              <w:bottom w:val="nil"/>
+              <w:right w:val="nil"/>
+            </w:tcBorders>
+            <w:shd w:val="clear" w:color="auto" w:fill="auto"/>
+            <w:noWrap/>
+            <w:vAlign w:val="bottom"/>
+            <w:hideMark/>
+          </w:tcPr>
+          <w:p>
+            <w:pPr>
+              <w:spacing w:line="240" w:lineRule="auto"/>
+              <w:jc w:val="right"/>
+              <w:rPr>
+                <w:rFonts w:eastAsia="Times New Roman"/>
+                <w:color w:val="000000"/>
+                <w:sz w:val="20"/>
+                <w:szCs w:val="20"/>
+                <w:lang w:val="en-US"/>
+              </w:rPr>
+            </w:pPr>
+            <w:r>
+              <w:rPr>
+                <w:rFonts w:eastAsia="Times New Roman"/>
+                <w:color w:val="000000"/>
+                <w:sz w:val="20"/>
+                <w:szCs w:val="20"/>
+                <w:lang w:val="en-US"/>
+              </w:rPr>
+              <w:t>$0.05</w:t>
+            </w:r>
+          </w:p>
+        </w:tc>
+        <w:tc>
+          <w:tcPr>
+            <w:tcW w:w="4399" w:type="dxa"/>
             <w:tcBorders>
               <w:top w:val="nil"/>
               <w:left w:val="nil"/>
@@ -3607,44 +3561,44 @@
         </w:trPr>
         <w:tc>
           <w:tcPr>
-            <w:tcW w:w="3612" w:type="dxa"/>
-            <w:tcBorders>
-              <w:top w:val="nil"/>
-              <w:left w:val="nil"/>
-              <w:bottom w:val="nil"/>
-              <w:right w:val="nil"/>
-            </w:tcBorders>
-            <w:shd w:val="clear" w:color="auto" w:fill="auto"/>
-            <w:noWrap/>
-            <w:vAlign w:val="bottom"/>
-            <w:hideMark/>
-          </w:tcPr>
-          <w:p>
-            <w:pPr>
-              <w:spacing w:line="240" w:lineRule="auto"/>
-              <w:rPr>
-                <w:rFonts w:eastAsia="Times New Roman"/>
-                <w:color w:val="000000"/>
-                <w:sz w:val="20"/>
-                <w:szCs w:val="20"/>
-                <w:lang w:val="en-US"/>
-              </w:rPr>
-            </w:pPr>
-            <w:r>
-              <w:rPr>
-                <w:rFonts w:eastAsia="Times New Roman"/>
-                <w:color w:val="000000"/>
-                <w:sz w:val="20"/>
-                <w:szCs w:val="20"/>
-                <w:lang w:val="en-US"/>
-              </w:rPr>
-              <w:t>Acrylic</w:t>
-            </w:r>
-          </w:p>
-        </w:tc>
-        <w:tc>
-          <w:tcPr>
-            <w:tcW w:w="1083" w:type="dxa"/>
+            <w:tcW w:w="2545" w:type="dxa"/>
+            <w:tcBorders>
+              <w:top w:val="nil"/>
+              <w:left w:val="nil"/>
+              <w:bottom w:val="nil"/>
+              <w:right w:val="nil"/>
+            </w:tcBorders>
+            <w:shd w:val="clear" w:color="auto" w:fill="auto"/>
+            <w:noWrap/>
+            <w:vAlign w:val="bottom"/>
+            <w:hideMark/>
+          </w:tcPr>
+          <w:p>
+            <w:pPr>
+              <w:spacing w:line="240" w:lineRule="auto"/>
+              <w:rPr>
+                <w:rFonts w:eastAsia="Times New Roman"/>
+                <w:color w:val="000000"/>
+                <w:sz w:val="20"/>
+                <w:szCs w:val="20"/>
+                <w:lang w:val="en-US"/>
+              </w:rPr>
+            </w:pPr>
+            <w:r>
+              <w:rPr>
+                <w:rFonts w:eastAsia="Times New Roman"/>
+                <w:color w:val="000000"/>
+                <w:sz w:val="20"/>
+                <w:szCs w:val="20"/>
+                <w:lang w:val="en-US"/>
+              </w:rPr>
+              <w:t xml:space="preserve">CABLE-USB A-Mini </w:t>
+            </w:r>
+          </w:p>
+        </w:tc>
+        <w:tc>
+          <w:tcPr>
+            <w:tcW w:w="769" w:type="dxa"/>
             <w:tcBorders>
               <w:top w:val="nil"/>
               <w:left w:val="nil"/>
@@ -3682,147 +3636,106 @@
         </w:tc>
         <w:tc>
           <w:tcPr>
-            <w:tcW w:w="1253" w:type="dxa"/>
-            <w:tcBorders>
-              <w:top w:val="nil"/>
-              <w:left w:val="nil"/>
-              <w:bottom w:val="nil"/>
-              <w:right w:val="nil"/>
-            </w:tcBorders>
-            <w:shd w:val="clear" w:color="auto" w:fill="auto"/>
-            <w:noWrap/>
-            <w:vAlign w:val="bottom"/>
-            <w:hideMark/>
-          </w:tcPr>
-          <w:p>
-            <w:pPr>
-              <w:spacing w:line="240" w:lineRule="auto"/>
-              <w:jc w:val="right"/>
-              <w:rPr>
-                <w:rFonts w:eastAsia="Times New Roman"/>
-                <w:color w:val="000000"/>
-                <w:sz w:val="20"/>
-                <w:szCs w:val="20"/>
-                <w:lang w:val="en-US"/>
-              </w:rPr>
-            </w:pPr>
-            <w:r>
-              <w:rPr>
-                <w:rFonts w:eastAsia="Times New Roman"/>
-                <w:color w:val="000000"/>
-                <w:sz w:val="20"/>
-                <w:szCs w:val="20"/>
-                <w:lang w:val="en-US"/>
-              </w:rPr>
-              <w:t>$1.62</w:t>
-            </w:r>
-          </w:p>
-        </w:tc>
-        <w:tc>
-          <w:tcPr>
-            <w:tcW w:w="1067" w:type="dxa"/>
-            <w:tcBorders>
-              <w:top w:val="nil"/>
-              <w:left w:val="nil"/>
-              <w:bottom w:val="nil"/>
-              <w:right w:val="nil"/>
-            </w:tcBorders>
-            <w:shd w:val="clear" w:color="auto" w:fill="auto"/>
-            <w:noWrap/>
-            <w:vAlign w:val="bottom"/>
-            <w:hideMark/>
-          </w:tcPr>
-          <w:p>
-            <w:pPr>
-              <w:spacing w:line="240" w:lineRule="auto"/>
-              <w:jc w:val="right"/>
-              <w:rPr>
-                <w:rFonts w:eastAsia="Times New Roman"/>
-                <w:color w:val="000000"/>
-                <w:sz w:val="20"/>
-                <w:szCs w:val="20"/>
-                <w:lang w:val="en-US"/>
-              </w:rPr>
-            </w:pPr>
-            <w:r>
-              <w:rPr>
-                <w:rFonts w:eastAsia="Times New Roman"/>
-                <w:color w:val="000000"/>
-                <w:sz w:val="20"/>
-                <w:szCs w:val="20"/>
-                <w:lang w:val="en-US"/>
-              </w:rPr>
-              <w:t>$1.62</w:t>
-            </w:r>
-          </w:p>
-        </w:tc>
-        <w:tc>
-          <w:tcPr>
-            <w:tcW w:w="2345" w:type="dxa"/>
-            <w:tcBorders>
-              <w:top w:val="nil"/>
-              <w:left w:val="nil"/>
-              <w:bottom w:val="nil"/>
-              <w:right w:val="nil"/>
-            </w:tcBorders>
-            <w:shd w:val="clear" w:color="auto" w:fill="auto"/>
-            <w:noWrap/>
-            <w:vAlign w:val="bottom"/>
-            <w:hideMark/>
-          </w:tcPr>
-          <w:p>
-            <w:pPr>
-              <w:spacing w:line="240" w:lineRule="auto"/>
-              <w:rPr>
-                <w:rFonts w:eastAsia="Times New Roman"/>
-                <w:color w:val="000000"/>
-                <w:sz w:val="20"/>
-                <w:szCs w:val="20"/>
-                <w:lang w:val="en-US"/>
-              </w:rPr>
-            </w:pPr>
-            <w:r>
-              <w:rPr>
-                <w:rFonts w:eastAsia="Times New Roman"/>
-                <w:color w:val="000000"/>
-                <w:sz w:val="20"/>
-                <w:szCs w:val="20"/>
-                <w:lang w:val="en-US"/>
-              </w:rPr>
-              <w:t>$0.08 per in^2</w:t>
-            </w:r>
-            <w:r>
-              <w:rPr>
-                <w:rFonts w:eastAsia="Times New Roman"/>
-                <w:color w:val="000000"/>
-                <w:sz w:val="20"/>
-                <w:szCs w:val="20"/>
-                <w:lang w:val="en-US"/>
-              </w:rPr>
-              <w:t xml:space="preserve"> ask the shop techs to cut </w:t>
-            </w:r>
-            <w:proofErr w:type="spellStart"/>
-            <w:r>
-              <w:rPr>
-                <w:rFonts w:eastAsia="Times New Roman"/>
-                <w:color w:val="000000"/>
-                <w:sz w:val="20"/>
-                <w:szCs w:val="20"/>
-                <w:lang w:val="en-US"/>
-              </w:rPr>
-              <w:t>Arduino_nano_chassis.svg</w:t>
-            </w:r>
-            <w:proofErr w:type="spellEnd"/>
-            <w:r>
-              <w:rPr>
-                <w:rFonts w:eastAsia="Times New Roman"/>
-                <w:color w:val="000000"/>
-                <w:sz w:val="20"/>
-                <w:szCs w:val="20"/>
-                <w:lang w:val="en-US"/>
-              </w:rPr>
-              <w:t xml:space="preserve"> for the ECEN 191 class</w:t>
-            </w:r>
+            <w:tcW w:w="889" w:type="dxa"/>
+            <w:tcBorders>
+              <w:top w:val="nil"/>
+              <w:left w:val="nil"/>
+              <w:bottom w:val="nil"/>
+              <w:right w:val="nil"/>
+            </w:tcBorders>
+            <w:shd w:val="clear" w:color="auto" w:fill="auto"/>
+            <w:noWrap/>
+            <w:vAlign w:val="bottom"/>
+            <w:hideMark/>
+          </w:tcPr>
+          <w:p>
+            <w:pPr>
+              <w:spacing w:line="240" w:lineRule="auto"/>
+              <w:jc w:val="right"/>
+              <w:rPr>
+                <w:rFonts w:eastAsia="Times New Roman"/>
+                <w:color w:val="000000"/>
+                <w:sz w:val="20"/>
+                <w:szCs w:val="20"/>
+                <w:lang w:val="en-US"/>
+              </w:rPr>
+            </w:pPr>
+            <w:r>
+              <w:rPr>
+                <w:rFonts w:eastAsia="Times New Roman"/>
+                <w:color w:val="000000"/>
+                <w:sz w:val="20"/>
+                <w:szCs w:val="20"/>
+                <w:lang w:val="en-US"/>
+              </w:rPr>
+              <w:t>$0.99</w:t>
+            </w:r>
+          </w:p>
+        </w:tc>
+        <w:tc>
+          <w:tcPr>
+            <w:tcW w:w="758" w:type="dxa"/>
+            <w:tcBorders>
+              <w:top w:val="nil"/>
+              <w:left w:val="nil"/>
+              <w:bottom w:val="nil"/>
+              <w:right w:val="nil"/>
+            </w:tcBorders>
+            <w:shd w:val="clear" w:color="auto" w:fill="auto"/>
+            <w:noWrap/>
+            <w:vAlign w:val="bottom"/>
+            <w:hideMark/>
+          </w:tcPr>
+          <w:p>
+            <w:pPr>
+              <w:spacing w:line="240" w:lineRule="auto"/>
+              <w:jc w:val="right"/>
+              <w:rPr>
+                <w:rFonts w:eastAsia="Times New Roman"/>
+                <w:color w:val="000000"/>
+                <w:sz w:val="20"/>
+                <w:szCs w:val="20"/>
+                <w:lang w:val="en-US"/>
+              </w:rPr>
+            </w:pPr>
+            <w:r>
+              <w:rPr>
+                <w:rFonts w:eastAsia="Times New Roman"/>
+                <w:color w:val="000000"/>
+                <w:sz w:val="20"/>
+                <w:szCs w:val="20"/>
+                <w:lang w:val="en-US"/>
+              </w:rPr>
+              <w:t>$0.99</w:t>
+            </w:r>
+          </w:p>
+        </w:tc>
+        <w:tc>
+          <w:tcPr>
+            <w:tcW w:w="4399" w:type="dxa"/>
+            <w:tcBorders>
+              <w:top w:val="nil"/>
+              <w:left w:val="nil"/>
+              <w:bottom w:val="nil"/>
+              <w:right w:val="nil"/>
+            </w:tcBorders>
+            <w:shd w:val="clear" w:color="auto" w:fill="auto"/>
+            <w:noWrap/>
+            <w:vAlign w:val="bottom"/>
+            <w:hideMark/>
+          </w:tcPr>
+          <w:p>
+            <w:pPr>
+              <w:spacing w:line="240" w:lineRule="auto"/>
+              <w:jc w:val="right"/>
+              <w:rPr>
+                <w:rFonts w:eastAsia="Times New Roman"/>
+                <w:color w:val="000000"/>
+                <w:sz w:val="20"/>
+                <w:szCs w:val="20"/>
+                <w:lang w:val="en-US"/>
+              </w:rPr>
+            </w:pPr>
           </w:p>
         </w:tc>
       </w:tr>
@@ -3832,181 +3745,200 @@
         </w:trPr>
         <w:tc>
           <w:tcPr>
-            <w:tcW w:w="3612" w:type="dxa"/>
-            <w:tcBorders>
-              <w:top w:val="nil"/>
-              <w:left w:val="nil"/>
-              <w:bottom w:val="single" w:sz="4" w:space="0" w:color="000000"/>
-              <w:right w:val="nil"/>
-            </w:tcBorders>
-            <w:shd w:val="clear" w:color="auto" w:fill="auto"/>
-            <w:noWrap/>
-            <w:vAlign w:val="bottom"/>
-            <w:hideMark/>
-          </w:tcPr>
-          <w:p>
-            <w:pPr>
-              <w:spacing w:line="240" w:lineRule="auto"/>
-              <w:rPr>
-                <w:rFonts w:eastAsia="Times New Roman"/>
-                <w:color w:val="000000"/>
-                <w:sz w:val="20"/>
-                <w:szCs w:val="20"/>
-                <w:lang w:val="en-US"/>
-              </w:rPr>
-            </w:pPr>
-            <w:r>
-              <w:rPr>
-                <w:rFonts w:eastAsia="Times New Roman"/>
-                <w:color w:val="000000"/>
-                <w:sz w:val="20"/>
-                <w:szCs w:val="20"/>
-                <w:lang w:val="en-US"/>
-              </w:rPr>
-              <w:t>Laser Time Acrylic</w:t>
-            </w:r>
-          </w:p>
-        </w:tc>
-        <w:tc>
-          <w:tcPr>
-            <w:tcW w:w="1083" w:type="dxa"/>
-            <w:tcBorders>
-              <w:top w:val="nil"/>
-              <w:left w:val="nil"/>
-              <w:bottom w:val="single" w:sz="4" w:space="0" w:color="000000"/>
-              <w:right w:val="nil"/>
-            </w:tcBorders>
-            <w:shd w:val="clear" w:color="auto" w:fill="auto"/>
-            <w:noWrap/>
-            <w:vAlign w:val="bottom"/>
-            <w:hideMark/>
-          </w:tcPr>
-          <w:p>
-            <w:pPr>
-              <w:spacing w:line="240" w:lineRule="auto"/>
-              <w:jc w:val="right"/>
-              <w:rPr>
-                <w:rFonts w:eastAsia="Times New Roman"/>
-                <w:color w:val="000000"/>
-                <w:sz w:val="20"/>
-                <w:szCs w:val="20"/>
-                <w:lang w:val="en-US"/>
-              </w:rPr>
-            </w:pPr>
-            <w:r>
-              <w:rPr>
-                <w:rFonts w:eastAsia="Times New Roman"/>
-                <w:color w:val="000000"/>
-                <w:sz w:val="20"/>
-                <w:szCs w:val="20"/>
-                <w:lang w:val="en-US"/>
-              </w:rPr>
-              <w:t>2</w:t>
-            </w:r>
-          </w:p>
-        </w:tc>
-        <w:tc>
-          <w:tcPr>
-            <w:tcW w:w="1253" w:type="dxa"/>
-            <w:tcBorders>
-              <w:top w:val="nil"/>
-              <w:left w:val="nil"/>
-              <w:bottom w:val="single" w:sz="4" w:space="0" w:color="000000"/>
-              <w:right w:val="nil"/>
-            </w:tcBorders>
-            <w:shd w:val="clear" w:color="auto" w:fill="auto"/>
-            <w:noWrap/>
-            <w:vAlign w:val="bottom"/>
-            <w:hideMark/>
-          </w:tcPr>
-          <w:p>
-            <w:pPr>
-              <w:spacing w:line="240" w:lineRule="auto"/>
-              <w:jc w:val="right"/>
-              <w:rPr>
-                <w:rFonts w:eastAsia="Times New Roman"/>
-                <w:color w:val="000000"/>
-                <w:sz w:val="20"/>
-                <w:szCs w:val="20"/>
-                <w:lang w:val="en-US"/>
-              </w:rPr>
-            </w:pPr>
-            <w:r>
-              <w:rPr>
-                <w:rFonts w:eastAsia="Times New Roman"/>
-                <w:color w:val="000000"/>
-                <w:sz w:val="20"/>
-                <w:szCs w:val="20"/>
-                <w:lang w:val="en-US"/>
-              </w:rPr>
-              <w:t>$0.06</w:t>
-            </w:r>
-          </w:p>
-        </w:tc>
-        <w:tc>
-          <w:tcPr>
-            <w:tcW w:w="1067" w:type="dxa"/>
-            <w:tcBorders>
-              <w:top w:val="nil"/>
-              <w:left w:val="nil"/>
-              <w:bottom w:val="single" w:sz="4" w:space="0" w:color="000000"/>
-              <w:right w:val="nil"/>
-            </w:tcBorders>
-            <w:shd w:val="clear" w:color="auto" w:fill="auto"/>
-            <w:noWrap/>
-            <w:vAlign w:val="bottom"/>
-            <w:hideMark/>
-          </w:tcPr>
-          <w:p>
-            <w:pPr>
-              <w:spacing w:line="240" w:lineRule="auto"/>
-              <w:jc w:val="right"/>
-              <w:rPr>
-                <w:rFonts w:eastAsia="Times New Roman"/>
-                <w:color w:val="000000"/>
-                <w:sz w:val="20"/>
-                <w:szCs w:val="20"/>
-                <w:lang w:val="en-US"/>
-              </w:rPr>
-            </w:pPr>
-            <w:r>
-              <w:rPr>
-                <w:rFonts w:eastAsia="Times New Roman"/>
-                <w:color w:val="000000"/>
-                <w:sz w:val="20"/>
-                <w:szCs w:val="20"/>
-                <w:lang w:val="en-US"/>
-              </w:rPr>
-              <w:t>$0.12</w:t>
-            </w:r>
-          </w:p>
-        </w:tc>
-        <w:tc>
-          <w:tcPr>
-            <w:tcW w:w="2345" w:type="dxa"/>
-            <w:tcBorders>
-              <w:top w:val="nil"/>
-              <w:left w:val="nil"/>
-              <w:bottom w:val="nil"/>
-              <w:right w:val="nil"/>
-            </w:tcBorders>
-            <w:shd w:val="clear" w:color="auto" w:fill="auto"/>
-            <w:noWrap/>
-            <w:vAlign w:val="bottom"/>
-            <w:hideMark/>
-          </w:tcPr>
-          <w:p>
-            <w:pPr>
-              <w:spacing w:line="240" w:lineRule="auto"/>
-              <w:jc w:val="right"/>
-              <w:rPr>
-                <w:rFonts w:eastAsia="Times New Roman"/>
-                <w:color w:val="000000"/>
-                <w:sz w:val="20"/>
-                <w:szCs w:val="20"/>
-                <w:lang w:val="en-US"/>
-              </w:rPr>
-            </w:pPr>
+            <w:tcW w:w="2545" w:type="dxa"/>
+            <w:tcBorders>
+              <w:top w:val="nil"/>
+              <w:left w:val="nil"/>
+              <w:bottom w:val="nil"/>
+              <w:right w:val="nil"/>
+            </w:tcBorders>
+            <w:shd w:val="clear" w:color="auto" w:fill="auto"/>
+            <w:noWrap/>
+            <w:vAlign w:val="bottom"/>
+            <w:hideMark/>
+          </w:tcPr>
+          <w:p>
+            <w:pPr>
+              <w:spacing w:line="240" w:lineRule="auto"/>
+              <w:rPr>
+                <w:rFonts w:eastAsia="Times New Roman"/>
+                <w:color w:val="000000"/>
+                <w:sz w:val="20"/>
+                <w:szCs w:val="20"/>
+                <w:lang w:val="en-US"/>
+              </w:rPr>
+            </w:pPr>
+            <w:r>
+              <w:rPr>
+                <w:rFonts w:eastAsia="Times New Roman"/>
+                <w:color w:val="000000"/>
+                <w:sz w:val="20"/>
+                <w:szCs w:val="20"/>
+                <w:lang w:val="en-US"/>
+              </w:rPr>
+              <w:t>Acrylic</w:t>
+            </w:r>
+          </w:p>
+        </w:tc>
+        <w:tc>
+          <w:tcPr>
+            <w:tcW w:w="769" w:type="dxa"/>
+            <w:tcBorders>
+              <w:top w:val="nil"/>
+              <w:left w:val="nil"/>
+              <w:bottom w:val="nil"/>
+              <w:right w:val="nil"/>
+            </w:tcBorders>
+            <w:shd w:val="clear" w:color="auto" w:fill="auto"/>
+            <w:noWrap/>
+            <w:vAlign w:val="bottom"/>
+            <w:hideMark/>
+          </w:tcPr>
+          <w:p>
+            <w:pPr>
+              <w:spacing w:line="240" w:lineRule="auto"/>
+              <w:jc w:val="right"/>
+              <w:rPr>
+                <w:rFonts w:eastAsia="Times New Roman"/>
+                <w:color w:val="000000"/>
+                <w:sz w:val="20"/>
+                <w:szCs w:val="20"/>
+                <w:lang w:val="en-US"/>
+              </w:rPr>
+            </w:pPr>
+            <w:r>
+              <w:rPr>
+                <w:rFonts w:eastAsia="Times New Roman"/>
+                <w:color w:val="000000"/>
+                <w:sz w:val="20"/>
+                <w:szCs w:val="20"/>
+                <w:lang w:val="en-US"/>
+              </w:rPr>
+              <w:t>1</w:t>
+            </w:r>
+          </w:p>
+        </w:tc>
+        <w:tc>
+          <w:tcPr>
+            <w:tcW w:w="889" w:type="dxa"/>
+            <w:tcBorders>
+              <w:top w:val="nil"/>
+              <w:left w:val="nil"/>
+              <w:bottom w:val="nil"/>
+              <w:right w:val="nil"/>
+            </w:tcBorders>
+            <w:shd w:val="clear" w:color="auto" w:fill="auto"/>
+            <w:noWrap/>
+            <w:vAlign w:val="bottom"/>
+            <w:hideMark/>
+          </w:tcPr>
+          <w:p>
+            <w:pPr>
+              <w:spacing w:line="240" w:lineRule="auto"/>
+              <w:jc w:val="right"/>
+              <w:rPr>
+                <w:rFonts w:eastAsia="Times New Roman"/>
+                <w:color w:val="000000"/>
+                <w:sz w:val="20"/>
+                <w:szCs w:val="20"/>
+                <w:lang w:val="en-US"/>
+              </w:rPr>
+            </w:pPr>
+            <w:r>
+              <w:rPr>
+                <w:rFonts w:eastAsia="Times New Roman"/>
+                <w:color w:val="000000"/>
+                <w:sz w:val="20"/>
+                <w:szCs w:val="20"/>
+                <w:lang w:val="en-US"/>
+              </w:rPr>
+              <w:t>$1.62</w:t>
+            </w:r>
+          </w:p>
+        </w:tc>
+        <w:tc>
+          <w:tcPr>
+            <w:tcW w:w="758" w:type="dxa"/>
+            <w:tcBorders>
+              <w:top w:val="nil"/>
+              <w:left w:val="nil"/>
+              <w:bottom w:val="nil"/>
+              <w:right w:val="nil"/>
+            </w:tcBorders>
+            <w:shd w:val="clear" w:color="auto" w:fill="auto"/>
+            <w:noWrap/>
+            <w:vAlign w:val="bottom"/>
+            <w:hideMark/>
+          </w:tcPr>
+          <w:p>
+            <w:pPr>
+              <w:spacing w:line="240" w:lineRule="auto"/>
+              <w:jc w:val="right"/>
+              <w:rPr>
+                <w:rFonts w:eastAsia="Times New Roman"/>
+                <w:color w:val="000000"/>
+                <w:sz w:val="20"/>
+                <w:szCs w:val="20"/>
+                <w:lang w:val="en-US"/>
+              </w:rPr>
+            </w:pPr>
+            <w:r>
+              <w:rPr>
+                <w:rFonts w:eastAsia="Times New Roman"/>
+                <w:color w:val="000000"/>
+                <w:sz w:val="20"/>
+                <w:szCs w:val="20"/>
+                <w:lang w:val="en-US"/>
+              </w:rPr>
+              <w:t>$1.62</w:t>
+            </w:r>
+          </w:p>
+        </w:tc>
+        <w:tc>
+          <w:tcPr>
+            <w:tcW w:w="4399" w:type="dxa"/>
+            <w:tcBorders>
+              <w:top w:val="nil"/>
+              <w:left w:val="nil"/>
+              <w:bottom w:val="nil"/>
+              <w:right w:val="nil"/>
+            </w:tcBorders>
+            <w:shd w:val="clear" w:color="auto" w:fill="auto"/>
+            <w:noWrap/>
+            <w:vAlign w:val="bottom"/>
+            <w:hideMark/>
+          </w:tcPr>
+          <w:p>
+            <w:pPr>
+              <w:spacing w:line="240" w:lineRule="auto"/>
+              <w:rPr>
+                <w:rFonts w:eastAsia="Times New Roman"/>
+                <w:color w:val="000000"/>
+                <w:sz w:val="20"/>
+                <w:szCs w:val="20"/>
+                <w:lang w:val="en-US"/>
+              </w:rPr>
+            </w:pPr>
+            <w:r>
+              <w:rPr>
+                <w:rFonts w:eastAsia="Times New Roman"/>
+                <w:color w:val="000000"/>
+                <w:sz w:val="20"/>
+                <w:szCs w:val="20"/>
+                <w:lang w:val="en-US"/>
+              </w:rPr>
+              <w:t>$0.08 per in^2</w:t>
+            </w:r>
+            <w:r>
+              <w:rPr>
+                <w:rFonts w:eastAsia="Times New Roman"/>
+                <w:color w:val="000000"/>
+                <w:sz w:val="20"/>
+                <w:szCs w:val="20"/>
+                <w:lang w:val="en-US"/>
+              </w:rPr>
+              <w:t>, Submit a project request (see below)</w:t>
+            </w:r>
           </w:p>
         </w:tc>
       </w:tr>
@@ -4016,7 +3948,191 @@
         </w:trPr>
         <w:tc>
           <w:tcPr>
-            <w:tcW w:w="3612" w:type="dxa"/>
+            <w:tcW w:w="2545" w:type="dxa"/>
+            <w:tcBorders>
+              <w:top w:val="nil"/>
+              <w:left w:val="nil"/>
+              <w:bottom w:val="single" w:sz="4" w:space="0" w:color="000000"/>
+              <w:right w:val="nil"/>
+            </w:tcBorders>
+            <w:shd w:val="clear" w:color="auto" w:fill="auto"/>
+            <w:noWrap/>
+            <w:vAlign w:val="bottom"/>
+            <w:hideMark/>
+          </w:tcPr>
+          <w:p>
+            <w:pPr>
+              <w:spacing w:line="240" w:lineRule="auto"/>
+              <w:rPr>
+                <w:rFonts w:eastAsia="Times New Roman"/>
+                <w:color w:val="000000"/>
+                <w:sz w:val="20"/>
+                <w:szCs w:val="20"/>
+                <w:lang w:val="en-US"/>
+              </w:rPr>
+            </w:pPr>
+            <w:r>
+              <w:rPr>
+                <w:rFonts w:eastAsia="Times New Roman"/>
+                <w:color w:val="000000"/>
+                <w:sz w:val="20"/>
+                <w:szCs w:val="20"/>
+                <w:lang w:val="en-US"/>
+              </w:rPr>
+              <w:t>Laser Time Acrylic</w:t>
+            </w:r>
+          </w:p>
+        </w:tc>
+        <w:tc>
+          <w:tcPr>
+            <w:tcW w:w="769" w:type="dxa"/>
+            <w:tcBorders>
+              <w:top w:val="nil"/>
+              <w:left w:val="nil"/>
+              <w:bottom w:val="single" w:sz="4" w:space="0" w:color="000000"/>
+              <w:right w:val="nil"/>
+            </w:tcBorders>
+            <w:shd w:val="clear" w:color="auto" w:fill="auto"/>
+            <w:noWrap/>
+            <w:vAlign w:val="bottom"/>
+            <w:hideMark/>
+          </w:tcPr>
+          <w:p>
+            <w:pPr>
+              <w:spacing w:line="240" w:lineRule="auto"/>
+              <w:jc w:val="right"/>
+              <w:rPr>
+                <w:rFonts w:eastAsia="Times New Roman"/>
+                <w:color w:val="000000"/>
+                <w:sz w:val="20"/>
+                <w:szCs w:val="20"/>
+                <w:lang w:val="en-US"/>
+              </w:rPr>
+            </w:pPr>
+            <w:r>
+              <w:rPr>
+                <w:rFonts w:eastAsia="Times New Roman"/>
+                <w:color w:val="000000"/>
+                <w:sz w:val="20"/>
+                <w:szCs w:val="20"/>
+                <w:lang w:val="en-US"/>
+              </w:rPr>
+              <w:t>2</w:t>
+            </w:r>
+          </w:p>
+        </w:tc>
+        <w:tc>
+          <w:tcPr>
+            <w:tcW w:w="889" w:type="dxa"/>
+            <w:tcBorders>
+              <w:top w:val="nil"/>
+              <w:left w:val="nil"/>
+              <w:bottom w:val="single" w:sz="4" w:space="0" w:color="000000"/>
+              <w:right w:val="nil"/>
+            </w:tcBorders>
+            <w:shd w:val="clear" w:color="auto" w:fill="auto"/>
+            <w:noWrap/>
+            <w:vAlign w:val="bottom"/>
+            <w:hideMark/>
+          </w:tcPr>
+          <w:p>
+            <w:pPr>
+              <w:spacing w:line="240" w:lineRule="auto"/>
+              <w:jc w:val="right"/>
+              <w:rPr>
+                <w:rFonts w:eastAsia="Times New Roman"/>
+                <w:color w:val="000000"/>
+                <w:sz w:val="20"/>
+                <w:szCs w:val="20"/>
+                <w:lang w:val="en-US"/>
+              </w:rPr>
+            </w:pPr>
+            <w:r>
+              <w:rPr>
+                <w:rFonts w:eastAsia="Times New Roman"/>
+                <w:color w:val="000000"/>
+                <w:sz w:val="20"/>
+                <w:szCs w:val="20"/>
+                <w:lang w:val="en-US"/>
+              </w:rPr>
+              <w:t>$0.06</w:t>
+            </w:r>
+          </w:p>
+        </w:tc>
+        <w:tc>
+          <w:tcPr>
+            <w:tcW w:w="758" w:type="dxa"/>
+            <w:tcBorders>
+              <w:top w:val="nil"/>
+              <w:left w:val="nil"/>
+              <w:bottom w:val="single" w:sz="4" w:space="0" w:color="000000"/>
+              <w:right w:val="nil"/>
+            </w:tcBorders>
+            <w:shd w:val="clear" w:color="auto" w:fill="auto"/>
+            <w:noWrap/>
+            <w:vAlign w:val="bottom"/>
+            <w:hideMark/>
+          </w:tcPr>
+          <w:p>
+            <w:pPr>
+              <w:spacing w:line="240" w:lineRule="auto"/>
+              <w:jc w:val="right"/>
+              <w:rPr>
+                <w:rFonts w:eastAsia="Times New Roman"/>
+                <w:color w:val="000000"/>
+                <w:sz w:val="20"/>
+                <w:szCs w:val="20"/>
+                <w:lang w:val="en-US"/>
+              </w:rPr>
+            </w:pPr>
+            <w:r>
+              <w:rPr>
+                <w:rFonts w:eastAsia="Times New Roman"/>
+                <w:color w:val="000000"/>
+                <w:sz w:val="20"/>
+                <w:szCs w:val="20"/>
+                <w:lang w:val="en-US"/>
+              </w:rPr>
+              <w:t>$0.12</w:t>
+            </w:r>
+          </w:p>
+        </w:tc>
+        <w:tc>
+          <w:tcPr>
+            <w:tcW w:w="4399" w:type="dxa"/>
+            <w:tcBorders>
+              <w:top w:val="nil"/>
+              <w:left w:val="nil"/>
+              <w:bottom w:val="nil"/>
+              <w:right w:val="nil"/>
+            </w:tcBorders>
+            <w:shd w:val="clear" w:color="auto" w:fill="auto"/>
+            <w:noWrap/>
+            <w:vAlign w:val="bottom"/>
+            <w:hideMark/>
+          </w:tcPr>
+          <w:p>
+            <w:pPr>
+              <w:spacing w:line="240" w:lineRule="auto"/>
+              <w:jc w:val="right"/>
+              <w:rPr>
+                <w:rFonts w:eastAsia="Times New Roman"/>
+                <w:color w:val="000000"/>
+                <w:sz w:val="20"/>
+                <w:szCs w:val="20"/>
+                <w:lang w:val="en-US"/>
+              </w:rPr>
+            </w:pPr>
+          </w:p>
+        </w:tc>
+      </w:tr>
+      <w:tr>
+        <w:trPr>
+          <w:trHeight w:val="315"/>
+        </w:trPr>
+        <w:tc>
+          <w:tcPr>
+            <w:tcW w:w="2545" w:type="dxa"/>
             <w:tcBorders>
               <w:top w:val="nil"/>
               <w:left w:val="nil"/>
@@ -4042,7 +4158,7 @@
         </w:tc>
         <w:tc>
           <w:tcPr>
-            <w:tcW w:w="1083" w:type="dxa"/>
+            <w:tcW w:w="769" w:type="dxa"/>
             <w:tcBorders>
               <w:top w:val="nil"/>
               <w:left w:val="nil"/>
@@ -4069,7 +4185,7 @@
         </w:tc>
         <w:tc>
           <w:tcPr>
-            <w:tcW w:w="1253" w:type="dxa"/>
+            <w:tcW w:w="889" w:type="dxa"/>
             <w:tcBorders>
               <w:top w:val="nil"/>
               <w:left w:val="nil"/>
@@ -4107,7 +4223,7 @@
         </w:tc>
         <w:tc>
           <w:tcPr>
-            <w:tcW w:w="1067" w:type="dxa"/>
+            <w:tcW w:w="758" w:type="dxa"/>
             <w:tcBorders>
               <w:top w:val="nil"/>
               <w:left w:val="nil"/>
@@ -4139,13 +4255,13 @@
                 <w:szCs w:val="20"/>
                 <w:lang w:val="en-US"/>
               </w:rPr>
-              <w:t>$19.11</w:t>
-            </w:r>
-          </w:p>
-        </w:tc>
-        <w:tc>
-          <w:tcPr>
-            <w:tcW w:w="2345" w:type="dxa"/>
+              <w:t>$18.19</w:t>
+            </w:r>
+          </w:p>
+        </w:tc>
+        <w:tc>
+          <w:tcPr>
+            <w:tcW w:w="4399" w:type="dxa"/>
             <w:tcBorders>
               <w:top w:val="nil"/>
               <w:left w:val="nil"/>
@@ -4195,140 +4311,73 @@
         <w:t xml:space="preserve">Also, take the time to get acquainted with the ECEN shop. It is a valuable resource on campus. </w:t>
       </w:r>
     </w:p>
-    <w:p/>
     <w:p>
       <w:pPr>
-        <w:numPr>
-          <w:ilvl w:val="0"/>
-          <w:numId w:val="1"/>
-        </w:numPr>
-      </w:pPr>
-      <w:r>
-        <w:t xml:space="preserve"> 2 Bottle Caps for wheels (Gatorade caps work nicely for this)</w:t>
+        <w:pStyle w:val="Heading2"/>
+      </w:pPr>
+      <w:r>
+        <w:t>Project Requests:</w:t>
       </w:r>
     </w:p>
     <w:p>
-      <w:pPr>
-        <w:numPr>
-          <w:ilvl w:val="0"/>
-          <w:numId w:val="1"/>
-        </w:numPr>
-      </w:pPr>
-      <w:r>
-        <w:t xml:space="preserve">Computer (this is for </w:t>
-      </w:r>
-      <w:r>
-        <w:t>programing;</w:t>
-      </w:r>
-      <w:r>
-        <w:t xml:space="preserve"> a laptop works best because you can bring it into the lab but a desktop at home would also work)</w:t>
+      <w:r>
+        <w:t xml:space="preserve">Some things you can buy from the shop because they are </w:t>
+      </w:r>
+      <w:proofErr w:type="gramStart"/>
+      <w:r>
+        <w:t>unique</w:t>
+      </w:r>
+      <w:proofErr w:type="gramEnd"/>
+      <w:r>
+        <w:t xml:space="preserve"> or custom made. There are two of these for this lab: the PCB and </w:t>
+      </w:r>
+      <w:r>
+        <w:t xml:space="preserve">acrylic base. The PCB will be </w:t>
+      </w:r>
+      <w:proofErr w:type="gramStart"/>
+      <w:r>
+        <w:t>milled</w:t>
+      </w:r>
+      <w:proofErr w:type="gramEnd"/>
+      <w:r>
+        <w:t xml:space="preserve"> and</w:t>
+      </w:r>
+      <w:r>
+        <w:t xml:space="preserve"> </w:t>
+      </w:r>
+      <w:r>
+        <w:t>acrylic base</w:t>
+      </w:r>
+      <w:r>
+        <w:t xml:space="preserve"> laser cut by the shop. (The shop also offers 3D printing services). </w:t>
       </w:r>
     </w:p>
     <w:p>
       <w:pPr>
-        <w:pStyle w:val="Heading2"/>
-      </w:pPr>
-      <w:bookmarkStart w:id="5" w:name="_r0or190bd3l" w:colFirst="0" w:colLast="0"/>
-      <w:bookmarkEnd w:id="5"/>
-      <w:r>
-        <w:t>Tools Required:</w:t>
+        <w:pStyle w:val="Heading3"/>
+      </w:pPr>
+      <w:r>
+        <w:t>PCB:</w:t>
       </w:r>
     </w:p>
     <w:p>
       <w:r>
-        <w:t xml:space="preserve">You will need </w:t>
-      </w:r>
-      <w:r>
-        <w:t xml:space="preserve">access to </w:t>
-      </w:r>
-      <w:r>
-        <w:t>the following tools. These can be found in</w:t>
-      </w:r>
-      <w:r>
-        <w:t xml:space="preserve"> student workshops in the ELC</w:t>
-      </w:r>
-      <w:r>
-        <w:t xml:space="preserve"> CB41</w:t>
-      </w:r>
-      <w:r>
-        <w:t xml:space="preserve">, or you may buy your own as part of your personal electronic kit. </w:t>
-      </w:r>
-    </w:p>
-    <w:p>
-      <w:pPr>
-        <w:numPr>
-          <w:ilvl w:val="0"/>
-          <w:numId w:val="3"/>
-        </w:numPr>
-      </w:pPr>
-      <w:r>
-        <w:t>Breadboard</w:t>
-      </w:r>
-    </w:p>
-    <w:p>
-      <w:pPr>
-        <w:numPr>
-          <w:ilvl w:val="0"/>
-          <w:numId w:val="3"/>
-        </w:numPr>
-        <w:jc w:val="both"/>
-      </w:pPr>
-      <w:r>
-        <w:t>Jumper Wires</w:t>
-      </w:r>
-    </w:p>
-    <w:p>
-      <w:pPr>
-        <w:numPr>
-          <w:ilvl w:val="0"/>
-          <w:numId w:val="3"/>
-        </w:numPr>
-        <w:jc w:val="both"/>
-      </w:pPr>
-      <w:r>
-        <w:t xml:space="preserve">Hot glue </w:t>
-      </w:r>
-      <w:proofErr w:type="spellStart"/>
-      <w:r>
-        <w:t>gun+hot</w:t>
-      </w:r>
-      <w:proofErr w:type="spellEnd"/>
-      <w:r>
-        <w:t xml:space="preserve"> glue</w:t>
-      </w:r>
-    </w:p>
-    <w:p>
-      <w:pPr>
-        <w:numPr>
-          <w:ilvl w:val="0"/>
-          <w:numId w:val="3"/>
-        </w:numPr>
-        <w:jc w:val="both"/>
-      </w:pPr>
-      <w:r>
-        <w:t>Soldering station</w:t>
-      </w:r>
-    </w:p>
-    <w:p>
-      <w:pPr>
-        <w:pStyle w:val="Heading2"/>
-      </w:pPr>
-      <w:r>
-        <w:t xml:space="preserve">How to Access Code </w:t>
-      </w:r>
-      <w:r>
-        <w:t xml:space="preserve">for </w:t>
-      </w:r>
-      <w:r>
-        <w:t>the Labs:</w:t>
-      </w:r>
-    </w:p>
-    <w:p>
-      <w:r>
-        <w:t>In this course you are not required to know how to code, however, you will still need to know how to download and use Arduino IDE to upload code to your Arduino Nano. Each time the labs ask you to download and upload code go to</w:t>
-      </w:r>
-      <w:r>
-        <w:t xml:space="preserve"> </w:t>
+        <w:t>First</w:t>
+      </w:r>
+      <w:r>
+        <w:t xml:space="preserve">, </w:t>
+      </w:r>
+      <w:r>
+        <w:t xml:space="preserve">search the </w:t>
+      </w:r>
+      <w:r>
+        <w:t xml:space="preserve">GitHub repository </w:t>
+      </w:r>
+      <w:r>
+        <w:t xml:space="preserve">in your web browser </w:t>
+      </w:r>
+      <w:r>
+        <w:t>(</w:t>
       </w:r>
       <w:hyperlink r:id="rId5" w:history="1">
         <w:r>
@@ -4339,6 +4388,716 @@
         </w:r>
       </w:hyperlink>
       <w:r>
+        <w:t>)</w:t>
+      </w:r>
+      <w:r>
+        <w:t xml:space="preserve">. Then navigate to </w:t>
+      </w:r>
+      <w:proofErr w:type="spellStart"/>
+      <w:r>
+        <w:t>Arduino_Nano</w:t>
+      </w:r>
+      <w:proofErr w:type="spellEnd"/>
+      <w:r>
+        <w:t>-&gt;</w:t>
+      </w:r>
+      <w:proofErr w:type="spellStart"/>
+      <w:r>
+        <w:t>Build_Files</w:t>
+      </w:r>
+      <w:proofErr w:type="spellEnd"/>
+      <w:r>
+        <w:t>-&gt;</w:t>
+      </w:r>
+      <w:r>
+        <w:t xml:space="preserve">Chassis1.1 </w:t>
+      </w:r>
+      <w:r>
+        <w:t>and</w:t>
+      </w:r>
+      <w:r>
+        <w:t xml:space="preserve"> </w:t>
+      </w:r>
+      <w:r>
+        <w:t>download the project files</w:t>
+      </w:r>
+      <w:r>
+        <w:t xml:space="preserve"> contained in </w:t>
+      </w:r>
+      <w:r>
+        <w:t>Chasiss1.1_2021-09-01</w:t>
+      </w:r>
+      <w:r>
+        <w:t xml:space="preserve">.zip. </w:t>
+      </w:r>
+    </w:p>
+    <w:p/>
+    <w:p>
+      <w:r>
+        <w:t xml:space="preserve">Next, </w:t>
+      </w:r>
+      <w:r>
+        <w:t>search the ELC project request application (</w:t>
+      </w:r>
+      <w:hyperlink r:id="rId6" w:history="1">
+        <w:r>
+          <w:rPr>
+            <w:rStyle w:val="Hyperlink"/>
+          </w:rPr>
+          <w:t>https://ece.byu.edu/project-requests</w:t>
+        </w:r>
+      </w:hyperlink>
+      <w:r>
+        <w:t xml:space="preserve">) </w:t>
+      </w:r>
+      <w:r>
+        <w:t xml:space="preserve">and click the button </w:t>
+      </w:r>
+      <w:r>
+        <w:t>“Request Form”. It will take you to a google form. Follow the instructions to fill out the form with your information. Things to watch out for</w:t>
+      </w:r>
+      <w:r>
+        <w:t>:</w:t>
+      </w:r>
+      <w:r>
+        <w:t xml:space="preserve"> select </w:t>
+      </w:r>
+      <w:r>
+        <w:rPr>
+          <w:b/>
+          <w:bCs/>
+        </w:rPr>
+        <w:t>PCB prototyping</w:t>
+      </w:r>
+      <w:r>
+        <w:t xml:space="preserve"> for </w:t>
+      </w:r>
+      <w:r>
+        <w:t>“Re</w:t>
+      </w:r>
+      <w:r>
+        <w:t xml:space="preserve">quested </w:t>
+      </w:r>
+      <w:r>
+        <w:t>S</w:t>
+      </w:r>
+      <w:r>
+        <w:t>ervice</w:t>
+      </w:r>
+      <w:r>
+        <w:t>”</w:t>
+      </w:r>
+      <w:r>
+        <w:t>;</w:t>
+      </w:r>
+      <w:r>
+        <w:t xml:space="preserve"> </w:t>
+      </w:r>
+      <w:r>
+        <w:rPr>
+          <w:b/>
+          <w:bCs/>
+        </w:rPr>
+        <w:t>single-sided</w:t>
+      </w:r>
+      <w:r>
+        <w:t xml:space="preserve"> for “</w:t>
+      </w:r>
+      <w:r>
+        <w:t xml:space="preserve">Single or Double Sided”; </w:t>
+      </w:r>
+      <w:r>
+        <w:rPr>
+          <w:b/>
+          <w:bCs/>
+        </w:rPr>
+        <w:t>BYU ID #,</w:t>
+      </w:r>
+      <w:r>
+        <w:t xml:space="preserve"> not </w:t>
+      </w:r>
+      <w:proofErr w:type="spellStart"/>
+      <w:r>
+        <w:t>netID</w:t>
+      </w:r>
+      <w:proofErr w:type="spellEnd"/>
+      <w:r>
+        <w:t>, for</w:t>
+      </w:r>
+      <w:r>
+        <w:t xml:space="preserve"> Student ID</w:t>
+      </w:r>
+      <w:r>
+        <w:t xml:space="preserve">; and </w:t>
+      </w:r>
+      <w:r>
+        <w:rPr>
+          <w:b/>
+          <w:bCs/>
+        </w:rPr>
+        <w:t>Personal</w:t>
+      </w:r>
+      <w:r>
+        <w:t xml:space="preserve"> for </w:t>
+      </w:r>
+      <w:r>
+        <w:t>“Purpose”</w:t>
+      </w:r>
+      <w:r>
+        <w:t xml:space="preserve">. Click submit. </w:t>
+      </w:r>
+    </w:p>
+    <w:p/>
+    <w:p>
+      <w:r>
+        <w:t xml:space="preserve">After you submit the shop will send you a confirmation email. </w:t>
+      </w:r>
+      <w:r>
+        <w:rPr>
+          <w:b/>
+          <w:bCs/>
+        </w:rPr>
+        <w:t xml:space="preserve">You must respond with the </w:t>
+      </w:r>
+      <w:proofErr w:type="spellStart"/>
+      <w:r>
+        <w:rPr>
+          <w:b/>
+          <w:bCs/>
+        </w:rPr>
+        <w:t>gerber</w:t>
+      </w:r>
+      <w:proofErr w:type="spellEnd"/>
+      <w:r>
+        <w:rPr>
+          <w:b/>
+          <w:bCs/>
+        </w:rPr>
+        <w:t xml:space="preserve"> files from the zip folder </w:t>
+      </w:r>
+      <w:proofErr w:type="gramStart"/>
+      <w:r>
+        <w:t>in order to</w:t>
+      </w:r>
+      <w:proofErr w:type="gramEnd"/>
+      <w:r>
+        <w:t xml:space="preserve"> mill your PCB. </w:t>
+      </w:r>
+      <w:r>
+        <w:t xml:space="preserve">Within the zip file </w:t>
+      </w:r>
+      <w:r>
+        <w:t>attach</w:t>
+      </w:r>
+      <w:r>
+        <w:t xml:space="preserve"> </w:t>
+      </w:r>
+      <w:r>
+        <w:t xml:space="preserve">all </w:t>
+      </w:r>
+      <w:r>
+        <w:t>the files</w:t>
+      </w:r>
+      <w:r>
+        <w:t xml:space="preserve"> </w:t>
+      </w:r>
+      <w:r>
+        <w:t xml:space="preserve">located </w:t>
+      </w:r>
+      <w:r>
+        <w:t>within</w:t>
+      </w:r>
+      <w:r>
+        <w:t xml:space="preserve"> </w:t>
+      </w:r>
+      <w:proofErr w:type="spellStart"/>
+      <w:r>
+        <w:t>CAMOutputs</w:t>
+      </w:r>
+      <w:proofErr w:type="spellEnd"/>
+      <w:r>
+        <w:t>-&gt;</w:t>
+      </w:r>
+      <w:proofErr w:type="spellStart"/>
+      <w:r>
+        <w:t>GerberFile</w:t>
+      </w:r>
+      <w:proofErr w:type="spellEnd"/>
+      <w:r>
+        <w:t xml:space="preserve"> </w:t>
+      </w:r>
+      <w:r>
+        <w:t xml:space="preserve">with extension </w:t>
+      </w:r>
+      <w:proofErr w:type="gramStart"/>
+      <w:r>
+        <w:t>“</w:t>
+      </w:r>
+      <w:r>
+        <w:t>.</w:t>
+      </w:r>
+      <w:proofErr w:type="spellStart"/>
+      <w:r>
+        <w:t>gbr</w:t>
+      </w:r>
+      <w:proofErr w:type="spellEnd"/>
+      <w:proofErr w:type="gramEnd"/>
+      <w:r>
+        <w:t>”</w:t>
+      </w:r>
+      <w:r>
+        <w:t xml:space="preserve"> files </w:t>
+      </w:r>
+      <w:r>
+        <w:t xml:space="preserve">to your email response. </w:t>
+      </w:r>
+    </w:p>
+    <w:p/>
+    <w:p>
+      <w:r>
+        <w:lastRenderedPageBreak/>
+        <w:t xml:space="preserve">After your PCB is finished the ELC will let you know when to pick it up. </w:t>
+      </w:r>
+    </w:p>
+    <w:p>
+      <w:pPr>
+        <w:pStyle w:val="Heading3"/>
+      </w:pPr>
+      <w:r>
+        <w:t>Acrylic Base:</w:t>
+      </w:r>
+    </w:p>
+    <w:p>
+      <w:r>
+        <w:t xml:space="preserve">The acrylic base project request processing is </w:t>
+      </w:r>
+      <w:proofErr w:type="gramStart"/>
+      <w:r>
+        <w:t>similar to</w:t>
+      </w:r>
+      <w:proofErr w:type="gramEnd"/>
+      <w:r>
+        <w:t xml:space="preserve"> the PCB. </w:t>
+      </w:r>
+    </w:p>
+    <w:p/>
+    <w:p>
+      <w:r>
+        <w:t>First, search the GitHub repository in your web browser (</w:t>
+      </w:r>
+      <w:hyperlink r:id="rId7" w:history="1">
+        <w:r>
+          <w:rPr>
+            <w:rStyle w:val="Hyperlink"/>
+          </w:rPr>
+          <w:t>https://github.com/BYU-ELC/AutonoMouse</w:t>
+        </w:r>
+      </w:hyperlink>
+      <w:r>
+        <w:t xml:space="preserve">). Then navigate to </w:t>
+      </w:r>
+      <w:proofErr w:type="spellStart"/>
+      <w:r>
+        <w:t>Arduino_Nano</w:t>
+      </w:r>
+      <w:proofErr w:type="spellEnd"/>
+      <w:r>
+        <w:t>-&gt;</w:t>
+      </w:r>
+      <w:proofErr w:type="spellStart"/>
+      <w:r>
+        <w:t>Build_Files</w:t>
+      </w:r>
+      <w:proofErr w:type="spellEnd"/>
+      <w:r>
+        <w:t xml:space="preserve"> and</w:t>
+      </w:r>
+      <w:r>
+        <w:t xml:space="preserve"> download </w:t>
+      </w:r>
+      <w:proofErr w:type="spellStart"/>
+      <w:r>
+        <w:t>Arduino_Nano_chassis</w:t>
+      </w:r>
+      <w:r>
+        <w:t>.svg</w:t>
+      </w:r>
+      <w:proofErr w:type="spellEnd"/>
+      <w:r>
+        <w:t>. This file will allow the shop to laser cut your car’s base.</w:t>
+      </w:r>
+    </w:p>
+    <w:p/>
+    <w:p>
+      <w:r>
+        <w:t>Next, search the ELC project request application (</w:t>
+      </w:r>
+      <w:hyperlink r:id="rId8" w:history="1">
+        <w:r>
+          <w:rPr>
+            <w:rStyle w:val="Hyperlink"/>
+          </w:rPr>
+          <w:t>https://ece.byu.edu/project-requests</w:t>
+        </w:r>
+      </w:hyperlink>
+      <w:r>
+        <w:t xml:space="preserve">) and click the button “Request Form”. It will take you to a google form. Follow the instructions to fill out the form with your information. Things to watch out for: select </w:t>
+      </w:r>
+      <w:r>
+        <w:rPr>
+          <w:b/>
+          <w:bCs/>
+        </w:rPr>
+        <w:t>Laser Cutting</w:t>
+      </w:r>
+      <w:r>
+        <w:t xml:space="preserve"> </w:t>
+      </w:r>
+      <w:r>
+        <w:t xml:space="preserve">for “Requested Service”; </w:t>
+      </w:r>
+      <w:r>
+        <w:rPr>
+          <w:b/>
+          <w:bCs/>
+        </w:rPr>
+        <w:t>I would like to use acrylic supplied by the shop. Use any available acrylic on hand</w:t>
+      </w:r>
+      <w:r>
+        <w:t xml:space="preserve"> </w:t>
+      </w:r>
+      <w:r>
+        <w:t xml:space="preserve">(unless you would like to provide or choose your own) </w:t>
+      </w:r>
+      <w:r>
+        <w:t xml:space="preserve">for </w:t>
+      </w:r>
+      <w:proofErr w:type="gramStart"/>
+      <w:r>
+        <w:t>“</w:t>
+      </w:r>
+      <w:r>
+        <w:t>”Material</w:t>
+      </w:r>
+      <w:proofErr w:type="gramEnd"/>
+      <w:r>
+        <w:t>”</w:t>
+      </w:r>
+      <w:r>
+        <w:t xml:space="preserve">; </w:t>
+      </w:r>
+      <w:r>
+        <w:rPr>
+          <w:b/>
+          <w:bCs/>
+        </w:rPr>
+        <w:t>1/8</w:t>
+      </w:r>
+      <w:r>
+        <w:rPr>
+          <w:b/>
+          <w:bCs/>
+          <w:vertAlign w:val="superscript"/>
+        </w:rPr>
+        <w:t>th</w:t>
+      </w:r>
+      <w:r>
+        <w:rPr>
+          <w:b/>
+          <w:bCs/>
+        </w:rPr>
+        <w:t xml:space="preserve"> inch </w:t>
+      </w:r>
+      <w:r>
+        <w:t xml:space="preserve">for “Thickness”; </w:t>
+      </w:r>
+      <w:r>
+        <w:rPr>
+          <w:b/>
+          <w:bCs/>
+        </w:rPr>
+        <w:t>BYU ID #,</w:t>
+      </w:r>
+      <w:r>
+        <w:t xml:space="preserve"> not </w:t>
+      </w:r>
+      <w:proofErr w:type="spellStart"/>
+      <w:r>
+        <w:t>netID</w:t>
+      </w:r>
+      <w:proofErr w:type="spellEnd"/>
+      <w:r>
+        <w:t xml:space="preserve">, for Student ID; </w:t>
+      </w:r>
+      <w:r>
+        <w:rPr>
+          <w:b/>
+          <w:bCs/>
+        </w:rPr>
+        <w:t>Persona</w:t>
+      </w:r>
+      <w:r>
+        <w:t>l for “Purpose”</w:t>
+      </w:r>
+      <w:r>
+        <w:t xml:space="preserve">; and </w:t>
+      </w:r>
+      <w:r>
+        <w:rPr>
+          <w:b/>
+          <w:bCs/>
+        </w:rPr>
+        <w:t>4.5 inch x 4.5 inch</w:t>
+      </w:r>
+      <w:r>
+        <w:t xml:space="preserve"> for </w:t>
+      </w:r>
+      <w:r>
+        <w:t>“Major Dimension for scaling”</w:t>
+      </w:r>
+      <w:r>
+        <w:t xml:space="preserve">. Click submit. </w:t>
+      </w:r>
+    </w:p>
+    <w:p/>
+    <w:p>
+      <w:r>
+        <w:t xml:space="preserve">After you submit the shop will send you a confirmation email. </w:t>
+      </w:r>
+      <w:r>
+        <w:rPr>
+          <w:b/>
+          <w:bCs/>
+        </w:rPr>
+        <w:t xml:space="preserve">You must respond with the </w:t>
+      </w:r>
+      <w:r>
+        <w:rPr>
+          <w:b/>
+          <w:bCs/>
+        </w:rPr>
+        <w:t>.</w:t>
+      </w:r>
+      <w:proofErr w:type="spellStart"/>
+      <w:r>
+        <w:rPr>
+          <w:b/>
+          <w:bCs/>
+        </w:rPr>
+        <w:t>svg</w:t>
+      </w:r>
+      <w:proofErr w:type="spellEnd"/>
+      <w:r>
+        <w:rPr>
+          <w:b/>
+          <w:bCs/>
+        </w:rPr>
+        <w:t xml:space="preserve"> vector file</w:t>
+      </w:r>
+      <w:r>
+        <w:rPr>
+          <w:b/>
+          <w:bCs/>
+        </w:rPr>
+        <w:t xml:space="preserve"> </w:t>
+      </w:r>
+      <w:proofErr w:type="gramStart"/>
+      <w:r>
+        <w:t>in order to</w:t>
+      </w:r>
+      <w:proofErr w:type="gramEnd"/>
+      <w:r>
+        <w:t xml:space="preserve"> mill your PCB. </w:t>
+      </w:r>
+      <w:r>
+        <w:t xml:space="preserve">Attach </w:t>
+      </w:r>
+      <w:proofErr w:type="spellStart"/>
+      <w:r>
+        <w:t>Arduino_Nano_chassis.svg</w:t>
+      </w:r>
+      <w:proofErr w:type="spellEnd"/>
+      <w:r>
+        <w:t xml:space="preserve"> to your response email.</w:t>
+      </w:r>
+    </w:p>
+    <w:p/>
+    <w:p>
+      <w:r>
+        <w:t>After you base if finished the ELC will let you know when to pick it up.</w:t>
+      </w:r>
+    </w:p>
+    <w:p>
+      <w:pPr>
+        <w:pStyle w:val="Heading2"/>
+      </w:pPr>
+      <w:r>
+        <w:t>Other:</w:t>
+      </w:r>
+    </w:p>
+    <w:p>
+      <w:pPr>
+        <w:numPr>
+          <w:ilvl w:val="0"/>
+          <w:numId w:val="1"/>
+        </w:numPr>
+      </w:pPr>
+      <w:r>
+        <w:t xml:space="preserve"> </w:t>
+      </w:r>
+      <w:proofErr w:type="gramStart"/>
+      <w:r>
+        <w:t xml:space="preserve">2 </w:t>
+      </w:r>
+      <w:r>
+        <w:t>inch</w:t>
+      </w:r>
+      <w:proofErr w:type="gramEnd"/>
+      <w:r>
+        <w:t xml:space="preserve"> diameter bottle caps</w:t>
+      </w:r>
+      <w:r>
+        <w:t xml:space="preserve"> for wheels (Gatorad</w:t>
+      </w:r>
+      <w:r>
+        <w:t xml:space="preserve">e bottle </w:t>
+      </w:r>
+      <w:r>
+        <w:t>caps work nicely for this)</w:t>
+      </w:r>
+    </w:p>
+    <w:p>
+      <w:pPr>
+        <w:numPr>
+          <w:ilvl w:val="0"/>
+          <w:numId w:val="1"/>
+        </w:numPr>
+      </w:pPr>
+      <w:r>
+        <w:t xml:space="preserve">Computer (this is for </w:t>
+      </w:r>
+      <w:r>
+        <w:t>programing;</w:t>
+      </w:r>
+      <w:r>
+        <w:t xml:space="preserve"> a laptop works best because you can bring it into the lab but a desktop at home would also work)</w:t>
+      </w:r>
+    </w:p>
+    <w:p>
+      <w:pPr>
+        <w:pStyle w:val="Heading2"/>
+      </w:pPr>
+      <w:bookmarkStart w:id="5" w:name="_r0or190bd3l" w:colFirst="0" w:colLast="0"/>
+      <w:bookmarkEnd w:id="5"/>
+      <w:r>
+        <w:t>Tools Required:</w:t>
+      </w:r>
+    </w:p>
+    <w:p>
+      <w:r>
+        <w:t xml:space="preserve">You will need </w:t>
+      </w:r>
+      <w:r>
+        <w:t xml:space="preserve">access to </w:t>
+      </w:r>
+      <w:r>
+        <w:t>the following tools. These can be found in</w:t>
+      </w:r>
+      <w:r>
+        <w:t xml:space="preserve"> student workshops in the ELC</w:t>
+      </w:r>
+      <w:r>
+        <w:t xml:space="preserve"> CB41</w:t>
+      </w:r>
+      <w:r>
+        <w:t xml:space="preserve">, or you may buy your own as part of your personal electronic kit. </w:t>
+      </w:r>
+    </w:p>
+    <w:p>
+      <w:pPr>
+        <w:numPr>
+          <w:ilvl w:val="0"/>
+          <w:numId w:val="3"/>
+        </w:numPr>
+      </w:pPr>
+      <w:r>
+        <w:t>Breadboard</w:t>
+      </w:r>
+    </w:p>
+    <w:p>
+      <w:pPr>
+        <w:numPr>
+          <w:ilvl w:val="0"/>
+          <w:numId w:val="3"/>
+        </w:numPr>
+        <w:jc w:val="both"/>
+      </w:pPr>
+      <w:r>
+        <w:t>Jumper Wires</w:t>
+      </w:r>
+    </w:p>
+    <w:p>
+      <w:pPr>
+        <w:numPr>
+          <w:ilvl w:val="0"/>
+          <w:numId w:val="3"/>
+        </w:numPr>
+        <w:jc w:val="both"/>
+      </w:pPr>
+      <w:r>
+        <w:t xml:space="preserve">Hot glue </w:t>
+      </w:r>
+      <w:proofErr w:type="spellStart"/>
+      <w:r>
+        <w:t>gun+hot</w:t>
+      </w:r>
+      <w:proofErr w:type="spellEnd"/>
+      <w:r>
+        <w:t xml:space="preserve"> glue</w:t>
+      </w:r>
+    </w:p>
+    <w:p>
+      <w:pPr>
+        <w:numPr>
+          <w:ilvl w:val="0"/>
+          <w:numId w:val="3"/>
+        </w:numPr>
+        <w:jc w:val="both"/>
+      </w:pPr>
+      <w:r>
+        <w:t>Soldering station</w:t>
+      </w:r>
+    </w:p>
+    <w:p>
+      <w:pPr>
+        <w:pStyle w:val="Heading2"/>
+      </w:pPr>
+      <w:r>
+        <w:t xml:space="preserve">How to Access Code </w:t>
+      </w:r>
+      <w:r>
+        <w:t xml:space="preserve">for </w:t>
+      </w:r>
+      <w:r>
+        <w:t>the Labs:</w:t>
+      </w:r>
+    </w:p>
+    <w:p>
+      <w:r>
+        <w:t>In this course you are not required to know how to code, however, you will still need to know how to download and use Arduino IDE to upload code to your Arduino Nano. Each time the labs ask you to download and upload code go to</w:t>
+      </w:r>
+      <w:r>
+        <w:t xml:space="preserve"> </w:t>
+      </w:r>
+      <w:hyperlink r:id="rId9" w:history="1">
+        <w:r>
+          <w:rPr>
+            <w:rStyle w:val="Hyperlink"/>
+          </w:rPr>
+          <w:t>https://github.com/BYU-ELC/AutonoMouse</w:t>
+        </w:r>
+      </w:hyperlink>
+      <w:r>
         <w:t xml:space="preserve">. This is a </w:t>
       </w:r>
       <w:r>
@@ -4351,7 +5110,11 @@
         <w:t>GitHub</w:t>
       </w:r>
       <w:r>
-        <w:t xml:space="preserve"> you can git clone the repository if you’re not familiar then navigate to </w:t>
+        <w:t xml:space="preserve"> you can </w:t>
+      </w:r>
+      <w:r>
+        <w:lastRenderedPageBreak/>
+        <w:t xml:space="preserve">git clone the repository if you’re not familiar then navigate to </w:t>
       </w:r>
       <w:proofErr w:type="spellStart"/>
       <w:r>
@@ -5329,7 +6092,6 @@
     <w:basedOn w:val="Normal"/>
     <w:next w:val="Normal"/>
     <w:uiPriority w:val="9"/>
-    <w:semiHidden/>
     <w:unhideWhenUsed/>
     <w:qFormat/>
     <w:pPr>

</xml_diff>

<commit_message>
added resistor to BOM
</commit_message>
<xml_diff>
--- a/Arduino_Nano/Labs/Lab0/AutonoMouse Lab-0.docx
+++ b/Arduino_Nano/Labs/Lab0/AutonoMouse Lab-0.docx
@@ -1,6 +1,6 @@
 
 <file path=word/document.xml><?xml version="1.0" encoding="utf-8"?>
-<w:document xmlns:wpc="http://schemas.microsoft.com/office/word/2010/wordprocessingCanvas" xmlns:cx="http://schemas.microsoft.com/office/drawing/2014/chartex" xmlns:cx1="http://schemas.microsoft.com/office/drawing/2015/9/8/chartex" xmlns:cx2="http://schemas.microsoft.com/office/drawing/2015/10/21/chartex" xmlns:cx3="http://schemas.microsoft.com/office/drawing/2016/5/9/chartex" xmlns:cx4="http://schemas.microsoft.com/office/drawing/2016/5/10/chartex" xmlns:cx5="http://schemas.microsoft.com/office/drawing/2016/5/11/chartex" xmlns:cx6="http://schemas.microsoft.com/office/drawing/2016/5/12/chartex" xmlns:cx7="http://schemas.microsoft.com/office/drawing/2016/5/13/chartex" xmlns:cx8="http://schemas.microsoft.com/office/drawing/2016/5/14/chartex" xmlns:mc="http://schemas.openxmlformats.org/markup-compatibility/2006" xmlns:aink="http://schemas.microsoft.com/office/drawing/2016/ink" xmlns:am3d="http://schemas.microsoft.com/office/drawing/2017/model3d" xmlns:o="urn:schemas-microsoft-com:office:office" xmlns:r="http://schemas.openxmlformats.org/officeDocument/2006/relationships" xmlns:m="http://schemas.openxmlformats.org/officeDocument/2006/math" xmlns:v="urn:schemas-microsoft-com:vml" xmlns:wp14="http://schemas.microsoft.com/office/word/2010/wordprocessingDrawing" xmlns:wp="http://schemas.openxmlformats.org/drawingml/2006/wordprocessingDrawing" xmlns:w10="urn:schemas-microsoft-com:office:word" xmlns:w="http://schemas.openxmlformats.org/wordprocessingml/2006/main" xmlns:w14="http://schemas.microsoft.com/office/word/2010/wordml" xmlns:w15="http://schemas.microsoft.com/office/word/2012/wordml" xmlns:w16cid="http://schemas.microsoft.com/office/word/2016/wordml/cid" xmlns:w16se="http://schemas.microsoft.com/office/word/2015/wordml/symex" xmlns:wpg="http://schemas.microsoft.com/office/word/2010/wordprocessingGroup" xmlns:wpi="http://schemas.microsoft.com/office/word/2010/wordprocessingInk" xmlns:wne="http://schemas.microsoft.com/office/word/2006/wordml" xmlns:wps="http://schemas.microsoft.com/office/word/2010/wordprocessingShape" mc:Ignorable="w14 w15 w16se w16cid wp14">
+<w:document xmlns:wpc="http://schemas.microsoft.com/office/word/2010/wordprocessingCanvas" xmlns:cx="http://schemas.microsoft.com/office/drawing/2014/chartex" xmlns:cx1="http://schemas.microsoft.com/office/drawing/2015/9/8/chartex" xmlns:cx2="http://schemas.microsoft.com/office/drawing/2015/10/21/chartex" xmlns:cx3="http://schemas.microsoft.com/office/drawing/2016/5/9/chartex" xmlns:cx4="http://schemas.microsoft.com/office/drawing/2016/5/10/chartex" xmlns:cx5="http://schemas.microsoft.com/office/drawing/2016/5/11/chartex" xmlns:cx6="http://schemas.microsoft.com/office/drawing/2016/5/12/chartex" xmlns:cx7="http://schemas.microsoft.com/office/drawing/2016/5/13/chartex" xmlns:cx8="http://schemas.microsoft.com/office/drawing/2016/5/14/chartex" xmlns:mc="http://schemas.openxmlformats.org/markup-compatibility/2006" xmlns:aink="http://schemas.microsoft.com/office/drawing/2016/ink" xmlns:am3d="http://schemas.microsoft.com/office/drawing/2017/model3d" xmlns:o="urn:schemas-microsoft-com:office:office" xmlns:r="http://schemas.openxmlformats.org/officeDocument/2006/relationships" xmlns:m="http://schemas.openxmlformats.org/officeDocument/2006/math" xmlns:v="urn:schemas-microsoft-com:vml" xmlns:wp14="http://schemas.microsoft.com/office/word/2010/wordprocessingDrawing" xmlns:wp="http://schemas.openxmlformats.org/drawingml/2006/wordprocessingDrawing" xmlns:w10="urn:schemas-microsoft-com:office:word" xmlns:w="http://schemas.openxmlformats.org/wordprocessingml/2006/main" xmlns:w14="http://schemas.microsoft.com/office/word/2010/wordml" xmlns:w15="http://schemas.microsoft.com/office/word/2012/wordml" xmlns:w16cex="http://schemas.microsoft.com/office/word/2018/wordml/cex" xmlns:w16cid="http://schemas.microsoft.com/office/word/2016/wordml/cid" xmlns:w16="http://schemas.microsoft.com/office/word/2018/wordml" xmlns:w16sdtdh="http://schemas.microsoft.com/office/word/2020/wordml/sdtdatahash" xmlns:w16se="http://schemas.microsoft.com/office/word/2015/wordml/symex" xmlns:wpg="http://schemas.microsoft.com/office/word/2010/wordprocessingGroup" xmlns:wpi="http://schemas.microsoft.com/office/word/2010/wordprocessingInk" xmlns:wne="http://schemas.microsoft.com/office/word/2006/wordml" xmlns:wps="http://schemas.microsoft.com/office/word/2010/wordprocessingShape" mc:Ignorable="w14 w15 w16se w16cid w16 w16cex w16sdtdh wp14">
   <w:body>
     <w:p>
       <w:pPr>
@@ -240,11 +240,11 @@
         <w:tblLook w:val="04A0" w:firstRow="1" w:lastRow="0" w:firstColumn="1" w:lastColumn="0" w:noHBand="0" w:noVBand="1"/>
       </w:tblPr>
       <w:tblGrid>
-        <w:gridCol w:w="2442"/>
-        <w:gridCol w:w="928"/>
-        <w:gridCol w:w="859"/>
-        <w:gridCol w:w="917"/>
-        <w:gridCol w:w="4214"/>
+        <w:gridCol w:w="2506"/>
+        <w:gridCol w:w="931"/>
+        <w:gridCol w:w="881"/>
+        <w:gridCol w:w="920"/>
+        <w:gridCol w:w="4122"/>
       </w:tblGrid>
       <w:tr>
         <w:trPr>
@@ -252,7 +252,7 @@
         </w:trPr>
         <w:tc>
           <w:tcPr>
-            <w:tcW w:w="4961" w:type="dxa"/>
+            <w:tcW w:w="5074" w:type="dxa"/>
             <w:gridSpan w:val="4"/>
             <w:tcBorders>
               <w:top w:val="nil"/>
@@ -313,7 +313,7 @@
         </w:tc>
         <w:tc>
           <w:tcPr>
-            <w:tcW w:w="4399" w:type="dxa"/>
+            <w:tcW w:w="4286" w:type="dxa"/>
             <w:tcBorders>
               <w:top w:val="nil"/>
               <w:left w:val="nil"/>
@@ -346,7 +346,7 @@
         </w:trPr>
         <w:tc>
           <w:tcPr>
-            <w:tcW w:w="2545" w:type="dxa"/>
+            <w:tcW w:w="2602" w:type="dxa"/>
             <w:tcBorders>
               <w:top w:val="nil"/>
               <w:left w:val="nil"/>
@@ -383,7 +383,7 @@
         </w:tc>
         <w:tc>
           <w:tcPr>
-            <w:tcW w:w="769" w:type="dxa"/>
+            <w:tcW w:w="787" w:type="dxa"/>
             <w:tcBorders>
               <w:top w:val="nil"/>
               <w:left w:val="nil"/>
@@ -420,7 +420,7 @@
         </w:tc>
         <w:tc>
           <w:tcPr>
-            <w:tcW w:w="889" w:type="dxa"/>
+            <w:tcW w:w="909" w:type="dxa"/>
             <w:tcBorders>
               <w:top w:val="nil"/>
               <w:left w:val="nil"/>
@@ -457,7 +457,7 @@
         </w:tc>
         <w:tc>
           <w:tcPr>
-            <w:tcW w:w="758" w:type="dxa"/>
+            <w:tcW w:w="776" w:type="dxa"/>
             <w:tcBorders>
               <w:top w:val="nil"/>
               <w:left w:val="nil"/>
@@ -494,7 +494,7 @@
         </w:tc>
         <w:tc>
           <w:tcPr>
-            <w:tcW w:w="4399" w:type="dxa"/>
+            <w:tcW w:w="4286" w:type="dxa"/>
             <w:tcBorders>
               <w:top w:val="nil"/>
               <w:left w:val="nil"/>
@@ -536,7 +536,7 @@
         </w:trPr>
         <w:tc>
           <w:tcPr>
-            <w:tcW w:w="2545" w:type="dxa"/>
+            <w:tcW w:w="2602" w:type="dxa"/>
             <w:tcBorders>
               <w:top w:val="nil"/>
               <w:left w:val="nil"/>
@@ -573,7 +573,7 @@
         </w:tc>
         <w:tc>
           <w:tcPr>
-            <w:tcW w:w="769" w:type="dxa"/>
+            <w:tcW w:w="787" w:type="dxa"/>
             <w:tcBorders>
               <w:top w:val="nil"/>
               <w:left w:val="nil"/>
@@ -611,35 +611,35 @@
         </w:tc>
         <w:tc>
           <w:tcPr>
-            <w:tcW w:w="889" w:type="dxa"/>
-            <w:tcBorders>
-              <w:top w:val="nil"/>
-              <w:left w:val="nil"/>
-              <w:bottom w:val="nil"/>
-              <w:right w:val="nil"/>
-            </w:tcBorders>
-            <w:shd w:val="clear" w:color="auto" w:fill="auto"/>
-            <w:noWrap/>
-            <w:vAlign w:val="bottom"/>
-            <w:hideMark/>
-          </w:tcPr>
-          <w:p>
-            <w:pPr>
-              <w:spacing w:line="240" w:lineRule="auto"/>
-              <w:jc w:val="right"/>
-              <w:rPr>
-                <w:rFonts w:eastAsia="Times New Roman"/>
-                <w:color w:val="000000"/>
-                <w:sz w:val="20"/>
-                <w:szCs w:val="20"/>
-                <w:lang w:val="en-US"/>
-              </w:rPr>
-            </w:pPr>
-          </w:p>
-        </w:tc>
-        <w:tc>
-          <w:tcPr>
-            <w:tcW w:w="758" w:type="dxa"/>
+            <w:tcW w:w="909" w:type="dxa"/>
+            <w:tcBorders>
+              <w:top w:val="nil"/>
+              <w:left w:val="nil"/>
+              <w:bottom w:val="nil"/>
+              <w:right w:val="nil"/>
+            </w:tcBorders>
+            <w:shd w:val="clear" w:color="auto" w:fill="auto"/>
+            <w:noWrap/>
+            <w:vAlign w:val="bottom"/>
+            <w:hideMark/>
+          </w:tcPr>
+          <w:p>
+            <w:pPr>
+              <w:spacing w:line="240" w:lineRule="auto"/>
+              <w:jc w:val="right"/>
+              <w:rPr>
+                <w:rFonts w:eastAsia="Times New Roman"/>
+                <w:color w:val="000000"/>
+                <w:sz w:val="20"/>
+                <w:szCs w:val="20"/>
+                <w:lang w:val="en-US"/>
+              </w:rPr>
+            </w:pPr>
+          </w:p>
+        </w:tc>
+        <w:tc>
+          <w:tcPr>
+            <w:tcW w:w="776" w:type="dxa"/>
             <w:tcBorders>
               <w:top w:val="nil"/>
               <w:left w:val="nil"/>
@@ -677,7 +677,7 @@
         </w:tc>
         <w:tc>
           <w:tcPr>
-            <w:tcW w:w="4399" w:type="dxa"/>
+            <w:tcW w:w="4286" w:type="dxa"/>
             <w:tcBorders>
               <w:top w:val="nil"/>
               <w:left w:val="nil"/>
@@ -719,7 +719,7 @@
         </w:trPr>
         <w:tc>
           <w:tcPr>
-            <w:tcW w:w="2545" w:type="dxa"/>
+            <w:tcW w:w="2602" w:type="dxa"/>
             <w:tcBorders>
               <w:top w:val="nil"/>
               <w:left w:val="nil"/>
@@ -756,7 +756,7 @@
         </w:tc>
         <w:tc>
           <w:tcPr>
-            <w:tcW w:w="769" w:type="dxa"/>
+            <w:tcW w:w="787" w:type="dxa"/>
             <w:tcBorders>
               <w:top w:val="nil"/>
               <w:left w:val="nil"/>
@@ -794,7 +794,7 @@
         </w:tc>
         <w:tc>
           <w:tcPr>
-            <w:tcW w:w="889" w:type="dxa"/>
+            <w:tcW w:w="909" w:type="dxa"/>
             <w:tcBorders>
               <w:top w:val="nil"/>
               <w:left w:val="nil"/>
@@ -832,7 +832,7 @@
         </w:tc>
         <w:tc>
           <w:tcPr>
-            <w:tcW w:w="758" w:type="dxa"/>
+            <w:tcW w:w="776" w:type="dxa"/>
             <w:tcBorders>
               <w:top w:val="nil"/>
               <w:left w:val="nil"/>
@@ -870,7 +870,7 @@
         </w:tc>
         <w:tc>
           <w:tcPr>
-            <w:tcW w:w="4399" w:type="dxa"/>
+            <w:tcW w:w="4286" w:type="dxa"/>
             <w:tcBorders>
               <w:top w:val="nil"/>
               <w:left w:val="nil"/>
@@ -903,7 +903,7 @@
         </w:trPr>
         <w:tc>
           <w:tcPr>
-            <w:tcW w:w="2545" w:type="dxa"/>
+            <w:tcW w:w="2602" w:type="dxa"/>
             <w:tcBorders>
               <w:top w:val="nil"/>
               <w:left w:val="nil"/>
@@ -940,7 +940,7 @@
         </w:tc>
         <w:tc>
           <w:tcPr>
-            <w:tcW w:w="769" w:type="dxa"/>
+            <w:tcW w:w="787" w:type="dxa"/>
             <w:tcBorders>
               <w:top w:val="nil"/>
               <w:left w:val="nil"/>
@@ -978,7 +978,7 @@
         </w:tc>
         <w:tc>
           <w:tcPr>
-            <w:tcW w:w="889" w:type="dxa"/>
+            <w:tcW w:w="909" w:type="dxa"/>
             <w:tcBorders>
               <w:top w:val="nil"/>
               <w:left w:val="nil"/>
@@ -1016,7 +1016,7 @@
         </w:tc>
         <w:tc>
           <w:tcPr>
-            <w:tcW w:w="758" w:type="dxa"/>
+            <w:tcW w:w="776" w:type="dxa"/>
             <w:tcBorders>
               <w:top w:val="nil"/>
               <w:left w:val="nil"/>
@@ -1054,7 +1054,7 @@
         </w:tc>
         <w:tc>
           <w:tcPr>
-            <w:tcW w:w="4399" w:type="dxa"/>
+            <w:tcW w:w="4286" w:type="dxa"/>
             <w:tcBorders>
               <w:top w:val="nil"/>
               <w:left w:val="nil"/>
@@ -1087,7 +1087,7 @@
         </w:trPr>
         <w:tc>
           <w:tcPr>
-            <w:tcW w:w="2545" w:type="dxa"/>
+            <w:tcW w:w="2602" w:type="dxa"/>
             <w:tcBorders>
               <w:top w:val="nil"/>
               <w:left w:val="nil"/>
@@ -1124,7 +1124,7 @@
         </w:tc>
         <w:tc>
           <w:tcPr>
-            <w:tcW w:w="769" w:type="dxa"/>
+            <w:tcW w:w="787" w:type="dxa"/>
             <w:tcBorders>
               <w:top w:val="nil"/>
               <w:left w:val="nil"/>
@@ -1162,7 +1162,7 @@
         </w:tc>
         <w:tc>
           <w:tcPr>
-            <w:tcW w:w="889" w:type="dxa"/>
+            <w:tcW w:w="909" w:type="dxa"/>
             <w:tcBorders>
               <w:top w:val="nil"/>
               <w:left w:val="nil"/>
@@ -1200,7 +1200,7 @@
         </w:tc>
         <w:tc>
           <w:tcPr>
-            <w:tcW w:w="758" w:type="dxa"/>
+            <w:tcW w:w="776" w:type="dxa"/>
             <w:tcBorders>
               <w:top w:val="nil"/>
               <w:left w:val="nil"/>
@@ -1238,7 +1238,7 @@
         </w:tc>
         <w:tc>
           <w:tcPr>
-            <w:tcW w:w="4399" w:type="dxa"/>
+            <w:tcW w:w="4286" w:type="dxa"/>
             <w:tcBorders>
               <w:top w:val="nil"/>
               <w:left w:val="nil"/>
@@ -1271,64 +1271,44 @@
         </w:trPr>
         <w:tc>
           <w:tcPr>
-            <w:tcW w:w="2545" w:type="dxa"/>
-            <w:tcBorders>
-              <w:top w:val="nil"/>
-              <w:left w:val="nil"/>
-              <w:bottom w:val="nil"/>
-              <w:right w:val="nil"/>
-            </w:tcBorders>
-            <w:shd w:val="clear" w:color="auto" w:fill="auto"/>
-            <w:noWrap/>
-            <w:vAlign w:val="bottom"/>
-            <w:hideMark/>
-          </w:tcPr>
-          <w:p>
-            <w:pPr>
-              <w:spacing w:line="240" w:lineRule="auto"/>
-              <w:rPr>
-                <w:rFonts w:eastAsia="Times New Roman"/>
-                <w:color w:val="000000"/>
-                <w:sz w:val="20"/>
-                <w:szCs w:val="20"/>
-                <w:lang w:val="en-US"/>
-              </w:rPr>
-            </w:pPr>
-            <w:r>
-              <w:rPr>
-                <w:rFonts w:eastAsia="Times New Roman"/>
-                <w:color w:val="000000"/>
-                <w:sz w:val="20"/>
-                <w:szCs w:val="20"/>
-                <w:lang w:val="en-US"/>
-              </w:rPr>
-              <w:t>Voltage Regulator (Q-7805</w:t>
-            </w:r>
-            <w:r>
-              <w:rPr>
-                <w:rFonts w:eastAsia="Times New Roman"/>
-                <w:color w:val="000000"/>
-                <w:sz w:val="20"/>
-                <w:szCs w:val="20"/>
-                <w:lang w:val="en-US"/>
-              </w:rPr>
-              <w:t>CT</w:t>
-            </w:r>
-            <w:r>
-              <w:rPr>
-                <w:rFonts w:eastAsia="Times New Roman"/>
-                <w:color w:val="000000"/>
-                <w:sz w:val="20"/>
-                <w:szCs w:val="20"/>
-                <w:lang w:val="en-US"/>
-              </w:rPr>
-              <w:t>)</w:t>
-            </w:r>
-          </w:p>
-        </w:tc>
-        <w:tc>
-          <w:tcPr>
-            <w:tcW w:w="769" w:type="dxa"/>
+            <w:tcW w:w="2602" w:type="dxa"/>
+            <w:tcBorders>
+              <w:top w:val="nil"/>
+              <w:left w:val="nil"/>
+              <w:bottom w:val="nil"/>
+              <w:right w:val="nil"/>
+            </w:tcBorders>
+            <w:shd w:val="clear" w:color="auto" w:fill="auto"/>
+            <w:noWrap/>
+            <w:vAlign w:val="bottom"/>
+            <w:hideMark/>
+          </w:tcPr>
+          <w:p>
+            <w:pPr>
+              <w:spacing w:line="240" w:lineRule="auto"/>
+              <w:rPr>
+                <w:rFonts w:eastAsia="Times New Roman"/>
+                <w:color w:val="000000"/>
+                <w:sz w:val="20"/>
+                <w:szCs w:val="20"/>
+                <w:lang w:val="en-US"/>
+              </w:rPr>
+            </w:pPr>
+            <w:r>
+              <w:rPr>
+                <w:rFonts w:eastAsia="Times New Roman"/>
+                <w:color w:val="000000"/>
+                <w:sz w:val="20"/>
+                <w:szCs w:val="20"/>
+                <w:lang w:val="en-US"/>
+              </w:rPr>
+              <w:t>Voltage Regulator (Q-7805c)</w:t>
+            </w:r>
+          </w:p>
+        </w:tc>
+        <w:tc>
+          <w:tcPr>
+            <w:tcW w:w="787" w:type="dxa"/>
             <w:tcBorders>
               <w:top w:val="nil"/>
               <w:left w:val="nil"/>
@@ -1366,7 +1346,7 @@
         </w:tc>
         <w:tc>
           <w:tcPr>
-            <w:tcW w:w="889" w:type="dxa"/>
+            <w:tcW w:w="909" w:type="dxa"/>
             <w:tcBorders>
               <w:top w:val="nil"/>
               <w:left w:val="nil"/>
@@ -1404,7 +1384,7 @@
         </w:tc>
         <w:tc>
           <w:tcPr>
-            <w:tcW w:w="758" w:type="dxa"/>
+            <w:tcW w:w="776" w:type="dxa"/>
             <w:tcBorders>
               <w:top w:val="nil"/>
               <w:left w:val="nil"/>
@@ -1442,7 +1422,7 @@
         </w:tc>
         <w:tc>
           <w:tcPr>
-            <w:tcW w:w="4399" w:type="dxa"/>
+            <w:tcW w:w="4286" w:type="dxa"/>
             <w:tcBorders>
               <w:top w:val="nil"/>
               <w:left w:val="nil"/>
@@ -1475,7 +1455,7 @@
         </w:trPr>
         <w:tc>
           <w:tcPr>
-            <w:tcW w:w="2545" w:type="dxa"/>
+            <w:tcW w:w="2602" w:type="dxa"/>
             <w:tcBorders>
               <w:top w:val="nil"/>
               <w:left w:val="nil"/>
@@ -1534,7 +1514,7 @@
         </w:tc>
         <w:tc>
           <w:tcPr>
-            <w:tcW w:w="769" w:type="dxa"/>
+            <w:tcW w:w="787" w:type="dxa"/>
             <w:tcBorders>
               <w:top w:val="nil"/>
               <w:left w:val="nil"/>
@@ -1572,7 +1552,7 @@
         </w:tc>
         <w:tc>
           <w:tcPr>
-            <w:tcW w:w="889" w:type="dxa"/>
+            <w:tcW w:w="909" w:type="dxa"/>
             <w:tcBorders>
               <w:top w:val="nil"/>
               <w:left w:val="nil"/>
@@ -1610,7 +1590,7 @@
         </w:tc>
         <w:tc>
           <w:tcPr>
-            <w:tcW w:w="758" w:type="dxa"/>
+            <w:tcW w:w="776" w:type="dxa"/>
             <w:tcBorders>
               <w:top w:val="nil"/>
               <w:left w:val="nil"/>
@@ -1648,7 +1628,7 @@
         </w:tc>
         <w:tc>
           <w:tcPr>
-            <w:tcW w:w="4399" w:type="dxa"/>
+            <w:tcW w:w="4286" w:type="dxa"/>
             <w:tcBorders>
               <w:top w:val="nil"/>
               <w:left w:val="nil"/>
@@ -1681,7 +1661,7 @@
         </w:trPr>
         <w:tc>
           <w:tcPr>
-            <w:tcW w:w="2545" w:type="dxa"/>
+            <w:tcW w:w="2602" w:type="dxa"/>
             <w:tcBorders>
               <w:top w:val="nil"/>
               <w:left w:val="nil"/>
@@ -1741,7 +1721,7 @@
         </w:tc>
         <w:tc>
           <w:tcPr>
-            <w:tcW w:w="769" w:type="dxa"/>
+            <w:tcW w:w="787" w:type="dxa"/>
             <w:tcBorders>
               <w:top w:val="nil"/>
               <w:left w:val="nil"/>
@@ -1779,7 +1759,7 @@
         </w:tc>
         <w:tc>
           <w:tcPr>
-            <w:tcW w:w="889" w:type="dxa"/>
+            <w:tcW w:w="909" w:type="dxa"/>
             <w:tcBorders>
               <w:top w:val="nil"/>
               <w:left w:val="nil"/>
@@ -1817,7 +1797,7 @@
         </w:tc>
         <w:tc>
           <w:tcPr>
-            <w:tcW w:w="758" w:type="dxa"/>
+            <w:tcW w:w="776" w:type="dxa"/>
             <w:tcBorders>
               <w:top w:val="nil"/>
               <w:left w:val="nil"/>
@@ -1855,7 +1835,7 @@
         </w:tc>
         <w:tc>
           <w:tcPr>
-            <w:tcW w:w="4399" w:type="dxa"/>
+            <w:tcW w:w="4286" w:type="dxa"/>
             <w:tcBorders>
               <w:top w:val="nil"/>
               <w:left w:val="nil"/>
@@ -1888,44 +1868,44 @@
         </w:trPr>
         <w:tc>
           <w:tcPr>
-            <w:tcW w:w="2545" w:type="dxa"/>
-            <w:tcBorders>
-              <w:top w:val="nil"/>
-              <w:left w:val="nil"/>
-              <w:bottom w:val="nil"/>
-              <w:right w:val="nil"/>
-            </w:tcBorders>
-            <w:shd w:val="clear" w:color="auto" w:fill="auto"/>
-            <w:noWrap/>
-            <w:vAlign w:val="bottom"/>
-            <w:hideMark/>
-          </w:tcPr>
-          <w:p>
-            <w:pPr>
-              <w:spacing w:line="240" w:lineRule="auto"/>
-              <w:rPr>
-                <w:rFonts w:eastAsia="Times New Roman"/>
-                <w:color w:val="000000"/>
-                <w:sz w:val="20"/>
-                <w:szCs w:val="20"/>
-                <w:lang w:val="en-US"/>
-              </w:rPr>
-            </w:pPr>
-            <w:r>
-              <w:rPr>
-                <w:rFonts w:eastAsia="Times New Roman"/>
-                <w:color w:val="000000"/>
-                <w:sz w:val="20"/>
-                <w:szCs w:val="20"/>
-                <w:lang w:val="en-US"/>
-              </w:rPr>
-              <w:t>9V Battery</w:t>
-            </w:r>
-          </w:p>
-        </w:tc>
-        <w:tc>
-          <w:tcPr>
-            <w:tcW w:w="769" w:type="dxa"/>
+            <w:tcW w:w="2602" w:type="dxa"/>
+            <w:tcBorders>
+              <w:top w:val="nil"/>
+              <w:left w:val="nil"/>
+              <w:bottom w:val="nil"/>
+              <w:right w:val="nil"/>
+            </w:tcBorders>
+            <w:shd w:val="clear" w:color="auto" w:fill="auto"/>
+            <w:noWrap/>
+            <w:vAlign w:val="bottom"/>
+            <w:hideMark/>
+          </w:tcPr>
+          <w:p>
+            <w:pPr>
+              <w:spacing w:line="240" w:lineRule="auto"/>
+              <w:rPr>
+                <w:rFonts w:eastAsia="Times New Roman"/>
+                <w:color w:val="000000"/>
+                <w:sz w:val="20"/>
+                <w:szCs w:val="20"/>
+                <w:lang w:val="en-US"/>
+              </w:rPr>
+            </w:pPr>
+            <w:r>
+              <w:rPr>
+                <w:rFonts w:eastAsia="Times New Roman"/>
+                <w:color w:val="000000"/>
+                <w:sz w:val="20"/>
+                <w:szCs w:val="20"/>
+                <w:lang w:val="en-US"/>
+              </w:rPr>
+              <w:t>330 Ohm Resistor</w:t>
+            </w:r>
+          </w:p>
+        </w:tc>
+        <w:tc>
+          <w:tcPr>
+            <w:tcW w:w="787" w:type="dxa"/>
             <w:tcBorders>
               <w:top w:val="nil"/>
               <w:left w:val="nil"/>
@@ -1963,83 +1943,83 @@
         </w:tc>
         <w:tc>
           <w:tcPr>
-            <w:tcW w:w="889" w:type="dxa"/>
-            <w:tcBorders>
-              <w:top w:val="nil"/>
-              <w:left w:val="nil"/>
-              <w:bottom w:val="nil"/>
-              <w:right w:val="nil"/>
-            </w:tcBorders>
-            <w:shd w:val="clear" w:color="auto" w:fill="auto"/>
-            <w:noWrap/>
-            <w:vAlign w:val="bottom"/>
-            <w:hideMark/>
-          </w:tcPr>
-          <w:p>
-            <w:pPr>
-              <w:spacing w:line="240" w:lineRule="auto"/>
-              <w:jc w:val="right"/>
-              <w:rPr>
-                <w:rFonts w:eastAsia="Times New Roman"/>
-                <w:color w:val="000000"/>
-                <w:sz w:val="20"/>
-                <w:szCs w:val="20"/>
-                <w:lang w:val="en-US"/>
-              </w:rPr>
-            </w:pPr>
-            <w:r>
-              <w:rPr>
-                <w:rFonts w:eastAsia="Times New Roman"/>
-                <w:color w:val="000000"/>
-                <w:sz w:val="20"/>
-                <w:szCs w:val="20"/>
-                <w:lang w:val="en-US"/>
-              </w:rPr>
-              <w:t>$1.25</w:t>
-            </w:r>
-          </w:p>
-        </w:tc>
-        <w:tc>
-          <w:tcPr>
-            <w:tcW w:w="758" w:type="dxa"/>
-            <w:tcBorders>
-              <w:top w:val="nil"/>
-              <w:left w:val="nil"/>
-              <w:bottom w:val="nil"/>
-              <w:right w:val="nil"/>
-            </w:tcBorders>
-            <w:shd w:val="clear" w:color="auto" w:fill="auto"/>
-            <w:noWrap/>
-            <w:vAlign w:val="bottom"/>
-            <w:hideMark/>
-          </w:tcPr>
-          <w:p>
-            <w:pPr>
-              <w:spacing w:line="240" w:lineRule="auto"/>
-              <w:jc w:val="right"/>
-              <w:rPr>
-                <w:rFonts w:eastAsia="Times New Roman"/>
-                <w:color w:val="000000"/>
-                <w:sz w:val="20"/>
-                <w:szCs w:val="20"/>
-                <w:lang w:val="en-US"/>
-              </w:rPr>
-            </w:pPr>
-            <w:r>
-              <w:rPr>
-                <w:rFonts w:eastAsia="Times New Roman"/>
-                <w:color w:val="000000"/>
-                <w:sz w:val="20"/>
-                <w:szCs w:val="20"/>
-                <w:lang w:val="en-US"/>
-              </w:rPr>
-              <w:t>$1.25</w:t>
-            </w:r>
-          </w:p>
-        </w:tc>
-        <w:tc>
-          <w:tcPr>
-            <w:tcW w:w="4399" w:type="dxa"/>
+            <w:tcW w:w="909" w:type="dxa"/>
+            <w:tcBorders>
+              <w:top w:val="nil"/>
+              <w:left w:val="nil"/>
+              <w:bottom w:val="nil"/>
+              <w:right w:val="nil"/>
+            </w:tcBorders>
+            <w:shd w:val="clear" w:color="auto" w:fill="auto"/>
+            <w:noWrap/>
+            <w:vAlign w:val="bottom"/>
+            <w:hideMark/>
+          </w:tcPr>
+          <w:p>
+            <w:pPr>
+              <w:spacing w:line="240" w:lineRule="auto"/>
+              <w:jc w:val="right"/>
+              <w:rPr>
+                <w:rFonts w:eastAsia="Times New Roman"/>
+                <w:color w:val="000000"/>
+                <w:sz w:val="20"/>
+                <w:szCs w:val="20"/>
+                <w:lang w:val="en-US"/>
+              </w:rPr>
+            </w:pPr>
+            <w:r>
+              <w:rPr>
+                <w:rFonts w:eastAsia="Times New Roman"/>
+                <w:color w:val="000000"/>
+                <w:sz w:val="20"/>
+                <w:szCs w:val="20"/>
+                <w:lang w:val="en-US"/>
+              </w:rPr>
+              <w:t>$0.04</w:t>
+            </w:r>
+          </w:p>
+        </w:tc>
+        <w:tc>
+          <w:tcPr>
+            <w:tcW w:w="776" w:type="dxa"/>
+            <w:tcBorders>
+              <w:top w:val="nil"/>
+              <w:left w:val="nil"/>
+              <w:bottom w:val="nil"/>
+              <w:right w:val="nil"/>
+            </w:tcBorders>
+            <w:shd w:val="clear" w:color="auto" w:fill="auto"/>
+            <w:noWrap/>
+            <w:vAlign w:val="bottom"/>
+            <w:hideMark/>
+          </w:tcPr>
+          <w:p>
+            <w:pPr>
+              <w:spacing w:line="240" w:lineRule="auto"/>
+              <w:jc w:val="right"/>
+              <w:rPr>
+                <w:rFonts w:eastAsia="Times New Roman"/>
+                <w:color w:val="000000"/>
+                <w:sz w:val="20"/>
+                <w:szCs w:val="20"/>
+                <w:lang w:val="en-US"/>
+              </w:rPr>
+            </w:pPr>
+            <w:r>
+              <w:rPr>
+                <w:rFonts w:eastAsia="Times New Roman"/>
+                <w:color w:val="000000"/>
+                <w:sz w:val="20"/>
+                <w:szCs w:val="20"/>
+                <w:lang w:val="en-US"/>
+              </w:rPr>
+              <w:t>$0.04</w:t>
+            </w:r>
+          </w:p>
+        </w:tc>
+        <w:tc>
+          <w:tcPr>
+            <w:tcW w:w="4286" w:type="dxa"/>
             <w:tcBorders>
               <w:top w:val="nil"/>
               <w:left w:val="nil"/>
@@ -2072,44 +2052,44 @@
         </w:trPr>
         <w:tc>
           <w:tcPr>
-            <w:tcW w:w="2545" w:type="dxa"/>
-            <w:tcBorders>
-              <w:top w:val="nil"/>
-              <w:left w:val="nil"/>
-              <w:bottom w:val="nil"/>
-              <w:right w:val="nil"/>
-            </w:tcBorders>
-            <w:shd w:val="clear" w:color="auto" w:fill="auto"/>
-            <w:noWrap/>
-            <w:vAlign w:val="bottom"/>
-            <w:hideMark/>
-          </w:tcPr>
-          <w:p>
-            <w:pPr>
-              <w:spacing w:line="240" w:lineRule="auto"/>
-              <w:rPr>
-                <w:rFonts w:eastAsia="Times New Roman"/>
-                <w:color w:val="000000"/>
-                <w:sz w:val="20"/>
-                <w:szCs w:val="20"/>
-                <w:lang w:val="en-US"/>
-              </w:rPr>
-            </w:pPr>
-            <w:r>
-              <w:rPr>
-                <w:rFonts w:eastAsia="Times New Roman"/>
-                <w:color w:val="000000"/>
-                <w:sz w:val="20"/>
-                <w:szCs w:val="20"/>
-                <w:lang w:val="en-US"/>
-              </w:rPr>
-              <w:t>Battery Cap</w:t>
-            </w:r>
-          </w:p>
-        </w:tc>
-        <w:tc>
-          <w:tcPr>
-            <w:tcW w:w="769" w:type="dxa"/>
+            <w:tcW w:w="2602" w:type="dxa"/>
+            <w:tcBorders>
+              <w:top w:val="nil"/>
+              <w:left w:val="nil"/>
+              <w:bottom w:val="nil"/>
+              <w:right w:val="nil"/>
+            </w:tcBorders>
+            <w:shd w:val="clear" w:color="auto" w:fill="auto"/>
+            <w:noWrap/>
+            <w:vAlign w:val="bottom"/>
+            <w:hideMark/>
+          </w:tcPr>
+          <w:p>
+            <w:pPr>
+              <w:spacing w:line="240" w:lineRule="auto"/>
+              <w:rPr>
+                <w:rFonts w:eastAsia="Times New Roman"/>
+                <w:color w:val="000000"/>
+                <w:sz w:val="20"/>
+                <w:szCs w:val="20"/>
+                <w:lang w:val="en-US"/>
+              </w:rPr>
+            </w:pPr>
+            <w:r>
+              <w:rPr>
+                <w:rFonts w:eastAsia="Times New Roman"/>
+                <w:color w:val="000000"/>
+                <w:sz w:val="20"/>
+                <w:szCs w:val="20"/>
+                <w:lang w:val="en-US"/>
+              </w:rPr>
+              <w:t>9V Battery</w:t>
+            </w:r>
+          </w:p>
+        </w:tc>
+        <w:tc>
+          <w:tcPr>
+            <w:tcW w:w="787" w:type="dxa"/>
             <w:tcBorders>
               <w:top w:val="nil"/>
               <w:left w:val="nil"/>
@@ -2147,83 +2127,83 @@
         </w:tc>
         <w:tc>
           <w:tcPr>
-            <w:tcW w:w="889" w:type="dxa"/>
-            <w:tcBorders>
-              <w:top w:val="nil"/>
-              <w:left w:val="nil"/>
-              <w:bottom w:val="nil"/>
-              <w:right w:val="nil"/>
-            </w:tcBorders>
-            <w:shd w:val="clear" w:color="auto" w:fill="auto"/>
-            <w:noWrap/>
-            <w:vAlign w:val="bottom"/>
-            <w:hideMark/>
-          </w:tcPr>
-          <w:p>
-            <w:pPr>
-              <w:spacing w:line="240" w:lineRule="auto"/>
-              <w:jc w:val="right"/>
-              <w:rPr>
-                <w:rFonts w:eastAsia="Times New Roman"/>
-                <w:color w:val="000000"/>
-                <w:sz w:val="20"/>
-                <w:szCs w:val="20"/>
-                <w:lang w:val="en-US"/>
-              </w:rPr>
-            </w:pPr>
-            <w:r>
-              <w:rPr>
-                <w:rFonts w:eastAsia="Times New Roman"/>
-                <w:color w:val="000000"/>
-                <w:sz w:val="20"/>
-                <w:szCs w:val="20"/>
-                <w:lang w:val="en-US"/>
-              </w:rPr>
-              <w:t>$0.44</w:t>
-            </w:r>
-          </w:p>
-        </w:tc>
-        <w:tc>
-          <w:tcPr>
-            <w:tcW w:w="758" w:type="dxa"/>
-            <w:tcBorders>
-              <w:top w:val="nil"/>
-              <w:left w:val="nil"/>
-              <w:bottom w:val="nil"/>
-              <w:right w:val="nil"/>
-            </w:tcBorders>
-            <w:shd w:val="clear" w:color="auto" w:fill="auto"/>
-            <w:noWrap/>
-            <w:vAlign w:val="bottom"/>
-            <w:hideMark/>
-          </w:tcPr>
-          <w:p>
-            <w:pPr>
-              <w:spacing w:line="240" w:lineRule="auto"/>
-              <w:jc w:val="right"/>
-              <w:rPr>
-                <w:rFonts w:eastAsia="Times New Roman"/>
-                <w:color w:val="000000"/>
-                <w:sz w:val="20"/>
-                <w:szCs w:val="20"/>
-                <w:lang w:val="en-US"/>
-              </w:rPr>
-            </w:pPr>
-            <w:r>
-              <w:rPr>
-                <w:rFonts w:eastAsia="Times New Roman"/>
-                <w:color w:val="000000"/>
-                <w:sz w:val="20"/>
-                <w:szCs w:val="20"/>
-                <w:lang w:val="en-US"/>
-              </w:rPr>
-              <w:t>$0.44</w:t>
-            </w:r>
-          </w:p>
-        </w:tc>
-        <w:tc>
-          <w:tcPr>
-            <w:tcW w:w="4399" w:type="dxa"/>
+            <w:tcW w:w="909" w:type="dxa"/>
+            <w:tcBorders>
+              <w:top w:val="nil"/>
+              <w:left w:val="nil"/>
+              <w:bottom w:val="nil"/>
+              <w:right w:val="nil"/>
+            </w:tcBorders>
+            <w:shd w:val="clear" w:color="auto" w:fill="auto"/>
+            <w:noWrap/>
+            <w:vAlign w:val="bottom"/>
+            <w:hideMark/>
+          </w:tcPr>
+          <w:p>
+            <w:pPr>
+              <w:spacing w:line="240" w:lineRule="auto"/>
+              <w:jc w:val="right"/>
+              <w:rPr>
+                <w:rFonts w:eastAsia="Times New Roman"/>
+                <w:color w:val="000000"/>
+                <w:sz w:val="20"/>
+                <w:szCs w:val="20"/>
+                <w:lang w:val="en-US"/>
+              </w:rPr>
+            </w:pPr>
+            <w:r>
+              <w:rPr>
+                <w:rFonts w:eastAsia="Times New Roman"/>
+                <w:color w:val="000000"/>
+                <w:sz w:val="20"/>
+                <w:szCs w:val="20"/>
+                <w:lang w:val="en-US"/>
+              </w:rPr>
+              <w:t>$1.25</w:t>
+            </w:r>
+          </w:p>
+        </w:tc>
+        <w:tc>
+          <w:tcPr>
+            <w:tcW w:w="776" w:type="dxa"/>
+            <w:tcBorders>
+              <w:top w:val="nil"/>
+              <w:left w:val="nil"/>
+              <w:bottom w:val="nil"/>
+              <w:right w:val="nil"/>
+            </w:tcBorders>
+            <w:shd w:val="clear" w:color="auto" w:fill="auto"/>
+            <w:noWrap/>
+            <w:vAlign w:val="bottom"/>
+            <w:hideMark/>
+          </w:tcPr>
+          <w:p>
+            <w:pPr>
+              <w:spacing w:line="240" w:lineRule="auto"/>
+              <w:jc w:val="right"/>
+              <w:rPr>
+                <w:rFonts w:eastAsia="Times New Roman"/>
+                <w:color w:val="000000"/>
+                <w:sz w:val="20"/>
+                <w:szCs w:val="20"/>
+                <w:lang w:val="en-US"/>
+              </w:rPr>
+            </w:pPr>
+            <w:r>
+              <w:rPr>
+                <w:rFonts w:eastAsia="Times New Roman"/>
+                <w:color w:val="000000"/>
+                <w:sz w:val="20"/>
+                <w:szCs w:val="20"/>
+                <w:lang w:val="en-US"/>
+              </w:rPr>
+              <w:t>$1.25</w:t>
+            </w:r>
+          </w:p>
+        </w:tc>
+        <w:tc>
+          <w:tcPr>
+            <w:tcW w:w="4286" w:type="dxa"/>
             <w:tcBorders>
               <w:top w:val="nil"/>
               <w:left w:val="nil"/>
@@ -2256,158 +2236,158 @@
         </w:trPr>
         <w:tc>
           <w:tcPr>
-            <w:tcW w:w="2545" w:type="dxa"/>
-            <w:tcBorders>
-              <w:top w:val="nil"/>
-              <w:left w:val="nil"/>
-              <w:bottom w:val="nil"/>
-              <w:right w:val="nil"/>
-            </w:tcBorders>
-            <w:shd w:val="clear" w:color="auto" w:fill="auto"/>
-            <w:noWrap/>
-            <w:vAlign w:val="bottom"/>
-            <w:hideMark/>
-          </w:tcPr>
-          <w:p>
-            <w:pPr>
-              <w:spacing w:line="240" w:lineRule="auto"/>
-              <w:rPr>
-                <w:rFonts w:eastAsia="Times New Roman"/>
-                <w:color w:val="000000"/>
-                <w:sz w:val="20"/>
-                <w:szCs w:val="20"/>
-                <w:lang w:val="en-US"/>
-              </w:rPr>
-            </w:pPr>
-            <w:r>
-              <w:rPr>
-                <w:rFonts w:eastAsia="Times New Roman"/>
-                <w:color w:val="000000"/>
-                <w:sz w:val="20"/>
-                <w:szCs w:val="20"/>
-                <w:lang w:val="en-US"/>
-              </w:rPr>
-              <w:t xml:space="preserve">1x3 Male header </w:t>
-            </w:r>
-          </w:p>
-        </w:tc>
-        <w:tc>
-          <w:tcPr>
-            <w:tcW w:w="769" w:type="dxa"/>
-            <w:tcBorders>
-              <w:top w:val="nil"/>
-              <w:left w:val="nil"/>
-              <w:bottom w:val="nil"/>
-              <w:right w:val="nil"/>
-            </w:tcBorders>
-            <w:shd w:val="clear" w:color="auto" w:fill="auto"/>
-            <w:noWrap/>
-            <w:vAlign w:val="bottom"/>
-            <w:hideMark/>
-          </w:tcPr>
-          <w:p>
-            <w:pPr>
-              <w:spacing w:line="240" w:lineRule="auto"/>
-              <w:jc w:val="right"/>
-              <w:rPr>
-                <w:rFonts w:eastAsia="Times New Roman"/>
-                <w:color w:val="000000"/>
-                <w:sz w:val="20"/>
-                <w:szCs w:val="20"/>
-                <w:lang w:val="en-US"/>
-              </w:rPr>
-            </w:pPr>
-            <w:r>
-              <w:rPr>
-                <w:rFonts w:eastAsia="Times New Roman"/>
-                <w:color w:val="000000"/>
-                <w:sz w:val="20"/>
-                <w:szCs w:val="20"/>
-                <w:lang w:val="en-US"/>
-              </w:rPr>
-              <w:t>2</w:t>
-            </w:r>
-          </w:p>
-        </w:tc>
-        <w:tc>
-          <w:tcPr>
-            <w:tcW w:w="889" w:type="dxa"/>
-            <w:tcBorders>
-              <w:top w:val="nil"/>
-              <w:left w:val="nil"/>
-              <w:bottom w:val="nil"/>
-              <w:right w:val="nil"/>
-            </w:tcBorders>
-            <w:shd w:val="clear" w:color="auto" w:fill="auto"/>
-            <w:noWrap/>
-            <w:vAlign w:val="bottom"/>
-            <w:hideMark/>
-          </w:tcPr>
-          <w:p>
-            <w:pPr>
-              <w:spacing w:line="240" w:lineRule="auto"/>
-              <w:jc w:val="right"/>
-              <w:rPr>
-                <w:rFonts w:eastAsia="Times New Roman"/>
-                <w:color w:val="000000"/>
-                <w:sz w:val="20"/>
-                <w:szCs w:val="20"/>
-                <w:lang w:val="en-US"/>
-              </w:rPr>
-            </w:pPr>
-            <w:r>
-              <w:rPr>
-                <w:rFonts w:eastAsia="Times New Roman"/>
-                <w:color w:val="000000"/>
-                <w:sz w:val="20"/>
-                <w:szCs w:val="20"/>
-                <w:lang w:val="en-US"/>
-              </w:rPr>
-              <w:t>$0.06</w:t>
-            </w:r>
-          </w:p>
-        </w:tc>
-        <w:tc>
-          <w:tcPr>
-            <w:tcW w:w="758" w:type="dxa"/>
-            <w:tcBorders>
-              <w:top w:val="nil"/>
-              <w:left w:val="nil"/>
-              <w:bottom w:val="nil"/>
-              <w:right w:val="nil"/>
-            </w:tcBorders>
-            <w:shd w:val="clear" w:color="auto" w:fill="auto"/>
-            <w:noWrap/>
-            <w:vAlign w:val="bottom"/>
-            <w:hideMark/>
-          </w:tcPr>
-          <w:p>
-            <w:pPr>
-              <w:spacing w:line="240" w:lineRule="auto"/>
-              <w:jc w:val="right"/>
-              <w:rPr>
-                <w:rFonts w:eastAsia="Times New Roman"/>
-                <w:color w:val="000000"/>
-                <w:sz w:val="20"/>
-                <w:szCs w:val="20"/>
-                <w:lang w:val="en-US"/>
-              </w:rPr>
-            </w:pPr>
-            <w:r>
-              <w:rPr>
-                <w:rFonts w:eastAsia="Times New Roman"/>
-                <w:color w:val="000000"/>
-                <w:sz w:val="20"/>
-                <w:szCs w:val="20"/>
-                <w:lang w:val="en-US"/>
-              </w:rPr>
-              <w:t>$0.12</w:t>
-            </w:r>
-          </w:p>
-        </w:tc>
-        <w:tc>
-          <w:tcPr>
-            <w:tcW w:w="4399" w:type="dxa"/>
+            <w:tcW w:w="2602" w:type="dxa"/>
+            <w:tcBorders>
+              <w:top w:val="nil"/>
+              <w:left w:val="nil"/>
+              <w:bottom w:val="nil"/>
+              <w:right w:val="nil"/>
+            </w:tcBorders>
+            <w:shd w:val="clear" w:color="auto" w:fill="auto"/>
+            <w:noWrap/>
+            <w:vAlign w:val="bottom"/>
+            <w:hideMark/>
+          </w:tcPr>
+          <w:p>
+            <w:pPr>
+              <w:spacing w:line="240" w:lineRule="auto"/>
+              <w:rPr>
+                <w:rFonts w:eastAsia="Times New Roman"/>
+                <w:color w:val="000000"/>
+                <w:sz w:val="20"/>
+                <w:szCs w:val="20"/>
+                <w:lang w:val="en-US"/>
+              </w:rPr>
+            </w:pPr>
+            <w:r>
+              <w:rPr>
+                <w:rFonts w:eastAsia="Times New Roman"/>
+                <w:color w:val="000000"/>
+                <w:sz w:val="20"/>
+                <w:szCs w:val="20"/>
+                <w:lang w:val="en-US"/>
+              </w:rPr>
+              <w:t>Battery Cap</w:t>
+            </w:r>
+          </w:p>
+        </w:tc>
+        <w:tc>
+          <w:tcPr>
+            <w:tcW w:w="787" w:type="dxa"/>
+            <w:tcBorders>
+              <w:top w:val="nil"/>
+              <w:left w:val="nil"/>
+              <w:bottom w:val="nil"/>
+              <w:right w:val="nil"/>
+            </w:tcBorders>
+            <w:shd w:val="clear" w:color="auto" w:fill="auto"/>
+            <w:noWrap/>
+            <w:vAlign w:val="bottom"/>
+            <w:hideMark/>
+          </w:tcPr>
+          <w:p>
+            <w:pPr>
+              <w:spacing w:line="240" w:lineRule="auto"/>
+              <w:jc w:val="right"/>
+              <w:rPr>
+                <w:rFonts w:eastAsia="Times New Roman"/>
+                <w:color w:val="000000"/>
+                <w:sz w:val="20"/>
+                <w:szCs w:val="20"/>
+                <w:lang w:val="en-US"/>
+              </w:rPr>
+            </w:pPr>
+            <w:r>
+              <w:rPr>
+                <w:rFonts w:eastAsia="Times New Roman"/>
+                <w:color w:val="000000"/>
+                <w:sz w:val="20"/>
+                <w:szCs w:val="20"/>
+                <w:lang w:val="en-US"/>
+              </w:rPr>
+              <w:t>1</w:t>
+            </w:r>
+          </w:p>
+        </w:tc>
+        <w:tc>
+          <w:tcPr>
+            <w:tcW w:w="909" w:type="dxa"/>
+            <w:tcBorders>
+              <w:top w:val="nil"/>
+              <w:left w:val="nil"/>
+              <w:bottom w:val="nil"/>
+              <w:right w:val="nil"/>
+            </w:tcBorders>
+            <w:shd w:val="clear" w:color="auto" w:fill="auto"/>
+            <w:noWrap/>
+            <w:vAlign w:val="bottom"/>
+            <w:hideMark/>
+          </w:tcPr>
+          <w:p>
+            <w:pPr>
+              <w:spacing w:line="240" w:lineRule="auto"/>
+              <w:jc w:val="right"/>
+              <w:rPr>
+                <w:rFonts w:eastAsia="Times New Roman"/>
+                <w:color w:val="000000"/>
+                <w:sz w:val="20"/>
+                <w:szCs w:val="20"/>
+                <w:lang w:val="en-US"/>
+              </w:rPr>
+            </w:pPr>
+            <w:r>
+              <w:rPr>
+                <w:rFonts w:eastAsia="Times New Roman"/>
+                <w:color w:val="000000"/>
+                <w:sz w:val="20"/>
+                <w:szCs w:val="20"/>
+                <w:lang w:val="en-US"/>
+              </w:rPr>
+              <w:t>$0.44</w:t>
+            </w:r>
+          </w:p>
+        </w:tc>
+        <w:tc>
+          <w:tcPr>
+            <w:tcW w:w="776" w:type="dxa"/>
+            <w:tcBorders>
+              <w:top w:val="nil"/>
+              <w:left w:val="nil"/>
+              <w:bottom w:val="nil"/>
+              <w:right w:val="nil"/>
+            </w:tcBorders>
+            <w:shd w:val="clear" w:color="auto" w:fill="auto"/>
+            <w:noWrap/>
+            <w:vAlign w:val="bottom"/>
+            <w:hideMark/>
+          </w:tcPr>
+          <w:p>
+            <w:pPr>
+              <w:spacing w:line="240" w:lineRule="auto"/>
+              <w:jc w:val="right"/>
+              <w:rPr>
+                <w:rFonts w:eastAsia="Times New Roman"/>
+                <w:color w:val="000000"/>
+                <w:sz w:val="20"/>
+                <w:szCs w:val="20"/>
+                <w:lang w:val="en-US"/>
+              </w:rPr>
+            </w:pPr>
+            <w:r>
+              <w:rPr>
+                <w:rFonts w:eastAsia="Times New Roman"/>
+                <w:color w:val="000000"/>
+                <w:sz w:val="20"/>
+                <w:szCs w:val="20"/>
+                <w:lang w:val="en-US"/>
+              </w:rPr>
+              <w:t>$0.44</w:t>
+            </w:r>
+          </w:p>
+        </w:tc>
+        <w:tc>
+          <w:tcPr>
+            <w:tcW w:w="4286" w:type="dxa"/>
             <w:tcBorders>
               <w:top w:val="nil"/>
               <w:left w:val="nil"/>
@@ -2436,162 +2416,162 @@
       </w:tr>
       <w:tr>
         <w:trPr>
-          <w:trHeight w:val="315"/>
+          <w:trHeight w:val="250"/>
         </w:trPr>
         <w:tc>
           <w:tcPr>
-            <w:tcW w:w="2545" w:type="dxa"/>
-            <w:tcBorders>
-              <w:top w:val="nil"/>
-              <w:left w:val="nil"/>
-              <w:bottom w:val="nil"/>
-              <w:right w:val="nil"/>
-            </w:tcBorders>
-            <w:shd w:val="clear" w:color="auto" w:fill="auto"/>
-            <w:noWrap/>
-            <w:vAlign w:val="bottom"/>
-            <w:hideMark/>
-          </w:tcPr>
-          <w:p>
-            <w:pPr>
-              <w:spacing w:line="240" w:lineRule="auto"/>
-              <w:rPr>
-                <w:rFonts w:eastAsia="Times New Roman"/>
-                <w:color w:val="000000"/>
-                <w:sz w:val="20"/>
-                <w:szCs w:val="20"/>
-                <w:lang w:val="en-US"/>
-              </w:rPr>
-            </w:pPr>
-            <w:r>
-              <w:rPr>
-                <w:rFonts w:eastAsia="Times New Roman"/>
-                <w:color w:val="000000"/>
-                <w:sz w:val="20"/>
-                <w:szCs w:val="20"/>
-                <w:lang w:val="en-US"/>
-              </w:rPr>
-              <w:t xml:space="preserve">1x4 Female header </w:t>
-            </w:r>
-          </w:p>
-        </w:tc>
-        <w:tc>
-          <w:tcPr>
-            <w:tcW w:w="769" w:type="dxa"/>
-            <w:tcBorders>
-              <w:top w:val="nil"/>
-              <w:left w:val="nil"/>
-              <w:bottom w:val="nil"/>
-              <w:right w:val="nil"/>
-            </w:tcBorders>
-            <w:shd w:val="clear" w:color="auto" w:fill="auto"/>
-            <w:noWrap/>
-            <w:vAlign w:val="bottom"/>
-            <w:hideMark/>
-          </w:tcPr>
-          <w:p>
-            <w:pPr>
-              <w:spacing w:line="240" w:lineRule="auto"/>
-              <w:jc w:val="right"/>
-              <w:rPr>
-                <w:rFonts w:eastAsia="Times New Roman"/>
-                <w:color w:val="000000"/>
-                <w:sz w:val="20"/>
-                <w:szCs w:val="20"/>
-                <w:lang w:val="en-US"/>
-              </w:rPr>
-            </w:pPr>
-            <w:r>
-              <w:rPr>
-                <w:rFonts w:eastAsia="Times New Roman"/>
-                <w:color w:val="000000"/>
-                <w:sz w:val="20"/>
-                <w:szCs w:val="20"/>
-                <w:lang w:val="en-US"/>
-              </w:rPr>
-              <w:t>1</w:t>
-            </w:r>
-          </w:p>
-        </w:tc>
-        <w:tc>
-          <w:tcPr>
-            <w:tcW w:w="889" w:type="dxa"/>
-            <w:tcBorders>
-              <w:top w:val="nil"/>
-              <w:left w:val="nil"/>
-              <w:bottom w:val="nil"/>
-              <w:right w:val="nil"/>
-            </w:tcBorders>
-            <w:shd w:val="clear" w:color="auto" w:fill="auto"/>
-            <w:noWrap/>
-            <w:vAlign w:val="bottom"/>
-            <w:hideMark/>
-          </w:tcPr>
-          <w:p>
-            <w:pPr>
-              <w:spacing w:line="240" w:lineRule="auto"/>
-              <w:jc w:val="right"/>
-              <w:rPr>
-                <w:rFonts w:eastAsia="Times New Roman"/>
-                <w:color w:val="000000"/>
-                <w:sz w:val="20"/>
-                <w:szCs w:val="20"/>
-                <w:lang w:val="en-US"/>
-              </w:rPr>
-            </w:pPr>
-            <w:r>
-              <w:rPr>
-                <w:rFonts w:eastAsia="Times New Roman"/>
-                <w:color w:val="000000"/>
-                <w:sz w:val="20"/>
-                <w:szCs w:val="20"/>
-                <w:lang w:val="en-US"/>
-              </w:rPr>
-              <w:t>$0.08</w:t>
-            </w:r>
-          </w:p>
-        </w:tc>
-        <w:tc>
-          <w:tcPr>
-            <w:tcW w:w="758" w:type="dxa"/>
-            <w:tcBorders>
-              <w:top w:val="nil"/>
-              <w:left w:val="nil"/>
-              <w:bottom w:val="nil"/>
-              <w:right w:val="nil"/>
-            </w:tcBorders>
-            <w:shd w:val="clear" w:color="auto" w:fill="auto"/>
-            <w:noWrap/>
-            <w:vAlign w:val="bottom"/>
-            <w:hideMark/>
-          </w:tcPr>
-          <w:p>
-            <w:pPr>
-              <w:spacing w:line="240" w:lineRule="auto"/>
-              <w:jc w:val="right"/>
-              <w:rPr>
-                <w:rFonts w:eastAsia="Times New Roman"/>
-                <w:color w:val="000000"/>
-                <w:sz w:val="20"/>
-                <w:szCs w:val="20"/>
-                <w:lang w:val="en-US"/>
-              </w:rPr>
-            </w:pPr>
-            <w:r>
-              <w:rPr>
-                <w:rFonts w:eastAsia="Times New Roman"/>
-                <w:color w:val="000000"/>
-                <w:sz w:val="20"/>
-                <w:szCs w:val="20"/>
-                <w:lang w:val="en-US"/>
-              </w:rPr>
-              <w:t>$0.08</w:t>
-            </w:r>
-          </w:p>
-        </w:tc>
-        <w:tc>
-          <w:tcPr>
-            <w:tcW w:w="4399" w:type="dxa"/>
+            <w:tcW w:w="2602" w:type="dxa"/>
+            <w:tcBorders>
+              <w:top w:val="nil"/>
+              <w:left w:val="nil"/>
+              <w:bottom w:val="nil"/>
+              <w:right w:val="nil"/>
+            </w:tcBorders>
+            <w:shd w:val="clear" w:color="auto" w:fill="auto"/>
+            <w:noWrap/>
+            <w:vAlign w:val="bottom"/>
+            <w:hideMark/>
+          </w:tcPr>
+          <w:p>
+            <w:pPr>
+              <w:spacing w:line="240" w:lineRule="auto"/>
+              <w:rPr>
+                <w:rFonts w:eastAsia="Times New Roman"/>
+                <w:color w:val="000000"/>
+                <w:sz w:val="20"/>
+                <w:szCs w:val="20"/>
+                <w:lang w:val="en-US"/>
+              </w:rPr>
+            </w:pPr>
+            <w:r>
+              <w:rPr>
+                <w:rFonts w:eastAsia="Times New Roman"/>
+                <w:color w:val="000000"/>
+                <w:sz w:val="20"/>
+                <w:szCs w:val="20"/>
+                <w:lang w:val="en-US"/>
+              </w:rPr>
+              <w:t xml:space="preserve">1x3 Male header </w:t>
+            </w:r>
+          </w:p>
+        </w:tc>
+        <w:tc>
+          <w:tcPr>
+            <w:tcW w:w="787" w:type="dxa"/>
+            <w:tcBorders>
+              <w:top w:val="nil"/>
+              <w:left w:val="nil"/>
+              <w:bottom w:val="nil"/>
+              <w:right w:val="nil"/>
+            </w:tcBorders>
+            <w:shd w:val="clear" w:color="auto" w:fill="auto"/>
+            <w:noWrap/>
+            <w:vAlign w:val="bottom"/>
+            <w:hideMark/>
+          </w:tcPr>
+          <w:p>
+            <w:pPr>
+              <w:spacing w:line="240" w:lineRule="auto"/>
+              <w:jc w:val="right"/>
+              <w:rPr>
+                <w:rFonts w:eastAsia="Times New Roman"/>
+                <w:color w:val="000000"/>
+                <w:sz w:val="20"/>
+                <w:szCs w:val="20"/>
+                <w:lang w:val="en-US"/>
+              </w:rPr>
+            </w:pPr>
+            <w:r>
+              <w:rPr>
+                <w:rFonts w:eastAsia="Times New Roman"/>
+                <w:color w:val="000000"/>
+                <w:sz w:val="20"/>
+                <w:szCs w:val="20"/>
+                <w:lang w:val="en-US"/>
+              </w:rPr>
+              <w:t>2</w:t>
+            </w:r>
+          </w:p>
+        </w:tc>
+        <w:tc>
+          <w:tcPr>
+            <w:tcW w:w="909" w:type="dxa"/>
+            <w:tcBorders>
+              <w:top w:val="nil"/>
+              <w:left w:val="nil"/>
+              <w:bottom w:val="nil"/>
+              <w:right w:val="nil"/>
+            </w:tcBorders>
+            <w:shd w:val="clear" w:color="auto" w:fill="auto"/>
+            <w:noWrap/>
+            <w:vAlign w:val="bottom"/>
+            <w:hideMark/>
+          </w:tcPr>
+          <w:p>
+            <w:pPr>
+              <w:spacing w:line="240" w:lineRule="auto"/>
+              <w:jc w:val="right"/>
+              <w:rPr>
+                <w:rFonts w:eastAsia="Times New Roman"/>
+                <w:color w:val="000000"/>
+                <w:sz w:val="20"/>
+                <w:szCs w:val="20"/>
+                <w:lang w:val="en-US"/>
+              </w:rPr>
+            </w:pPr>
+            <w:r>
+              <w:rPr>
+                <w:rFonts w:eastAsia="Times New Roman"/>
+                <w:color w:val="000000"/>
+                <w:sz w:val="20"/>
+                <w:szCs w:val="20"/>
+                <w:lang w:val="en-US"/>
+              </w:rPr>
+              <w:t>$0.06</w:t>
+            </w:r>
+          </w:p>
+        </w:tc>
+        <w:tc>
+          <w:tcPr>
+            <w:tcW w:w="776" w:type="dxa"/>
+            <w:tcBorders>
+              <w:top w:val="nil"/>
+              <w:left w:val="nil"/>
+              <w:bottom w:val="nil"/>
+              <w:right w:val="nil"/>
+            </w:tcBorders>
+            <w:shd w:val="clear" w:color="auto" w:fill="auto"/>
+            <w:noWrap/>
+            <w:vAlign w:val="bottom"/>
+            <w:hideMark/>
+          </w:tcPr>
+          <w:p>
+            <w:pPr>
+              <w:spacing w:line="240" w:lineRule="auto"/>
+              <w:jc w:val="right"/>
+              <w:rPr>
+                <w:rFonts w:eastAsia="Times New Roman"/>
+                <w:color w:val="000000"/>
+                <w:sz w:val="20"/>
+                <w:szCs w:val="20"/>
+                <w:lang w:val="en-US"/>
+              </w:rPr>
+            </w:pPr>
+            <w:r>
+              <w:rPr>
+                <w:rFonts w:eastAsia="Times New Roman"/>
+                <w:color w:val="000000"/>
+                <w:sz w:val="20"/>
+                <w:szCs w:val="20"/>
+                <w:lang w:val="en-US"/>
+              </w:rPr>
+              <w:t>$0.12</w:t>
+            </w:r>
+          </w:p>
+        </w:tc>
+        <w:tc>
+          <w:tcPr>
+            <w:tcW w:w="4286" w:type="dxa"/>
             <w:tcBorders>
               <w:top w:val="nil"/>
               <w:left w:val="nil"/>
@@ -2620,241 +2600,232 @@
       </w:tr>
       <w:tr>
         <w:trPr>
-          <w:trHeight w:val="315"/>
+          <w:trHeight w:val="250"/>
         </w:trPr>
         <w:tc>
           <w:tcPr>
-            <w:tcW w:w="2545" w:type="dxa"/>
-            <w:tcBorders>
-              <w:top w:val="nil"/>
-              <w:left w:val="nil"/>
-              <w:bottom w:val="nil"/>
-              <w:right w:val="nil"/>
-            </w:tcBorders>
-            <w:shd w:val="clear" w:color="auto" w:fill="auto"/>
-            <w:noWrap/>
-            <w:vAlign w:val="bottom"/>
-            <w:hideMark/>
-          </w:tcPr>
-          <w:p>
-            <w:pPr>
-              <w:spacing w:line="240" w:lineRule="auto"/>
-              <w:rPr>
-                <w:rFonts w:eastAsia="Times New Roman"/>
-                <w:color w:val="000000"/>
-                <w:sz w:val="20"/>
-                <w:szCs w:val="20"/>
-                <w:lang w:val="en-US"/>
-              </w:rPr>
-            </w:pPr>
-            <w:r>
-              <w:rPr>
-                <w:rFonts w:eastAsia="Times New Roman"/>
-                <w:color w:val="000000"/>
-                <w:sz w:val="20"/>
-                <w:szCs w:val="20"/>
-                <w:lang w:val="en-US"/>
-              </w:rPr>
-              <w:t xml:space="preserve">1x15 Female header </w:t>
-            </w:r>
-          </w:p>
-        </w:tc>
-        <w:tc>
-          <w:tcPr>
-            <w:tcW w:w="769" w:type="dxa"/>
-            <w:tcBorders>
-              <w:top w:val="nil"/>
-              <w:left w:val="nil"/>
-              <w:bottom w:val="nil"/>
-              <w:right w:val="nil"/>
-            </w:tcBorders>
-            <w:shd w:val="clear" w:color="auto" w:fill="auto"/>
-            <w:noWrap/>
-            <w:vAlign w:val="bottom"/>
-            <w:hideMark/>
-          </w:tcPr>
-          <w:p>
-            <w:pPr>
-              <w:spacing w:line="240" w:lineRule="auto"/>
-              <w:jc w:val="right"/>
-              <w:rPr>
-                <w:rFonts w:eastAsia="Times New Roman"/>
-                <w:color w:val="000000"/>
-                <w:sz w:val="20"/>
-                <w:szCs w:val="20"/>
-                <w:lang w:val="en-US"/>
-              </w:rPr>
-            </w:pPr>
-            <w:r>
-              <w:rPr>
-                <w:rFonts w:eastAsia="Times New Roman"/>
-                <w:color w:val="000000"/>
-                <w:sz w:val="20"/>
-                <w:szCs w:val="20"/>
-                <w:lang w:val="en-US"/>
-              </w:rPr>
-              <w:t>2</w:t>
-            </w:r>
-          </w:p>
-        </w:tc>
-        <w:tc>
-          <w:tcPr>
-            <w:tcW w:w="889" w:type="dxa"/>
-            <w:tcBorders>
-              <w:top w:val="nil"/>
-              <w:left w:val="nil"/>
-              <w:bottom w:val="nil"/>
-              <w:right w:val="nil"/>
-            </w:tcBorders>
-            <w:shd w:val="clear" w:color="auto" w:fill="auto"/>
-            <w:noWrap/>
-            <w:vAlign w:val="bottom"/>
-            <w:hideMark/>
-          </w:tcPr>
-          <w:p>
-            <w:pPr>
-              <w:spacing w:line="240" w:lineRule="auto"/>
-              <w:jc w:val="right"/>
-              <w:rPr>
-                <w:rFonts w:eastAsia="Times New Roman"/>
-                <w:color w:val="000000"/>
-                <w:sz w:val="20"/>
-                <w:szCs w:val="20"/>
-                <w:lang w:val="en-US"/>
-              </w:rPr>
-            </w:pPr>
-            <w:r>
-              <w:rPr>
-                <w:rFonts w:eastAsia="Times New Roman"/>
-                <w:color w:val="000000"/>
-                <w:sz w:val="20"/>
-                <w:szCs w:val="20"/>
-                <w:lang w:val="en-US"/>
-              </w:rPr>
-              <w:t>$0.30</w:t>
-            </w:r>
-          </w:p>
-        </w:tc>
-        <w:tc>
-          <w:tcPr>
-            <w:tcW w:w="758" w:type="dxa"/>
-            <w:tcBorders>
-              <w:top w:val="nil"/>
-              <w:left w:val="nil"/>
-              <w:bottom w:val="nil"/>
-              <w:right w:val="nil"/>
-            </w:tcBorders>
-            <w:shd w:val="clear" w:color="auto" w:fill="auto"/>
-            <w:noWrap/>
-            <w:vAlign w:val="bottom"/>
-            <w:hideMark/>
-          </w:tcPr>
-          <w:p>
-            <w:pPr>
-              <w:spacing w:line="240" w:lineRule="auto"/>
-              <w:jc w:val="right"/>
-              <w:rPr>
-                <w:rFonts w:eastAsia="Times New Roman"/>
-                <w:color w:val="000000"/>
-                <w:sz w:val="20"/>
-                <w:szCs w:val="20"/>
-                <w:lang w:val="en-US"/>
-              </w:rPr>
-            </w:pPr>
-            <w:r>
-              <w:rPr>
-                <w:rFonts w:eastAsia="Times New Roman"/>
-                <w:color w:val="000000"/>
-                <w:sz w:val="20"/>
-                <w:szCs w:val="20"/>
-                <w:lang w:val="en-US"/>
-              </w:rPr>
-              <w:t>$0.60</w:t>
-            </w:r>
-          </w:p>
-        </w:tc>
-        <w:tc>
-          <w:tcPr>
-            <w:tcW w:w="4399" w:type="dxa"/>
-            <w:tcBorders>
-              <w:top w:val="nil"/>
-              <w:left w:val="nil"/>
-              <w:bottom w:val="nil"/>
-              <w:right w:val="nil"/>
-            </w:tcBorders>
-            <w:shd w:val="clear" w:color="auto" w:fill="auto"/>
-            <w:noWrap/>
-            <w:vAlign w:val="bottom"/>
-            <w:hideMark/>
-          </w:tcPr>
-          <w:p>
-            <w:pPr>
-              <w:spacing w:line="240" w:lineRule="auto"/>
-              <w:rPr>
-                <w:rFonts w:eastAsia="Times New Roman"/>
-                <w:color w:val="000000"/>
-                <w:sz w:val="20"/>
-                <w:szCs w:val="20"/>
-                <w:lang w:val="en-US"/>
-              </w:rPr>
-            </w:pPr>
-            <w:r>
-              <w:rPr>
-                <w:rFonts w:eastAsia="Times New Roman"/>
-                <w:color w:val="000000"/>
-                <w:sz w:val="20"/>
-                <w:szCs w:val="20"/>
-                <w:lang w:val="en-US"/>
-              </w:rPr>
-              <w:t>You might need to buy a larger one and then break off the pins you need</w:t>
-            </w:r>
+            <w:tcW w:w="2602" w:type="dxa"/>
+            <w:tcBorders>
+              <w:top w:val="nil"/>
+              <w:left w:val="nil"/>
+              <w:bottom w:val="nil"/>
+              <w:right w:val="nil"/>
+            </w:tcBorders>
+            <w:shd w:val="clear" w:color="auto" w:fill="auto"/>
+            <w:noWrap/>
+            <w:vAlign w:val="bottom"/>
+            <w:hideMark/>
+          </w:tcPr>
+          <w:p>
+            <w:pPr>
+              <w:spacing w:line="240" w:lineRule="auto"/>
+              <w:rPr>
+                <w:rFonts w:eastAsia="Times New Roman"/>
+                <w:color w:val="000000"/>
+                <w:sz w:val="20"/>
+                <w:szCs w:val="20"/>
+                <w:lang w:val="en-US"/>
+              </w:rPr>
+            </w:pPr>
+            <w:r>
+              <w:rPr>
+                <w:rFonts w:eastAsia="Times New Roman"/>
+                <w:color w:val="000000"/>
+                <w:sz w:val="20"/>
+                <w:szCs w:val="20"/>
+                <w:lang w:val="en-US"/>
+              </w:rPr>
+              <w:t xml:space="preserve">1x4 Female header </w:t>
+            </w:r>
+          </w:p>
+        </w:tc>
+        <w:tc>
+          <w:tcPr>
+            <w:tcW w:w="787" w:type="dxa"/>
+            <w:tcBorders>
+              <w:top w:val="nil"/>
+              <w:left w:val="nil"/>
+              <w:bottom w:val="nil"/>
+              <w:right w:val="nil"/>
+            </w:tcBorders>
+            <w:shd w:val="clear" w:color="auto" w:fill="auto"/>
+            <w:noWrap/>
+            <w:vAlign w:val="bottom"/>
+            <w:hideMark/>
+          </w:tcPr>
+          <w:p>
+            <w:pPr>
+              <w:spacing w:line="240" w:lineRule="auto"/>
+              <w:jc w:val="right"/>
+              <w:rPr>
+                <w:rFonts w:eastAsia="Times New Roman"/>
+                <w:color w:val="000000"/>
+                <w:sz w:val="20"/>
+                <w:szCs w:val="20"/>
+                <w:lang w:val="en-US"/>
+              </w:rPr>
+            </w:pPr>
+            <w:r>
+              <w:rPr>
+                <w:rFonts w:eastAsia="Times New Roman"/>
+                <w:color w:val="000000"/>
+                <w:sz w:val="20"/>
+                <w:szCs w:val="20"/>
+                <w:lang w:val="en-US"/>
+              </w:rPr>
+              <w:t>1</w:t>
+            </w:r>
+          </w:p>
+        </w:tc>
+        <w:tc>
+          <w:tcPr>
+            <w:tcW w:w="909" w:type="dxa"/>
+            <w:tcBorders>
+              <w:top w:val="nil"/>
+              <w:left w:val="nil"/>
+              <w:bottom w:val="nil"/>
+              <w:right w:val="nil"/>
+            </w:tcBorders>
+            <w:shd w:val="clear" w:color="auto" w:fill="auto"/>
+            <w:noWrap/>
+            <w:vAlign w:val="bottom"/>
+            <w:hideMark/>
+          </w:tcPr>
+          <w:p>
+            <w:pPr>
+              <w:spacing w:line="240" w:lineRule="auto"/>
+              <w:jc w:val="right"/>
+              <w:rPr>
+                <w:rFonts w:eastAsia="Times New Roman"/>
+                <w:color w:val="000000"/>
+                <w:sz w:val="20"/>
+                <w:szCs w:val="20"/>
+                <w:lang w:val="en-US"/>
+              </w:rPr>
+            </w:pPr>
+            <w:r>
+              <w:rPr>
+                <w:rFonts w:eastAsia="Times New Roman"/>
+                <w:color w:val="000000"/>
+                <w:sz w:val="20"/>
+                <w:szCs w:val="20"/>
+                <w:lang w:val="en-US"/>
+              </w:rPr>
+              <w:t>$0.08</w:t>
+            </w:r>
+          </w:p>
+        </w:tc>
+        <w:tc>
+          <w:tcPr>
+            <w:tcW w:w="776" w:type="dxa"/>
+            <w:tcBorders>
+              <w:top w:val="nil"/>
+              <w:left w:val="nil"/>
+              <w:bottom w:val="nil"/>
+              <w:right w:val="nil"/>
+            </w:tcBorders>
+            <w:shd w:val="clear" w:color="auto" w:fill="auto"/>
+            <w:noWrap/>
+            <w:vAlign w:val="bottom"/>
+            <w:hideMark/>
+          </w:tcPr>
+          <w:p>
+            <w:pPr>
+              <w:spacing w:line="240" w:lineRule="auto"/>
+              <w:jc w:val="right"/>
+              <w:rPr>
+                <w:rFonts w:eastAsia="Times New Roman"/>
+                <w:color w:val="000000"/>
+                <w:sz w:val="20"/>
+                <w:szCs w:val="20"/>
+                <w:lang w:val="en-US"/>
+              </w:rPr>
+            </w:pPr>
+            <w:r>
+              <w:rPr>
+                <w:rFonts w:eastAsia="Times New Roman"/>
+                <w:color w:val="000000"/>
+                <w:sz w:val="20"/>
+                <w:szCs w:val="20"/>
+                <w:lang w:val="en-US"/>
+              </w:rPr>
+              <w:t>$0.08</w:t>
+            </w:r>
+          </w:p>
+        </w:tc>
+        <w:tc>
+          <w:tcPr>
+            <w:tcW w:w="4286" w:type="dxa"/>
+            <w:tcBorders>
+              <w:top w:val="nil"/>
+              <w:left w:val="nil"/>
+              <w:bottom w:val="nil"/>
+              <w:right w:val="nil"/>
+            </w:tcBorders>
+            <w:shd w:val="clear" w:color="auto" w:fill="auto"/>
+            <w:noWrap/>
+            <w:vAlign w:val="bottom"/>
+            <w:hideMark/>
+          </w:tcPr>
+          <w:p>
+            <w:pPr>
+              <w:spacing w:line="240" w:lineRule="auto"/>
+              <w:jc w:val="right"/>
+              <w:rPr>
+                <w:rFonts w:eastAsia="Times New Roman"/>
+                <w:color w:val="000000"/>
+                <w:sz w:val="20"/>
+                <w:szCs w:val="20"/>
+                <w:lang w:val="en-US"/>
+              </w:rPr>
+            </w:pPr>
           </w:p>
         </w:tc>
       </w:tr>
       <w:tr>
         <w:trPr>
-          <w:trHeight w:val="315"/>
+          <w:trHeight w:val="250"/>
         </w:trPr>
         <w:tc>
           <w:tcPr>
-            <w:tcW w:w="2545" w:type="dxa"/>
-            <w:tcBorders>
-              <w:top w:val="nil"/>
-              <w:left w:val="nil"/>
-              <w:bottom w:val="nil"/>
-              <w:right w:val="nil"/>
-            </w:tcBorders>
-            <w:shd w:val="clear" w:color="auto" w:fill="auto"/>
-            <w:noWrap/>
-            <w:vAlign w:val="bottom"/>
-            <w:hideMark/>
-          </w:tcPr>
-          <w:p>
-            <w:pPr>
-              <w:spacing w:line="240" w:lineRule="auto"/>
-              <w:rPr>
-                <w:rFonts w:eastAsia="Times New Roman"/>
-                <w:color w:val="000000"/>
-                <w:sz w:val="20"/>
-                <w:szCs w:val="20"/>
-                <w:lang w:val="en-US"/>
-              </w:rPr>
-            </w:pPr>
-            <w:r>
-              <w:rPr>
-                <w:rFonts w:eastAsia="Times New Roman"/>
-                <w:color w:val="000000"/>
-                <w:sz w:val="20"/>
-                <w:szCs w:val="20"/>
-                <w:lang w:val="en-US"/>
-              </w:rPr>
-              <w:t>Continuous Servo</w:t>
-            </w:r>
-          </w:p>
-        </w:tc>
-        <w:tc>
-          <w:tcPr>
-            <w:tcW w:w="769" w:type="dxa"/>
+            <w:tcW w:w="2602" w:type="dxa"/>
+            <w:tcBorders>
+              <w:top w:val="nil"/>
+              <w:left w:val="nil"/>
+              <w:bottom w:val="nil"/>
+              <w:right w:val="nil"/>
+            </w:tcBorders>
+            <w:shd w:val="clear" w:color="auto" w:fill="auto"/>
+            <w:noWrap/>
+            <w:vAlign w:val="bottom"/>
+            <w:hideMark/>
+          </w:tcPr>
+          <w:p>
+            <w:pPr>
+              <w:spacing w:line="240" w:lineRule="auto"/>
+              <w:rPr>
+                <w:rFonts w:eastAsia="Times New Roman"/>
+                <w:color w:val="000000"/>
+                <w:sz w:val="20"/>
+                <w:szCs w:val="20"/>
+                <w:lang w:val="en-US"/>
+              </w:rPr>
+            </w:pPr>
+            <w:r>
+              <w:rPr>
+                <w:rFonts w:eastAsia="Times New Roman"/>
+                <w:color w:val="000000"/>
+                <w:sz w:val="20"/>
+                <w:szCs w:val="20"/>
+                <w:lang w:val="en-US"/>
+              </w:rPr>
+              <w:t xml:space="preserve">1x15 Female header </w:t>
+            </w:r>
+          </w:p>
+        </w:tc>
+        <w:tc>
+          <w:tcPr>
+            <w:tcW w:w="787" w:type="dxa"/>
             <w:tcBorders>
               <w:top w:val="nil"/>
               <w:left w:val="nil"/>
@@ -2892,549 +2863,539 @@
         </w:tc>
         <w:tc>
           <w:tcPr>
-            <w:tcW w:w="889" w:type="dxa"/>
-            <w:tcBorders>
-              <w:top w:val="nil"/>
-              <w:left w:val="nil"/>
-              <w:bottom w:val="nil"/>
-              <w:right w:val="nil"/>
-            </w:tcBorders>
-            <w:shd w:val="clear" w:color="auto" w:fill="auto"/>
-            <w:noWrap/>
-            <w:vAlign w:val="bottom"/>
-            <w:hideMark/>
-          </w:tcPr>
-          <w:p>
-            <w:pPr>
-              <w:spacing w:line="240" w:lineRule="auto"/>
-              <w:jc w:val="right"/>
-              <w:rPr>
-                <w:rFonts w:eastAsia="Times New Roman"/>
-                <w:color w:val="000000"/>
-                <w:sz w:val="20"/>
-                <w:szCs w:val="20"/>
-                <w:lang w:val="en-US"/>
-              </w:rPr>
-            </w:pPr>
-            <w:r>
-              <w:rPr>
-                <w:rFonts w:eastAsia="Times New Roman"/>
-                <w:color w:val="000000"/>
-                <w:sz w:val="20"/>
-                <w:szCs w:val="20"/>
-                <w:lang w:val="en-US"/>
-              </w:rPr>
-              <w:t>$1.80</w:t>
-            </w:r>
-          </w:p>
-        </w:tc>
-        <w:tc>
-          <w:tcPr>
-            <w:tcW w:w="758" w:type="dxa"/>
-            <w:tcBorders>
-              <w:top w:val="nil"/>
-              <w:left w:val="nil"/>
-              <w:bottom w:val="nil"/>
-              <w:right w:val="nil"/>
-            </w:tcBorders>
-            <w:shd w:val="clear" w:color="auto" w:fill="auto"/>
-            <w:noWrap/>
-            <w:vAlign w:val="bottom"/>
-            <w:hideMark/>
-          </w:tcPr>
-          <w:p>
-            <w:pPr>
-              <w:spacing w:line="240" w:lineRule="auto"/>
-              <w:jc w:val="right"/>
-              <w:rPr>
-                <w:rFonts w:eastAsia="Times New Roman"/>
-                <w:color w:val="000000"/>
-                <w:sz w:val="20"/>
-                <w:szCs w:val="20"/>
-                <w:lang w:val="en-US"/>
-              </w:rPr>
-            </w:pPr>
-            <w:r>
-              <w:rPr>
-                <w:rFonts w:eastAsia="Times New Roman"/>
-                <w:color w:val="000000"/>
-                <w:sz w:val="20"/>
-                <w:szCs w:val="20"/>
-                <w:lang w:val="en-US"/>
-              </w:rPr>
-              <w:t>$3.60</w:t>
-            </w:r>
-          </w:p>
-        </w:tc>
-        <w:tc>
-          <w:tcPr>
-            <w:tcW w:w="4399" w:type="dxa"/>
-            <w:tcBorders>
-              <w:top w:val="nil"/>
-              <w:left w:val="nil"/>
-              <w:bottom w:val="nil"/>
-              <w:right w:val="nil"/>
-            </w:tcBorders>
-            <w:shd w:val="clear" w:color="auto" w:fill="auto"/>
-            <w:noWrap/>
-            <w:vAlign w:val="bottom"/>
-            <w:hideMark/>
-          </w:tcPr>
-          <w:p>
-            <w:pPr>
-              <w:spacing w:line="240" w:lineRule="auto"/>
-              <w:jc w:val="right"/>
-              <w:rPr>
-                <w:rFonts w:eastAsia="Times New Roman"/>
-                <w:color w:val="000000"/>
-                <w:sz w:val="20"/>
-                <w:szCs w:val="20"/>
-                <w:lang w:val="en-US"/>
-              </w:rPr>
-            </w:pPr>
+            <w:tcW w:w="909" w:type="dxa"/>
+            <w:tcBorders>
+              <w:top w:val="nil"/>
+              <w:left w:val="nil"/>
+              <w:bottom w:val="nil"/>
+              <w:right w:val="nil"/>
+            </w:tcBorders>
+            <w:shd w:val="clear" w:color="auto" w:fill="auto"/>
+            <w:noWrap/>
+            <w:vAlign w:val="bottom"/>
+            <w:hideMark/>
+          </w:tcPr>
+          <w:p>
+            <w:pPr>
+              <w:spacing w:line="240" w:lineRule="auto"/>
+              <w:jc w:val="right"/>
+              <w:rPr>
+                <w:rFonts w:eastAsia="Times New Roman"/>
+                <w:color w:val="000000"/>
+                <w:sz w:val="20"/>
+                <w:szCs w:val="20"/>
+                <w:lang w:val="en-US"/>
+              </w:rPr>
+            </w:pPr>
+            <w:r>
+              <w:rPr>
+                <w:rFonts w:eastAsia="Times New Roman"/>
+                <w:color w:val="000000"/>
+                <w:sz w:val="20"/>
+                <w:szCs w:val="20"/>
+                <w:lang w:val="en-US"/>
+              </w:rPr>
+              <w:t>$0.30</w:t>
+            </w:r>
+          </w:p>
+        </w:tc>
+        <w:tc>
+          <w:tcPr>
+            <w:tcW w:w="776" w:type="dxa"/>
+            <w:tcBorders>
+              <w:top w:val="nil"/>
+              <w:left w:val="nil"/>
+              <w:bottom w:val="nil"/>
+              <w:right w:val="nil"/>
+            </w:tcBorders>
+            <w:shd w:val="clear" w:color="auto" w:fill="auto"/>
+            <w:noWrap/>
+            <w:vAlign w:val="bottom"/>
+            <w:hideMark/>
+          </w:tcPr>
+          <w:p>
+            <w:pPr>
+              <w:spacing w:line="240" w:lineRule="auto"/>
+              <w:jc w:val="right"/>
+              <w:rPr>
+                <w:rFonts w:eastAsia="Times New Roman"/>
+                <w:color w:val="000000"/>
+                <w:sz w:val="20"/>
+                <w:szCs w:val="20"/>
+                <w:lang w:val="en-US"/>
+              </w:rPr>
+            </w:pPr>
+            <w:r>
+              <w:rPr>
+                <w:rFonts w:eastAsia="Times New Roman"/>
+                <w:color w:val="000000"/>
+                <w:sz w:val="20"/>
+                <w:szCs w:val="20"/>
+                <w:lang w:val="en-US"/>
+              </w:rPr>
+              <w:t>$0.60</w:t>
+            </w:r>
+          </w:p>
+        </w:tc>
+        <w:tc>
+          <w:tcPr>
+            <w:tcW w:w="4286" w:type="dxa"/>
+            <w:tcBorders>
+              <w:top w:val="nil"/>
+              <w:left w:val="nil"/>
+              <w:bottom w:val="nil"/>
+              <w:right w:val="nil"/>
+            </w:tcBorders>
+            <w:shd w:val="clear" w:color="auto" w:fill="auto"/>
+            <w:noWrap/>
+            <w:vAlign w:val="bottom"/>
+            <w:hideMark/>
+          </w:tcPr>
+          <w:p>
+            <w:pPr>
+              <w:spacing w:line="240" w:lineRule="auto"/>
+              <w:rPr>
+                <w:rFonts w:eastAsia="Times New Roman"/>
+                <w:color w:val="000000"/>
+                <w:sz w:val="20"/>
+                <w:szCs w:val="20"/>
+                <w:lang w:val="en-US"/>
+              </w:rPr>
+            </w:pPr>
+            <w:r>
+              <w:rPr>
+                <w:rFonts w:eastAsia="Times New Roman"/>
+                <w:color w:val="000000"/>
+                <w:sz w:val="20"/>
+                <w:szCs w:val="20"/>
+                <w:lang w:val="en-US"/>
+              </w:rPr>
+              <w:t>You might need to buy a larger one and then break off the pins you need</w:t>
+            </w:r>
           </w:p>
         </w:tc>
       </w:tr>
       <w:tr>
         <w:trPr>
-          <w:trHeight w:val="315"/>
+          <w:trHeight w:val="250"/>
         </w:trPr>
         <w:tc>
           <w:tcPr>
-            <w:tcW w:w="2545" w:type="dxa"/>
-            <w:tcBorders>
-              <w:top w:val="nil"/>
-              <w:left w:val="nil"/>
-              <w:bottom w:val="nil"/>
-              <w:right w:val="nil"/>
-            </w:tcBorders>
-            <w:shd w:val="clear" w:color="auto" w:fill="auto"/>
-            <w:noWrap/>
-            <w:vAlign w:val="bottom"/>
-            <w:hideMark/>
-          </w:tcPr>
-          <w:p>
-            <w:pPr>
-              <w:spacing w:line="240" w:lineRule="auto"/>
-              <w:rPr>
-                <w:rFonts w:eastAsia="Times New Roman"/>
-                <w:color w:val="000000"/>
-                <w:sz w:val="20"/>
-                <w:szCs w:val="20"/>
-                <w:lang w:val="en-US"/>
-              </w:rPr>
-            </w:pPr>
-            <w:r>
-              <w:rPr>
-                <w:rFonts w:eastAsia="Times New Roman"/>
-                <w:color w:val="000000"/>
-                <w:sz w:val="20"/>
-                <w:szCs w:val="20"/>
-                <w:lang w:val="en-US"/>
-              </w:rPr>
-              <w:t>PCB</w:t>
-            </w:r>
-          </w:p>
-        </w:tc>
-        <w:tc>
-          <w:tcPr>
-            <w:tcW w:w="769" w:type="dxa"/>
-            <w:tcBorders>
-              <w:top w:val="nil"/>
-              <w:left w:val="nil"/>
-              <w:bottom w:val="nil"/>
-              <w:right w:val="nil"/>
-            </w:tcBorders>
-            <w:shd w:val="clear" w:color="auto" w:fill="auto"/>
-            <w:noWrap/>
-            <w:vAlign w:val="bottom"/>
-            <w:hideMark/>
-          </w:tcPr>
-          <w:p>
-            <w:pPr>
-              <w:spacing w:line="240" w:lineRule="auto"/>
-              <w:jc w:val="right"/>
-              <w:rPr>
-                <w:rFonts w:eastAsia="Times New Roman"/>
-                <w:color w:val="000000"/>
-                <w:sz w:val="20"/>
-                <w:szCs w:val="20"/>
-                <w:lang w:val="en-US"/>
-              </w:rPr>
-            </w:pPr>
-            <w:r>
-              <w:rPr>
-                <w:rFonts w:eastAsia="Times New Roman"/>
-                <w:color w:val="000000"/>
-                <w:sz w:val="20"/>
-                <w:szCs w:val="20"/>
-                <w:lang w:val="en-US"/>
-              </w:rPr>
-              <w:t>3</w:t>
-            </w:r>
-          </w:p>
-        </w:tc>
-        <w:tc>
-          <w:tcPr>
-            <w:tcW w:w="889" w:type="dxa"/>
-            <w:tcBorders>
-              <w:top w:val="nil"/>
-              <w:left w:val="nil"/>
-              <w:bottom w:val="nil"/>
-              <w:right w:val="nil"/>
-            </w:tcBorders>
-            <w:shd w:val="clear" w:color="auto" w:fill="auto"/>
-            <w:noWrap/>
-            <w:vAlign w:val="bottom"/>
-            <w:hideMark/>
-          </w:tcPr>
-          <w:p>
-            <w:pPr>
-              <w:spacing w:line="240" w:lineRule="auto"/>
-              <w:jc w:val="right"/>
-              <w:rPr>
-                <w:rFonts w:eastAsia="Times New Roman"/>
-                <w:color w:val="000000"/>
-                <w:sz w:val="20"/>
-                <w:szCs w:val="20"/>
-                <w:lang w:val="en-US"/>
-              </w:rPr>
-            </w:pPr>
-            <w:r>
-              <w:rPr>
-                <w:rFonts w:eastAsia="Times New Roman"/>
-                <w:color w:val="000000"/>
-                <w:sz w:val="20"/>
-                <w:szCs w:val="20"/>
-                <w:lang w:val="en-US"/>
-              </w:rPr>
-              <w:t>$0.40</w:t>
-            </w:r>
-          </w:p>
-        </w:tc>
-        <w:tc>
-          <w:tcPr>
-            <w:tcW w:w="758" w:type="dxa"/>
-            <w:tcBorders>
-              <w:top w:val="nil"/>
-              <w:left w:val="nil"/>
-              <w:bottom w:val="nil"/>
-              <w:right w:val="nil"/>
-            </w:tcBorders>
-            <w:shd w:val="clear" w:color="auto" w:fill="auto"/>
-            <w:noWrap/>
-            <w:vAlign w:val="bottom"/>
-            <w:hideMark/>
-          </w:tcPr>
-          <w:p>
-            <w:pPr>
-              <w:spacing w:line="240" w:lineRule="auto"/>
-              <w:jc w:val="right"/>
-              <w:rPr>
-                <w:rFonts w:eastAsia="Times New Roman"/>
-                <w:color w:val="000000"/>
-                <w:sz w:val="20"/>
-                <w:szCs w:val="20"/>
-                <w:lang w:val="en-US"/>
-              </w:rPr>
-            </w:pPr>
-            <w:r>
-              <w:rPr>
-                <w:rFonts w:eastAsia="Times New Roman"/>
-                <w:color w:val="000000"/>
-                <w:sz w:val="20"/>
-                <w:szCs w:val="20"/>
-                <w:lang w:val="en-US"/>
-              </w:rPr>
-              <w:t>$1.20</w:t>
-            </w:r>
-          </w:p>
-        </w:tc>
-        <w:tc>
-          <w:tcPr>
-            <w:tcW w:w="4399" w:type="dxa"/>
-            <w:tcBorders>
-              <w:top w:val="nil"/>
-              <w:left w:val="nil"/>
-              <w:bottom w:val="nil"/>
-              <w:right w:val="nil"/>
-            </w:tcBorders>
-            <w:shd w:val="clear" w:color="auto" w:fill="auto"/>
-            <w:noWrap/>
-            <w:vAlign w:val="bottom"/>
-            <w:hideMark/>
-          </w:tcPr>
-          <w:p>
-            <w:pPr>
-              <w:spacing w:line="240" w:lineRule="auto"/>
-              <w:rPr>
-                <w:rFonts w:eastAsia="Times New Roman"/>
-                <w:color w:val="000000"/>
-                <w:sz w:val="20"/>
-                <w:szCs w:val="20"/>
-                <w:lang w:val="en-US"/>
-              </w:rPr>
-            </w:pPr>
-            <w:r>
-              <w:rPr>
-                <w:rFonts w:eastAsia="Times New Roman"/>
-                <w:color w:val="000000"/>
-                <w:sz w:val="20"/>
-                <w:szCs w:val="20"/>
-                <w:lang w:val="en-US"/>
-              </w:rPr>
-              <w:t>$0.40 per in^2</w:t>
-            </w:r>
-            <w:r>
-              <w:rPr>
-                <w:rFonts w:eastAsia="Times New Roman"/>
-                <w:color w:val="000000"/>
-                <w:sz w:val="20"/>
-                <w:szCs w:val="20"/>
-                <w:lang w:val="en-US"/>
-              </w:rPr>
-              <w:t>, Submit a project request (see below)</w:t>
-            </w:r>
+            <w:tcW w:w="2602" w:type="dxa"/>
+            <w:tcBorders>
+              <w:top w:val="nil"/>
+              <w:left w:val="nil"/>
+              <w:bottom w:val="nil"/>
+              <w:right w:val="nil"/>
+            </w:tcBorders>
+            <w:shd w:val="clear" w:color="auto" w:fill="auto"/>
+            <w:noWrap/>
+            <w:vAlign w:val="bottom"/>
+            <w:hideMark/>
+          </w:tcPr>
+          <w:p>
+            <w:pPr>
+              <w:spacing w:line="240" w:lineRule="auto"/>
+              <w:rPr>
+                <w:rFonts w:eastAsia="Times New Roman"/>
+                <w:color w:val="000000"/>
+                <w:sz w:val="20"/>
+                <w:szCs w:val="20"/>
+                <w:lang w:val="en-US"/>
+              </w:rPr>
+            </w:pPr>
+            <w:r>
+              <w:rPr>
+                <w:rFonts w:eastAsia="Times New Roman"/>
+                <w:color w:val="000000"/>
+                <w:sz w:val="20"/>
+                <w:szCs w:val="20"/>
+                <w:lang w:val="en-US"/>
+              </w:rPr>
+              <w:t>Continuous Servo</w:t>
+            </w:r>
+          </w:p>
+        </w:tc>
+        <w:tc>
+          <w:tcPr>
+            <w:tcW w:w="787" w:type="dxa"/>
+            <w:tcBorders>
+              <w:top w:val="nil"/>
+              <w:left w:val="nil"/>
+              <w:bottom w:val="nil"/>
+              <w:right w:val="nil"/>
+            </w:tcBorders>
+            <w:shd w:val="clear" w:color="auto" w:fill="auto"/>
+            <w:noWrap/>
+            <w:vAlign w:val="bottom"/>
+            <w:hideMark/>
+          </w:tcPr>
+          <w:p>
+            <w:pPr>
+              <w:spacing w:line="240" w:lineRule="auto"/>
+              <w:jc w:val="right"/>
+              <w:rPr>
+                <w:rFonts w:eastAsia="Times New Roman"/>
+                <w:color w:val="000000"/>
+                <w:sz w:val="20"/>
+                <w:szCs w:val="20"/>
+                <w:lang w:val="en-US"/>
+              </w:rPr>
+            </w:pPr>
+            <w:r>
+              <w:rPr>
+                <w:rFonts w:eastAsia="Times New Roman"/>
+                <w:color w:val="000000"/>
+                <w:sz w:val="20"/>
+                <w:szCs w:val="20"/>
+                <w:lang w:val="en-US"/>
+              </w:rPr>
+              <w:t>2</w:t>
+            </w:r>
+          </w:p>
+        </w:tc>
+        <w:tc>
+          <w:tcPr>
+            <w:tcW w:w="909" w:type="dxa"/>
+            <w:tcBorders>
+              <w:top w:val="nil"/>
+              <w:left w:val="nil"/>
+              <w:bottom w:val="nil"/>
+              <w:right w:val="nil"/>
+            </w:tcBorders>
+            <w:shd w:val="clear" w:color="auto" w:fill="auto"/>
+            <w:noWrap/>
+            <w:vAlign w:val="bottom"/>
+            <w:hideMark/>
+          </w:tcPr>
+          <w:p>
+            <w:pPr>
+              <w:spacing w:line="240" w:lineRule="auto"/>
+              <w:jc w:val="right"/>
+              <w:rPr>
+                <w:rFonts w:eastAsia="Times New Roman"/>
+                <w:color w:val="000000"/>
+                <w:sz w:val="20"/>
+                <w:szCs w:val="20"/>
+                <w:lang w:val="en-US"/>
+              </w:rPr>
+            </w:pPr>
+            <w:r>
+              <w:rPr>
+                <w:rFonts w:eastAsia="Times New Roman"/>
+                <w:color w:val="000000"/>
+                <w:sz w:val="20"/>
+                <w:szCs w:val="20"/>
+                <w:lang w:val="en-US"/>
+              </w:rPr>
+              <w:t>$1.80</w:t>
+            </w:r>
+          </w:p>
+        </w:tc>
+        <w:tc>
+          <w:tcPr>
+            <w:tcW w:w="776" w:type="dxa"/>
+            <w:tcBorders>
+              <w:top w:val="nil"/>
+              <w:left w:val="nil"/>
+              <w:bottom w:val="nil"/>
+              <w:right w:val="nil"/>
+            </w:tcBorders>
+            <w:shd w:val="clear" w:color="auto" w:fill="auto"/>
+            <w:noWrap/>
+            <w:vAlign w:val="bottom"/>
+            <w:hideMark/>
+          </w:tcPr>
+          <w:p>
+            <w:pPr>
+              <w:spacing w:line="240" w:lineRule="auto"/>
+              <w:jc w:val="right"/>
+              <w:rPr>
+                <w:rFonts w:eastAsia="Times New Roman"/>
+                <w:color w:val="000000"/>
+                <w:sz w:val="20"/>
+                <w:szCs w:val="20"/>
+                <w:lang w:val="en-US"/>
+              </w:rPr>
+            </w:pPr>
+            <w:r>
+              <w:rPr>
+                <w:rFonts w:eastAsia="Times New Roman"/>
+                <w:color w:val="000000"/>
+                <w:sz w:val="20"/>
+                <w:szCs w:val="20"/>
+                <w:lang w:val="en-US"/>
+              </w:rPr>
+              <w:t>$3.60</w:t>
+            </w:r>
+          </w:p>
+        </w:tc>
+        <w:tc>
+          <w:tcPr>
+            <w:tcW w:w="4286" w:type="dxa"/>
+            <w:tcBorders>
+              <w:top w:val="nil"/>
+              <w:left w:val="nil"/>
+              <w:bottom w:val="nil"/>
+              <w:right w:val="nil"/>
+            </w:tcBorders>
+            <w:shd w:val="clear" w:color="auto" w:fill="auto"/>
+            <w:noWrap/>
+            <w:vAlign w:val="bottom"/>
+            <w:hideMark/>
+          </w:tcPr>
+          <w:p>
+            <w:pPr>
+              <w:spacing w:line="240" w:lineRule="auto"/>
+              <w:jc w:val="right"/>
+              <w:rPr>
+                <w:rFonts w:eastAsia="Times New Roman"/>
+                <w:color w:val="000000"/>
+                <w:sz w:val="20"/>
+                <w:szCs w:val="20"/>
+                <w:lang w:val="en-US"/>
+              </w:rPr>
+            </w:pPr>
           </w:p>
         </w:tc>
       </w:tr>
       <w:tr>
         <w:trPr>
-          <w:trHeight w:val="315"/>
+          <w:trHeight w:val="250"/>
         </w:trPr>
         <w:tc>
           <w:tcPr>
-            <w:tcW w:w="2545" w:type="dxa"/>
-            <w:tcBorders>
-              <w:top w:val="nil"/>
-              <w:left w:val="nil"/>
-              <w:bottom w:val="nil"/>
-              <w:right w:val="nil"/>
-            </w:tcBorders>
-            <w:shd w:val="clear" w:color="auto" w:fill="auto"/>
-            <w:noWrap/>
-            <w:vAlign w:val="bottom"/>
-            <w:hideMark/>
-          </w:tcPr>
-          <w:p>
-            <w:pPr>
-              <w:spacing w:line="240" w:lineRule="auto"/>
-              <w:rPr>
-                <w:rFonts w:eastAsia="Times New Roman"/>
-                <w:color w:val="000000"/>
-                <w:sz w:val="20"/>
-                <w:szCs w:val="20"/>
-                <w:lang w:val="en-US"/>
-              </w:rPr>
-            </w:pPr>
-            <w:r>
-              <w:rPr>
-                <w:rFonts w:eastAsia="Times New Roman"/>
-                <w:color w:val="000000"/>
-                <w:sz w:val="20"/>
-                <w:szCs w:val="20"/>
-                <w:lang w:val="en-US"/>
-              </w:rPr>
-              <w:t xml:space="preserve">Sensor Sonar </w:t>
-            </w:r>
-          </w:p>
-        </w:tc>
-        <w:tc>
-          <w:tcPr>
-            <w:tcW w:w="769" w:type="dxa"/>
-            <w:tcBorders>
-              <w:top w:val="nil"/>
-              <w:left w:val="nil"/>
-              <w:bottom w:val="nil"/>
-              <w:right w:val="nil"/>
-            </w:tcBorders>
-            <w:shd w:val="clear" w:color="auto" w:fill="auto"/>
-            <w:noWrap/>
-            <w:vAlign w:val="bottom"/>
-            <w:hideMark/>
-          </w:tcPr>
-          <w:p>
-            <w:pPr>
-              <w:spacing w:line="240" w:lineRule="auto"/>
-              <w:jc w:val="right"/>
-              <w:rPr>
-                <w:rFonts w:eastAsia="Times New Roman"/>
-                <w:color w:val="000000"/>
-                <w:sz w:val="20"/>
-                <w:szCs w:val="20"/>
-                <w:lang w:val="en-US"/>
-              </w:rPr>
-            </w:pPr>
-            <w:r>
-              <w:rPr>
-                <w:rFonts w:eastAsia="Times New Roman"/>
-                <w:color w:val="000000"/>
-                <w:sz w:val="20"/>
-                <w:szCs w:val="20"/>
-                <w:lang w:val="en-US"/>
-              </w:rPr>
-              <w:t>1</w:t>
-            </w:r>
-          </w:p>
-        </w:tc>
-        <w:tc>
-          <w:tcPr>
-            <w:tcW w:w="889" w:type="dxa"/>
-            <w:tcBorders>
-              <w:top w:val="nil"/>
-              <w:left w:val="nil"/>
-              <w:bottom w:val="nil"/>
-              <w:right w:val="nil"/>
-            </w:tcBorders>
-            <w:shd w:val="clear" w:color="auto" w:fill="auto"/>
-            <w:noWrap/>
-            <w:vAlign w:val="bottom"/>
-            <w:hideMark/>
-          </w:tcPr>
-          <w:p>
-            <w:pPr>
-              <w:spacing w:line="240" w:lineRule="auto"/>
-              <w:jc w:val="right"/>
-              <w:rPr>
-                <w:rFonts w:eastAsia="Times New Roman"/>
-                <w:color w:val="000000"/>
-                <w:sz w:val="20"/>
-                <w:szCs w:val="20"/>
-                <w:lang w:val="en-US"/>
-              </w:rPr>
-            </w:pPr>
-            <w:r>
-              <w:rPr>
-                <w:rFonts w:eastAsia="Times New Roman"/>
-                <w:color w:val="000000"/>
-                <w:sz w:val="20"/>
-                <w:szCs w:val="20"/>
-                <w:lang w:val="en-US"/>
-              </w:rPr>
-              <w:t>$2.20</w:t>
-            </w:r>
-          </w:p>
-        </w:tc>
-        <w:tc>
-          <w:tcPr>
-            <w:tcW w:w="758" w:type="dxa"/>
-            <w:tcBorders>
-              <w:top w:val="nil"/>
-              <w:left w:val="nil"/>
-              <w:bottom w:val="nil"/>
-              <w:right w:val="nil"/>
-            </w:tcBorders>
-            <w:shd w:val="clear" w:color="auto" w:fill="auto"/>
-            <w:noWrap/>
-            <w:vAlign w:val="bottom"/>
-            <w:hideMark/>
-          </w:tcPr>
-          <w:p>
-            <w:pPr>
-              <w:spacing w:line="240" w:lineRule="auto"/>
-              <w:jc w:val="right"/>
-              <w:rPr>
-                <w:rFonts w:eastAsia="Times New Roman"/>
-                <w:color w:val="000000"/>
-                <w:sz w:val="20"/>
-                <w:szCs w:val="20"/>
-                <w:lang w:val="en-US"/>
-              </w:rPr>
-            </w:pPr>
-            <w:r>
-              <w:rPr>
-                <w:rFonts w:eastAsia="Times New Roman"/>
-                <w:color w:val="000000"/>
-                <w:sz w:val="20"/>
-                <w:szCs w:val="20"/>
-                <w:lang w:val="en-US"/>
-              </w:rPr>
-              <w:t>$2.20</w:t>
-            </w:r>
-          </w:p>
-        </w:tc>
-        <w:tc>
-          <w:tcPr>
-            <w:tcW w:w="4399" w:type="dxa"/>
-            <w:tcBorders>
-              <w:top w:val="nil"/>
-              <w:left w:val="nil"/>
-              <w:bottom w:val="nil"/>
-              <w:right w:val="nil"/>
-            </w:tcBorders>
-            <w:shd w:val="clear" w:color="auto" w:fill="auto"/>
-            <w:noWrap/>
-            <w:vAlign w:val="bottom"/>
-            <w:hideMark/>
-          </w:tcPr>
-          <w:p>
-            <w:pPr>
-              <w:spacing w:line="240" w:lineRule="auto"/>
-              <w:rPr>
-                <w:rFonts w:eastAsia="Times New Roman"/>
-                <w:color w:val="000000"/>
-                <w:sz w:val="20"/>
-                <w:szCs w:val="20"/>
-                <w:lang w:val="en-US"/>
-              </w:rPr>
-            </w:pPr>
-            <w:r>
-              <w:rPr>
-                <w:rFonts w:eastAsia="Times New Roman"/>
-                <w:color w:val="000000"/>
-                <w:sz w:val="20"/>
-                <w:szCs w:val="20"/>
-                <w:lang w:val="en-US"/>
-              </w:rPr>
-              <w:t>Sensor-Ultrasonic used for angry engineers</w:t>
+            <w:tcW w:w="2602" w:type="dxa"/>
+            <w:tcBorders>
+              <w:top w:val="nil"/>
+              <w:left w:val="nil"/>
+              <w:bottom w:val="nil"/>
+              <w:right w:val="nil"/>
+            </w:tcBorders>
+            <w:shd w:val="clear" w:color="auto" w:fill="auto"/>
+            <w:noWrap/>
+            <w:vAlign w:val="bottom"/>
+            <w:hideMark/>
+          </w:tcPr>
+          <w:p>
+            <w:pPr>
+              <w:spacing w:line="240" w:lineRule="auto"/>
+              <w:rPr>
+                <w:rFonts w:eastAsia="Times New Roman"/>
+                <w:color w:val="000000"/>
+                <w:sz w:val="20"/>
+                <w:szCs w:val="20"/>
+                <w:lang w:val="en-US"/>
+              </w:rPr>
+            </w:pPr>
+            <w:r>
+              <w:rPr>
+                <w:rFonts w:eastAsia="Times New Roman"/>
+                <w:color w:val="000000"/>
+                <w:sz w:val="20"/>
+                <w:szCs w:val="20"/>
+                <w:lang w:val="en-US"/>
+              </w:rPr>
+              <w:t>PCB</w:t>
+            </w:r>
+          </w:p>
+        </w:tc>
+        <w:tc>
+          <w:tcPr>
+            <w:tcW w:w="787" w:type="dxa"/>
+            <w:tcBorders>
+              <w:top w:val="nil"/>
+              <w:left w:val="nil"/>
+              <w:bottom w:val="nil"/>
+              <w:right w:val="nil"/>
+            </w:tcBorders>
+            <w:shd w:val="clear" w:color="auto" w:fill="auto"/>
+            <w:noWrap/>
+            <w:vAlign w:val="bottom"/>
+            <w:hideMark/>
+          </w:tcPr>
+          <w:p>
+            <w:pPr>
+              <w:spacing w:line="240" w:lineRule="auto"/>
+              <w:jc w:val="right"/>
+              <w:rPr>
+                <w:rFonts w:eastAsia="Times New Roman"/>
+                <w:color w:val="000000"/>
+                <w:sz w:val="20"/>
+                <w:szCs w:val="20"/>
+                <w:lang w:val="en-US"/>
+              </w:rPr>
+            </w:pPr>
+            <w:r>
+              <w:rPr>
+                <w:rFonts w:eastAsia="Times New Roman"/>
+                <w:color w:val="000000"/>
+                <w:sz w:val="20"/>
+                <w:szCs w:val="20"/>
+                <w:lang w:val="en-US"/>
+              </w:rPr>
+              <w:t>3</w:t>
+            </w:r>
+          </w:p>
+        </w:tc>
+        <w:tc>
+          <w:tcPr>
+            <w:tcW w:w="909" w:type="dxa"/>
+            <w:tcBorders>
+              <w:top w:val="nil"/>
+              <w:left w:val="nil"/>
+              <w:bottom w:val="nil"/>
+              <w:right w:val="nil"/>
+            </w:tcBorders>
+            <w:shd w:val="clear" w:color="auto" w:fill="auto"/>
+            <w:noWrap/>
+            <w:vAlign w:val="bottom"/>
+            <w:hideMark/>
+          </w:tcPr>
+          <w:p>
+            <w:pPr>
+              <w:spacing w:line="240" w:lineRule="auto"/>
+              <w:jc w:val="right"/>
+              <w:rPr>
+                <w:rFonts w:eastAsia="Times New Roman"/>
+                <w:color w:val="000000"/>
+                <w:sz w:val="20"/>
+                <w:szCs w:val="20"/>
+                <w:lang w:val="en-US"/>
+              </w:rPr>
+            </w:pPr>
+            <w:r>
+              <w:rPr>
+                <w:rFonts w:eastAsia="Times New Roman"/>
+                <w:color w:val="000000"/>
+                <w:sz w:val="20"/>
+                <w:szCs w:val="20"/>
+                <w:lang w:val="en-US"/>
+              </w:rPr>
+              <w:t>$0.40</w:t>
+            </w:r>
+          </w:p>
+        </w:tc>
+        <w:tc>
+          <w:tcPr>
+            <w:tcW w:w="776" w:type="dxa"/>
+            <w:tcBorders>
+              <w:top w:val="nil"/>
+              <w:left w:val="nil"/>
+              <w:bottom w:val="nil"/>
+              <w:right w:val="nil"/>
+            </w:tcBorders>
+            <w:shd w:val="clear" w:color="auto" w:fill="auto"/>
+            <w:noWrap/>
+            <w:vAlign w:val="bottom"/>
+            <w:hideMark/>
+          </w:tcPr>
+          <w:p>
+            <w:pPr>
+              <w:spacing w:line="240" w:lineRule="auto"/>
+              <w:jc w:val="right"/>
+              <w:rPr>
+                <w:rFonts w:eastAsia="Times New Roman"/>
+                <w:color w:val="000000"/>
+                <w:sz w:val="20"/>
+                <w:szCs w:val="20"/>
+                <w:lang w:val="en-US"/>
+              </w:rPr>
+            </w:pPr>
+            <w:r>
+              <w:rPr>
+                <w:rFonts w:eastAsia="Times New Roman"/>
+                <w:color w:val="000000"/>
+                <w:sz w:val="20"/>
+                <w:szCs w:val="20"/>
+                <w:lang w:val="en-US"/>
+              </w:rPr>
+              <w:t>$1.20</w:t>
+            </w:r>
+          </w:p>
+        </w:tc>
+        <w:tc>
+          <w:tcPr>
+            <w:tcW w:w="4286" w:type="dxa"/>
+            <w:tcBorders>
+              <w:top w:val="nil"/>
+              <w:left w:val="nil"/>
+              <w:bottom w:val="nil"/>
+              <w:right w:val="nil"/>
+            </w:tcBorders>
+            <w:shd w:val="clear" w:color="auto" w:fill="auto"/>
+            <w:noWrap/>
+            <w:vAlign w:val="bottom"/>
+            <w:hideMark/>
+          </w:tcPr>
+          <w:p>
+            <w:pPr>
+              <w:spacing w:line="240" w:lineRule="auto"/>
+              <w:rPr>
+                <w:rFonts w:eastAsia="Times New Roman"/>
+                <w:color w:val="000000"/>
+                <w:sz w:val="20"/>
+                <w:szCs w:val="20"/>
+                <w:lang w:val="en-US"/>
+              </w:rPr>
+            </w:pPr>
+            <w:r>
+              <w:rPr>
+                <w:rFonts w:eastAsia="Times New Roman"/>
+                <w:color w:val="000000"/>
+                <w:sz w:val="20"/>
+                <w:szCs w:val="20"/>
+                <w:lang w:val="en-US"/>
+              </w:rPr>
+              <w:t>$0.40 per in^2</w:t>
             </w:r>
           </w:p>
         </w:tc>
       </w:tr>
       <w:tr>
         <w:trPr>
-          <w:trHeight w:val="315"/>
+          <w:trHeight w:val="250"/>
         </w:trPr>
         <w:tc>
           <w:tcPr>
-            <w:tcW w:w="2545" w:type="dxa"/>
-            <w:tcBorders>
-              <w:top w:val="nil"/>
-              <w:left w:val="nil"/>
-              <w:bottom w:val="nil"/>
-              <w:right w:val="nil"/>
-            </w:tcBorders>
-            <w:shd w:val="clear" w:color="auto" w:fill="auto"/>
-            <w:noWrap/>
-            <w:vAlign w:val="bottom"/>
-            <w:hideMark/>
-          </w:tcPr>
-          <w:p>
-            <w:pPr>
-              <w:spacing w:line="240" w:lineRule="auto"/>
-              <w:rPr>
-                <w:rFonts w:eastAsia="Times New Roman"/>
-                <w:color w:val="000000"/>
-                <w:sz w:val="20"/>
-                <w:szCs w:val="20"/>
-                <w:lang w:val="en-US"/>
-              </w:rPr>
-            </w:pPr>
-            <w:r>
-              <w:rPr>
-                <w:rFonts w:eastAsia="Times New Roman"/>
-                <w:color w:val="000000"/>
-                <w:sz w:val="20"/>
-                <w:szCs w:val="20"/>
-                <w:lang w:val="en-US"/>
-              </w:rPr>
-              <w:t>LED Colored</w:t>
-            </w:r>
-          </w:p>
-        </w:tc>
-        <w:tc>
-          <w:tcPr>
-            <w:tcW w:w="769" w:type="dxa"/>
+            <w:tcW w:w="2602" w:type="dxa"/>
+            <w:tcBorders>
+              <w:top w:val="nil"/>
+              <w:left w:val="nil"/>
+              <w:bottom w:val="nil"/>
+              <w:right w:val="nil"/>
+            </w:tcBorders>
+            <w:shd w:val="clear" w:color="auto" w:fill="auto"/>
+            <w:noWrap/>
+            <w:vAlign w:val="bottom"/>
+            <w:hideMark/>
+          </w:tcPr>
+          <w:p>
+            <w:pPr>
+              <w:spacing w:line="240" w:lineRule="auto"/>
+              <w:rPr>
+                <w:rFonts w:eastAsia="Times New Roman"/>
+                <w:color w:val="000000"/>
+                <w:sz w:val="20"/>
+                <w:szCs w:val="20"/>
+                <w:lang w:val="en-US"/>
+              </w:rPr>
+            </w:pPr>
+            <w:r>
+              <w:rPr>
+                <w:rFonts w:eastAsia="Times New Roman"/>
+                <w:color w:val="000000"/>
+                <w:sz w:val="20"/>
+                <w:szCs w:val="20"/>
+                <w:lang w:val="en-US"/>
+              </w:rPr>
+              <w:t xml:space="preserve">Sensor Sonar </w:t>
+            </w:r>
+          </w:p>
+        </w:tc>
+        <w:tc>
+          <w:tcPr>
+            <w:tcW w:w="787" w:type="dxa"/>
             <w:tcBorders>
               <w:top w:val="nil"/>
               <w:left w:val="nil"/>
@@ -3472,153 +3433,162 @@
         </w:tc>
         <w:tc>
           <w:tcPr>
-            <w:tcW w:w="889" w:type="dxa"/>
-            <w:tcBorders>
-              <w:top w:val="nil"/>
-              <w:left w:val="nil"/>
-              <w:bottom w:val="nil"/>
-              <w:right w:val="nil"/>
-            </w:tcBorders>
-            <w:shd w:val="clear" w:color="auto" w:fill="auto"/>
-            <w:noWrap/>
-            <w:vAlign w:val="bottom"/>
-            <w:hideMark/>
-          </w:tcPr>
-          <w:p>
-            <w:pPr>
-              <w:spacing w:line="240" w:lineRule="auto"/>
-              <w:jc w:val="right"/>
-              <w:rPr>
-                <w:rFonts w:eastAsia="Times New Roman"/>
-                <w:color w:val="000000"/>
-                <w:sz w:val="20"/>
-                <w:szCs w:val="20"/>
-                <w:lang w:val="en-US"/>
-              </w:rPr>
-            </w:pPr>
-            <w:r>
-              <w:rPr>
-                <w:rFonts w:eastAsia="Times New Roman"/>
-                <w:color w:val="000000"/>
-                <w:sz w:val="20"/>
-                <w:szCs w:val="20"/>
-                <w:lang w:val="en-US"/>
-              </w:rPr>
-              <w:t>$0.05</w:t>
-            </w:r>
-          </w:p>
-        </w:tc>
-        <w:tc>
-          <w:tcPr>
-            <w:tcW w:w="758" w:type="dxa"/>
-            <w:tcBorders>
-              <w:top w:val="nil"/>
-              <w:left w:val="nil"/>
-              <w:bottom w:val="nil"/>
-              <w:right w:val="nil"/>
-            </w:tcBorders>
-            <w:shd w:val="clear" w:color="auto" w:fill="auto"/>
-            <w:noWrap/>
-            <w:vAlign w:val="bottom"/>
-            <w:hideMark/>
-          </w:tcPr>
-          <w:p>
-            <w:pPr>
-              <w:spacing w:line="240" w:lineRule="auto"/>
-              <w:jc w:val="right"/>
-              <w:rPr>
-                <w:rFonts w:eastAsia="Times New Roman"/>
-                <w:color w:val="000000"/>
-                <w:sz w:val="20"/>
-                <w:szCs w:val="20"/>
-                <w:lang w:val="en-US"/>
-              </w:rPr>
-            </w:pPr>
-            <w:r>
-              <w:rPr>
-                <w:rFonts w:eastAsia="Times New Roman"/>
-                <w:color w:val="000000"/>
-                <w:sz w:val="20"/>
-                <w:szCs w:val="20"/>
-                <w:lang w:val="en-US"/>
-              </w:rPr>
-              <w:t>$0.05</w:t>
-            </w:r>
-          </w:p>
-        </w:tc>
-        <w:tc>
-          <w:tcPr>
-            <w:tcW w:w="4399" w:type="dxa"/>
-            <w:tcBorders>
-              <w:top w:val="nil"/>
-              <w:left w:val="nil"/>
-              <w:bottom w:val="nil"/>
-              <w:right w:val="nil"/>
-            </w:tcBorders>
-            <w:shd w:val="clear" w:color="auto" w:fill="auto"/>
-            <w:noWrap/>
-            <w:vAlign w:val="bottom"/>
-            <w:hideMark/>
-          </w:tcPr>
-          <w:p>
-            <w:pPr>
-              <w:spacing w:line="240" w:lineRule="auto"/>
-              <w:jc w:val="right"/>
-              <w:rPr>
-                <w:rFonts w:eastAsia="Times New Roman"/>
-                <w:color w:val="000000"/>
-                <w:sz w:val="20"/>
-                <w:szCs w:val="20"/>
-                <w:lang w:val="en-US"/>
-              </w:rPr>
-            </w:pPr>
+            <w:tcW w:w="909" w:type="dxa"/>
+            <w:tcBorders>
+              <w:top w:val="nil"/>
+              <w:left w:val="nil"/>
+              <w:bottom w:val="nil"/>
+              <w:right w:val="nil"/>
+            </w:tcBorders>
+            <w:shd w:val="clear" w:color="auto" w:fill="auto"/>
+            <w:noWrap/>
+            <w:vAlign w:val="bottom"/>
+            <w:hideMark/>
+          </w:tcPr>
+          <w:p>
+            <w:pPr>
+              <w:spacing w:line="240" w:lineRule="auto"/>
+              <w:jc w:val="right"/>
+              <w:rPr>
+                <w:rFonts w:eastAsia="Times New Roman"/>
+                <w:color w:val="000000"/>
+                <w:sz w:val="20"/>
+                <w:szCs w:val="20"/>
+                <w:lang w:val="en-US"/>
+              </w:rPr>
+            </w:pPr>
+            <w:r>
+              <w:rPr>
+                <w:rFonts w:eastAsia="Times New Roman"/>
+                <w:color w:val="000000"/>
+                <w:sz w:val="20"/>
+                <w:szCs w:val="20"/>
+                <w:lang w:val="en-US"/>
+              </w:rPr>
+              <w:t>$2.20</w:t>
+            </w:r>
+          </w:p>
+        </w:tc>
+        <w:tc>
+          <w:tcPr>
+            <w:tcW w:w="776" w:type="dxa"/>
+            <w:tcBorders>
+              <w:top w:val="nil"/>
+              <w:left w:val="nil"/>
+              <w:bottom w:val="nil"/>
+              <w:right w:val="nil"/>
+            </w:tcBorders>
+            <w:shd w:val="clear" w:color="auto" w:fill="auto"/>
+            <w:noWrap/>
+            <w:vAlign w:val="bottom"/>
+            <w:hideMark/>
+          </w:tcPr>
+          <w:p>
+            <w:pPr>
+              <w:spacing w:line="240" w:lineRule="auto"/>
+              <w:jc w:val="right"/>
+              <w:rPr>
+                <w:rFonts w:eastAsia="Times New Roman"/>
+                <w:color w:val="000000"/>
+                <w:sz w:val="20"/>
+                <w:szCs w:val="20"/>
+                <w:lang w:val="en-US"/>
+              </w:rPr>
+            </w:pPr>
+            <w:r>
+              <w:rPr>
+                <w:rFonts w:eastAsia="Times New Roman"/>
+                <w:color w:val="000000"/>
+                <w:sz w:val="20"/>
+                <w:szCs w:val="20"/>
+                <w:lang w:val="en-US"/>
+              </w:rPr>
+              <w:t>$2.20</w:t>
+            </w:r>
+          </w:p>
+        </w:tc>
+        <w:tc>
+          <w:tcPr>
+            <w:tcW w:w="4286" w:type="dxa"/>
+            <w:tcBorders>
+              <w:top w:val="nil"/>
+              <w:left w:val="nil"/>
+              <w:bottom w:val="nil"/>
+              <w:right w:val="nil"/>
+            </w:tcBorders>
+            <w:shd w:val="clear" w:color="auto" w:fill="auto"/>
+            <w:noWrap/>
+            <w:vAlign w:val="bottom"/>
+            <w:hideMark/>
+          </w:tcPr>
+          <w:p>
+            <w:pPr>
+              <w:spacing w:line="240" w:lineRule="auto"/>
+              <w:rPr>
+                <w:rFonts w:eastAsia="Times New Roman"/>
+                <w:color w:val="000000"/>
+                <w:sz w:val="20"/>
+                <w:szCs w:val="20"/>
+                <w:lang w:val="en-US"/>
+              </w:rPr>
+            </w:pPr>
+            <w:r>
+              <w:rPr>
+                <w:rFonts w:eastAsia="Times New Roman"/>
+                <w:color w:val="000000"/>
+                <w:sz w:val="20"/>
+                <w:szCs w:val="20"/>
+                <w:lang w:val="en-US"/>
+              </w:rPr>
+              <w:t>Sensor-Ultrasonic used for angry engineers</w:t>
+            </w:r>
           </w:p>
         </w:tc>
       </w:tr>
       <w:tr>
         <w:trPr>
-          <w:trHeight w:val="315"/>
+          <w:trHeight w:val="250"/>
         </w:trPr>
         <w:tc>
           <w:tcPr>
-            <w:tcW w:w="2545" w:type="dxa"/>
-            <w:tcBorders>
-              <w:top w:val="nil"/>
-              <w:left w:val="nil"/>
-              <w:bottom w:val="nil"/>
-              <w:right w:val="nil"/>
-            </w:tcBorders>
-            <w:shd w:val="clear" w:color="auto" w:fill="auto"/>
-            <w:noWrap/>
-            <w:vAlign w:val="bottom"/>
-            <w:hideMark/>
-          </w:tcPr>
-          <w:p>
-            <w:pPr>
-              <w:spacing w:line="240" w:lineRule="auto"/>
-              <w:rPr>
-                <w:rFonts w:eastAsia="Times New Roman"/>
-                <w:color w:val="000000"/>
-                <w:sz w:val="20"/>
-                <w:szCs w:val="20"/>
-                <w:lang w:val="en-US"/>
-              </w:rPr>
-            </w:pPr>
-            <w:r>
-              <w:rPr>
-                <w:rFonts w:eastAsia="Times New Roman"/>
-                <w:color w:val="000000"/>
-                <w:sz w:val="20"/>
-                <w:szCs w:val="20"/>
-                <w:lang w:val="en-US"/>
-              </w:rPr>
-              <w:t xml:space="preserve">CABLE-USB A-Mini </w:t>
-            </w:r>
-          </w:p>
-        </w:tc>
-        <w:tc>
-          <w:tcPr>
-            <w:tcW w:w="769" w:type="dxa"/>
+            <w:tcW w:w="2602" w:type="dxa"/>
+            <w:tcBorders>
+              <w:top w:val="nil"/>
+              <w:left w:val="nil"/>
+              <w:bottom w:val="nil"/>
+              <w:right w:val="nil"/>
+            </w:tcBorders>
+            <w:shd w:val="clear" w:color="auto" w:fill="auto"/>
+            <w:noWrap/>
+            <w:vAlign w:val="bottom"/>
+            <w:hideMark/>
+          </w:tcPr>
+          <w:p>
+            <w:pPr>
+              <w:spacing w:line="240" w:lineRule="auto"/>
+              <w:rPr>
+                <w:rFonts w:eastAsia="Times New Roman"/>
+                <w:color w:val="000000"/>
+                <w:sz w:val="20"/>
+                <w:szCs w:val="20"/>
+                <w:lang w:val="en-US"/>
+              </w:rPr>
+            </w:pPr>
+            <w:r>
+              <w:rPr>
+                <w:rFonts w:eastAsia="Times New Roman"/>
+                <w:color w:val="000000"/>
+                <w:sz w:val="20"/>
+                <w:szCs w:val="20"/>
+                <w:lang w:val="en-US"/>
+              </w:rPr>
+              <w:t>LED Colored</w:t>
+            </w:r>
+          </w:p>
+        </w:tc>
+        <w:tc>
+          <w:tcPr>
+            <w:tcW w:w="787" w:type="dxa"/>
             <w:tcBorders>
               <w:top w:val="nil"/>
               <w:left w:val="nil"/>
@@ -3656,83 +3626,83 @@
         </w:tc>
         <w:tc>
           <w:tcPr>
-            <w:tcW w:w="889" w:type="dxa"/>
-            <w:tcBorders>
-              <w:top w:val="nil"/>
-              <w:left w:val="nil"/>
-              <w:bottom w:val="nil"/>
-              <w:right w:val="nil"/>
-            </w:tcBorders>
-            <w:shd w:val="clear" w:color="auto" w:fill="auto"/>
-            <w:noWrap/>
-            <w:vAlign w:val="bottom"/>
-            <w:hideMark/>
-          </w:tcPr>
-          <w:p>
-            <w:pPr>
-              <w:spacing w:line="240" w:lineRule="auto"/>
-              <w:jc w:val="right"/>
-              <w:rPr>
-                <w:rFonts w:eastAsia="Times New Roman"/>
-                <w:color w:val="000000"/>
-                <w:sz w:val="20"/>
-                <w:szCs w:val="20"/>
-                <w:lang w:val="en-US"/>
-              </w:rPr>
-            </w:pPr>
-            <w:r>
-              <w:rPr>
-                <w:rFonts w:eastAsia="Times New Roman"/>
-                <w:color w:val="000000"/>
-                <w:sz w:val="20"/>
-                <w:szCs w:val="20"/>
-                <w:lang w:val="en-US"/>
-              </w:rPr>
-              <w:t>$0.99</w:t>
-            </w:r>
-          </w:p>
-        </w:tc>
-        <w:tc>
-          <w:tcPr>
-            <w:tcW w:w="758" w:type="dxa"/>
-            <w:tcBorders>
-              <w:top w:val="nil"/>
-              <w:left w:val="nil"/>
-              <w:bottom w:val="nil"/>
-              <w:right w:val="nil"/>
-            </w:tcBorders>
-            <w:shd w:val="clear" w:color="auto" w:fill="auto"/>
-            <w:noWrap/>
-            <w:vAlign w:val="bottom"/>
-            <w:hideMark/>
-          </w:tcPr>
-          <w:p>
-            <w:pPr>
-              <w:spacing w:line="240" w:lineRule="auto"/>
-              <w:jc w:val="right"/>
-              <w:rPr>
-                <w:rFonts w:eastAsia="Times New Roman"/>
-                <w:color w:val="000000"/>
-                <w:sz w:val="20"/>
-                <w:szCs w:val="20"/>
-                <w:lang w:val="en-US"/>
-              </w:rPr>
-            </w:pPr>
-            <w:r>
-              <w:rPr>
-                <w:rFonts w:eastAsia="Times New Roman"/>
-                <w:color w:val="000000"/>
-                <w:sz w:val="20"/>
-                <w:szCs w:val="20"/>
-                <w:lang w:val="en-US"/>
-              </w:rPr>
-              <w:t>$0.99</w:t>
-            </w:r>
-          </w:p>
-        </w:tc>
-        <w:tc>
-          <w:tcPr>
-            <w:tcW w:w="4399" w:type="dxa"/>
+            <w:tcW w:w="909" w:type="dxa"/>
+            <w:tcBorders>
+              <w:top w:val="nil"/>
+              <w:left w:val="nil"/>
+              <w:bottom w:val="nil"/>
+              <w:right w:val="nil"/>
+            </w:tcBorders>
+            <w:shd w:val="clear" w:color="auto" w:fill="auto"/>
+            <w:noWrap/>
+            <w:vAlign w:val="bottom"/>
+            <w:hideMark/>
+          </w:tcPr>
+          <w:p>
+            <w:pPr>
+              <w:spacing w:line="240" w:lineRule="auto"/>
+              <w:jc w:val="right"/>
+              <w:rPr>
+                <w:rFonts w:eastAsia="Times New Roman"/>
+                <w:color w:val="000000"/>
+                <w:sz w:val="20"/>
+                <w:szCs w:val="20"/>
+                <w:lang w:val="en-US"/>
+              </w:rPr>
+            </w:pPr>
+            <w:r>
+              <w:rPr>
+                <w:rFonts w:eastAsia="Times New Roman"/>
+                <w:color w:val="000000"/>
+                <w:sz w:val="20"/>
+                <w:szCs w:val="20"/>
+                <w:lang w:val="en-US"/>
+              </w:rPr>
+              <w:t>$0.05</w:t>
+            </w:r>
+          </w:p>
+        </w:tc>
+        <w:tc>
+          <w:tcPr>
+            <w:tcW w:w="776" w:type="dxa"/>
+            <w:tcBorders>
+              <w:top w:val="nil"/>
+              <w:left w:val="nil"/>
+              <w:bottom w:val="nil"/>
+              <w:right w:val="nil"/>
+            </w:tcBorders>
+            <w:shd w:val="clear" w:color="auto" w:fill="auto"/>
+            <w:noWrap/>
+            <w:vAlign w:val="bottom"/>
+            <w:hideMark/>
+          </w:tcPr>
+          <w:p>
+            <w:pPr>
+              <w:spacing w:line="240" w:lineRule="auto"/>
+              <w:jc w:val="right"/>
+              <w:rPr>
+                <w:rFonts w:eastAsia="Times New Roman"/>
+                <w:color w:val="000000"/>
+                <w:sz w:val="20"/>
+                <w:szCs w:val="20"/>
+                <w:lang w:val="en-US"/>
+              </w:rPr>
+            </w:pPr>
+            <w:r>
+              <w:rPr>
+                <w:rFonts w:eastAsia="Times New Roman"/>
+                <w:color w:val="000000"/>
+                <w:sz w:val="20"/>
+                <w:szCs w:val="20"/>
+                <w:lang w:val="en-US"/>
+              </w:rPr>
+              <w:t>$0.05</w:t>
+            </w:r>
+          </w:p>
+        </w:tc>
+        <w:tc>
+          <w:tcPr>
+            <w:tcW w:w="4286" w:type="dxa"/>
             <w:tcBorders>
               <w:top w:val="nil"/>
               <w:left w:val="nil"/>
@@ -3761,48 +3731,48 @@
       </w:tr>
       <w:tr>
         <w:trPr>
-          <w:trHeight w:val="315"/>
+          <w:trHeight w:val="250"/>
         </w:trPr>
         <w:tc>
           <w:tcPr>
-            <w:tcW w:w="2545" w:type="dxa"/>
-            <w:tcBorders>
-              <w:top w:val="nil"/>
-              <w:left w:val="nil"/>
-              <w:bottom w:val="nil"/>
-              <w:right w:val="nil"/>
-            </w:tcBorders>
-            <w:shd w:val="clear" w:color="auto" w:fill="auto"/>
-            <w:noWrap/>
-            <w:vAlign w:val="bottom"/>
-            <w:hideMark/>
-          </w:tcPr>
-          <w:p>
-            <w:pPr>
-              <w:spacing w:line="240" w:lineRule="auto"/>
-              <w:rPr>
-                <w:rFonts w:eastAsia="Times New Roman"/>
-                <w:color w:val="000000"/>
-                <w:sz w:val="20"/>
-                <w:szCs w:val="20"/>
-                <w:lang w:val="en-US"/>
-              </w:rPr>
-            </w:pPr>
-            <w:r>
-              <w:rPr>
-                <w:rFonts w:eastAsia="Times New Roman"/>
-                <w:color w:val="000000"/>
-                <w:sz w:val="20"/>
-                <w:szCs w:val="20"/>
-                <w:lang w:val="en-US"/>
-              </w:rPr>
-              <w:t>Acrylic</w:t>
-            </w:r>
-          </w:p>
-        </w:tc>
-        <w:tc>
-          <w:tcPr>
-            <w:tcW w:w="769" w:type="dxa"/>
+            <w:tcW w:w="2602" w:type="dxa"/>
+            <w:tcBorders>
+              <w:top w:val="nil"/>
+              <w:left w:val="nil"/>
+              <w:bottom w:val="nil"/>
+              <w:right w:val="nil"/>
+            </w:tcBorders>
+            <w:shd w:val="clear" w:color="auto" w:fill="auto"/>
+            <w:noWrap/>
+            <w:vAlign w:val="bottom"/>
+            <w:hideMark/>
+          </w:tcPr>
+          <w:p>
+            <w:pPr>
+              <w:spacing w:line="240" w:lineRule="auto"/>
+              <w:rPr>
+                <w:rFonts w:eastAsia="Times New Roman"/>
+                <w:color w:val="000000"/>
+                <w:sz w:val="20"/>
+                <w:szCs w:val="20"/>
+                <w:lang w:val="en-US"/>
+              </w:rPr>
+            </w:pPr>
+            <w:r>
+              <w:rPr>
+                <w:rFonts w:eastAsia="Times New Roman"/>
+                <w:color w:val="000000"/>
+                <w:sz w:val="20"/>
+                <w:szCs w:val="20"/>
+                <w:lang w:val="en-US"/>
+              </w:rPr>
+              <w:t xml:space="preserve">CABLE-USB A-Mini </w:t>
+            </w:r>
+          </w:p>
+        </w:tc>
+        <w:tc>
+          <w:tcPr>
+            <w:tcW w:w="787" w:type="dxa"/>
             <w:tcBorders>
               <w:top w:val="nil"/>
               <w:left w:val="nil"/>
@@ -3840,319 +3810,493 @@
         </w:tc>
         <w:tc>
           <w:tcPr>
-            <w:tcW w:w="889" w:type="dxa"/>
-            <w:tcBorders>
-              <w:top w:val="nil"/>
-              <w:left w:val="nil"/>
-              <w:bottom w:val="nil"/>
-              <w:right w:val="nil"/>
-            </w:tcBorders>
-            <w:shd w:val="clear" w:color="auto" w:fill="auto"/>
-            <w:noWrap/>
-            <w:vAlign w:val="bottom"/>
-            <w:hideMark/>
-          </w:tcPr>
-          <w:p>
-            <w:pPr>
-              <w:spacing w:line="240" w:lineRule="auto"/>
-              <w:jc w:val="right"/>
-              <w:rPr>
-                <w:rFonts w:eastAsia="Times New Roman"/>
-                <w:color w:val="000000"/>
-                <w:sz w:val="20"/>
-                <w:szCs w:val="20"/>
-                <w:lang w:val="en-US"/>
-              </w:rPr>
-            </w:pPr>
-            <w:r>
-              <w:rPr>
-                <w:rFonts w:eastAsia="Times New Roman"/>
-                <w:color w:val="000000"/>
-                <w:sz w:val="20"/>
-                <w:szCs w:val="20"/>
-                <w:lang w:val="en-US"/>
-              </w:rPr>
-              <w:t>$1.62</w:t>
-            </w:r>
-          </w:p>
-        </w:tc>
-        <w:tc>
-          <w:tcPr>
-            <w:tcW w:w="758" w:type="dxa"/>
-            <w:tcBorders>
-              <w:top w:val="nil"/>
-              <w:left w:val="nil"/>
-              <w:bottom w:val="nil"/>
-              <w:right w:val="nil"/>
-            </w:tcBorders>
-            <w:shd w:val="clear" w:color="auto" w:fill="auto"/>
-            <w:noWrap/>
-            <w:vAlign w:val="bottom"/>
-            <w:hideMark/>
-          </w:tcPr>
-          <w:p>
-            <w:pPr>
-              <w:spacing w:line="240" w:lineRule="auto"/>
-              <w:jc w:val="right"/>
-              <w:rPr>
-                <w:rFonts w:eastAsia="Times New Roman"/>
-                <w:color w:val="000000"/>
-                <w:sz w:val="20"/>
-                <w:szCs w:val="20"/>
-                <w:lang w:val="en-US"/>
-              </w:rPr>
-            </w:pPr>
-            <w:r>
-              <w:rPr>
-                <w:rFonts w:eastAsia="Times New Roman"/>
-                <w:color w:val="000000"/>
-                <w:sz w:val="20"/>
-                <w:szCs w:val="20"/>
-                <w:lang w:val="en-US"/>
-              </w:rPr>
-              <w:t>$1.62</w:t>
-            </w:r>
-          </w:p>
-        </w:tc>
-        <w:tc>
-          <w:tcPr>
-            <w:tcW w:w="4399" w:type="dxa"/>
-            <w:tcBorders>
-              <w:top w:val="nil"/>
-              <w:left w:val="nil"/>
-              <w:bottom w:val="nil"/>
-              <w:right w:val="nil"/>
-            </w:tcBorders>
-            <w:shd w:val="clear" w:color="auto" w:fill="auto"/>
-            <w:noWrap/>
-            <w:vAlign w:val="bottom"/>
-            <w:hideMark/>
-          </w:tcPr>
-          <w:p>
-            <w:pPr>
-              <w:spacing w:line="240" w:lineRule="auto"/>
-              <w:rPr>
-                <w:rFonts w:eastAsia="Times New Roman"/>
-                <w:color w:val="000000"/>
-                <w:sz w:val="20"/>
-                <w:szCs w:val="20"/>
-                <w:lang w:val="en-US"/>
-              </w:rPr>
-            </w:pPr>
-            <w:r>
-              <w:rPr>
-                <w:rFonts w:eastAsia="Times New Roman"/>
-                <w:color w:val="000000"/>
-                <w:sz w:val="20"/>
-                <w:szCs w:val="20"/>
-                <w:lang w:val="en-US"/>
-              </w:rPr>
-              <w:t>$0.08 per in^2</w:t>
-            </w:r>
-            <w:r>
-              <w:rPr>
-                <w:rFonts w:eastAsia="Times New Roman"/>
-                <w:color w:val="000000"/>
-                <w:sz w:val="20"/>
-                <w:szCs w:val="20"/>
-                <w:lang w:val="en-US"/>
-              </w:rPr>
-              <w:t>, Submit a project request (see below)</w:t>
-            </w:r>
+            <w:tcW w:w="909" w:type="dxa"/>
+            <w:tcBorders>
+              <w:top w:val="nil"/>
+              <w:left w:val="nil"/>
+              <w:bottom w:val="nil"/>
+              <w:right w:val="nil"/>
+            </w:tcBorders>
+            <w:shd w:val="clear" w:color="auto" w:fill="auto"/>
+            <w:noWrap/>
+            <w:vAlign w:val="bottom"/>
+            <w:hideMark/>
+          </w:tcPr>
+          <w:p>
+            <w:pPr>
+              <w:spacing w:line="240" w:lineRule="auto"/>
+              <w:jc w:val="right"/>
+              <w:rPr>
+                <w:rFonts w:eastAsia="Times New Roman"/>
+                <w:color w:val="000000"/>
+                <w:sz w:val="20"/>
+                <w:szCs w:val="20"/>
+                <w:lang w:val="en-US"/>
+              </w:rPr>
+            </w:pPr>
+            <w:r>
+              <w:rPr>
+                <w:rFonts w:eastAsia="Times New Roman"/>
+                <w:color w:val="000000"/>
+                <w:sz w:val="20"/>
+                <w:szCs w:val="20"/>
+                <w:lang w:val="en-US"/>
+              </w:rPr>
+              <w:t>$0.99</w:t>
+            </w:r>
+          </w:p>
+        </w:tc>
+        <w:tc>
+          <w:tcPr>
+            <w:tcW w:w="776" w:type="dxa"/>
+            <w:tcBorders>
+              <w:top w:val="nil"/>
+              <w:left w:val="nil"/>
+              <w:bottom w:val="nil"/>
+              <w:right w:val="nil"/>
+            </w:tcBorders>
+            <w:shd w:val="clear" w:color="auto" w:fill="auto"/>
+            <w:noWrap/>
+            <w:vAlign w:val="bottom"/>
+            <w:hideMark/>
+          </w:tcPr>
+          <w:p>
+            <w:pPr>
+              <w:spacing w:line="240" w:lineRule="auto"/>
+              <w:jc w:val="right"/>
+              <w:rPr>
+                <w:rFonts w:eastAsia="Times New Roman"/>
+                <w:color w:val="000000"/>
+                <w:sz w:val="20"/>
+                <w:szCs w:val="20"/>
+                <w:lang w:val="en-US"/>
+              </w:rPr>
+            </w:pPr>
+            <w:r>
+              <w:rPr>
+                <w:rFonts w:eastAsia="Times New Roman"/>
+                <w:color w:val="000000"/>
+                <w:sz w:val="20"/>
+                <w:szCs w:val="20"/>
+                <w:lang w:val="en-US"/>
+              </w:rPr>
+              <w:t>$0.99</w:t>
+            </w:r>
+          </w:p>
+        </w:tc>
+        <w:tc>
+          <w:tcPr>
+            <w:tcW w:w="4286" w:type="dxa"/>
+            <w:tcBorders>
+              <w:top w:val="nil"/>
+              <w:left w:val="nil"/>
+              <w:bottom w:val="nil"/>
+              <w:right w:val="nil"/>
+            </w:tcBorders>
+            <w:shd w:val="clear" w:color="auto" w:fill="auto"/>
+            <w:noWrap/>
+            <w:vAlign w:val="bottom"/>
+            <w:hideMark/>
+          </w:tcPr>
+          <w:p>
+            <w:pPr>
+              <w:spacing w:line="240" w:lineRule="auto"/>
+              <w:jc w:val="right"/>
+              <w:rPr>
+                <w:rFonts w:eastAsia="Times New Roman"/>
+                <w:color w:val="000000"/>
+                <w:sz w:val="20"/>
+                <w:szCs w:val="20"/>
+                <w:lang w:val="en-US"/>
+              </w:rPr>
+            </w:pPr>
           </w:p>
         </w:tc>
       </w:tr>
       <w:tr>
         <w:trPr>
-          <w:trHeight w:val="315"/>
+          <w:trHeight w:val="250"/>
         </w:trPr>
         <w:tc>
           <w:tcPr>
-            <w:tcW w:w="2545" w:type="dxa"/>
-            <w:tcBorders>
-              <w:top w:val="nil"/>
-              <w:left w:val="nil"/>
-              <w:bottom w:val="single" w:sz="4" w:space="0" w:color="000000"/>
-              <w:right w:val="nil"/>
-            </w:tcBorders>
-            <w:shd w:val="clear" w:color="auto" w:fill="auto"/>
-            <w:noWrap/>
-            <w:vAlign w:val="bottom"/>
-            <w:hideMark/>
-          </w:tcPr>
-          <w:p>
-            <w:pPr>
-              <w:spacing w:line="240" w:lineRule="auto"/>
-              <w:rPr>
-                <w:rFonts w:eastAsia="Times New Roman"/>
-                <w:color w:val="000000"/>
-                <w:sz w:val="20"/>
-                <w:szCs w:val="20"/>
-                <w:lang w:val="en-US"/>
-              </w:rPr>
-            </w:pPr>
-            <w:r>
-              <w:rPr>
-                <w:rFonts w:eastAsia="Times New Roman"/>
-                <w:color w:val="000000"/>
-                <w:sz w:val="20"/>
-                <w:szCs w:val="20"/>
-                <w:lang w:val="en-US"/>
-              </w:rPr>
-              <w:t>Laser Time Acrylic</w:t>
-            </w:r>
-          </w:p>
-        </w:tc>
-        <w:tc>
-          <w:tcPr>
-            <w:tcW w:w="769" w:type="dxa"/>
-            <w:tcBorders>
-              <w:top w:val="nil"/>
-              <w:left w:val="nil"/>
-              <w:bottom w:val="single" w:sz="4" w:space="0" w:color="000000"/>
-              <w:right w:val="nil"/>
-            </w:tcBorders>
-            <w:shd w:val="clear" w:color="auto" w:fill="auto"/>
-            <w:noWrap/>
-            <w:vAlign w:val="bottom"/>
-            <w:hideMark/>
-          </w:tcPr>
-          <w:p>
-            <w:pPr>
-              <w:spacing w:line="240" w:lineRule="auto"/>
-              <w:jc w:val="right"/>
-              <w:rPr>
-                <w:rFonts w:eastAsia="Times New Roman"/>
-                <w:color w:val="000000"/>
-                <w:sz w:val="20"/>
-                <w:szCs w:val="20"/>
-                <w:lang w:val="en-US"/>
-              </w:rPr>
-            </w:pPr>
-            <w:r>
-              <w:rPr>
-                <w:rFonts w:eastAsia="Times New Roman"/>
-                <w:color w:val="000000"/>
-                <w:sz w:val="20"/>
-                <w:szCs w:val="20"/>
-                <w:lang w:val="en-US"/>
-              </w:rPr>
-              <w:t>2</w:t>
-            </w:r>
-          </w:p>
-        </w:tc>
-        <w:tc>
-          <w:tcPr>
-            <w:tcW w:w="889" w:type="dxa"/>
-            <w:tcBorders>
-              <w:top w:val="nil"/>
-              <w:left w:val="nil"/>
-              <w:bottom w:val="single" w:sz="4" w:space="0" w:color="000000"/>
-              <w:right w:val="nil"/>
-            </w:tcBorders>
-            <w:shd w:val="clear" w:color="auto" w:fill="auto"/>
-            <w:noWrap/>
-            <w:vAlign w:val="bottom"/>
-            <w:hideMark/>
-          </w:tcPr>
-          <w:p>
-            <w:pPr>
-              <w:spacing w:line="240" w:lineRule="auto"/>
-              <w:jc w:val="right"/>
-              <w:rPr>
-                <w:rFonts w:eastAsia="Times New Roman"/>
-                <w:color w:val="000000"/>
-                <w:sz w:val="20"/>
-                <w:szCs w:val="20"/>
-                <w:lang w:val="en-US"/>
-              </w:rPr>
-            </w:pPr>
-            <w:r>
-              <w:rPr>
-                <w:rFonts w:eastAsia="Times New Roman"/>
-                <w:color w:val="000000"/>
-                <w:sz w:val="20"/>
-                <w:szCs w:val="20"/>
-                <w:lang w:val="en-US"/>
-              </w:rPr>
-              <w:t>$0.06</w:t>
-            </w:r>
-          </w:p>
-        </w:tc>
-        <w:tc>
-          <w:tcPr>
-            <w:tcW w:w="758" w:type="dxa"/>
-            <w:tcBorders>
-              <w:top w:val="nil"/>
-              <w:left w:val="nil"/>
-              <w:bottom w:val="single" w:sz="4" w:space="0" w:color="000000"/>
-              <w:right w:val="nil"/>
-            </w:tcBorders>
-            <w:shd w:val="clear" w:color="auto" w:fill="auto"/>
-            <w:noWrap/>
-            <w:vAlign w:val="bottom"/>
-            <w:hideMark/>
-          </w:tcPr>
-          <w:p>
-            <w:pPr>
-              <w:spacing w:line="240" w:lineRule="auto"/>
-              <w:jc w:val="right"/>
-              <w:rPr>
-                <w:rFonts w:eastAsia="Times New Roman"/>
-                <w:color w:val="000000"/>
-                <w:sz w:val="20"/>
-                <w:szCs w:val="20"/>
-                <w:lang w:val="en-US"/>
-              </w:rPr>
-            </w:pPr>
-            <w:r>
-              <w:rPr>
-                <w:rFonts w:eastAsia="Times New Roman"/>
-                <w:color w:val="000000"/>
-                <w:sz w:val="20"/>
-                <w:szCs w:val="20"/>
-                <w:lang w:val="en-US"/>
-              </w:rPr>
-              <w:t>$0.12</w:t>
-            </w:r>
-          </w:p>
-        </w:tc>
-        <w:tc>
-          <w:tcPr>
-            <w:tcW w:w="4399" w:type="dxa"/>
-            <w:tcBorders>
-              <w:top w:val="nil"/>
-              <w:left w:val="nil"/>
-              <w:bottom w:val="nil"/>
-              <w:right w:val="nil"/>
-            </w:tcBorders>
-            <w:shd w:val="clear" w:color="auto" w:fill="auto"/>
-            <w:noWrap/>
-            <w:vAlign w:val="bottom"/>
-            <w:hideMark/>
-          </w:tcPr>
-          <w:p>
-            <w:pPr>
-              <w:spacing w:line="240" w:lineRule="auto"/>
-              <w:jc w:val="right"/>
-              <w:rPr>
-                <w:rFonts w:eastAsia="Times New Roman"/>
-                <w:color w:val="000000"/>
-                <w:sz w:val="20"/>
-                <w:szCs w:val="20"/>
-                <w:lang w:val="en-US"/>
-              </w:rPr>
-            </w:pPr>
+            <w:tcW w:w="2602" w:type="dxa"/>
+            <w:tcBorders>
+              <w:top w:val="nil"/>
+              <w:left w:val="nil"/>
+              <w:bottom w:val="nil"/>
+              <w:right w:val="nil"/>
+            </w:tcBorders>
+            <w:shd w:val="clear" w:color="auto" w:fill="auto"/>
+            <w:noWrap/>
+            <w:vAlign w:val="bottom"/>
+            <w:hideMark/>
+          </w:tcPr>
+          <w:p>
+            <w:pPr>
+              <w:spacing w:line="240" w:lineRule="auto"/>
+              <w:rPr>
+                <w:rFonts w:eastAsia="Times New Roman"/>
+                <w:color w:val="000000"/>
+                <w:sz w:val="20"/>
+                <w:szCs w:val="20"/>
+                <w:lang w:val="en-US"/>
+              </w:rPr>
+            </w:pPr>
+            <w:r>
+              <w:rPr>
+                <w:rFonts w:eastAsia="Times New Roman"/>
+                <w:color w:val="000000"/>
+                <w:sz w:val="20"/>
+                <w:szCs w:val="20"/>
+                <w:lang w:val="en-US"/>
+              </w:rPr>
+              <w:t>Acrylic</w:t>
+            </w:r>
+          </w:p>
+        </w:tc>
+        <w:tc>
+          <w:tcPr>
+            <w:tcW w:w="787" w:type="dxa"/>
+            <w:tcBorders>
+              <w:top w:val="nil"/>
+              <w:left w:val="nil"/>
+              <w:bottom w:val="nil"/>
+              <w:right w:val="nil"/>
+            </w:tcBorders>
+            <w:shd w:val="clear" w:color="auto" w:fill="auto"/>
+            <w:noWrap/>
+            <w:vAlign w:val="bottom"/>
+            <w:hideMark/>
+          </w:tcPr>
+          <w:p>
+            <w:pPr>
+              <w:spacing w:line="240" w:lineRule="auto"/>
+              <w:jc w:val="right"/>
+              <w:rPr>
+                <w:rFonts w:eastAsia="Times New Roman"/>
+                <w:color w:val="000000"/>
+                <w:sz w:val="20"/>
+                <w:szCs w:val="20"/>
+                <w:lang w:val="en-US"/>
+              </w:rPr>
+            </w:pPr>
+            <w:r>
+              <w:rPr>
+                <w:rFonts w:eastAsia="Times New Roman"/>
+                <w:color w:val="000000"/>
+                <w:sz w:val="20"/>
+                <w:szCs w:val="20"/>
+                <w:lang w:val="en-US"/>
+              </w:rPr>
+              <w:t>1</w:t>
+            </w:r>
+          </w:p>
+        </w:tc>
+        <w:tc>
+          <w:tcPr>
+            <w:tcW w:w="909" w:type="dxa"/>
+            <w:tcBorders>
+              <w:top w:val="nil"/>
+              <w:left w:val="nil"/>
+              <w:bottom w:val="nil"/>
+              <w:right w:val="nil"/>
+            </w:tcBorders>
+            <w:shd w:val="clear" w:color="auto" w:fill="auto"/>
+            <w:noWrap/>
+            <w:vAlign w:val="bottom"/>
+            <w:hideMark/>
+          </w:tcPr>
+          <w:p>
+            <w:pPr>
+              <w:spacing w:line="240" w:lineRule="auto"/>
+              <w:jc w:val="right"/>
+              <w:rPr>
+                <w:rFonts w:eastAsia="Times New Roman"/>
+                <w:color w:val="000000"/>
+                <w:sz w:val="20"/>
+                <w:szCs w:val="20"/>
+                <w:lang w:val="en-US"/>
+              </w:rPr>
+            </w:pPr>
+            <w:r>
+              <w:rPr>
+                <w:rFonts w:eastAsia="Times New Roman"/>
+                <w:color w:val="000000"/>
+                <w:sz w:val="20"/>
+                <w:szCs w:val="20"/>
+                <w:lang w:val="en-US"/>
+              </w:rPr>
+              <w:t>$1.62</w:t>
+            </w:r>
+          </w:p>
+        </w:tc>
+        <w:tc>
+          <w:tcPr>
+            <w:tcW w:w="776" w:type="dxa"/>
+            <w:tcBorders>
+              <w:top w:val="nil"/>
+              <w:left w:val="nil"/>
+              <w:bottom w:val="nil"/>
+              <w:right w:val="nil"/>
+            </w:tcBorders>
+            <w:shd w:val="clear" w:color="auto" w:fill="auto"/>
+            <w:noWrap/>
+            <w:vAlign w:val="bottom"/>
+            <w:hideMark/>
+          </w:tcPr>
+          <w:p>
+            <w:pPr>
+              <w:spacing w:line="240" w:lineRule="auto"/>
+              <w:jc w:val="right"/>
+              <w:rPr>
+                <w:rFonts w:eastAsia="Times New Roman"/>
+                <w:color w:val="000000"/>
+                <w:sz w:val="20"/>
+                <w:szCs w:val="20"/>
+                <w:lang w:val="en-US"/>
+              </w:rPr>
+            </w:pPr>
+            <w:r>
+              <w:rPr>
+                <w:rFonts w:eastAsia="Times New Roman"/>
+                <w:color w:val="000000"/>
+                <w:sz w:val="20"/>
+                <w:szCs w:val="20"/>
+                <w:lang w:val="en-US"/>
+              </w:rPr>
+              <w:t>$1.62</w:t>
+            </w:r>
+          </w:p>
+        </w:tc>
+        <w:tc>
+          <w:tcPr>
+            <w:tcW w:w="4286" w:type="dxa"/>
+            <w:tcBorders>
+              <w:top w:val="nil"/>
+              <w:left w:val="nil"/>
+              <w:bottom w:val="nil"/>
+              <w:right w:val="nil"/>
+            </w:tcBorders>
+            <w:shd w:val="clear" w:color="auto" w:fill="auto"/>
+            <w:noWrap/>
+            <w:vAlign w:val="bottom"/>
+            <w:hideMark/>
+          </w:tcPr>
+          <w:p>
+            <w:pPr>
+              <w:spacing w:line="240" w:lineRule="auto"/>
+              <w:rPr>
+                <w:rFonts w:eastAsia="Times New Roman"/>
+                <w:color w:val="000000"/>
+                <w:sz w:val="20"/>
+                <w:szCs w:val="20"/>
+                <w:lang w:val="en-US"/>
+              </w:rPr>
+            </w:pPr>
+            <w:r>
+              <w:rPr>
+                <w:rFonts w:eastAsia="Times New Roman"/>
+                <w:color w:val="000000"/>
+                <w:sz w:val="20"/>
+                <w:szCs w:val="20"/>
+                <w:lang w:val="en-US"/>
+              </w:rPr>
+              <w:t>$0.08 per in^2</w:t>
+            </w:r>
           </w:p>
         </w:tc>
       </w:tr>
       <w:tr>
         <w:trPr>
-          <w:trHeight w:val="315"/>
+          <w:trHeight w:val="250"/>
         </w:trPr>
         <w:tc>
           <w:tcPr>
-            <w:tcW w:w="2545" w:type="dxa"/>
+            <w:tcW w:w="2602" w:type="dxa"/>
+            <w:tcBorders>
+              <w:top w:val="nil"/>
+              <w:left w:val="nil"/>
+              <w:bottom w:val="single" w:sz="4" w:space="0" w:color="000000"/>
+              <w:right w:val="nil"/>
+            </w:tcBorders>
+            <w:shd w:val="clear" w:color="auto" w:fill="auto"/>
+            <w:noWrap/>
+            <w:vAlign w:val="bottom"/>
+            <w:hideMark/>
+          </w:tcPr>
+          <w:p>
+            <w:pPr>
+              <w:spacing w:line="240" w:lineRule="auto"/>
+              <w:rPr>
+                <w:rFonts w:eastAsia="Times New Roman"/>
+                <w:color w:val="000000"/>
+                <w:sz w:val="20"/>
+                <w:szCs w:val="20"/>
+                <w:lang w:val="en-US"/>
+              </w:rPr>
+            </w:pPr>
+            <w:r>
+              <w:rPr>
+                <w:rFonts w:eastAsia="Times New Roman"/>
+                <w:color w:val="000000"/>
+                <w:sz w:val="20"/>
+                <w:szCs w:val="20"/>
+                <w:lang w:val="en-US"/>
+              </w:rPr>
+              <w:t>Laser Time Acrylic</w:t>
+            </w:r>
+          </w:p>
+        </w:tc>
+        <w:tc>
+          <w:tcPr>
+            <w:tcW w:w="787" w:type="dxa"/>
+            <w:tcBorders>
+              <w:top w:val="nil"/>
+              <w:left w:val="nil"/>
+              <w:bottom w:val="single" w:sz="4" w:space="0" w:color="000000"/>
+              <w:right w:val="nil"/>
+            </w:tcBorders>
+            <w:shd w:val="clear" w:color="auto" w:fill="auto"/>
+            <w:noWrap/>
+            <w:vAlign w:val="bottom"/>
+            <w:hideMark/>
+          </w:tcPr>
+          <w:p>
+            <w:pPr>
+              <w:spacing w:line="240" w:lineRule="auto"/>
+              <w:jc w:val="right"/>
+              <w:rPr>
+                <w:rFonts w:eastAsia="Times New Roman"/>
+                <w:color w:val="000000"/>
+                <w:sz w:val="20"/>
+                <w:szCs w:val="20"/>
+                <w:lang w:val="en-US"/>
+              </w:rPr>
+            </w:pPr>
+            <w:r>
+              <w:rPr>
+                <w:rFonts w:eastAsia="Times New Roman"/>
+                <w:color w:val="000000"/>
+                <w:sz w:val="20"/>
+                <w:szCs w:val="20"/>
+                <w:lang w:val="en-US"/>
+              </w:rPr>
+              <w:t>2</w:t>
+            </w:r>
+          </w:p>
+        </w:tc>
+        <w:tc>
+          <w:tcPr>
+            <w:tcW w:w="909" w:type="dxa"/>
+            <w:tcBorders>
+              <w:top w:val="nil"/>
+              <w:left w:val="nil"/>
+              <w:bottom w:val="single" w:sz="4" w:space="0" w:color="000000"/>
+              <w:right w:val="nil"/>
+            </w:tcBorders>
+            <w:shd w:val="clear" w:color="auto" w:fill="auto"/>
+            <w:noWrap/>
+            <w:vAlign w:val="bottom"/>
+            <w:hideMark/>
+          </w:tcPr>
+          <w:p>
+            <w:pPr>
+              <w:spacing w:line="240" w:lineRule="auto"/>
+              <w:jc w:val="right"/>
+              <w:rPr>
+                <w:rFonts w:eastAsia="Times New Roman"/>
+                <w:color w:val="000000"/>
+                <w:sz w:val="20"/>
+                <w:szCs w:val="20"/>
+                <w:lang w:val="en-US"/>
+              </w:rPr>
+            </w:pPr>
+            <w:r>
+              <w:rPr>
+                <w:rFonts w:eastAsia="Times New Roman"/>
+                <w:color w:val="000000"/>
+                <w:sz w:val="20"/>
+                <w:szCs w:val="20"/>
+                <w:lang w:val="en-US"/>
+              </w:rPr>
+              <w:t>$0.06</w:t>
+            </w:r>
+          </w:p>
+        </w:tc>
+        <w:tc>
+          <w:tcPr>
+            <w:tcW w:w="776" w:type="dxa"/>
+            <w:tcBorders>
+              <w:top w:val="nil"/>
+              <w:left w:val="nil"/>
+              <w:bottom w:val="single" w:sz="4" w:space="0" w:color="000000"/>
+              <w:right w:val="nil"/>
+            </w:tcBorders>
+            <w:shd w:val="clear" w:color="auto" w:fill="auto"/>
+            <w:noWrap/>
+            <w:vAlign w:val="bottom"/>
+            <w:hideMark/>
+          </w:tcPr>
+          <w:p>
+            <w:pPr>
+              <w:spacing w:line="240" w:lineRule="auto"/>
+              <w:jc w:val="right"/>
+              <w:rPr>
+                <w:rFonts w:eastAsia="Times New Roman"/>
+                <w:color w:val="000000"/>
+                <w:sz w:val="20"/>
+                <w:szCs w:val="20"/>
+                <w:lang w:val="en-US"/>
+              </w:rPr>
+            </w:pPr>
+            <w:r>
+              <w:rPr>
+                <w:rFonts w:eastAsia="Times New Roman"/>
+                <w:color w:val="000000"/>
+                <w:sz w:val="20"/>
+                <w:szCs w:val="20"/>
+                <w:lang w:val="en-US"/>
+              </w:rPr>
+              <w:t>$0.12</w:t>
+            </w:r>
+          </w:p>
+        </w:tc>
+        <w:tc>
+          <w:tcPr>
+            <w:tcW w:w="4286" w:type="dxa"/>
+            <w:tcBorders>
+              <w:top w:val="nil"/>
+              <w:left w:val="nil"/>
+              <w:bottom w:val="nil"/>
+              <w:right w:val="nil"/>
+            </w:tcBorders>
+            <w:shd w:val="clear" w:color="auto" w:fill="auto"/>
+            <w:noWrap/>
+            <w:vAlign w:val="bottom"/>
+            <w:hideMark/>
+          </w:tcPr>
+          <w:p>
+            <w:pPr>
+              <w:spacing w:line="240" w:lineRule="auto"/>
+              <w:jc w:val="right"/>
+              <w:rPr>
+                <w:rFonts w:eastAsia="Times New Roman"/>
+                <w:color w:val="000000"/>
+                <w:sz w:val="20"/>
+                <w:szCs w:val="20"/>
+                <w:lang w:val="en-US"/>
+              </w:rPr>
+            </w:pPr>
+          </w:p>
+        </w:tc>
+      </w:tr>
+      <w:tr>
+        <w:trPr>
+          <w:trHeight w:val="250"/>
+        </w:trPr>
+        <w:tc>
+          <w:tcPr>
+            <w:tcW w:w="2602" w:type="dxa"/>
             <w:tcBorders>
               <w:top w:val="nil"/>
               <w:left w:val="nil"/>
@@ -4178,7 +4322,7 @@
         </w:tc>
         <w:tc>
           <w:tcPr>
-            <w:tcW w:w="769" w:type="dxa"/>
+            <w:tcW w:w="787" w:type="dxa"/>
             <w:tcBorders>
               <w:top w:val="nil"/>
               <w:left w:val="nil"/>
@@ -4205,7 +4349,7 @@
         </w:tc>
         <w:tc>
           <w:tcPr>
-            <w:tcW w:w="889" w:type="dxa"/>
+            <w:tcW w:w="909" w:type="dxa"/>
             <w:tcBorders>
               <w:top w:val="nil"/>
               <w:left w:val="nil"/>
@@ -4243,7 +4387,7 @@
         </w:tc>
         <w:tc>
           <w:tcPr>
-            <w:tcW w:w="758" w:type="dxa"/>
+            <w:tcW w:w="776" w:type="dxa"/>
             <w:tcBorders>
               <w:top w:val="nil"/>
               <w:left w:val="nil"/>
@@ -4275,13 +4419,13 @@
                 <w:szCs w:val="20"/>
                 <w:lang w:val="en-US"/>
               </w:rPr>
-              <w:t>$18.19</w:t>
-            </w:r>
-          </w:p>
-        </w:tc>
-        <w:tc>
-          <w:tcPr>
-            <w:tcW w:w="4399" w:type="dxa"/>
+              <w:t>$18.23</w:t>
+            </w:r>
+          </w:p>
+        </w:tc>
+        <w:tc>
+          <w:tcPr>
+            <w:tcW w:w="4286" w:type="dxa"/>
             <w:tcBorders>
               <w:top w:val="nil"/>
               <w:left w:val="nil"/>
@@ -4356,6 +4500,7 @@
         <w:t xml:space="preserve"> laser cut by the shop. (The shop also offers 3D printing services). </w:t>
       </w:r>
     </w:p>
+    <w:p/>
     <w:p>
       <w:pPr>
         <w:pStyle w:val="Heading3"/>
@@ -4588,10 +4733,7 @@
         <w:t xml:space="preserve">in order to mill your PCB. </w:t>
       </w:r>
     </w:p>
-    <w:p>
-      <w:bookmarkStart w:id="5" w:name="_GoBack"/>
-      <w:bookmarkEnd w:id="5"/>
-    </w:p>
+    <w:p/>
     <w:p>
       <w:r>
         <w:t xml:space="preserve">After your PCB is finished the ELC will let you know when to pick it up. </w:t>
@@ -4896,8 +5038,8 @@
       <w:pPr>
         <w:pStyle w:val="Heading2"/>
       </w:pPr>
-      <w:bookmarkStart w:id="6" w:name="_r0or190bd3l" w:colFirst="0" w:colLast="0"/>
-      <w:bookmarkEnd w:id="6"/>
+      <w:bookmarkStart w:id="5" w:name="_r0or190bd3l" w:colFirst="0" w:colLast="0"/>
+      <w:bookmarkEnd w:id="5"/>
       <w:r>
         <w:t>Tools Required:</w:t>
       </w:r>
@@ -5098,7 +5240,7 @@
 </file>
 
 <file path=word/numbering.xml><?xml version="1.0" encoding="utf-8"?>
-<w:numbering xmlns:wpc="http://schemas.microsoft.com/office/word/2010/wordprocessingCanvas" xmlns:cx="http://schemas.microsoft.com/office/drawing/2014/chartex" xmlns:cx1="http://schemas.microsoft.com/office/drawing/2015/9/8/chartex" xmlns:cx2="http://schemas.microsoft.com/office/drawing/2015/10/21/chartex" xmlns:cx3="http://schemas.microsoft.com/office/drawing/2016/5/9/chartex" xmlns:cx4="http://schemas.microsoft.com/office/drawing/2016/5/10/chartex" xmlns:cx5="http://schemas.microsoft.com/office/drawing/2016/5/11/chartex" xmlns:cx6="http://schemas.microsoft.com/office/drawing/2016/5/12/chartex" xmlns:cx7="http://schemas.microsoft.com/office/drawing/2016/5/13/chartex" xmlns:cx8="http://schemas.microsoft.com/office/drawing/2016/5/14/chartex" xmlns:mc="http://schemas.openxmlformats.org/markup-compatibility/2006" xmlns:aink="http://schemas.microsoft.com/office/drawing/2016/ink" xmlns:am3d="http://schemas.microsoft.com/office/drawing/2017/model3d" xmlns:o="urn:schemas-microsoft-com:office:office" xmlns:r="http://schemas.openxmlformats.org/officeDocument/2006/relationships" xmlns:m="http://schemas.openxmlformats.org/officeDocument/2006/math" xmlns:v="urn:schemas-microsoft-com:vml" xmlns:wp14="http://schemas.microsoft.com/office/word/2010/wordprocessingDrawing" xmlns:wp="http://schemas.openxmlformats.org/drawingml/2006/wordprocessingDrawing" xmlns:w10="urn:schemas-microsoft-com:office:word" xmlns:w="http://schemas.openxmlformats.org/wordprocessingml/2006/main" xmlns:w14="http://schemas.microsoft.com/office/word/2010/wordml" xmlns:w15="http://schemas.microsoft.com/office/word/2012/wordml" xmlns:w16cid="http://schemas.microsoft.com/office/word/2016/wordml/cid" xmlns:w16se="http://schemas.microsoft.com/office/word/2015/wordml/symex" xmlns:wpg="http://schemas.microsoft.com/office/word/2010/wordprocessingGroup" xmlns:wpi="http://schemas.microsoft.com/office/word/2010/wordprocessingInk" xmlns:wne="http://schemas.microsoft.com/office/word/2006/wordml" xmlns:wps="http://schemas.microsoft.com/office/word/2010/wordprocessingShape" mc:Ignorable="w14 w15 w16se w16cid wp14">
+<w:numbering xmlns:wpc="http://schemas.microsoft.com/office/word/2010/wordprocessingCanvas" xmlns:cx="http://schemas.microsoft.com/office/drawing/2014/chartex" xmlns:cx1="http://schemas.microsoft.com/office/drawing/2015/9/8/chartex" xmlns:cx2="http://schemas.microsoft.com/office/drawing/2015/10/21/chartex" xmlns:cx3="http://schemas.microsoft.com/office/drawing/2016/5/9/chartex" xmlns:cx4="http://schemas.microsoft.com/office/drawing/2016/5/10/chartex" xmlns:cx5="http://schemas.microsoft.com/office/drawing/2016/5/11/chartex" xmlns:cx6="http://schemas.microsoft.com/office/drawing/2016/5/12/chartex" xmlns:cx7="http://schemas.microsoft.com/office/drawing/2016/5/13/chartex" xmlns:cx8="http://schemas.microsoft.com/office/drawing/2016/5/14/chartex" xmlns:mc="http://schemas.openxmlformats.org/markup-compatibility/2006" xmlns:aink="http://schemas.microsoft.com/office/drawing/2016/ink" xmlns:am3d="http://schemas.microsoft.com/office/drawing/2017/model3d" xmlns:o="urn:schemas-microsoft-com:office:office" xmlns:r="http://schemas.openxmlformats.org/officeDocument/2006/relationships" xmlns:m="http://schemas.openxmlformats.org/officeDocument/2006/math" xmlns:v="urn:schemas-microsoft-com:vml" xmlns:wp14="http://schemas.microsoft.com/office/word/2010/wordprocessingDrawing" xmlns:wp="http://schemas.openxmlformats.org/drawingml/2006/wordprocessingDrawing" xmlns:w10="urn:schemas-microsoft-com:office:word" xmlns:w="http://schemas.openxmlformats.org/wordprocessingml/2006/main" xmlns:w14="http://schemas.microsoft.com/office/word/2010/wordml" xmlns:w15="http://schemas.microsoft.com/office/word/2012/wordml" xmlns:w16cex="http://schemas.microsoft.com/office/word/2018/wordml/cex" xmlns:w16cid="http://schemas.microsoft.com/office/word/2016/wordml/cid" xmlns:w16="http://schemas.microsoft.com/office/word/2018/wordml" xmlns:w16sdtdh="http://schemas.microsoft.com/office/word/2020/wordml/sdtdatahash" xmlns:w16se="http://schemas.microsoft.com/office/word/2015/wordml/symex" xmlns:wpg="http://schemas.microsoft.com/office/word/2010/wordprocessingGroup" xmlns:wpi="http://schemas.microsoft.com/office/word/2010/wordprocessingInk" xmlns:wne="http://schemas.microsoft.com/office/word/2006/wordml" xmlns:wps="http://schemas.microsoft.com/office/word/2010/wordprocessingShape" mc:Ignorable="w14 w15 w16se w16cid w16 w16cex w16sdtdh wp14">
   <w:abstractNum w:abstractNumId="0" w15:restartNumberingAfterBreak="0">
     <w:nsid w:val="0BB26633"/>
     <w:multiLevelType w:val="multilevel"/>
@@ -5567,7 +5709,7 @@
 </file>
 
 <file path=word/styles.xml><?xml version="1.0" encoding="utf-8"?>
-<w:styles xmlns:mc="http://schemas.openxmlformats.org/markup-compatibility/2006" xmlns:r="http://schemas.openxmlformats.org/officeDocument/2006/relationships" xmlns:w="http://schemas.openxmlformats.org/wordprocessingml/2006/main" xmlns:w14="http://schemas.microsoft.com/office/word/2010/wordml" xmlns:w15="http://schemas.microsoft.com/office/word/2012/wordml" xmlns:w16cid="http://schemas.microsoft.com/office/word/2016/wordml/cid" xmlns:w16se="http://schemas.microsoft.com/office/word/2015/wordml/symex" mc:Ignorable="w14 w15 w16se w16cid">
+<w:styles xmlns:mc="http://schemas.openxmlformats.org/markup-compatibility/2006" xmlns:r="http://schemas.openxmlformats.org/officeDocument/2006/relationships" xmlns:w="http://schemas.openxmlformats.org/wordprocessingml/2006/main" xmlns:w14="http://schemas.microsoft.com/office/word/2010/wordml" xmlns:w15="http://schemas.microsoft.com/office/word/2012/wordml" xmlns:w16cex="http://schemas.microsoft.com/office/word/2018/wordml/cex" xmlns:w16cid="http://schemas.microsoft.com/office/word/2016/wordml/cid" xmlns:w16="http://schemas.microsoft.com/office/word/2018/wordml" xmlns:w16sdtdh="http://schemas.microsoft.com/office/word/2020/wordml/sdtdatahash" xmlns:w16se="http://schemas.microsoft.com/office/word/2015/wordml/symex" mc:Ignorable="w14 w15 w16se w16cid w16 w16cex w16sdtdh">
   <w:docDefaults>
     <w:rPrDefault>
       <w:rPr>
@@ -5583,7 +5725,7 @@
       </w:pPr>
     </w:pPrDefault>
   </w:docDefaults>
-  <w:latentStyles w:defLockedState="0" w:defUIPriority="99" w:defSemiHidden="0" w:defUnhideWhenUsed="0" w:defQFormat="0" w:count="375">
+  <w:latentStyles w:defLockedState="0" w:defUIPriority="99" w:defSemiHidden="0" w:defUnhideWhenUsed="0" w:defQFormat="0" w:count="376">
     <w:lsdException w:name="Normal" w:uiPriority="0" w:qFormat="1"/>
     <w:lsdException w:name="heading 1" w:uiPriority="9" w:qFormat="1"/>
     <w:lsdException w:name="heading 2" w:semiHidden="1" w:uiPriority="9" w:unhideWhenUsed="1" w:qFormat="1"/>
@@ -5689,7 +5831,6 @@
     <w:lsdException w:name="HTML Sample" w:semiHidden="1" w:unhideWhenUsed="1"/>
     <w:lsdException w:name="HTML Typewriter" w:semiHidden="1" w:unhideWhenUsed="1"/>
     <w:lsdException w:name="HTML Variable" w:semiHidden="1" w:unhideWhenUsed="1"/>
-    <w:lsdException w:name="Normal Table" w:semiHidden="1" w:unhideWhenUsed="1"/>
     <w:lsdException w:name="annotation subject" w:semiHidden="1" w:unhideWhenUsed="1"/>
     <w:lsdException w:name="No List" w:semiHidden="1" w:unhideWhenUsed="1"/>
     <w:lsdException w:name="Outline List 1" w:semiHidden="1" w:unhideWhenUsed="1"/>
@@ -5736,10 +5877,8 @@
     <w:lsdException w:name="Table Subtle 2" w:semiHidden="1" w:unhideWhenUsed="1"/>
     <w:lsdException w:name="Table Web 1" w:semiHidden="1" w:unhideWhenUsed="1"/>
     <w:lsdException w:name="Table Web 2" w:semiHidden="1" w:unhideWhenUsed="1"/>
-    <w:lsdException w:name="Table Web 3" w:semiHidden="1" w:unhideWhenUsed="1"/>
     <w:lsdException w:name="Balloon Text" w:semiHidden="1" w:unhideWhenUsed="1"/>
     <w:lsdException w:name="Table Grid" w:uiPriority="39"/>
-    <w:lsdException w:name="Table Theme" w:semiHidden="1" w:unhideWhenUsed="1"/>
     <w:lsdException w:name="Placeholder Text" w:semiHidden="1"/>
     <w:lsdException w:name="No Spacing" w:uiPriority="1" w:qFormat="1"/>
     <w:lsdException w:name="Light Shading" w:uiPriority="60"/>
@@ -5959,6 +6098,7 @@
     <w:lsdException w:name="Smart Hyperlink" w:semiHidden="1" w:unhideWhenUsed="1"/>
     <w:lsdException w:name="Hashtag" w:semiHidden="1" w:unhideWhenUsed="1"/>
     <w:lsdException w:name="Unresolved Mention" w:semiHidden="1" w:unhideWhenUsed="1"/>
+    <w:lsdException w:name="Smart Link" w:semiHidden="1" w:unhideWhenUsed="1"/>
   </w:latentStyles>
   <w:style w:type="paragraph" w:default="1" w:styleId="Normal">
     <w:name w:val="Normal"/>

</xml_diff>

<commit_message>
fix to power Arduino board
</commit_message>
<xml_diff>
--- a/Arduino_Nano/Labs/Lab0/AutonoMouse Lab-0.docx
+++ b/Arduino_Nano/Labs/Lab0/AutonoMouse Lab-0.docx
@@ -40,15 +40,7 @@
     </w:p>
     <w:p>
       <w:r>
-        <w:t xml:space="preserve">The final product from this course is a simple autonomous car named the </w:t>
-      </w:r>
-      <w:proofErr w:type="spellStart"/>
-      <w:r>
-        <w:t>AutonoMouse</w:t>
-      </w:r>
-      <w:proofErr w:type="spellEnd"/>
-      <w:r>
-        <w:t>. Students will learn the following skills while developing their car:</w:t>
+        <w:t>The final product from this course is a simple autonomous car named the AutonoMouse. Students will learn the following skills while developing their car:</w:t>
       </w:r>
     </w:p>
     <w:p>
@@ -285,29 +277,7 @@
                 <w:szCs w:val="20"/>
                 <w:lang w:val="en-US"/>
               </w:rPr>
-              <w:t xml:space="preserve">Arduino Nano </w:t>
-            </w:r>
-            <w:proofErr w:type="spellStart"/>
-            <w:r>
-              <w:rPr>
-                <w:rFonts w:eastAsia="Times New Roman"/>
-                <w:color w:val="000000"/>
-                <w:sz w:val="20"/>
-                <w:szCs w:val="20"/>
-                <w:lang w:val="en-US"/>
-              </w:rPr>
-              <w:t>wout</w:t>
-            </w:r>
-            <w:proofErr w:type="spellEnd"/>
-            <w:r>
-              <w:rPr>
-                <w:rFonts w:eastAsia="Times New Roman"/>
-                <w:color w:val="000000"/>
-                <w:sz w:val="20"/>
-                <w:szCs w:val="20"/>
-                <w:lang w:val="en-US"/>
-              </w:rPr>
-              <w:t>/RC</w:t>
+              <w:t>Arduino Nano wout/RC</w:t>
             </w:r>
           </w:p>
         </w:tc>
@@ -1486,29 +1456,7 @@
                 <w:szCs w:val="20"/>
                 <w:lang w:val="en-US"/>
               </w:rPr>
-              <w:t xml:space="preserve">0.1 </w:t>
-            </w:r>
-            <w:proofErr w:type="spellStart"/>
-            <w:r>
-              <w:rPr>
-                <w:rFonts w:eastAsia="Times New Roman"/>
-                <w:color w:val="000000"/>
-                <w:sz w:val="20"/>
-                <w:szCs w:val="20"/>
-                <w:lang w:val="en-US"/>
-              </w:rPr>
-              <w:t>uF</w:t>
-            </w:r>
-            <w:proofErr w:type="spellEnd"/>
-            <w:r>
-              <w:rPr>
-                <w:rFonts w:eastAsia="Times New Roman"/>
-                <w:color w:val="000000"/>
-                <w:sz w:val="20"/>
-                <w:szCs w:val="20"/>
-                <w:lang w:val="en-US"/>
-              </w:rPr>
-              <w:t xml:space="preserve"> Ceramic Capacitors</w:t>
+              <w:t>0.1 uF Ceramic Capacitors</w:t>
             </w:r>
           </w:p>
         </w:tc>
@@ -1693,29 +1641,7 @@
                 <w:lang w:val="en-US"/>
               </w:rPr>
               <w:lastRenderedPageBreak/>
-              <w:t xml:space="preserve">0.33 </w:t>
-            </w:r>
-            <w:proofErr w:type="spellStart"/>
-            <w:r>
-              <w:rPr>
-                <w:rFonts w:eastAsia="Times New Roman"/>
-                <w:color w:val="000000"/>
-                <w:sz w:val="20"/>
-                <w:szCs w:val="20"/>
-                <w:lang w:val="en-US"/>
-              </w:rPr>
-              <w:t>uF</w:t>
-            </w:r>
-            <w:proofErr w:type="spellEnd"/>
-            <w:r>
-              <w:rPr>
-                <w:rFonts w:eastAsia="Times New Roman"/>
-                <w:color w:val="000000"/>
-                <w:sz w:val="20"/>
-                <w:szCs w:val="20"/>
-                <w:lang w:val="en-US"/>
-              </w:rPr>
-              <w:t xml:space="preserve"> Ceramic Capacitor</w:t>
+              <w:t>0.33 uF Ceramic Capacitor</w:t>
             </w:r>
           </w:p>
         </w:tc>
@@ -4542,21 +4468,8 @@
       <w:r>
         <w:t xml:space="preserve">. Then navigate to </w:t>
       </w:r>
-      <w:proofErr w:type="spellStart"/>
-      <w:r>
-        <w:t>Arduino_Nano</w:t>
-      </w:r>
-      <w:proofErr w:type="spellEnd"/>
-      <w:r>
-        <w:t>-&gt;</w:t>
-      </w:r>
-      <w:proofErr w:type="spellStart"/>
-      <w:r>
-        <w:t>Build_Files</w:t>
-      </w:r>
-      <w:proofErr w:type="spellEnd"/>
-      <w:r>
-        <w:t>-&gt;</w:t>
+      <w:r>
+        <w:t>Arduino_Nano-&gt;Build_Files-&gt;</w:t>
       </w:r>
       <w:r>
         <w:t xml:space="preserve">Chassis1.1 </w:t>
@@ -4574,7 +4487,10 @@
         <w:t xml:space="preserve">the zip file, </w:t>
       </w:r>
       <w:r>
-        <w:t>Chasiss1.1_2021-09-01</w:t>
+        <w:t>Chasiss1.1_2021-09-</w:t>
+      </w:r>
+      <w:r>
+        <w:t>27</w:t>
       </w:r>
       <w:r>
         <w:t xml:space="preserve">.zip. </w:t>
@@ -4663,15 +4579,7 @@
         <w:t>BYU ID #,</w:t>
       </w:r>
       <w:r>
-        <w:t xml:space="preserve"> not </w:t>
-      </w:r>
-      <w:proofErr w:type="spellStart"/>
-      <w:r>
-        <w:t>netID</w:t>
-      </w:r>
-      <w:proofErr w:type="spellEnd"/>
-      <w:r>
-        <w:t>, for</w:t>
+        <w:t xml:space="preserve"> not netID, for</w:t>
       </w:r>
       <w:r>
         <w:t xml:space="preserve"> Student ID</w:t>
@@ -4767,34 +4675,10 @@
         </w:r>
       </w:hyperlink>
       <w:r>
-        <w:t xml:space="preserve">). Then navigate to </w:t>
-      </w:r>
-      <w:proofErr w:type="spellStart"/>
-      <w:r>
-        <w:t>Arduino_Nano</w:t>
-      </w:r>
-      <w:proofErr w:type="spellEnd"/>
-      <w:r>
-        <w:t>-&gt;</w:t>
-      </w:r>
-      <w:proofErr w:type="spellStart"/>
-      <w:r>
-        <w:t>Build_Files</w:t>
-      </w:r>
-      <w:proofErr w:type="spellEnd"/>
-      <w:r>
-        <w:t xml:space="preserve"> and download </w:t>
-      </w:r>
-      <w:proofErr w:type="spellStart"/>
-      <w:r>
-        <w:t>Arduino_Nano_chassis</w:t>
-      </w:r>
-      <w:r>
-        <w:t>.svg</w:t>
-      </w:r>
-      <w:proofErr w:type="spellEnd"/>
-      <w:r>
-        <w:t>. This file will allow the shop to laser cut your car’s base.</w:t>
+        <w:t>). Then navigate to Arduino_Nano-&gt;Build_Files and download Arduino_Nano_chassis</w:t>
+      </w:r>
+      <w:r>
+        <w:t>.svg. This file will allow the shop to laser cut your car’s base.</w:t>
       </w:r>
     </w:p>
     <w:p/>
@@ -4840,18 +4724,10 @@
         <w:t xml:space="preserve">(unless you would like to provide or choose your own) </w:t>
       </w:r>
       <w:r>
-        <w:t xml:space="preserve">for </w:t>
-      </w:r>
-      <w:proofErr w:type="gramStart"/>
-      <w:r>
-        <w:t>“</w:t>
-      </w:r>
-      <w:r>
-        <w:t>”Material</w:t>
-      </w:r>
-      <w:proofErr w:type="gramEnd"/>
-      <w:r>
-        <w:t>”</w:t>
+        <w:t>for “</w:t>
+      </w:r>
+      <w:r>
+        <w:t>”Material”</w:t>
       </w:r>
       <w:r>
         <w:t xml:space="preserve">; </w:t>
@@ -4889,15 +4765,7 @@
         <w:t>BYU ID #,</w:t>
       </w:r>
       <w:r>
-        <w:t xml:space="preserve"> not </w:t>
-      </w:r>
-      <w:proofErr w:type="spellStart"/>
-      <w:r>
-        <w:t>netID</w:t>
-      </w:r>
-      <w:proofErr w:type="spellEnd"/>
-      <w:r>
-        <w:t xml:space="preserve">, for Student ID; </w:t>
+        <w:t xml:space="preserve"> not netID, for Student ID; </w:t>
       </w:r>
       <w:r>
         <w:rPr>
@@ -4939,37 +4807,13 @@
           <w:b/>
           <w:bCs/>
         </w:rPr>
-        <w:t>You must respond with the .</w:t>
-      </w:r>
-      <w:proofErr w:type="spellStart"/>
-      <w:r>
-        <w:rPr>
-          <w:b/>
-          <w:bCs/>
-        </w:rPr>
-        <w:t>svg</w:t>
-      </w:r>
-      <w:proofErr w:type="spellEnd"/>
-      <w:r>
-        <w:rPr>
-          <w:b/>
-          <w:bCs/>
-        </w:rPr>
-        <w:t xml:space="preserve"> vector file </w:t>
+        <w:t xml:space="preserve">You must respond with the .svg vector file </w:t>
       </w:r>
       <w:r>
         <w:t xml:space="preserve">in order to mill your PCB. </w:t>
       </w:r>
       <w:r>
-        <w:t xml:space="preserve">Attach </w:t>
-      </w:r>
-      <w:proofErr w:type="spellStart"/>
-      <w:r>
-        <w:t>Arduino_Nano_chassis.svg</w:t>
-      </w:r>
-      <w:proofErr w:type="spellEnd"/>
-      <w:r>
-        <w:t xml:space="preserve"> to your response email.</w:t>
+        <w:t>Attach Arduino_Nano_chassis.svg to your response email.</w:t>
       </w:r>
     </w:p>
     <w:p/>
@@ -4994,18 +4838,10 @@
         </w:numPr>
       </w:pPr>
       <w:r>
-        <w:t xml:space="preserve"> </w:t>
-      </w:r>
-      <w:proofErr w:type="gramStart"/>
-      <w:r>
-        <w:t xml:space="preserve">2 </w:t>
-      </w:r>
-      <w:r>
-        <w:t>inch</w:t>
-      </w:r>
-      <w:proofErr w:type="gramEnd"/>
-      <w:r>
-        <w:t xml:space="preserve"> diameter bottle caps</w:t>
+        <w:t xml:space="preserve"> 2 </w:t>
+      </w:r>
+      <w:r>
+        <w:t>inch diameter bottle caps</w:t>
       </w:r>
       <w:r>
         <w:t xml:space="preserve"> for wheels (Gatorad</w:t>
@@ -5096,15 +4932,7 @@
         <w:jc w:val="both"/>
       </w:pPr>
       <w:r>
-        <w:t xml:space="preserve">Hot glue </w:t>
-      </w:r>
-      <w:proofErr w:type="spellStart"/>
-      <w:r>
-        <w:t>gun+hot</w:t>
-      </w:r>
-      <w:proofErr w:type="spellEnd"/>
-      <w:r>
-        <w:t xml:space="preserve"> glue</w:t>
+        <w:t>Hot glue gun+hot glue</w:t>
       </w:r>
     </w:p>
     <w:p>
@@ -5163,7 +4991,6 @@
       <w:r>
         <w:t xml:space="preserve"> you can git clone the repository if you’re not familiar then navigate to </w:t>
       </w:r>
-      <w:proofErr w:type="spellStart"/>
       <w:r>
         <w:rPr>
           <w:b/>
@@ -5171,29 +4998,12 @@
         </w:rPr>
         <w:t>Arduino_Nano</w:t>
       </w:r>
-      <w:proofErr w:type="spellEnd"/>
       <w:r>
         <w:rPr>
           <w:b/>
           <w:bCs/>
         </w:rPr>
-        <w:t>/Labs</w:t>
-      </w:r>
-      <w:proofErr w:type="gramStart"/>
-      <w:r>
-        <w:rPr>
-          <w:b/>
-          <w:bCs/>
-        </w:rPr>
-        <w:t>/(</w:t>
-      </w:r>
-      <w:proofErr w:type="gramEnd"/>
-      <w:r>
-        <w:rPr>
-          <w:b/>
-          <w:bCs/>
-        </w:rPr>
-        <w:t>lab</w:t>
+        <w:t>/Labs/(lab</w:t>
       </w:r>
       <w:r>
         <w:rPr>
@@ -5218,15 +5028,7 @@
         <w:t>you’re on)</w:t>
       </w:r>
       <w:r>
-        <w:t>. The code file is a .</w:t>
-      </w:r>
-      <w:proofErr w:type="spellStart"/>
-      <w:r>
-        <w:t>ino</w:t>
-      </w:r>
-      <w:proofErr w:type="spellEnd"/>
-      <w:r>
-        <w:t xml:space="preserve"> file. Copy and paste the code into Arduino IDE and you’ll be good. </w:t>
+        <w:t xml:space="preserve">. The code file is a .ino file. Copy and paste the code into Arduino IDE and you’ll be good. </w:t>
       </w:r>
     </w:p>
     <w:sectPr>
@@ -5831,6 +5633,7 @@
     <w:lsdException w:name="HTML Sample" w:semiHidden="1" w:unhideWhenUsed="1"/>
     <w:lsdException w:name="HTML Typewriter" w:semiHidden="1" w:unhideWhenUsed="1"/>
     <w:lsdException w:name="HTML Variable" w:semiHidden="1" w:unhideWhenUsed="1"/>
+    <w:lsdException w:name="Normal Table" w:semiHidden="1" w:unhideWhenUsed="1"/>
     <w:lsdException w:name="annotation subject" w:semiHidden="1" w:unhideWhenUsed="1"/>
     <w:lsdException w:name="No List" w:semiHidden="1" w:unhideWhenUsed="1"/>
     <w:lsdException w:name="Outline List 1" w:semiHidden="1" w:unhideWhenUsed="1"/>
@@ -5877,8 +5680,10 @@
     <w:lsdException w:name="Table Subtle 2" w:semiHidden="1" w:unhideWhenUsed="1"/>
     <w:lsdException w:name="Table Web 1" w:semiHidden="1" w:unhideWhenUsed="1"/>
     <w:lsdException w:name="Table Web 2" w:semiHidden="1" w:unhideWhenUsed="1"/>
+    <w:lsdException w:name="Table Web 3" w:semiHidden="1" w:unhideWhenUsed="1"/>
     <w:lsdException w:name="Balloon Text" w:semiHidden="1" w:unhideWhenUsed="1"/>
     <w:lsdException w:name="Table Grid" w:uiPriority="39"/>
+    <w:lsdException w:name="Table Theme" w:semiHidden="1" w:unhideWhenUsed="1"/>
     <w:lsdException w:name="Placeholder Text" w:semiHidden="1"/>
     <w:lsdException w:name="No Spacing" w:uiPriority="1" w:qFormat="1"/>
     <w:lsdException w:name="Light Shading" w:uiPriority="60"/>

</xml_diff>

<commit_message>
Changed links in lab instructions
</commit_message>
<xml_diff>
--- a/Arduino_Nano/Labs/Lab0/AutonoMouse Lab-0.docx
+++ b/Arduino_Nano/Labs/Lab0/AutonoMouse Lab-0.docx
@@ -1,6 +1,6 @@
 
 <file path=word/document.xml><?xml version="1.0" encoding="utf-8"?>
-<w:document xmlns:wpc="http://schemas.microsoft.com/office/word/2010/wordprocessingCanvas" xmlns:cx="http://schemas.microsoft.com/office/drawing/2014/chartex" xmlns:cx1="http://schemas.microsoft.com/office/drawing/2015/9/8/chartex" xmlns:cx2="http://schemas.microsoft.com/office/drawing/2015/10/21/chartex" xmlns:cx3="http://schemas.microsoft.com/office/drawing/2016/5/9/chartex" xmlns:cx4="http://schemas.microsoft.com/office/drawing/2016/5/10/chartex" xmlns:cx5="http://schemas.microsoft.com/office/drawing/2016/5/11/chartex" xmlns:cx6="http://schemas.microsoft.com/office/drawing/2016/5/12/chartex" xmlns:cx7="http://schemas.microsoft.com/office/drawing/2016/5/13/chartex" xmlns:cx8="http://schemas.microsoft.com/office/drawing/2016/5/14/chartex" xmlns:mc="http://schemas.openxmlformats.org/markup-compatibility/2006" xmlns:aink="http://schemas.microsoft.com/office/drawing/2016/ink" xmlns:am3d="http://schemas.microsoft.com/office/drawing/2017/model3d" xmlns:o="urn:schemas-microsoft-com:office:office" xmlns:r="http://schemas.openxmlformats.org/officeDocument/2006/relationships" xmlns:m="http://schemas.openxmlformats.org/officeDocument/2006/math" xmlns:v="urn:schemas-microsoft-com:vml" xmlns:wp14="http://schemas.microsoft.com/office/word/2010/wordprocessingDrawing" xmlns:wp="http://schemas.openxmlformats.org/drawingml/2006/wordprocessingDrawing" xmlns:w10="urn:schemas-microsoft-com:office:word" xmlns:w="http://schemas.openxmlformats.org/wordprocessingml/2006/main" xmlns:w14="http://schemas.microsoft.com/office/word/2010/wordml" xmlns:w15="http://schemas.microsoft.com/office/word/2012/wordml" xmlns:w16cid="http://schemas.microsoft.com/office/word/2016/wordml/cid" xmlns:w16se="http://schemas.microsoft.com/office/word/2015/wordml/symex" xmlns:wpg="http://schemas.microsoft.com/office/word/2010/wordprocessingGroup" xmlns:wpi="http://schemas.microsoft.com/office/word/2010/wordprocessingInk" xmlns:wne="http://schemas.microsoft.com/office/word/2006/wordml" xmlns:wps="http://schemas.microsoft.com/office/word/2010/wordprocessingShape" mc:Ignorable="w14 w15 w16se w16cid wp14">
+<w:document xmlns:wpc="http://schemas.microsoft.com/office/word/2010/wordprocessingCanvas" xmlns:cx="http://schemas.microsoft.com/office/drawing/2014/chartex" xmlns:cx1="http://schemas.microsoft.com/office/drawing/2015/9/8/chartex" xmlns:cx2="http://schemas.microsoft.com/office/drawing/2015/10/21/chartex" xmlns:cx3="http://schemas.microsoft.com/office/drawing/2016/5/9/chartex" xmlns:cx4="http://schemas.microsoft.com/office/drawing/2016/5/10/chartex" xmlns:cx5="http://schemas.microsoft.com/office/drawing/2016/5/11/chartex" xmlns:cx6="http://schemas.microsoft.com/office/drawing/2016/5/12/chartex" xmlns:cx7="http://schemas.microsoft.com/office/drawing/2016/5/13/chartex" xmlns:cx8="http://schemas.microsoft.com/office/drawing/2016/5/14/chartex" xmlns:mc="http://schemas.openxmlformats.org/markup-compatibility/2006" xmlns:aink="http://schemas.microsoft.com/office/drawing/2016/ink" xmlns:am3d="http://schemas.microsoft.com/office/drawing/2017/model3d" xmlns:o="urn:schemas-microsoft-com:office:office" xmlns:oel="http://schemas.microsoft.com/office/2019/extlst" xmlns:r="http://schemas.openxmlformats.org/officeDocument/2006/relationships" xmlns:m="http://schemas.openxmlformats.org/officeDocument/2006/math" xmlns:v="urn:schemas-microsoft-com:vml" xmlns:wp14="http://schemas.microsoft.com/office/word/2010/wordprocessingDrawing" xmlns:wp="http://schemas.openxmlformats.org/drawingml/2006/wordprocessingDrawing" xmlns:w10="urn:schemas-microsoft-com:office:word" xmlns:w="http://schemas.openxmlformats.org/wordprocessingml/2006/main" xmlns:w14="http://schemas.microsoft.com/office/word/2010/wordml" xmlns:w15="http://schemas.microsoft.com/office/word/2012/wordml" xmlns:w16cex="http://schemas.microsoft.com/office/word/2018/wordml/cex" xmlns:w16cid="http://schemas.microsoft.com/office/word/2016/wordml/cid" xmlns:w16="http://schemas.microsoft.com/office/word/2018/wordml" xmlns:w16sdtdh="http://schemas.microsoft.com/office/word/2020/wordml/sdtdatahash" xmlns:w16se="http://schemas.microsoft.com/office/word/2015/wordml/symex" xmlns:wpg="http://schemas.microsoft.com/office/word/2010/wordprocessingGroup" xmlns:wpi="http://schemas.microsoft.com/office/word/2010/wordprocessingInk" xmlns:wne="http://schemas.microsoft.com/office/word/2006/wordml" xmlns:wps="http://schemas.microsoft.com/office/word/2010/wordprocessingShape" mc:Ignorable="w14 w15 w16se w16cid w16 w16cex w16sdtdh wp14">
   <w:body>
     <w:p>
       <w:pPr>
@@ -40,15 +40,7 @@
     </w:p>
     <w:p>
       <w:r>
-        <w:t xml:space="preserve">The final product from this course is a simple autonomous car named the </w:t>
-      </w:r>
-      <w:proofErr w:type="spellStart"/>
-      <w:r>
-        <w:t>AutonoMouse</w:t>
-      </w:r>
-      <w:proofErr w:type="spellEnd"/>
-      <w:r>
-        <w:t>. Students will learn the following skills while developing their car:</w:t>
+        <w:t>The final product from this course is a simple autonomous car named the AutonoMouse. Students will learn the following skills while developing their car:</w:t>
       </w:r>
     </w:p>
     <w:p>
@@ -453,27 +445,15 @@
                 <w:lang w:val="en-US"/>
               </w:rPr>
             </w:pPr>
-            <w:proofErr w:type="gramStart"/>
-            <w:r>
-              <w:rPr>
-                <w:rFonts w:eastAsia="Times New Roman"/>
-                <w:color w:val="000000"/>
-                <w:sz w:val="20"/>
-                <w:szCs w:val="20"/>
-                <w:lang w:val="en-US"/>
-              </w:rPr>
-              <w:t>1 inch</w:t>
-            </w:r>
-            <w:proofErr w:type="gramEnd"/>
-            <w:r>
-              <w:rPr>
-                <w:rFonts w:eastAsia="Times New Roman"/>
-                <w:color w:val="000000"/>
-                <w:sz w:val="20"/>
-                <w:szCs w:val="20"/>
-                <w:lang w:val="en-US"/>
-              </w:rPr>
-              <w:t xml:space="preserve"> diameter bottle cap</w:t>
+            <w:r>
+              <w:rPr>
+                <w:rFonts w:eastAsia="Times New Roman"/>
+                <w:color w:val="000000"/>
+                <w:sz w:val="20"/>
+                <w:szCs w:val="20"/>
+                <w:lang w:val="en-US"/>
+              </w:rPr>
+              <w:t>1 inch diameter bottle cap</w:t>
             </w:r>
           </w:p>
         </w:tc>
@@ -1194,7 +1174,6 @@
               </w:rPr>
               <w:t xml:space="preserve">0.1 </w:t>
             </w:r>
-            <w:proofErr w:type="spellStart"/>
             <w:r>
               <w:rPr>
                 <w:rFonts w:ascii="Ubuntu" w:eastAsia="Times New Roman" w:hAnsi="Ubuntu"/>
@@ -1213,18 +1192,7 @@
                 <w:szCs w:val="20"/>
                 <w:lang w:val="en-US"/>
               </w:rPr>
-              <w:t>F</w:t>
-            </w:r>
-            <w:proofErr w:type="spellEnd"/>
-            <w:r>
-              <w:rPr>
-                <w:rFonts w:eastAsia="Times New Roman"/>
-                <w:color w:val="000000"/>
-                <w:sz w:val="20"/>
-                <w:szCs w:val="20"/>
-                <w:lang w:val="en-US"/>
-              </w:rPr>
-              <w:t xml:space="preserve"> Ceramic Capacitors</w:t>
+              <w:t>F Ceramic Capacitors</w:t>
             </w:r>
           </w:p>
         </w:tc>
@@ -1370,7 +1338,6 @@
               </w:rPr>
               <w:t xml:space="preserve">0.33 </w:t>
             </w:r>
-            <w:proofErr w:type="spellStart"/>
             <w:r>
               <w:rPr>
                 <w:rFonts w:ascii="Ubuntu" w:eastAsia="Times New Roman" w:hAnsi="Ubuntu"/>
@@ -1389,18 +1356,7 @@
                 <w:szCs w:val="20"/>
                 <w:lang w:val="en-US"/>
               </w:rPr>
-              <w:t>F</w:t>
-            </w:r>
-            <w:proofErr w:type="spellEnd"/>
-            <w:r>
-              <w:rPr>
-                <w:rFonts w:eastAsia="Times New Roman"/>
-                <w:color w:val="000000"/>
-                <w:sz w:val="20"/>
-                <w:szCs w:val="20"/>
-                <w:lang w:val="en-US"/>
-              </w:rPr>
-              <w:t xml:space="preserve"> Ceramic Capacitor</w:t>
+              <w:t>F Ceramic Capacitor</w:t>
             </w:r>
           </w:p>
         </w:tc>
@@ -3586,6 +3542,12 @@
         <w:t>PCB:</w:t>
       </w:r>
     </w:p>
+    <w:p>
+      <w:r>
+        <w:t>We have a number of these PCB’s already fabricated and should be picked up and paid for with the rest of the autonomouse kit.</w:t>
+      </w:r>
+    </w:p>
+    <w:p/>
     <w:p>
       <w:r>
         <w:t>First, search the GitHub repository in your web browser (</w:t>
@@ -3599,23 +3561,7 @@
         </w:r>
       </w:hyperlink>
       <w:r>
-        <w:t xml:space="preserve">). Then navigate to </w:t>
-      </w:r>
-      <w:proofErr w:type="spellStart"/>
-      <w:r>
-        <w:t>Arduino_Nano</w:t>
-      </w:r>
-      <w:proofErr w:type="spellEnd"/>
-      <w:r>
-        <w:t>-&gt;</w:t>
-      </w:r>
-      <w:proofErr w:type="spellStart"/>
-      <w:r>
-        <w:t>Build_Files</w:t>
-      </w:r>
-      <w:proofErr w:type="spellEnd"/>
-      <w:r>
-        <w:t xml:space="preserve">-&gt;Chassis1.1 and download the zip file, Chasiss1.1_2021-09-27.zip. </w:t>
+        <w:t xml:space="preserve">). Then navigate to Arduino_Nano-&gt;Build_Files-&gt;Chassis1.1 and download the zip file, Chasiss1.1_2021-09-27.zip. </w:t>
       </w:r>
     </w:p>
     <w:p/>
@@ -3623,19 +3569,37 @@
       <w:r>
         <w:t>Next, search the ELC project request application (</w:t>
       </w:r>
-      <w:hyperlink r:id="rId7">
+      <w:hyperlink r:id="rId7" w:history="1">
         <w:r>
           <w:rPr>
             <w:rStyle w:val="Hyperlink"/>
           </w:rPr>
-          <w:t>https://ece.byu.edu/project-requests</w:t>
+          <w:t>https://byu-elc.mendixcloud.com/p/home</w:t>
         </w:r>
       </w:hyperlink>
       <w:r>
-        <w:t>) and click the button “Request Form”. It will take you to a google form. Follow the instructions to fill out the form with your information.</w:t>
-      </w:r>
-      <w:r>
-        <w:t xml:space="preserve"> The height and width of the PCB board are 2 inches by 1.5 inches.</w:t>
+        <w:t>) and click the button “</w:t>
+      </w:r>
+      <w:r>
+        <w:t>PCB Mill Request</w:t>
+      </w:r>
+      <w:r>
+        <w:t>”. Follow the instructions to fill out the form with your information.</w:t>
+      </w:r>
+      <w:r>
+        <w:t xml:space="preserve"> </w:t>
+      </w:r>
+      <w:r>
+        <w:t xml:space="preserve">You will upload the zip file you just downloaded. </w:t>
+      </w:r>
+      <w:r>
+        <w:t xml:space="preserve">The </w:t>
+      </w:r>
+      <w:r>
+        <w:t>area of the PCB is 3in sq</w:t>
+      </w:r>
+      <w:r>
+        <w:t>.</w:t>
       </w:r>
       <w:r>
         <w:t xml:space="preserve"> Things to watch out for: select </w:t>
@@ -3681,13 +3645,8 @@
         <w:t>(</w:t>
       </w:r>
       <w:r>
-        <w:t xml:space="preserve">not </w:t>
-      </w:r>
-      <w:proofErr w:type="spellStart"/>
-      <w:r>
-        <w:t>netID</w:t>
-      </w:r>
-      <w:proofErr w:type="spellEnd"/>
+        <w:t>not netID</w:t>
+      </w:r>
       <w:r>
         <w:t>)</w:t>
       </w:r>
@@ -3708,48 +3667,33 @@
     <w:p/>
     <w:p>
       <w:r>
-        <w:t>After you submit</w:t>
-      </w:r>
-      <w:r>
-        <w:t>,</w:t>
-      </w:r>
-      <w:r>
-        <w:t xml:space="preserve"> the shop will send you a confirmation email. </w:t>
-      </w:r>
-      <w:r>
-        <w:rPr>
-          <w:b/>
-          <w:bCs/>
-        </w:rPr>
-        <w:t xml:space="preserve">You must respond with the zip file </w:t>
-      </w:r>
-      <w:r>
-        <w:t xml:space="preserve">in order to mill your PCB. </w:t>
+        <w:t>Once</w:t>
+      </w:r>
+      <w:r>
+        <w:t xml:space="preserve"> PCB is finished the ELC will let you know when to pick it up. </w:t>
       </w:r>
     </w:p>
     <w:p>
-      <w:r>
-        <w:t>git</w:t>
-      </w:r>
-      <w:bookmarkStart w:id="5" w:name="_GoBack"/>
-      <w:bookmarkEnd w:id="5"/>
+      <w:pPr>
+        <w:pStyle w:val="Heading3"/>
+      </w:pPr>
+      <w:r>
+        <w:lastRenderedPageBreak/>
+        <w:t>Acrylic Base:</w:t>
+      </w:r>
     </w:p>
     <w:p>
       <w:r>
-        <w:t>Once</w:t>
-      </w:r>
-      <w:r>
-        <w:t xml:space="preserve"> PCB is finished the ELC will let you know when to pick it up. </w:t>
+        <w:t xml:space="preserve">We have a number of these </w:t>
+      </w:r>
+      <w:r>
+        <w:t>Acrylic base</w:t>
+      </w:r>
+      <w:r>
+        <w:t>’s already fabricated and should be picked up and paid for with the rest of the autonomouse kit.</w:t>
       </w:r>
     </w:p>
-    <w:p>
-      <w:pPr>
-        <w:pStyle w:val="Heading3"/>
-      </w:pPr>
-      <w:r>
-        <w:t>Acrylic Base:</w:t>
-      </w:r>
-    </w:p>
+    <w:p/>
     <w:p>
       <w:r>
         <w:t xml:space="preserve">The acrylic base project request process is similar to the PCB. </w:t>
@@ -3769,31 +3713,7 @@
         </w:r>
       </w:hyperlink>
       <w:r>
-        <w:t xml:space="preserve">). Then navigate to </w:t>
-      </w:r>
-      <w:proofErr w:type="spellStart"/>
-      <w:r>
-        <w:t>Arduino_Nano</w:t>
-      </w:r>
-      <w:proofErr w:type="spellEnd"/>
-      <w:r>
-        <w:t>-&gt;</w:t>
-      </w:r>
-      <w:proofErr w:type="spellStart"/>
-      <w:r>
-        <w:t>Build_Files</w:t>
-      </w:r>
-      <w:proofErr w:type="spellEnd"/>
-      <w:r>
-        <w:t xml:space="preserve"> and download </w:t>
-      </w:r>
-      <w:proofErr w:type="spellStart"/>
-      <w:r>
-        <w:t>Arduino_Nano_chassis.svg</w:t>
-      </w:r>
-      <w:proofErr w:type="spellEnd"/>
-      <w:r>
-        <w:t>. This file will allow the shop to laser cut your car’s base.</w:t>
+        <w:t>). Then navigate to Arduino_Nano-&gt;Build_Files and download Arduino_Nano_chassis.svg. This file will allow the shop to laser cut your car’s base.</w:t>
       </w:r>
     </w:p>
     <w:p/>
@@ -3801,26 +3721,22 @@
       <w:r>
         <w:t>Next, search the ELC project request application (</w:t>
       </w:r>
-      <w:hyperlink r:id="rId9">
+      <w:hyperlink r:id="rId9" w:history="1">
         <w:r>
           <w:rPr>
             <w:rStyle w:val="Hyperlink"/>
           </w:rPr>
-          <w:t>https://ece.byu.edu/project-requests</w:t>
+          <w:t>https://byu-elc.mendixcloud.com/p/home</w:t>
         </w:r>
       </w:hyperlink>
       <w:r>
-        <w:t xml:space="preserve">) and click the button “Request Form”. It will take you to a google form. Follow the instructions to fill out the form with your information. Things to watch out for: select </w:t>
-      </w:r>
-      <w:r>
-        <w:rPr>
-          <w:b/>
-          <w:bCs/>
-        </w:rPr>
-        <w:t>Laser Cutting</w:t>
-      </w:r>
-      <w:r>
-        <w:t xml:space="preserve"> for “Requested Service”; </w:t>
+        <w:t>) and click the button “</w:t>
+      </w:r>
+      <w:r>
+        <w:t>Laser Cut Request”</w:t>
+      </w:r>
+      <w:r>
+        <w:t xml:space="preserve">. Follow the instructions to fill out the form with your information. </w:t>
       </w:r>
       <w:r>
         <w:rPr>
@@ -3871,13 +3787,8 @@
         <w:t>(</w:t>
       </w:r>
       <w:r>
-        <w:t xml:space="preserve">not </w:t>
-      </w:r>
-      <w:proofErr w:type="spellStart"/>
-      <w:r>
-        <w:t>netID</w:t>
-      </w:r>
-      <w:proofErr w:type="spellEnd"/>
+        <w:t>not netID</w:t>
+      </w:r>
       <w:r>
         <w:t>)</w:t>
       </w:r>
@@ -3909,53 +3820,13 @@
         <w:t xml:space="preserve"> x 4.5 inch</w:t>
       </w:r>
       <w:r>
-        <w:t xml:space="preserve"> for “Major Dimension for scaling”. Click submit. </w:t>
-      </w:r>
-    </w:p>
-    <w:p/>
-    <w:p>
-      <w:r>
-        <w:t>After you submit</w:t>
-      </w:r>
-      <w:r>
-        <w:t>,</w:t>
-      </w:r>
-      <w:r>
-        <w:t xml:space="preserve"> the shop will send you a confirmation email. </w:t>
-      </w:r>
-      <w:r>
-        <w:rPr>
-          <w:b/>
-          <w:bCs/>
-        </w:rPr>
-        <w:t>You must respond with the .</w:t>
-      </w:r>
-      <w:proofErr w:type="spellStart"/>
-      <w:r>
-        <w:rPr>
-          <w:b/>
-          <w:bCs/>
-        </w:rPr>
-        <w:t>svg</w:t>
-      </w:r>
-      <w:proofErr w:type="spellEnd"/>
-      <w:r>
-        <w:rPr>
-          <w:b/>
-          <w:bCs/>
-        </w:rPr>
-        <w:t xml:space="preserve"> vector file </w:t>
-      </w:r>
-      <w:r>
-        <w:t xml:space="preserve">in order to mill your PCB. Attach </w:t>
-      </w:r>
-      <w:proofErr w:type="spellStart"/>
-      <w:r>
-        <w:t>Arduino_Nano_chassis.svg</w:t>
-      </w:r>
-      <w:proofErr w:type="spellEnd"/>
-      <w:r>
-        <w:t xml:space="preserve"> to your response email.</w:t>
+        <w:t xml:space="preserve"> for “Major Dimension for scaling”. </w:t>
+      </w:r>
+      <w:r>
+        <w:t xml:space="preserve">Do not forget to upload the .svg you previously downloaded. </w:t>
+      </w:r>
+      <w:r>
+        <w:t xml:space="preserve">Click submit. </w:t>
       </w:r>
     </w:p>
     <w:p/>
@@ -4022,8 +3893,8 @@
       <w:pPr>
         <w:pStyle w:val="Heading2"/>
       </w:pPr>
-      <w:bookmarkStart w:id="6" w:name="_r0or190bd3l"/>
-      <w:bookmarkEnd w:id="6"/>
+      <w:bookmarkStart w:id="5" w:name="_r0or190bd3l"/>
+      <w:bookmarkEnd w:id="5"/>
       <w:r>
         <w:t>Tools Required:</w:t>
       </w:r>
@@ -4115,48 +3986,23 @@
       <w:r>
         <w:t xml:space="preserve">. This is a GitHub repository that stores all the files for this course. If you’re familiar with GitHub you can git clone the repository. If you’re not familiar then navigate to </w:t>
       </w:r>
-      <w:proofErr w:type="spellStart"/>
       <w:r>
         <w:rPr>
           <w:b/>
           <w:bCs/>
         </w:rPr>
-        <w:t>Arduino_Nano</w:t>
-      </w:r>
-      <w:proofErr w:type="spellEnd"/>
+        <w:t xml:space="preserve">Arduino_Nano/Labs/(lab# that </w:t>
+      </w:r>
       <w:r>
         <w:rPr>
           <w:b/>
           <w:bCs/>
         </w:rPr>
-        <w:t>/Labs</w:t>
-      </w:r>
-      <w:proofErr w:type="gramStart"/>
-      <w:r>
-        <w:rPr>
-          <w:b/>
-          <w:bCs/>
-        </w:rPr>
-        <w:t>/(</w:t>
-      </w:r>
-      <w:proofErr w:type="gramEnd"/>
-      <w:r>
-        <w:rPr>
-          <w:b/>
-          <w:bCs/>
-        </w:rPr>
-        <w:t>lab# that you’re on)</w:t>
-      </w:r>
-      <w:r>
-        <w:t>. The code file is a .</w:t>
-      </w:r>
-      <w:proofErr w:type="spellStart"/>
-      <w:r>
-        <w:t>ino</w:t>
-      </w:r>
-      <w:proofErr w:type="spellEnd"/>
-      <w:r>
-        <w:t xml:space="preserve"> file. Copy and paste the code into Arduino IDE and you’ll be good. </w:t>
+        <w:lastRenderedPageBreak/>
+        <w:t>you’re on)</w:t>
+      </w:r>
+      <w:r>
+        <w:t xml:space="preserve">. The code file is a .ino file. Copy and paste the code into Arduino IDE and you’ll be good. </w:t>
       </w:r>
     </w:p>
     <w:sectPr>
@@ -4172,7 +4018,7 @@
 </file>
 
 <file path=word/numbering.xml><?xml version="1.0" encoding="utf-8"?>
-<w:numbering xmlns:wpc="http://schemas.microsoft.com/office/word/2010/wordprocessingCanvas" xmlns:cx="http://schemas.microsoft.com/office/drawing/2014/chartex" xmlns:cx1="http://schemas.microsoft.com/office/drawing/2015/9/8/chartex" xmlns:cx2="http://schemas.microsoft.com/office/drawing/2015/10/21/chartex" xmlns:cx3="http://schemas.microsoft.com/office/drawing/2016/5/9/chartex" xmlns:cx4="http://schemas.microsoft.com/office/drawing/2016/5/10/chartex" xmlns:cx5="http://schemas.microsoft.com/office/drawing/2016/5/11/chartex" xmlns:cx6="http://schemas.microsoft.com/office/drawing/2016/5/12/chartex" xmlns:cx7="http://schemas.microsoft.com/office/drawing/2016/5/13/chartex" xmlns:cx8="http://schemas.microsoft.com/office/drawing/2016/5/14/chartex" xmlns:mc="http://schemas.openxmlformats.org/markup-compatibility/2006" xmlns:aink="http://schemas.microsoft.com/office/drawing/2016/ink" xmlns:am3d="http://schemas.microsoft.com/office/drawing/2017/model3d" xmlns:o="urn:schemas-microsoft-com:office:office" xmlns:r="http://schemas.openxmlformats.org/officeDocument/2006/relationships" xmlns:m="http://schemas.openxmlformats.org/officeDocument/2006/math" xmlns:v="urn:schemas-microsoft-com:vml" xmlns:wp14="http://schemas.microsoft.com/office/word/2010/wordprocessingDrawing" xmlns:wp="http://schemas.openxmlformats.org/drawingml/2006/wordprocessingDrawing" xmlns:w10="urn:schemas-microsoft-com:office:word" xmlns:w="http://schemas.openxmlformats.org/wordprocessingml/2006/main" xmlns:w14="http://schemas.microsoft.com/office/word/2010/wordml" xmlns:w15="http://schemas.microsoft.com/office/word/2012/wordml" xmlns:w16cid="http://schemas.microsoft.com/office/word/2016/wordml/cid" xmlns:w16se="http://schemas.microsoft.com/office/word/2015/wordml/symex" xmlns:wpg="http://schemas.microsoft.com/office/word/2010/wordprocessingGroup" xmlns:wpi="http://schemas.microsoft.com/office/word/2010/wordprocessingInk" xmlns:wne="http://schemas.microsoft.com/office/word/2006/wordml" xmlns:wps="http://schemas.microsoft.com/office/word/2010/wordprocessingShape" mc:Ignorable="w14 w15 w16se w16cid wp14">
+<w:numbering xmlns:wpc="http://schemas.microsoft.com/office/word/2010/wordprocessingCanvas" xmlns:cx="http://schemas.microsoft.com/office/drawing/2014/chartex" xmlns:cx1="http://schemas.microsoft.com/office/drawing/2015/9/8/chartex" xmlns:cx2="http://schemas.microsoft.com/office/drawing/2015/10/21/chartex" xmlns:cx3="http://schemas.microsoft.com/office/drawing/2016/5/9/chartex" xmlns:cx4="http://schemas.microsoft.com/office/drawing/2016/5/10/chartex" xmlns:cx5="http://schemas.microsoft.com/office/drawing/2016/5/11/chartex" xmlns:cx6="http://schemas.microsoft.com/office/drawing/2016/5/12/chartex" xmlns:cx7="http://schemas.microsoft.com/office/drawing/2016/5/13/chartex" xmlns:cx8="http://schemas.microsoft.com/office/drawing/2016/5/14/chartex" xmlns:mc="http://schemas.openxmlformats.org/markup-compatibility/2006" xmlns:aink="http://schemas.microsoft.com/office/drawing/2016/ink" xmlns:am3d="http://schemas.microsoft.com/office/drawing/2017/model3d" xmlns:o="urn:schemas-microsoft-com:office:office" xmlns:oel="http://schemas.microsoft.com/office/2019/extlst" xmlns:r="http://schemas.openxmlformats.org/officeDocument/2006/relationships" xmlns:m="http://schemas.openxmlformats.org/officeDocument/2006/math" xmlns:v="urn:schemas-microsoft-com:vml" xmlns:wp14="http://schemas.microsoft.com/office/word/2010/wordprocessingDrawing" xmlns:wp="http://schemas.openxmlformats.org/drawingml/2006/wordprocessingDrawing" xmlns:w10="urn:schemas-microsoft-com:office:word" xmlns:w="http://schemas.openxmlformats.org/wordprocessingml/2006/main" xmlns:w14="http://schemas.microsoft.com/office/word/2010/wordml" xmlns:w15="http://schemas.microsoft.com/office/word/2012/wordml" xmlns:w16cex="http://schemas.microsoft.com/office/word/2018/wordml/cex" xmlns:w16cid="http://schemas.microsoft.com/office/word/2016/wordml/cid" xmlns:w16="http://schemas.microsoft.com/office/word/2018/wordml" xmlns:w16sdtdh="http://schemas.microsoft.com/office/word/2020/wordml/sdtdatahash" xmlns:w16se="http://schemas.microsoft.com/office/word/2015/wordml/symex" xmlns:wpg="http://schemas.microsoft.com/office/word/2010/wordprocessingGroup" xmlns:wpi="http://schemas.microsoft.com/office/word/2010/wordprocessingInk" xmlns:wne="http://schemas.microsoft.com/office/word/2006/wordml" xmlns:wps="http://schemas.microsoft.com/office/word/2010/wordprocessingShape" mc:Ignorable="w14 w15 w16se w16cid w16 w16cex w16sdtdh wp14">
   <w:abstractNum w:abstractNumId="0" w15:restartNumberingAfterBreak="0">
     <w:nsid w:val="0AAA3D0E"/>
     <w:multiLevelType w:val="multilevel"/>
@@ -4715,23 +4561,23 @@
       </w:pPr>
     </w:lvl>
   </w:abstractNum>
-  <w:num w:numId="1">
+  <w:num w:numId="1" w16cid:durableId="366025978">
     <w:abstractNumId w:val="0"/>
   </w:num>
-  <w:num w:numId="2">
+  <w:num w:numId="2" w16cid:durableId="349990932">
     <w:abstractNumId w:val="2"/>
   </w:num>
-  <w:num w:numId="3">
+  <w:num w:numId="3" w16cid:durableId="172843011">
     <w:abstractNumId w:val="1"/>
   </w:num>
-  <w:num w:numId="4">
+  <w:num w:numId="4" w16cid:durableId="132063519">
     <w:abstractNumId w:val="3"/>
   </w:num>
 </w:numbering>
 </file>
 
 <file path=word/styles.xml><?xml version="1.0" encoding="utf-8"?>
-<w:styles xmlns:mc="http://schemas.openxmlformats.org/markup-compatibility/2006" xmlns:r="http://schemas.openxmlformats.org/officeDocument/2006/relationships" xmlns:w="http://schemas.openxmlformats.org/wordprocessingml/2006/main" xmlns:w14="http://schemas.microsoft.com/office/word/2010/wordml" xmlns:w15="http://schemas.microsoft.com/office/word/2012/wordml" xmlns:w16cid="http://schemas.microsoft.com/office/word/2016/wordml/cid" xmlns:w16se="http://schemas.microsoft.com/office/word/2015/wordml/symex" mc:Ignorable="w14 w15 w16se w16cid">
+<w:styles xmlns:mc="http://schemas.openxmlformats.org/markup-compatibility/2006" xmlns:r="http://schemas.openxmlformats.org/officeDocument/2006/relationships" xmlns:w="http://schemas.openxmlformats.org/wordprocessingml/2006/main" xmlns:w14="http://schemas.microsoft.com/office/word/2010/wordml" xmlns:w15="http://schemas.microsoft.com/office/word/2012/wordml" xmlns:w16cex="http://schemas.microsoft.com/office/word/2018/wordml/cex" xmlns:w16cid="http://schemas.microsoft.com/office/word/2016/wordml/cid" xmlns:w16="http://schemas.microsoft.com/office/word/2018/wordml" xmlns:w16sdtdh="http://schemas.microsoft.com/office/word/2020/wordml/sdtdatahash" xmlns:w16se="http://schemas.microsoft.com/office/word/2015/wordml/symex" mc:Ignorable="w14 w15 w16se w16cid w16 w16cex w16sdtdh">
   <w:docDefaults>
     <w:rPrDefault>
       <w:rPr>
@@ -4747,7 +4593,7 @@
       </w:pPr>
     </w:pPrDefault>
   </w:docDefaults>
-  <w:latentStyles w:defLockedState="0" w:defUIPriority="99" w:defSemiHidden="0" w:defUnhideWhenUsed="0" w:defQFormat="0" w:count="375">
+  <w:latentStyles w:defLockedState="0" w:defUIPriority="99" w:defSemiHidden="0" w:defUnhideWhenUsed="0" w:defQFormat="0" w:count="376">
     <w:lsdException w:name="Normal" w:uiPriority="0" w:qFormat="1"/>
     <w:lsdException w:name="heading 1" w:uiPriority="9" w:qFormat="1"/>
     <w:lsdException w:name="heading 2" w:semiHidden="1" w:uiPriority="9" w:unhideWhenUsed="1" w:qFormat="1"/>
@@ -5123,6 +4969,7 @@
     <w:lsdException w:name="Smart Hyperlink" w:semiHidden="1" w:unhideWhenUsed="1"/>
     <w:lsdException w:name="Hashtag" w:semiHidden="1" w:unhideWhenUsed="1"/>
     <w:lsdException w:name="Unresolved Mention" w:semiHidden="1" w:unhideWhenUsed="1"/>
+    <w:lsdException w:name="Smart Link" w:semiHidden="1" w:unhideWhenUsed="1"/>
   </w:latentStyles>
   <w:style w:type="paragraph" w:default="1" w:styleId="Normal">
     <w:name w:val="Normal"/>

</xml_diff>